<commit_message>
Remove, relabel, reorder fields in NARU PDF
</commit_message>
<xml_diff>
--- a/services/templates/pdf/submissions/naru-submission-template.docx
+++ b/services/templates/pdf/submissions/naru-submission-template.docx
@@ -8032,7 +8032,7 @@
           <w:numId w:val="0"/>
         </w:numPr>
         <w:rPr>
-          <w:rFonts w:ascii="BC Sans" w:hAnsi="BC Sans" w:hint="eastAsia"/>
+          <w:rFonts w:ascii="BC Sans" w:hAnsi="BC Sans"/>
           <w:sz w:val="28"/>
           <w:szCs w:val="28"/>
         </w:rPr>
@@ -8044,6 +8044,711 @@
           <w:szCs w:val="28"/>
         </w:rPr>
         <w:t>6. Proposal</w:t>
+      </w:r>
+    </w:p>
+    <w:tbl>
+      <w:tblPr>
+        <w:tblW w:w="4998" w:type="pct"/>
+        <w:tblInd w:w="5" w:type="dxa"/>
+        <w:tblLayout w:type="fixed"/>
+        <w:tblCellMar>
+          <w:top w:w="57" w:type="dxa"/>
+          <w:left w:w="57" w:type="dxa"/>
+          <w:bottom w:w="170" w:type="dxa"/>
+          <w:right w:w="57" w:type="dxa"/>
+        </w:tblCellMar>
+        <w:tblLook w:val="04A0" w:firstRow="1" w:lastRow="0" w:firstColumn="1" w:lastColumn="0" w:noHBand="0" w:noVBand="1"/>
+      </w:tblPr>
+      <w:tblGrid>
+        <w:gridCol w:w="3634"/>
+        <w:gridCol w:w="7253"/>
+      </w:tblGrid>
+      <w:tr>
+        <w:tc>
+          <w:tcPr>
+            <w:tcW w:w="3634" w:type="dxa"/>
+          </w:tcPr>
+          <w:p>
+            <w:pPr>
+              <w:pStyle w:val="TableContents"/>
+              <w:spacing w:line="276" w:lineRule="auto"/>
+              <w:rPr>
+                <w:rFonts w:ascii="BC Sans" w:hAnsi="BC Sans" w:hint="eastAsia"/>
+                <w:b/>
+                <w:bCs/>
+                <w:sz w:val="20"/>
+                <w:szCs w:val="20"/>
+              </w:rPr>
+            </w:pPr>
+            <w:r>
+              <w:rPr>
+                <w:rFonts w:ascii="BC Sans" w:hAnsi="BC Sans"/>
+                <w:b/>
+                <w:bCs/>
+                <w:sz w:val="20"/>
+                <w:szCs w:val="20"/>
+              </w:rPr>
+              <w:t>Do you need to import any fill to construct or conduct the proposed non-adhering residential use?</w:t>
+            </w:r>
+          </w:p>
+        </w:tc>
+        <w:tc>
+          <w:tcPr>
+            <w:tcW w:w="7253" w:type="dxa"/>
+          </w:tcPr>
+          <w:p>
+            <w:pPr>
+              <w:pStyle w:val="TableContents"/>
+              <w:spacing w:line="276" w:lineRule="auto"/>
+              <w:rPr>
+                <w:rFonts w:ascii="BC Sans" w:hAnsi="BC Sans" w:hint="eastAsia"/>
+                <w:sz w:val="20"/>
+                <w:szCs w:val="20"/>
+              </w:rPr>
+            </w:pPr>
+            <w:r>
+              <w:rPr>
+                <w:rFonts w:ascii="BC Sans" w:hAnsi="BC Sans"/>
+                <w:sz w:val="20"/>
+                <w:szCs w:val="20"/>
+              </w:rPr>
+              <w:t>{</w:t>
+            </w:r>
+            <w:proofErr w:type="spellStart"/>
+            <w:proofErr w:type="gramStart"/>
+            <w:r>
+              <w:rPr>
+                <w:rFonts w:ascii="BC Sans" w:hAnsi="BC Sans"/>
+                <w:sz w:val="20"/>
+                <w:szCs w:val="20"/>
+              </w:rPr>
+              <w:t>d.naruWillImportFill</w:t>
+            </w:r>
+            <w:proofErr w:type="gramEnd"/>
+            <w:r>
+              <w:rPr>
+                <w:rFonts w:ascii="BC Sans" w:hAnsi="BC Sans"/>
+                <w:sz w:val="20"/>
+                <w:szCs w:val="20"/>
+              </w:rPr>
+              <w:t>:ifEM</w:t>
+            </w:r>
+            <w:proofErr w:type="spellEnd"/>
+            <w:r>
+              <w:rPr>
+                <w:rFonts w:ascii="BC Sans" w:hAnsi="BC Sans"/>
+                <w:sz w:val="20"/>
+                <w:szCs w:val="20"/>
+              </w:rPr>
+              <w:t>():show(.</w:t>
+            </w:r>
+            <w:proofErr w:type="spellStart"/>
+            <w:r>
+              <w:rPr>
+                <w:rFonts w:ascii="BC Sans" w:hAnsi="BC Sans"/>
+                <w:sz w:val="20"/>
+                <w:szCs w:val="20"/>
+              </w:rPr>
+              <w:t>noData</w:t>
+            </w:r>
+            <w:proofErr w:type="spellEnd"/>
+            <w:r>
+              <w:rPr>
+                <w:rFonts w:ascii="BC Sans" w:hAnsi="BC Sans"/>
+                <w:sz w:val="20"/>
+                <w:szCs w:val="20"/>
+              </w:rPr>
+              <w:t>)}</w:t>
+            </w:r>
+          </w:p>
+        </w:tc>
+      </w:tr>
+      <w:tr>
+        <w:tc>
+          <w:tcPr>
+            <w:tcW w:w="3634" w:type="dxa"/>
+          </w:tcPr>
+          <w:p>
+            <w:pPr>
+              <w:pStyle w:val="TableContents"/>
+              <w:spacing w:line="276" w:lineRule="auto"/>
+              <w:rPr>
+                <w:rFonts w:ascii="BC Sans" w:hAnsi="BC Sans" w:hint="eastAsia"/>
+                <w:sz w:val="20"/>
+                <w:szCs w:val="20"/>
+              </w:rPr>
+            </w:pPr>
+            <w:r>
+              <w:rPr>
+                <w:rFonts w:ascii="BC Sans" w:hAnsi="BC Sans"/>
+                <w:b/>
+                <w:bCs/>
+                <w:sz w:val="20"/>
+                <w:szCs w:val="20"/>
+              </w:rPr>
+              <w:t>What is the purpose of the proposal?</w:t>
+            </w:r>
+          </w:p>
+        </w:tc>
+        <w:tc>
+          <w:tcPr>
+            <w:tcW w:w="7253" w:type="dxa"/>
+          </w:tcPr>
+          <w:p>
+            <w:pPr>
+              <w:pStyle w:val="TableContents"/>
+              <w:spacing w:line="276" w:lineRule="auto"/>
+              <w:rPr>
+                <w:rFonts w:ascii="BC Sans" w:hAnsi="BC Sans" w:hint="eastAsia"/>
+                <w:sz w:val="20"/>
+                <w:szCs w:val="20"/>
+              </w:rPr>
+            </w:pPr>
+            <w:r>
+              <w:rPr>
+                <w:rFonts w:ascii="BC Sans" w:hAnsi="BC Sans"/>
+                <w:sz w:val="20"/>
+                <w:szCs w:val="20"/>
+              </w:rPr>
+              <w:t>{</w:t>
+            </w:r>
+            <w:proofErr w:type="spellStart"/>
+            <w:proofErr w:type="gramStart"/>
+            <w:r>
+              <w:rPr>
+                <w:rFonts w:ascii="BC Sans" w:hAnsi="BC Sans"/>
+                <w:sz w:val="20"/>
+                <w:szCs w:val="20"/>
+              </w:rPr>
+              <w:t>d.purpose</w:t>
+            </w:r>
+            <w:proofErr w:type="gramEnd"/>
+            <w:r>
+              <w:rPr>
+                <w:rFonts w:ascii="BC Sans" w:hAnsi="BC Sans"/>
+                <w:sz w:val="20"/>
+                <w:szCs w:val="20"/>
+              </w:rPr>
+              <w:t>:convCRLF:ifEM</w:t>
+            </w:r>
+            <w:proofErr w:type="spellEnd"/>
+            <w:r>
+              <w:rPr>
+                <w:rFonts w:ascii="BC Sans" w:hAnsi="BC Sans"/>
+                <w:sz w:val="20"/>
+                <w:szCs w:val="20"/>
+              </w:rPr>
+              <w:t>():show(.</w:t>
+            </w:r>
+            <w:proofErr w:type="spellStart"/>
+            <w:r>
+              <w:rPr>
+                <w:rFonts w:ascii="BC Sans" w:hAnsi="BC Sans"/>
+                <w:sz w:val="20"/>
+                <w:szCs w:val="20"/>
+              </w:rPr>
+              <w:t>noData</w:t>
+            </w:r>
+            <w:proofErr w:type="spellEnd"/>
+            <w:r>
+              <w:rPr>
+                <w:rFonts w:ascii="BC Sans" w:hAnsi="BC Sans"/>
+                <w:sz w:val="20"/>
+                <w:szCs w:val="20"/>
+              </w:rPr>
+              <w:t>)}</w:t>
+            </w:r>
+          </w:p>
+        </w:tc>
+      </w:tr>
+      <w:tr>
+        <w:tc>
+          <w:tcPr>
+            <w:tcW w:w="3634" w:type="dxa"/>
+          </w:tcPr>
+          <w:p>
+            <w:pPr>
+              <w:pStyle w:val="TableContents"/>
+              <w:spacing w:line="276" w:lineRule="auto"/>
+              <w:rPr>
+                <w:rFonts w:ascii="BC Sans" w:hAnsi="BC Sans" w:hint="eastAsia"/>
+                <w:b/>
+                <w:bCs/>
+                <w:sz w:val="20"/>
+                <w:szCs w:val="20"/>
+              </w:rPr>
+            </w:pPr>
+            <w:r>
+              <w:rPr>
+                <w:rFonts w:ascii="BC Sans" w:hAnsi="BC Sans"/>
+                <w:b/>
+                <w:bCs/>
+                <w:sz w:val="20"/>
+                <w:szCs w:val="20"/>
+              </w:rPr>
+              <w:t>Where on the parcel will the proposal be situated and is there an agricultural rationale for the</w:t>
+            </w:r>
+            <w:r>
+              <w:rPr>
+                <w:rFonts w:ascii="BC Sans" w:hAnsi="BC Sans"/>
+                <w:b/>
+                <w:bCs/>
+                <w:sz w:val="20"/>
+                <w:szCs w:val="20"/>
+              </w:rPr>
+              <w:t xml:space="preserve"> </w:t>
+            </w:r>
+            <w:r>
+              <w:rPr>
+                <w:rFonts w:ascii="BC Sans" w:hAnsi="BC Sans"/>
+                <w:b/>
+                <w:bCs/>
+                <w:sz w:val="20"/>
+                <w:szCs w:val="20"/>
+              </w:rPr>
+              <w:t>proposed</w:t>
+            </w:r>
+            <w:r>
+              <w:rPr>
+                <w:rFonts w:ascii="BC Sans" w:hAnsi="BC Sans"/>
+                <w:b/>
+                <w:bCs/>
+                <w:sz w:val="20"/>
+                <w:szCs w:val="20"/>
+              </w:rPr>
+              <w:t xml:space="preserve"> </w:t>
+            </w:r>
+            <w:r>
+              <w:rPr>
+                <w:rFonts w:ascii="BC Sans" w:hAnsi="BC Sans"/>
+                <w:b/>
+                <w:bCs/>
+                <w:sz w:val="20"/>
+                <w:szCs w:val="20"/>
+              </w:rPr>
+              <w:t>location?</w:t>
+            </w:r>
+          </w:p>
+        </w:tc>
+        <w:tc>
+          <w:tcPr>
+            <w:tcW w:w="7253" w:type="dxa"/>
+          </w:tcPr>
+          <w:p>
+            <w:pPr>
+              <w:pStyle w:val="TableContents"/>
+              <w:spacing w:line="276" w:lineRule="auto"/>
+              <w:rPr>
+                <w:rFonts w:ascii="BC Sans" w:hAnsi="BC Sans" w:hint="eastAsia"/>
+                <w:sz w:val="20"/>
+                <w:szCs w:val="20"/>
+              </w:rPr>
+            </w:pPr>
+            <w:r>
+              <w:rPr>
+                <w:rFonts w:ascii="BC Sans" w:hAnsi="BC Sans"/>
+                <w:sz w:val="20"/>
+                <w:szCs w:val="20"/>
+              </w:rPr>
+              <w:t>{</w:t>
+            </w:r>
+            <w:proofErr w:type="spellStart"/>
+            <w:proofErr w:type="gramStart"/>
+            <w:r>
+              <w:rPr>
+                <w:rFonts w:ascii="BC Sans" w:hAnsi="BC Sans"/>
+                <w:sz w:val="20"/>
+                <w:szCs w:val="20"/>
+              </w:rPr>
+              <w:t>d.naruLocationRationale</w:t>
+            </w:r>
+            <w:proofErr w:type="gramEnd"/>
+            <w:r>
+              <w:rPr>
+                <w:rFonts w:ascii="BC Sans" w:hAnsi="BC Sans"/>
+                <w:sz w:val="20"/>
+                <w:szCs w:val="20"/>
+              </w:rPr>
+              <w:t>:convCRLF:ifEM</w:t>
+            </w:r>
+            <w:proofErr w:type="spellEnd"/>
+            <w:r>
+              <w:rPr>
+                <w:rFonts w:ascii="BC Sans" w:hAnsi="BC Sans"/>
+                <w:sz w:val="20"/>
+                <w:szCs w:val="20"/>
+              </w:rPr>
+              <w:t>():show(.</w:t>
+            </w:r>
+            <w:proofErr w:type="spellStart"/>
+            <w:r>
+              <w:rPr>
+                <w:rFonts w:ascii="BC Sans" w:hAnsi="BC Sans"/>
+                <w:sz w:val="20"/>
+                <w:szCs w:val="20"/>
+              </w:rPr>
+              <w:t>noData</w:t>
+            </w:r>
+            <w:proofErr w:type="spellEnd"/>
+            <w:r>
+              <w:rPr>
+                <w:rFonts w:ascii="BC Sans" w:hAnsi="BC Sans"/>
+                <w:sz w:val="20"/>
+                <w:szCs w:val="20"/>
+              </w:rPr>
+              <w:t>)}</w:t>
+            </w:r>
+          </w:p>
+        </w:tc>
+      </w:tr>
+      <w:tr>
+        <w:tc>
+          <w:tcPr>
+            <w:tcW w:w="3634" w:type="dxa"/>
+          </w:tcPr>
+          <w:p>
+            <w:pPr>
+              <w:pStyle w:val="TableContents"/>
+              <w:spacing w:line="276" w:lineRule="auto"/>
+              <w:rPr>
+                <w:rFonts w:ascii="BC Sans" w:hAnsi="BC Sans" w:hint="eastAsia"/>
+                <w:b/>
+                <w:color w:val="000000"/>
+                <w:sz w:val="20"/>
+                <w:szCs w:val="20"/>
+              </w:rPr>
+            </w:pPr>
+            <w:r>
+              <w:rPr>
+                <w:rFonts w:ascii="BC Sans" w:hAnsi="BC Sans"/>
+                <w:b/>
+                <w:color w:val="000000"/>
+                <w:sz w:val="20"/>
+                <w:szCs w:val="20"/>
+              </w:rPr>
+              <w:t xml:space="preserve">Describe any infrastructure required to support the proposed residence(s) and the approximate </w:t>
+            </w:r>
+            <w:proofErr w:type="gramStart"/>
+            <w:r>
+              <w:rPr>
+                <w:rFonts w:ascii="BC Sans" w:hAnsi="BC Sans"/>
+                <w:b/>
+                <w:color w:val="000000"/>
+                <w:sz w:val="20"/>
+                <w:szCs w:val="20"/>
+              </w:rPr>
+              <w:t>area</w:t>
+            </w:r>
+            <w:r>
+              <w:rPr>
+                <w:rFonts w:ascii="BC Sans" w:hAnsi="BC Sans"/>
+                <w:b/>
+                <w:color w:val="000000"/>
+                <w:sz w:val="20"/>
+                <w:szCs w:val="20"/>
+              </w:rPr>
+              <w:t xml:space="preserve"> </w:t>
+            </w:r>
+            <w:r>
+              <w:rPr>
+                <w:rFonts w:ascii="BC Sans" w:hAnsi="BC Sans"/>
+                <w:b/>
+                <w:color w:val="000000"/>
+                <w:sz w:val="20"/>
+                <w:szCs w:val="20"/>
+              </w:rPr>
+              <w:t xml:space="preserve"> (</w:t>
+            </w:r>
+            <w:proofErr w:type="gramEnd"/>
+            <w:r>
+              <w:rPr>
+                <w:rFonts w:ascii="BC Sans" w:hAnsi="BC Sans"/>
+                <w:b/>
+                <w:color w:val="000000"/>
+                <w:sz w:val="20"/>
+                <w:szCs w:val="20"/>
+              </w:rPr>
+              <w:t>m</w:t>
+            </w:r>
+            <w:r>
+              <w:rPr>
+                <w:rFonts w:ascii="BC Sans" w:hAnsi="BC Sans"/>
+                <w:b/>
+                <w:color w:val="000000"/>
+                <w:sz w:val="20"/>
+                <w:szCs w:val="20"/>
+                <w:vertAlign w:val="superscript"/>
+              </w:rPr>
+              <w:t>2</w:t>
+            </w:r>
+            <w:r>
+              <w:rPr>
+                <w:rFonts w:ascii="BC Sans" w:hAnsi="BC Sans"/>
+                <w:b/>
+                <w:color w:val="000000"/>
+                <w:sz w:val="20"/>
+                <w:szCs w:val="20"/>
+              </w:rPr>
+              <w:t>) required for</w:t>
+            </w:r>
+            <w:r>
+              <w:rPr>
+                <w:rFonts w:ascii="BC Sans" w:hAnsi="BC Sans"/>
+                <w:b/>
+                <w:color w:val="000000"/>
+                <w:sz w:val="20"/>
+                <w:szCs w:val="20"/>
+              </w:rPr>
+              <w:t xml:space="preserve"> </w:t>
+            </w:r>
+            <w:r>
+              <w:rPr>
+                <w:rFonts w:ascii="BC Sans" w:hAnsi="BC Sans"/>
+                <w:b/>
+                <w:color w:val="000000"/>
+                <w:sz w:val="20"/>
+                <w:szCs w:val="20"/>
+              </w:rPr>
+              <w:t>that infrastructure</w:t>
+            </w:r>
+          </w:p>
+        </w:tc>
+        <w:tc>
+          <w:tcPr>
+            <w:tcW w:w="7253" w:type="dxa"/>
+          </w:tcPr>
+          <w:p>
+            <w:pPr>
+              <w:pStyle w:val="TableContents"/>
+              <w:spacing w:line="276" w:lineRule="auto"/>
+              <w:rPr>
+                <w:rFonts w:ascii="BC Sans" w:hAnsi="BC Sans" w:hint="eastAsia"/>
+                <w:sz w:val="20"/>
+                <w:szCs w:val="20"/>
+              </w:rPr>
+            </w:pPr>
+            <w:r>
+              <w:rPr>
+                <w:rFonts w:ascii="BC Sans" w:hAnsi="BC Sans"/>
+                <w:sz w:val="20"/>
+                <w:szCs w:val="20"/>
+              </w:rPr>
+              <w:t>{</w:t>
+            </w:r>
+            <w:proofErr w:type="spellStart"/>
+            <w:proofErr w:type="gramStart"/>
+            <w:r>
+              <w:rPr>
+                <w:rFonts w:ascii="BC Sans" w:hAnsi="BC Sans"/>
+                <w:sz w:val="20"/>
+                <w:szCs w:val="20"/>
+              </w:rPr>
+              <w:t>d.naruInfrastructure</w:t>
+            </w:r>
+            <w:proofErr w:type="gramEnd"/>
+            <w:r>
+              <w:rPr>
+                <w:rFonts w:ascii="BC Sans" w:hAnsi="BC Sans"/>
+                <w:sz w:val="20"/>
+                <w:szCs w:val="20"/>
+              </w:rPr>
+              <w:t>:convCRLF:convCRLF:ifEM</w:t>
+            </w:r>
+            <w:proofErr w:type="spellEnd"/>
+            <w:r>
+              <w:rPr>
+                <w:rFonts w:ascii="BC Sans" w:hAnsi="BC Sans"/>
+                <w:sz w:val="20"/>
+                <w:szCs w:val="20"/>
+              </w:rPr>
+              <w:t>():show(.</w:t>
+            </w:r>
+            <w:proofErr w:type="spellStart"/>
+            <w:r>
+              <w:rPr>
+                <w:rFonts w:ascii="BC Sans" w:hAnsi="BC Sans"/>
+                <w:sz w:val="20"/>
+                <w:szCs w:val="20"/>
+              </w:rPr>
+              <w:t>noData</w:t>
+            </w:r>
+            <w:proofErr w:type="spellEnd"/>
+            <w:r>
+              <w:rPr>
+                <w:rFonts w:ascii="BC Sans" w:hAnsi="BC Sans"/>
+                <w:sz w:val="20"/>
+                <w:szCs w:val="20"/>
+              </w:rPr>
+              <w:t>)}</w:t>
+            </w:r>
+          </w:p>
+        </w:tc>
+      </w:tr>
+      <w:tr>
+        <w:tc>
+          <w:tcPr>
+            <w:tcW w:w="3634" w:type="dxa"/>
+          </w:tcPr>
+          <w:p>
+            <w:pPr>
+              <w:pStyle w:val="TableContents"/>
+              <w:spacing w:line="276" w:lineRule="auto"/>
+              <w:rPr>
+                <w:rFonts w:ascii="BC Sans" w:hAnsi="BC Sans" w:hint="eastAsia"/>
+                <w:b/>
+                <w:color w:val="000000"/>
+                <w:sz w:val="20"/>
+                <w:szCs w:val="20"/>
+              </w:rPr>
+            </w:pPr>
+            <w:r>
+              <w:rPr>
+                <w:rFonts w:ascii="BC Sans" w:hAnsi="BC Sans"/>
+                <w:b/>
+                <w:color w:val="000000"/>
+                <w:sz w:val="20"/>
+                <w:szCs w:val="20"/>
+              </w:rPr>
+              <w:t>Proposal Map / Site Plan</w:t>
+            </w:r>
+          </w:p>
+        </w:tc>
+        <w:tc>
+          <w:tcPr>
+            <w:tcW w:w="7253" w:type="dxa"/>
+          </w:tcPr>
+          <w:p>
+            <w:pPr>
+              <w:pStyle w:val="TableContents"/>
+              <w:spacing w:line="276" w:lineRule="auto"/>
+              <w:rPr>
+                <w:rFonts w:ascii="BC Sans" w:hAnsi="BC Sans" w:hint="eastAsia"/>
+                <w:sz w:val="20"/>
+                <w:szCs w:val="20"/>
+              </w:rPr>
+            </w:pPr>
+            <w:r>
+              <w:rPr>
+                <w:rFonts w:ascii="BC Sans" w:hAnsi="BC Sans"/>
+                <w:sz w:val="20"/>
+                <w:szCs w:val="20"/>
+              </w:rPr>
+              <w:t>{</w:t>
+            </w:r>
+            <w:proofErr w:type="spellStart"/>
+            <w:proofErr w:type="gramStart"/>
+            <w:r>
+              <w:rPr>
+                <w:rFonts w:ascii="BC Sans" w:hAnsi="BC Sans"/>
+                <w:sz w:val="20"/>
+                <w:szCs w:val="20"/>
+              </w:rPr>
+              <w:t>d.proposalMap</w:t>
+            </w:r>
+            <w:proofErr w:type="gramEnd"/>
+            <w:r>
+              <w:rPr>
+                <w:rFonts w:ascii="BC Sans" w:hAnsi="BC Sans"/>
+                <w:sz w:val="20"/>
+                <w:szCs w:val="20"/>
+              </w:rPr>
+              <w:t>:ifEM</w:t>
+            </w:r>
+            <w:proofErr w:type="spellEnd"/>
+            <w:r>
+              <w:rPr>
+                <w:rFonts w:ascii="BC Sans" w:hAnsi="BC Sans"/>
+                <w:sz w:val="20"/>
+                <w:szCs w:val="20"/>
+              </w:rPr>
+              <w:t>():show(.</w:t>
+            </w:r>
+            <w:proofErr w:type="spellStart"/>
+            <w:r>
+              <w:rPr>
+                <w:rFonts w:ascii="BC Sans" w:hAnsi="BC Sans"/>
+                <w:sz w:val="20"/>
+                <w:szCs w:val="20"/>
+              </w:rPr>
+              <w:t>noData</w:t>
+            </w:r>
+            <w:proofErr w:type="spellEnd"/>
+            <w:r>
+              <w:rPr>
+                <w:rFonts w:ascii="BC Sans" w:hAnsi="BC Sans"/>
+                <w:sz w:val="20"/>
+                <w:szCs w:val="20"/>
+              </w:rPr>
+              <w:t>)}</w:t>
+            </w:r>
+          </w:p>
+        </w:tc>
+      </w:tr>
+    </w:tbl>
+    <w:p>
+      <w:pPr>
+        <w:pStyle w:val="TableContents"/>
+        <w:rPr>
+          <w:rFonts w:hint="eastAsia"/>
+          <w:sz w:val="20"/>
+          <w:szCs w:val="20"/>
+        </w:rPr>
+      </w:pPr>
+      <w:r>
+        <w:rPr>
+          <w:rFonts w:ascii="BC Sans" w:hAnsi="BC Sans"/>
+          <w:color w:val="B85C00"/>
+          <w:sz w:val="20"/>
+          <w:szCs w:val="20"/>
+        </w:rPr>
+        <w:t>{</w:t>
+      </w:r>
+      <w:proofErr w:type="spellStart"/>
+      <w:proofErr w:type="gramStart"/>
+      <w:r>
+        <w:rPr>
+          <w:rFonts w:ascii="BC Sans" w:hAnsi="BC Sans"/>
+          <w:color w:val="B85C00"/>
+          <w:sz w:val="20"/>
+          <w:szCs w:val="20"/>
+        </w:rPr>
+        <w:t>d.showImportFill</w:t>
+      </w:r>
+      <w:proofErr w:type="gramEnd"/>
+      <w:r>
+        <w:rPr>
+          <w:rFonts w:ascii="BC Sans" w:hAnsi="BC Sans"/>
+          <w:color w:val="B85C00"/>
+          <w:sz w:val="20"/>
+          <w:szCs w:val="20"/>
+        </w:rPr>
+        <w:t>:showBegin</w:t>
+      </w:r>
+      <w:proofErr w:type="spellEnd"/>
+      <w:r>
+        <w:rPr>
+          <w:rFonts w:ascii="BC Sans" w:hAnsi="BC Sans"/>
+          <w:color w:val="B85C00"/>
+          <w:sz w:val="20"/>
+          <w:szCs w:val="20"/>
+        </w:rPr>
+        <w:t>}</w:t>
+      </w:r>
+    </w:p>
+    <w:p>
+      <w:pPr>
+        <w:pStyle w:val="BodyText"/>
+        <w:rPr>
+          <w:rFonts w:ascii="BC Sans" w:hAnsi="BC Sans" w:hint="eastAsia"/>
+        </w:rPr>
+      </w:pPr>
+      <w:r>
+        <w:rPr>
+          <w:rFonts w:ascii="BC Sans" w:hAnsi="BC Sans"/>
+          <w:b/>
+          <w:bCs/>
+        </w:rPr>
+        <w:t>Soil and Fill Components</w:t>
       </w:r>
     </w:p>
     <w:tbl>
@@ -8085,2329 +8790,7 @@
                 <w:sz w:val="20"/>
                 <w:szCs w:val="20"/>
               </w:rPr>
-              <w:t>What is the purpose of the proposal?</w:t>
-            </w:r>
-          </w:p>
-        </w:tc>
-        <w:tc>
-          <w:tcPr>
-            <w:tcW w:w="7255" w:type="dxa"/>
-          </w:tcPr>
-          <w:p>
-            <w:pPr>
-              <w:pStyle w:val="TableContents"/>
-              <w:spacing w:line="276" w:lineRule="auto"/>
-              <w:rPr>
-                <w:rFonts w:ascii="BC Sans" w:hAnsi="BC Sans" w:hint="eastAsia"/>
-                <w:sz w:val="20"/>
-                <w:szCs w:val="20"/>
-              </w:rPr>
-            </w:pPr>
-            <w:r>
-              <w:rPr>
-                <w:rFonts w:ascii="BC Sans" w:hAnsi="BC Sans"/>
-                <w:sz w:val="20"/>
-                <w:szCs w:val="20"/>
-              </w:rPr>
-              <w:t>{</w:t>
-            </w:r>
-            <w:proofErr w:type="spellStart"/>
-            <w:proofErr w:type="gramStart"/>
-            <w:r>
-              <w:rPr>
-                <w:rFonts w:ascii="BC Sans" w:hAnsi="BC Sans"/>
-                <w:sz w:val="20"/>
-                <w:szCs w:val="20"/>
-              </w:rPr>
-              <w:t>d.purpose</w:t>
-            </w:r>
-            <w:proofErr w:type="gramEnd"/>
-            <w:r>
-              <w:rPr>
-                <w:rFonts w:ascii="BC Sans" w:hAnsi="BC Sans"/>
-                <w:sz w:val="20"/>
-                <w:szCs w:val="20"/>
-              </w:rPr>
-              <w:t>:convCRLF:ifEM</w:t>
-            </w:r>
-            <w:proofErr w:type="spellEnd"/>
-            <w:r>
-              <w:rPr>
-                <w:rFonts w:ascii="BC Sans" w:hAnsi="BC Sans"/>
-                <w:sz w:val="20"/>
-                <w:szCs w:val="20"/>
-              </w:rPr>
-              <w:t>():show(.</w:t>
-            </w:r>
-            <w:proofErr w:type="spellStart"/>
-            <w:r>
-              <w:rPr>
-                <w:rFonts w:ascii="BC Sans" w:hAnsi="BC Sans"/>
-                <w:sz w:val="20"/>
-                <w:szCs w:val="20"/>
-              </w:rPr>
-              <w:t>noData</w:t>
-            </w:r>
-            <w:proofErr w:type="spellEnd"/>
-            <w:r>
-              <w:rPr>
-                <w:rFonts w:ascii="BC Sans" w:hAnsi="BC Sans"/>
-                <w:sz w:val="20"/>
-                <w:szCs w:val="20"/>
-              </w:rPr>
-              <w:t>)}</w:t>
-            </w:r>
-          </w:p>
-        </w:tc>
-      </w:tr>
-      <w:tr>
-        <w:tc>
-          <w:tcPr>
-            <w:tcW w:w="3636" w:type="dxa"/>
-          </w:tcPr>
-          <w:p>
-            <w:pPr>
-              <w:pStyle w:val="TableContents"/>
-              <w:spacing w:line="276" w:lineRule="auto"/>
-              <w:rPr>
-                <w:rFonts w:ascii="BC Sans" w:hAnsi="BC Sans" w:hint="eastAsia"/>
-                <w:sz w:val="20"/>
-                <w:szCs w:val="20"/>
-              </w:rPr>
-            </w:pPr>
-            <w:r>
-              <w:rPr>
-                <w:rFonts w:ascii="BC Sans" w:hAnsi="BC Sans"/>
-                <w:b/>
-                <w:bCs/>
-                <w:color w:val="000000"/>
-                <w:sz w:val="20"/>
-                <w:szCs w:val="20"/>
-              </w:rPr>
-              <w:t>What is the total floor area (m</w:t>
-            </w:r>
-            <w:r>
-              <w:rPr>
-                <w:rFonts w:ascii="BC Sans" w:hAnsi="BC Sans"/>
-                <w:b/>
-                <w:bCs/>
-                <w:color w:val="000000"/>
-                <w:sz w:val="20"/>
-                <w:szCs w:val="20"/>
-                <w:vertAlign w:val="superscript"/>
-              </w:rPr>
-              <w:t>2</w:t>
-            </w:r>
-            <w:r>
-              <w:rPr>
-                <w:rFonts w:ascii="BC Sans" w:hAnsi="BC Sans"/>
-                <w:b/>
-                <w:bCs/>
-                <w:color w:val="000000"/>
-                <w:sz w:val="20"/>
-                <w:szCs w:val="20"/>
-              </w:rPr>
-              <w:t>) of the proposed additional residence?</w:t>
-            </w:r>
-          </w:p>
-        </w:tc>
-        <w:tc>
-          <w:tcPr>
-            <w:tcW w:w="7255" w:type="dxa"/>
-          </w:tcPr>
-          <w:p>
-            <w:pPr>
-              <w:pStyle w:val="TableContents"/>
-              <w:spacing w:line="276" w:lineRule="auto"/>
-              <w:rPr>
-                <w:rFonts w:ascii="BC Sans" w:hAnsi="BC Sans" w:hint="eastAsia"/>
-                <w:sz w:val="20"/>
-                <w:szCs w:val="20"/>
-              </w:rPr>
-            </w:pPr>
-            <w:r>
-              <w:rPr>
-                <w:rFonts w:ascii="BC Sans" w:hAnsi="BC Sans"/>
-                <w:sz w:val="20"/>
-                <w:szCs w:val="20"/>
-              </w:rPr>
-              <w:t>{</w:t>
-            </w:r>
-            <w:proofErr w:type="spellStart"/>
-            <w:proofErr w:type="gramStart"/>
-            <w:r>
-              <w:rPr>
-                <w:rFonts w:ascii="BC Sans" w:hAnsi="BC Sans"/>
-                <w:sz w:val="20"/>
-                <w:szCs w:val="20"/>
-              </w:rPr>
-              <w:t>d.naruFloorArea</w:t>
-            </w:r>
-            <w:proofErr w:type="gramEnd"/>
-            <w:r>
-              <w:rPr>
-                <w:rFonts w:ascii="BC Sans" w:hAnsi="BC Sans"/>
-                <w:sz w:val="20"/>
-                <w:szCs w:val="20"/>
-              </w:rPr>
-              <w:t>:ifEM</w:t>
-            </w:r>
-            <w:proofErr w:type="spellEnd"/>
-            <w:r>
-              <w:rPr>
-                <w:rFonts w:ascii="BC Sans" w:hAnsi="BC Sans"/>
-                <w:sz w:val="20"/>
-                <w:szCs w:val="20"/>
-              </w:rPr>
-              <w:t>():show(.</w:t>
-            </w:r>
-            <w:proofErr w:type="spellStart"/>
-            <w:r>
-              <w:rPr>
-                <w:rFonts w:ascii="BC Sans" w:hAnsi="BC Sans"/>
-                <w:sz w:val="20"/>
-                <w:szCs w:val="20"/>
-              </w:rPr>
-              <w:t>noData</w:t>
-            </w:r>
-            <w:proofErr w:type="spellEnd"/>
-            <w:r>
-              <w:rPr>
-                <w:rFonts w:ascii="BC Sans" w:hAnsi="BC Sans"/>
-                <w:sz w:val="20"/>
-                <w:szCs w:val="20"/>
-              </w:rPr>
-              <w:t>)}</w:t>
-            </w:r>
-          </w:p>
-        </w:tc>
-      </w:tr>
-      <w:tr>
-        <w:tc>
-          <w:tcPr>
-            <w:tcW w:w="3636" w:type="dxa"/>
-          </w:tcPr>
-          <w:p>
-            <w:pPr>
-              <w:pStyle w:val="TableContents"/>
-              <w:spacing w:line="276" w:lineRule="auto"/>
-              <w:rPr>
-                <w:rFonts w:ascii="BC Sans" w:hAnsi="BC Sans" w:hint="eastAsia"/>
-                <w:sz w:val="20"/>
-                <w:szCs w:val="20"/>
-              </w:rPr>
-            </w:pPr>
-            <w:r>
-              <w:rPr>
-                <w:rFonts w:ascii="BC Sans" w:hAnsi="BC Sans"/>
-                <w:b/>
-                <w:bCs/>
-                <w:sz w:val="20"/>
-                <w:szCs w:val="20"/>
-              </w:rPr>
-              <w:t>Describe the necessity for an additional residence for farm use and how it will support agriculture in the short or long term.</w:t>
-            </w:r>
-          </w:p>
-        </w:tc>
-        <w:tc>
-          <w:tcPr>
-            <w:tcW w:w="7255" w:type="dxa"/>
-          </w:tcPr>
-          <w:p>
-            <w:pPr>
-              <w:pStyle w:val="TableContents"/>
-              <w:spacing w:line="276" w:lineRule="auto"/>
-              <w:rPr>
-                <w:rFonts w:ascii="BC Sans" w:hAnsi="BC Sans" w:hint="eastAsia"/>
-                <w:sz w:val="20"/>
-                <w:szCs w:val="20"/>
-              </w:rPr>
-            </w:pPr>
-            <w:r>
-              <w:rPr>
-                <w:rFonts w:ascii="BC Sans" w:hAnsi="BC Sans"/>
-                <w:sz w:val="20"/>
-                <w:szCs w:val="20"/>
-              </w:rPr>
-              <w:t>{</w:t>
-            </w:r>
-            <w:proofErr w:type="spellStart"/>
-            <w:proofErr w:type="gramStart"/>
-            <w:r>
-              <w:rPr>
-                <w:rFonts w:ascii="BC Sans" w:hAnsi="BC Sans"/>
-                <w:sz w:val="20"/>
-                <w:szCs w:val="20"/>
-              </w:rPr>
-              <w:t>d.naruResidenceNecessity</w:t>
-            </w:r>
-            <w:proofErr w:type="gramEnd"/>
-            <w:r>
-              <w:rPr>
-                <w:rFonts w:ascii="BC Sans" w:hAnsi="BC Sans"/>
-                <w:sz w:val="20"/>
-                <w:szCs w:val="20"/>
-              </w:rPr>
-              <w:t>:convCRLF:ifEM</w:t>
-            </w:r>
-            <w:proofErr w:type="spellEnd"/>
-            <w:r>
-              <w:rPr>
-                <w:rFonts w:ascii="BC Sans" w:hAnsi="BC Sans"/>
-                <w:sz w:val="20"/>
-                <w:szCs w:val="20"/>
-              </w:rPr>
-              <w:t>():show(.</w:t>
-            </w:r>
-            <w:proofErr w:type="spellStart"/>
-            <w:r>
-              <w:rPr>
-                <w:rFonts w:ascii="BC Sans" w:hAnsi="BC Sans"/>
-                <w:sz w:val="20"/>
-                <w:szCs w:val="20"/>
-              </w:rPr>
-              <w:t>noData</w:t>
-            </w:r>
-            <w:proofErr w:type="spellEnd"/>
-            <w:r>
-              <w:rPr>
-                <w:rFonts w:ascii="BC Sans" w:hAnsi="BC Sans"/>
-                <w:sz w:val="20"/>
-                <w:szCs w:val="20"/>
-              </w:rPr>
-              <w:t>)}</w:t>
-            </w:r>
-          </w:p>
-        </w:tc>
-      </w:tr>
-      <w:tr>
-        <w:tc>
-          <w:tcPr>
-            <w:tcW w:w="3636" w:type="dxa"/>
-          </w:tcPr>
-          <w:p>
-            <w:pPr>
-              <w:pStyle w:val="TableContents"/>
-              <w:spacing w:line="276" w:lineRule="auto"/>
-              <w:rPr>
-                <w:rFonts w:ascii="BC Sans" w:hAnsi="BC Sans" w:hint="eastAsia"/>
-                <w:b/>
-                <w:bCs/>
-                <w:sz w:val="20"/>
-                <w:szCs w:val="20"/>
-              </w:rPr>
-            </w:pPr>
-            <w:r>
-              <w:rPr>
-                <w:rFonts w:ascii="BC Sans" w:hAnsi="BC Sans"/>
-                <w:b/>
-                <w:bCs/>
-                <w:sz w:val="20"/>
-                <w:szCs w:val="20"/>
-              </w:rPr>
-              <w:t>Describe the rationale for the proposed location of the additional residence.</w:t>
-            </w:r>
-          </w:p>
-        </w:tc>
-        <w:tc>
-          <w:tcPr>
-            <w:tcW w:w="7255" w:type="dxa"/>
-          </w:tcPr>
-          <w:p>
-            <w:pPr>
-              <w:pStyle w:val="TableContents"/>
-              <w:spacing w:line="276" w:lineRule="auto"/>
-              <w:rPr>
-                <w:rFonts w:ascii="BC Sans" w:hAnsi="BC Sans" w:hint="eastAsia"/>
-                <w:sz w:val="20"/>
-                <w:szCs w:val="20"/>
-              </w:rPr>
-            </w:pPr>
-            <w:r>
-              <w:rPr>
-                <w:rFonts w:ascii="BC Sans" w:hAnsi="BC Sans"/>
-                <w:sz w:val="20"/>
-                <w:szCs w:val="20"/>
-              </w:rPr>
-              <w:t>{</w:t>
-            </w:r>
-            <w:proofErr w:type="spellStart"/>
-            <w:proofErr w:type="gramStart"/>
-            <w:r>
-              <w:rPr>
-                <w:rFonts w:ascii="BC Sans" w:hAnsi="BC Sans"/>
-                <w:sz w:val="20"/>
-                <w:szCs w:val="20"/>
-              </w:rPr>
-              <w:t>d.naruLocationRationale</w:t>
-            </w:r>
-            <w:proofErr w:type="gramEnd"/>
-            <w:r>
-              <w:rPr>
-                <w:rFonts w:ascii="BC Sans" w:hAnsi="BC Sans"/>
-                <w:sz w:val="20"/>
-                <w:szCs w:val="20"/>
-              </w:rPr>
-              <w:t>:convCRLF:ifEM</w:t>
-            </w:r>
-            <w:proofErr w:type="spellEnd"/>
-            <w:r>
-              <w:rPr>
-                <w:rFonts w:ascii="BC Sans" w:hAnsi="BC Sans"/>
-                <w:sz w:val="20"/>
-                <w:szCs w:val="20"/>
-              </w:rPr>
-              <w:t>():show(.</w:t>
-            </w:r>
-            <w:proofErr w:type="spellStart"/>
-            <w:r>
-              <w:rPr>
-                <w:rFonts w:ascii="BC Sans" w:hAnsi="BC Sans"/>
-                <w:sz w:val="20"/>
-                <w:szCs w:val="20"/>
-              </w:rPr>
-              <w:t>noData</w:t>
-            </w:r>
-            <w:proofErr w:type="spellEnd"/>
-            <w:r>
-              <w:rPr>
-                <w:rFonts w:ascii="BC Sans" w:hAnsi="BC Sans"/>
-                <w:sz w:val="20"/>
-                <w:szCs w:val="20"/>
-              </w:rPr>
-              <w:t>)}</w:t>
-            </w:r>
-          </w:p>
-        </w:tc>
-      </w:tr>
-      <w:tr>
-        <w:tc>
-          <w:tcPr>
-            <w:tcW w:w="3636" w:type="dxa"/>
-          </w:tcPr>
-          <w:p>
-            <w:pPr>
-              <w:pStyle w:val="TableContents"/>
-              <w:spacing w:line="276" w:lineRule="auto"/>
-              <w:rPr>
-                <w:rFonts w:ascii="BC Sans" w:hAnsi="BC Sans" w:hint="eastAsia"/>
-                <w:sz w:val="20"/>
-                <w:szCs w:val="20"/>
-              </w:rPr>
-            </w:pPr>
-            <w:r>
-              <w:rPr>
-                <w:rFonts w:ascii="BC Sans" w:hAnsi="BC Sans"/>
-                <w:b/>
-                <w:color w:val="000000"/>
-                <w:sz w:val="20"/>
-                <w:szCs w:val="20"/>
-              </w:rPr>
-              <w:t>Provide the total area (m</w:t>
-            </w:r>
-            <w:r>
-              <w:rPr>
-                <w:rFonts w:ascii="BC Sans" w:hAnsi="BC Sans"/>
-                <w:b/>
-                <w:color w:val="000000"/>
-                <w:sz w:val="20"/>
-                <w:szCs w:val="20"/>
-                <w:vertAlign w:val="superscript"/>
-              </w:rPr>
-              <w:t>2</w:t>
-            </w:r>
-            <w:r>
-              <w:rPr>
-                <w:rFonts w:ascii="BC Sans" w:hAnsi="BC Sans"/>
-                <w:b/>
-                <w:color w:val="000000"/>
-                <w:sz w:val="20"/>
-                <w:szCs w:val="20"/>
-              </w:rPr>
-              <w:t>) and a description of infrastructure necessary to support the additional residence.</w:t>
-            </w:r>
-          </w:p>
-        </w:tc>
-        <w:tc>
-          <w:tcPr>
-            <w:tcW w:w="7255" w:type="dxa"/>
-          </w:tcPr>
-          <w:p>
-            <w:pPr>
-              <w:pStyle w:val="TableContents"/>
-              <w:spacing w:line="276" w:lineRule="auto"/>
-              <w:rPr>
-                <w:rFonts w:ascii="BC Sans" w:hAnsi="BC Sans" w:hint="eastAsia"/>
-                <w:sz w:val="20"/>
-                <w:szCs w:val="20"/>
-              </w:rPr>
-            </w:pPr>
-            <w:r>
-              <w:rPr>
-                <w:rFonts w:ascii="BC Sans" w:hAnsi="BC Sans"/>
-                <w:sz w:val="20"/>
-                <w:szCs w:val="20"/>
-              </w:rPr>
-              <w:t>{</w:t>
-            </w:r>
-            <w:proofErr w:type="spellStart"/>
-            <w:proofErr w:type="gramStart"/>
-            <w:r>
-              <w:rPr>
-                <w:rFonts w:ascii="BC Sans" w:hAnsi="BC Sans"/>
-                <w:sz w:val="20"/>
-                <w:szCs w:val="20"/>
-              </w:rPr>
-              <w:t>d.naruInfrastructure</w:t>
-            </w:r>
-            <w:proofErr w:type="gramEnd"/>
-            <w:r>
-              <w:rPr>
-                <w:rFonts w:ascii="BC Sans" w:hAnsi="BC Sans"/>
-                <w:sz w:val="20"/>
-                <w:szCs w:val="20"/>
-              </w:rPr>
-              <w:t>:convCRLF:convCRLF:ifEM</w:t>
-            </w:r>
-            <w:proofErr w:type="spellEnd"/>
-            <w:r>
-              <w:rPr>
-                <w:rFonts w:ascii="BC Sans" w:hAnsi="BC Sans"/>
-                <w:sz w:val="20"/>
-                <w:szCs w:val="20"/>
-              </w:rPr>
-              <w:t>():show(.</w:t>
-            </w:r>
-            <w:proofErr w:type="spellStart"/>
-            <w:r>
-              <w:rPr>
-                <w:rFonts w:ascii="BC Sans" w:hAnsi="BC Sans"/>
-                <w:sz w:val="20"/>
-                <w:szCs w:val="20"/>
-              </w:rPr>
-              <w:t>noData</w:t>
-            </w:r>
-            <w:proofErr w:type="spellEnd"/>
-            <w:r>
-              <w:rPr>
-                <w:rFonts w:ascii="BC Sans" w:hAnsi="BC Sans"/>
-                <w:sz w:val="20"/>
-                <w:szCs w:val="20"/>
-              </w:rPr>
-              <w:t>)}</w:t>
-            </w:r>
-          </w:p>
-        </w:tc>
-      </w:tr>
-      <w:tr>
-        <w:tc>
-          <w:tcPr>
-            <w:tcW w:w="3636" w:type="dxa"/>
-          </w:tcPr>
-          <w:p>
-            <w:pPr>
-              <w:pStyle w:val="TableContents"/>
-              <w:spacing w:line="276" w:lineRule="auto"/>
-              <w:rPr>
-                <w:rFonts w:ascii="BC Sans" w:hAnsi="BC Sans" w:hint="eastAsia"/>
-                <w:sz w:val="20"/>
-                <w:szCs w:val="20"/>
-              </w:rPr>
-            </w:pPr>
-            <w:r>
-              <w:rPr>
-                <w:rFonts w:ascii="BC Sans" w:hAnsi="BC Sans"/>
-                <w:b/>
-                <w:color w:val="000000"/>
-                <w:sz w:val="20"/>
-                <w:szCs w:val="20"/>
-              </w:rPr>
-              <w:t>Describe the total floor area (m</w:t>
-            </w:r>
-            <w:r>
-              <w:rPr>
-                <w:rFonts w:ascii="BC Sans" w:hAnsi="BC Sans"/>
-                <w:b/>
-                <w:color w:val="000000"/>
-                <w:sz w:val="20"/>
-                <w:szCs w:val="20"/>
-                <w:vertAlign w:val="superscript"/>
-              </w:rPr>
-              <w:t>2</w:t>
-            </w:r>
-            <w:r>
-              <w:rPr>
-                <w:rFonts w:ascii="BC Sans" w:hAnsi="BC Sans"/>
-                <w:b/>
-                <w:color w:val="000000"/>
-                <w:sz w:val="20"/>
-                <w:szCs w:val="20"/>
-              </w:rPr>
-              <w:t xml:space="preserve">), </w:t>
-            </w:r>
-            <w:r>
-              <w:rPr>
-                <w:rFonts w:ascii="BC Sans" w:hAnsi="BC Sans"/>
-                <w:b/>
-                <w:color w:val="000000"/>
-                <w:sz w:val="20"/>
-                <w:szCs w:val="20"/>
-              </w:rPr>
               <w:lastRenderedPageBreak/>
-              <w:t>type, number, and occupancy of all residential structures currently located on the property.</w:t>
-            </w:r>
-          </w:p>
-        </w:tc>
-        <w:tc>
-          <w:tcPr>
-            <w:tcW w:w="7255" w:type="dxa"/>
-          </w:tcPr>
-          <w:p>
-            <w:pPr>
-              <w:pStyle w:val="TableContents"/>
-              <w:spacing w:line="276" w:lineRule="auto"/>
-              <w:rPr>
-                <w:rFonts w:ascii="BC Sans" w:hAnsi="BC Sans" w:hint="eastAsia"/>
-                <w:sz w:val="20"/>
-                <w:szCs w:val="20"/>
-              </w:rPr>
-            </w:pPr>
-            <w:r>
-              <w:rPr>
-                <w:rFonts w:ascii="BC Sans" w:hAnsi="BC Sans"/>
-                <w:sz w:val="20"/>
-                <w:szCs w:val="20"/>
-              </w:rPr>
-              <w:lastRenderedPageBreak/>
-              <w:t>{</w:t>
-            </w:r>
-            <w:proofErr w:type="spellStart"/>
-            <w:proofErr w:type="gramStart"/>
-            <w:r>
-              <w:rPr>
-                <w:rFonts w:ascii="BC Sans" w:hAnsi="BC Sans"/>
-                <w:sz w:val="20"/>
-                <w:szCs w:val="20"/>
-              </w:rPr>
-              <w:t>d.naruExistingStructures</w:t>
-            </w:r>
-            <w:proofErr w:type="gramEnd"/>
-            <w:r>
-              <w:rPr>
-                <w:rFonts w:ascii="BC Sans" w:hAnsi="BC Sans"/>
-                <w:sz w:val="20"/>
-                <w:szCs w:val="20"/>
-              </w:rPr>
-              <w:t>:convCRLF:ifEM</w:t>
-            </w:r>
-            <w:proofErr w:type="spellEnd"/>
-            <w:r>
-              <w:rPr>
-                <w:rFonts w:ascii="BC Sans" w:hAnsi="BC Sans"/>
-                <w:sz w:val="20"/>
-                <w:szCs w:val="20"/>
-              </w:rPr>
-              <w:t>():show(.</w:t>
-            </w:r>
-            <w:proofErr w:type="spellStart"/>
-            <w:r>
-              <w:rPr>
-                <w:rFonts w:ascii="BC Sans" w:hAnsi="BC Sans"/>
-                <w:sz w:val="20"/>
-                <w:szCs w:val="20"/>
-              </w:rPr>
-              <w:t>noData</w:t>
-            </w:r>
-            <w:proofErr w:type="spellEnd"/>
-            <w:r>
-              <w:rPr>
-                <w:rFonts w:ascii="BC Sans" w:hAnsi="BC Sans"/>
-                <w:sz w:val="20"/>
-                <w:szCs w:val="20"/>
-              </w:rPr>
-              <w:t>)}</w:t>
-            </w:r>
-          </w:p>
-        </w:tc>
-      </w:tr>
-      <w:tr>
-        <w:tc>
-          <w:tcPr>
-            <w:tcW w:w="3636" w:type="dxa"/>
-          </w:tcPr>
-          <w:p>
-            <w:pPr>
-              <w:pStyle w:val="TableContents"/>
-              <w:spacing w:line="276" w:lineRule="auto"/>
-              <w:rPr>
-                <w:rFonts w:ascii="BC Sans" w:hAnsi="BC Sans" w:hint="eastAsia"/>
-                <w:b/>
-                <w:color w:val="000000"/>
-                <w:sz w:val="20"/>
-                <w:szCs w:val="20"/>
-              </w:rPr>
-            </w:pPr>
-            <w:r>
-              <w:rPr>
-                <w:rFonts w:ascii="BC Sans" w:hAnsi="BC Sans"/>
-                <w:b/>
-                <w:color w:val="000000"/>
-                <w:sz w:val="20"/>
-                <w:szCs w:val="20"/>
-              </w:rPr>
-              <w:t>What is the purpose of the proposal?</w:t>
-            </w:r>
-          </w:p>
-        </w:tc>
-        <w:tc>
-          <w:tcPr>
-            <w:tcW w:w="7255" w:type="dxa"/>
-          </w:tcPr>
-          <w:p>
-            <w:pPr>
-              <w:pStyle w:val="TableContents"/>
-              <w:spacing w:line="276" w:lineRule="auto"/>
-              <w:rPr>
-                <w:rFonts w:ascii="BC Sans" w:hAnsi="BC Sans" w:hint="eastAsia"/>
-                <w:sz w:val="20"/>
-                <w:szCs w:val="20"/>
-              </w:rPr>
-            </w:pPr>
-            <w:r>
-              <w:rPr>
-                <w:rFonts w:ascii="BC Sans" w:hAnsi="BC Sans"/>
-                <w:sz w:val="20"/>
-                <w:szCs w:val="20"/>
-              </w:rPr>
-              <w:t>{</w:t>
-            </w:r>
-            <w:proofErr w:type="spellStart"/>
-            <w:proofErr w:type="gramStart"/>
-            <w:r>
-              <w:rPr>
-                <w:rFonts w:ascii="BC Sans" w:hAnsi="BC Sans"/>
-                <w:sz w:val="20"/>
-                <w:szCs w:val="20"/>
-              </w:rPr>
-              <w:t>d.purpose</w:t>
-            </w:r>
-            <w:proofErr w:type="gramEnd"/>
-            <w:r>
-              <w:rPr>
-                <w:rFonts w:ascii="BC Sans" w:hAnsi="BC Sans"/>
-                <w:sz w:val="20"/>
-                <w:szCs w:val="20"/>
-              </w:rPr>
-              <w:t>:convCRLF:ifEM</w:t>
-            </w:r>
-            <w:proofErr w:type="spellEnd"/>
-            <w:r>
-              <w:rPr>
-                <w:rFonts w:ascii="BC Sans" w:hAnsi="BC Sans"/>
-                <w:sz w:val="20"/>
-                <w:szCs w:val="20"/>
-              </w:rPr>
-              <w:t>():show(.</w:t>
-            </w:r>
-            <w:proofErr w:type="spellStart"/>
-            <w:r>
-              <w:rPr>
-                <w:rFonts w:ascii="BC Sans" w:hAnsi="BC Sans"/>
-                <w:sz w:val="20"/>
-                <w:szCs w:val="20"/>
-              </w:rPr>
-              <w:t>noData</w:t>
-            </w:r>
-            <w:proofErr w:type="spellEnd"/>
-            <w:r>
-              <w:rPr>
-                <w:rFonts w:ascii="BC Sans" w:hAnsi="BC Sans"/>
-                <w:sz w:val="20"/>
-                <w:szCs w:val="20"/>
-              </w:rPr>
-              <w:t>)}</w:t>
-            </w:r>
-          </w:p>
-        </w:tc>
-      </w:tr>
-      <w:tr>
-        <w:tc>
-          <w:tcPr>
-            <w:tcW w:w="3636" w:type="dxa"/>
-          </w:tcPr>
-          <w:p>
-            <w:pPr>
-              <w:pStyle w:val="TableContents"/>
-              <w:spacing w:line="276" w:lineRule="auto"/>
-              <w:rPr>
-                <w:rFonts w:ascii="BC Sans" w:hAnsi="BC Sans" w:hint="eastAsia"/>
-                <w:b/>
-                <w:color w:val="000000"/>
-                <w:sz w:val="20"/>
-                <w:szCs w:val="20"/>
-              </w:rPr>
-            </w:pPr>
-            <w:r>
-              <w:rPr>
-                <w:rFonts w:ascii="BC Sans" w:hAnsi="BC Sans"/>
-                <w:b/>
-                <w:color w:val="000000"/>
-                <w:sz w:val="20"/>
-                <w:szCs w:val="20"/>
-              </w:rPr>
-              <w:t>What is the total floor area (m2) of the proposed principal residence?</w:t>
-            </w:r>
-          </w:p>
-        </w:tc>
-        <w:tc>
-          <w:tcPr>
-            <w:tcW w:w="7255" w:type="dxa"/>
-          </w:tcPr>
-          <w:p>
-            <w:pPr>
-              <w:pStyle w:val="TableContents"/>
-              <w:spacing w:line="276" w:lineRule="auto"/>
-              <w:rPr>
-                <w:rFonts w:ascii="BC Sans" w:hAnsi="BC Sans" w:hint="eastAsia"/>
-                <w:sz w:val="20"/>
-                <w:szCs w:val="20"/>
-              </w:rPr>
-            </w:pPr>
-            <w:r>
-              <w:rPr>
-                <w:rFonts w:ascii="BC Sans" w:hAnsi="BC Sans"/>
-                <w:sz w:val="20"/>
-                <w:szCs w:val="20"/>
-              </w:rPr>
-              <w:t>{</w:t>
-            </w:r>
-            <w:proofErr w:type="spellStart"/>
-            <w:proofErr w:type="gramStart"/>
-            <w:r>
-              <w:rPr>
-                <w:rFonts w:ascii="BC Sans" w:hAnsi="BC Sans"/>
-                <w:sz w:val="20"/>
-                <w:szCs w:val="20"/>
-              </w:rPr>
-              <w:t>d.naruFloorArea</w:t>
-            </w:r>
-            <w:proofErr w:type="gramEnd"/>
-            <w:r>
-              <w:rPr>
-                <w:rFonts w:ascii="BC Sans" w:hAnsi="BC Sans"/>
-                <w:sz w:val="20"/>
-                <w:szCs w:val="20"/>
-              </w:rPr>
-              <w:t>:ifEM</w:t>
-            </w:r>
-            <w:proofErr w:type="spellEnd"/>
-            <w:r>
-              <w:rPr>
-                <w:rFonts w:ascii="BC Sans" w:hAnsi="BC Sans"/>
-                <w:sz w:val="20"/>
-                <w:szCs w:val="20"/>
-              </w:rPr>
-              <w:t>():show(.</w:t>
-            </w:r>
-            <w:proofErr w:type="spellStart"/>
-            <w:r>
-              <w:rPr>
-                <w:rFonts w:ascii="BC Sans" w:hAnsi="BC Sans"/>
-                <w:sz w:val="20"/>
-                <w:szCs w:val="20"/>
-              </w:rPr>
-              <w:t>noData</w:t>
-            </w:r>
-            <w:proofErr w:type="spellEnd"/>
-            <w:r>
-              <w:rPr>
-                <w:rFonts w:ascii="BC Sans" w:hAnsi="BC Sans"/>
-                <w:sz w:val="20"/>
-                <w:szCs w:val="20"/>
-              </w:rPr>
-              <w:t>)}</w:t>
-            </w:r>
-          </w:p>
-        </w:tc>
-      </w:tr>
-      <w:tr>
-        <w:tc>
-          <w:tcPr>
-            <w:tcW w:w="3636" w:type="dxa"/>
-          </w:tcPr>
-          <w:p>
-            <w:pPr>
-              <w:pStyle w:val="TableContents"/>
-              <w:spacing w:line="276" w:lineRule="auto"/>
-              <w:rPr>
-                <w:rFonts w:ascii="BC Sans" w:hAnsi="BC Sans" w:hint="eastAsia"/>
-                <w:b/>
-                <w:color w:val="000000"/>
-                <w:sz w:val="20"/>
-                <w:szCs w:val="20"/>
-              </w:rPr>
-            </w:pPr>
-            <w:r>
-              <w:rPr>
-                <w:rFonts w:ascii="BC Sans" w:hAnsi="BC Sans"/>
-                <w:b/>
-                <w:color w:val="000000"/>
-                <w:sz w:val="20"/>
-                <w:szCs w:val="20"/>
-              </w:rPr>
-              <w:t>Describe how the proposal for a principal residence more than 500m2 will support agriculture in the short or long term.</w:t>
-            </w:r>
-          </w:p>
-        </w:tc>
-        <w:tc>
-          <w:tcPr>
-            <w:tcW w:w="7255" w:type="dxa"/>
-          </w:tcPr>
-          <w:p>
-            <w:pPr>
-              <w:pStyle w:val="TableContents"/>
-              <w:spacing w:line="276" w:lineRule="auto"/>
-              <w:rPr>
-                <w:rFonts w:ascii="BC Sans" w:hAnsi="BC Sans" w:hint="eastAsia"/>
-                <w:sz w:val="20"/>
-                <w:szCs w:val="20"/>
-              </w:rPr>
-            </w:pPr>
-            <w:r>
-              <w:rPr>
-                <w:rFonts w:ascii="BC Sans" w:hAnsi="BC Sans"/>
-                <w:sz w:val="20"/>
-                <w:szCs w:val="20"/>
-              </w:rPr>
-              <w:t>{</w:t>
-            </w:r>
-            <w:proofErr w:type="spellStart"/>
-            <w:proofErr w:type="gramStart"/>
-            <w:r>
-              <w:rPr>
-                <w:rFonts w:ascii="BC Sans" w:hAnsi="BC Sans"/>
-                <w:sz w:val="20"/>
-                <w:szCs w:val="20"/>
-              </w:rPr>
-              <w:t>d.naruResidenceNecessity</w:t>
-            </w:r>
-            <w:proofErr w:type="gramEnd"/>
-            <w:r>
-              <w:rPr>
-                <w:rFonts w:ascii="BC Sans" w:hAnsi="BC Sans"/>
-                <w:sz w:val="20"/>
-                <w:szCs w:val="20"/>
-              </w:rPr>
-              <w:t>:convCRLF:ifEM</w:t>
-            </w:r>
-            <w:proofErr w:type="spellEnd"/>
-            <w:r>
-              <w:rPr>
-                <w:rFonts w:ascii="BC Sans" w:hAnsi="BC Sans"/>
-                <w:sz w:val="20"/>
-                <w:szCs w:val="20"/>
-              </w:rPr>
-              <w:t>():show(.</w:t>
-            </w:r>
-            <w:proofErr w:type="spellStart"/>
-            <w:r>
-              <w:rPr>
-                <w:rFonts w:ascii="BC Sans" w:hAnsi="BC Sans"/>
-                <w:sz w:val="20"/>
-                <w:szCs w:val="20"/>
-              </w:rPr>
-              <w:t>noData</w:t>
-            </w:r>
-            <w:proofErr w:type="spellEnd"/>
-            <w:r>
-              <w:rPr>
-                <w:rFonts w:ascii="BC Sans" w:hAnsi="BC Sans"/>
-                <w:sz w:val="20"/>
-                <w:szCs w:val="20"/>
-              </w:rPr>
-              <w:t>)}</w:t>
-            </w:r>
-          </w:p>
-        </w:tc>
-      </w:tr>
-      <w:tr>
-        <w:tc>
-          <w:tcPr>
-            <w:tcW w:w="3636" w:type="dxa"/>
-          </w:tcPr>
-          <w:p>
-            <w:pPr>
-              <w:pStyle w:val="TableContents"/>
-              <w:spacing w:line="276" w:lineRule="auto"/>
-              <w:rPr>
-                <w:rFonts w:ascii="BC Sans" w:hAnsi="BC Sans" w:hint="eastAsia"/>
-                <w:b/>
-                <w:color w:val="000000"/>
-                <w:sz w:val="20"/>
-                <w:szCs w:val="20"/>
-              </w:rPr>
-            </w:pPr>
-            <w:r>
-              <w:rPr>
-                <w:rFonts w:ascii="BC Sans" w:hAnsi="BC Sans"/>
-                <w:b/>
-                <w:color w:val="000000"/>
-                <w:sz w:val="20"/>
-                <w:szCs w:val="20"/>
-              </w:rPr>
-              <w:t>Describe the rationale for the proposed location of the principal residence.</w:t>
-            </w:r>
-          </w:p>
-        </w:tc>
-        <w:tc>
-          <w:tcPr>
-            <w:tcW w:w="7255" w:type="dxa"/>
-          </w:tcPr>
-          <w:p>
-            <w:pPr>
-              <w:pStyle w:val="TableContents"/>
-              <w:spacing w:line="276" w:lineRule="auto"/>
-              <w:rPr>
-                <w:rFonts w:ascii="BC Sans" w:hAnsi="BC Sans" w:hint="eastAsia"/>
-                <w:sz w:val="20"/>
-                <w:szCs w:val="20"/>
-              </w:rPr>
-            </w:pPr>
-            <w:r>
-              <w:rPr>
-                <w:rFonts w:ascii="BC Sans" w:hAnsi="BC Sans"/>
-                <w:sz w:val="20"/>
-                <w:szCs w:val="20"/>
-              </w:rPr>
-              <w:t>{</w:t>
-            </w:r>
-            <w:proofErr w:type="spellStart"/>
-            <w:proofErr w:type="gramStart"/>
-            <w:r>
-              <w:rPr>
-                <w:rFonts w:ascii="BC Sans" w:hAnsi="BC Sans"/>
-                <w:sz w:val="20"/>
-                <w:szCs w:val="20"/>
-              </w:rPr>
-              <w:t>d.naruLocationRationale</w:t>
-            </w:r>
-            <w:proofErr w:type="gramEnd"/>
-            <w:r>
-              <w:rPr>
-                <w:rFonts w:ascii="BC Sans" w:hAnsi="BC Sans"/>
-                <w:sz w:val="20"/>
-                <w:szCs w:val="20"/>
-              </w:rPr>
-              <w:t>:convCRLF:ifEM</w:t>
-            </w:r>
-            <w:proofErr w:type="spellEnd"/>
-            <w:r>
-              <w:rPr>
-                <w:rFonts w:ascii="BC Sans" w:hAnsi="BC Sans"/>
-                <w:sz w:val="20"/>
-                <w:szCs w:val="20"/>
-              </w:rPr>
-              <w:t>():show(.</w:t>
-            </w:r>
-            <w:proofErr w:type="spellStart"/>
-            <w:r>
-              <w:rPr>
-                <w:rFonts w:ascii="BC Sans" w:hAnsi="BC Sans"/>
-                <w:sz w:val="20"/>
-                <w:szCs w:val="20"/>
-              </w:rPr>
-              <w:t>noData</w:t>
-            </w:r>
-            <w:proofErr w:type="spellEnd"/>
-            <w:r>
-              <w:rPr>
-                <w:rFonts w:ascii="BC Sans" w:hAnsi="BC Sans"/>
-                <w:sz w:val="20"/>
-                <w:szCs w:val="20"/>
-              </w:rPr>
-              <w:t>)}</w:t>
-            </w:r>
-          </w:p>
-        </w:tc>
-      </w:tr>
-      <w:tr>
-        <w:tc>
-          <w:tcPr>
-            <w:tcW w:w="3636" w:type="dxa"/>
-          </w:tcPr>
-          <w:p>
-            <w:pPr>
-              <w:pStyle w:val="TableContents"/>
-              <w:spacing w:line="276" w:lineRule="auto"/>
-              <w:rPr>
-                <w:rFonts w:ascii="BC Sans" w:hAnsi="BC Sans" w:hint="eastAsia"/>
-                <w:b/>
-                <w:color w:val="000000"/>
-                <w:sz w:val="20"/>
-                <w:szCs w:val="20"/>
-              </w:rPr>
-            </w:pPr>
-            <w:r>
-              <w:rPr>
-                <w:rFonts w:ascii="BC Sans" w:hAnsi="BC Sans"/>
-                <w:b/>
-                <w:color w:val="000000"/>
-                <w:sz w:val="20"/>
-                <w:szCs w:val="20"/>
-              </w:rPr>
-              <w:t>Provide the total area (m</w:t>
-            </w:r>
-            <w:r>
-              <w:rPr>
-                <w:rFonts w:ascii="BC Sans" w:hAnsi="BC Sans"/>
-                <w:b/>
-                <w:color w:val="000000"/>
-                <w:sz w:val="20"/>
-                <w:szCs w:val="20"/>
-              </w:rPr>
-              <w:t>2</w:t>
-            </w:r>
-            <w:r>
-              <w:rPr>
-                <w:rFonts w:ascii="BC Sans" w:hAnsi="BC Sans"/>
-                <w:b/>
-                <w:color w:val="000000"/>
-                <w:sz w:val="20"/>
-                <w:szCs w:val="20"/>
-              </w:rPr>
-              <w:t>) and a description of infrastructure necessary to support the principal residence.</w:t>
-            </w:r>
-          </w:p>
-        </w:tc>
-        <w:tc>
-          <w:tcPr>
-            <w:tcW w:w="7255" w:type="dxa"/>
-          </w:tcPr>
-          <w:p>
-            <w:pPr>
-              <w:pStyle w:val="TableContents"/>
-              <w:spacing w:line="276" w:lineRule="auto"/>
-              <w:rPr>
-                <w:rFonts w:ascii="BC Sans" w:hAnsi="BC Sans" w:hint="eastAsia"/>
-                <w:sz w:val="20"/>
-                <w:szCs w:val="20"/>
-              </w:rPr>
-            </w:pPr>
-            <w:r>
-              <w:rPr>
-                <w:rFonts w:ascii="BC Sans" w:hAnsi="BC Sans"/>
-                <w:sz w:val="20"/>
-                <w:szCs w:val="20"/>
-              </w:rPr>
-              <w:t>{</w:t>
-            </w:r>
-            <w:proofErr w:type="spellStart"/>
-            <w:proofErr w:type="gramStart"/>
-            <w:r>
-              <w:rPr>
-                <w:rFonts w:ascii="BC Sans" w:hAnsi="BC Sans"/>
-                <w:sz w:val="20"/>
-                <w:szCs w:val="20"/>
-              </w:rPr>
-              <w:t>d.naruInfrastructure</w:t>
-            </w:r>
-            <w:proofErr w:type="gramEnd"/>
-            <w:r>
-              <w:rPr>
-                <w:rFonts w:ascii="BC Sans" w:hAnsi="BC Sans"/>
-                <w:sz w:val="20"/>
-                <w:szCs w:val="20"/>
-              </w:rPr>
-              <w:t>:convCRLF:ifEM</w:t>
-            </w:r>
-            <w:proofErr w:type="spellEnd"/>
-            <w:r>
-              <w:rPr>
-                <w:rFonts w:ascii="BC Sans" w:hAnsi="BC Sans"/>
-                <w:sz w:val="20"/>
-                <w:szCs w:val="20"/>
-              </w:rPr>
-              <w:t>():show(.</w:t>
-            </w:r>
-            <w:proofErr w:type="spellStart"/>
-            <w:r>
-              <w:rPr>
-                <w:rFonts w:ascii="BC Sans" w:hAnsi="BC Sans"/>
-                <w:sz w:val="20"/>
-                <w:szCs w:val="20"/>
-              </w:rPr>
-              <w:t>noData</w:t>
-            </w:r>
-            <w:proofErr w:type="spellEnd"/>
-            <w:r>
-              <w:rPr>
-                <w:rFonts w:ascii="BC Sans" w:hAnsi="BC Sans"/>
-                <w:sz w:val="20"/>
-                <w:szCs w:val="20"/>
-              </w:rPr>
-              <w:t>)}</w:t>
-            </w:r>
-          </w:p>
-        </w:tc>
-      </w:tr>
-      <w:tr>
-        <w:tc>
-          <w:tcPr>
-            <w:tcW w:w="3636" w:type="dxa"/>
-          </w:tcPr>
-          <w:p>
-            <w:pPr>
-              <w:pStyle w:val="TableContents"/>
-              <w:spacing w:line="276" w:lineRule="auto"/>
-              <w:rPr>
-                <w:rFonts w:ascii="BC Sans" w:hAnsi="BC Sans" w:hint="eastAsia"/>
-                <w:b/>
-                <w:color w:val="000000"/>
-                <w:sz w:val="20"/>
-                <w:szCs w:val="20"/>
-              </w:rPr>
-            </w:pPr>
-            <w:r>
-              <w:rPr>
-                <w:rFonts w:ascii="BC Sans" w:hAnsi="BC Sans"/>
-                <w:b/>
-                <w:color w:val="000000"/>
-                <w:sz w:val="20"/>
-                <w:szCs w:val="20"/>
-              </w:rPr>
-              <w:t>Describe the total floor area (m</w:t>
-            </w:r>
-            <w:r>
-              <w:rPr>
-                <w:rFonts w:ascii="BC Sans" w:hAnsi="BC Sans"/>
-                <w:b/>
-                <w:color w:val="000000"/>
-                <w:sz w:val="20"/>
-                <w:szCs w:val="20"/>
-              </w:rPr>
-              <w:t>2</w:t>
-            </w:r>
-            <w:r>
-              <w:rPr>
-                <w:rFonts w:ascii="BC Sans" w:hAnsi="BC Sans"/>
-                <w:b/>
-                <w:color w:val="000000"/>
-                <w:sz w:val="20"/>
-                <w:szCs w:val="20"/>
-              </w:rPr>
-              <w:t>), type, number, and occupancy of all residential structures currently located on the property.</w:t>
-            </w:r>
-          </w:p>
-        </w:tc>
-        <w:tc>
-          <w:tcPr>
-            <w:tcW w:w="7255" w:type="dxa"/>
-          </w:tcPr>
-          <w:p>
-            <w:pPr>
-              <w:pStyle w:val="TableContents"/>
-              <w:spacing w:line="276" w:lineRule="auto"/>
-              <w:rPr>
-                <w:rFonts w:ascii="BC Sans" w:hAnsi="BC Sans" w:hint="eastAsia"/>
-                <w:sz w:val="20"/>
-                <w:szCs w:val="20"/>
-              </w:rPr>
-            </w:pPr>
-            <w:r>
-              <w:rPr>
-                <w:rFonts w:ascii="BC Sans" w:hAnsi="BC Sans"/>
-                <w:sz w:val="20"/>
-                <w:szCs w:val="20"/>
-              </w:rPr>
-              <w:t>{</w:t>
-            </w:r>
-            <w:proofErr w:type="spellStart"/>
-            <w:proofErr w:type="gramStart"/>
-            <w:r>
-              <w:rPr>
-                <w:rFonts w:ascii="BC Sans" w:hAnsi="BC Sans"/>
-                <w:sz w:val="20"/>
-                <w:szCs w:val="20"/>
-              </w:rPr>
-              <w:t>d.naruExistingStructures</w:t>
-            </w:r>
-            <w:proofErr w:type="gramEnd"/>
-            <w:r>
-              <w:rPr>
-                <w:rFonts w:ascii="BC Sans" w:hAnsi="BC Sans"/>
-                <w:sz w:val="20"/>
-                <w:szCs w:val="20"/>
-              </w:rPr>
-              <w:t>:convCRLF:ifEM</w:t>
-            </w:r>
-            <w:proofErr w:type="spellEnd"/>
-            <w:r>
-              <w:rPr>
-                <w:rFonts w:ascii="BC Sans" w:hAnsi="BC Sans"/>
-                <w:sz w:val="20"/>
-                <w:szCs w:val="20"/>
-              </w:rPr>
-              <w:t>():show(.</w:t>
-            </w:r>
-            <w:proofErr w:type="spellStart"/>
-            <w:r>
-              <w:rPr>
-                <w:rFonts w:ascii="BC Sans" w:hAnsi="BC Sans"/>
-                <w:sz w:val="20"/>
-                <w:szCs w:val="20"/>
-              </w:rPr>
-              <w:t>noData</w:t>
-            </w:r>
-            <w:proofErr w:type="spellEnd"/>
-            <w:r>
-              <w:rPr>
-                <w:rFonts w:ascii="BC Sans" w:hAnsi="BC Sans"/>
-                <w:sz w:val="20"/>
-                <w:szCs w:val="20"/>
-              </w:rPr>
-              <w:t>)}</w:t>
-            </w:r>
-          </w:p>
-        </w:tc>
-      </w:tr>
-      <w:tr>
-        <w:tc>
-          <w:tcPr>
-            <w:tcW w:w="3636" w:type="dxa"/>
-          </w:tcPr>
-          <w:p>
-            <w:pPr>
-              <w:pStyle w:val="TableContents"/>
-              <w:spacing w:line="276" w:lineRule="auto"/>
-              <w:rPr>
-                <w:rFonts w:ascii="BC Sans" w:hAnsi="BC Sans" w:hint="eastAsia"/>
-                <w:b/>
-                <w:color w:val="000000"/>
-                <w:sz w:val="20"/>
-                <w:szCs w:val="20"/>
-              </w:rPr>
-            </w:pPr>
-            <w:r>
-              <w:rPr>
-                <w:rFonts w:ascii="BC Sans" w:hAnsi="BC Sans"/>
-                <w:b/>
-                <w:color w:val="000000"/>
-                <w:sz w:val="20"/>
-                <w:szCs w:val="20"/>
-              </w:rPr>
-              <w:t>What is the purpose of the proposal?</w:t>
-            </w:r>
-          </w:p>
-        </w:tc>
-        <w:tc>
-          <w:tcPr>
-            <w:tcW w:w="7255" w:type="dxa"/>
-          </w:tcPr>
-          <w:p>
-            <w:pPr>
-              <w:pStyle w:val="TableContents"/>
-              <w:spacing w:line="276" w:lineRule="auto"/>
-              <w:rPr>
-                <w:rFonts w:ascii="BC Sans" w:hAnsi="BC Sans" w:hint="eastAsia"/>
-                <w:sz w:val="20"/>
-                <w:szCs w:val="20"/>
-              </w:rPr>
-            </w:pPr>
-            <w:r>
-              <w:rPr>
-                <w:rFonts w:ascii="BC Sans" w:hAnsi="BC Sans"/>
-                <w:sz w:val="20"/>
-                <w:szCs w:val="20"/>
-              </w:rPr>
-              <w:t>{</w:t>
-            </w:r>
-            <w:proofErr w:type="spellStart"/>
-            <w:proofErr w:type="gramStart"/>
-            <w:r>
-              <w:rPr>
-                <w:rFonts w:ascii="BC Sans" w:hAnsi="BC Sans"/>
-                <w:sz w:val="20"/>
-                <w:szCs w:val="20"/>
-              </w:rPr>
-              <w:t>d.purpose</w:t>
-            </w:r>
-            <w:proofErr w:type="gramEnd"/>
-            <w:r>
-              <w:rPr>
-                <w:rFonts w:ascii="BC Sans" w:hAnsi="BC Sans"/>
-                <w:sz w:val="20"/>
-                <w:szCs w:val="20"/>
-              </w:rPr>
-              <w:t>:convCRLF:ifEM</w:t>
-            </w:r>
-            <w:proofErr w:type="spellEnd"/>
-            <w:r>
-              <w:rPr>
-                <w:rFonts w:ascii="BC Sans" w:hAnsi="BC Sans"/>
-                <w:sz w:val="20"/>
-                <w:szCs w:val="20"/>
-              </w:rPr>
-              <w:t>():show(.</w:t>
-            </w:r>
-            <w:proofErr w:type="spellStart"/>
-            <w:r>
-              <w:rPr>
-                <w:rFonts w:ascii="BC Sans" w:hAnsi="BC Sans"/>
-                <w:sz w:val="20"/>
-                <w:szCs w:val="20"/>
-              </w:rPr>
-              <w:t>noData</w:t>
-            </w:r>
-            <w:proofErr w:type="spellEnd"/>
-            <w:r>
-              <w:rPr>
-                <w:rFonts w:ascii="BC Sans" w:hAnsi="BC Sans"/>
-                <w:sz w:val="20"/>
-                <w:szCs w:val="20"/>
-              </w:rPr>
-              <w:t>)}</w:t>
-            </w:r>
-          </w:p>
-        </w:tc>
-      </w:tr>
-      <w:tr>
-        <w:tc>
-          <w:tcPr>
-            <w:tcW w:w="3636" w:type="dxa"/>
-          </w:tcPr>
-          <w:p>
-            <w:pPr>
-              <w:pStyle w:val="TableContents"/>
-              <w:spacing w:line="276" w:lineRule="auto"/>
-              <w:rPr>
-                <w:rFonts w:ascii="BC Sans" w:hAnsi="BC Sans" w:hint="eastAsia"/>
-                <w:b/>
-                <w:color w:val="000000"/>
-                <w:sz w:val="20"/>
-                <w:szCs w:val="20"/>
-              </w:rPr>
-            </w:pPr>
-            <w:r>
-              <w:rPr>
-                <w:rFonts w:ascii="BC Sans" w:hAnsi="BC Sans"/>
-                <w:b/>
-                <w:color w:val="000000"/>
-                <w:sz w:val="20"/>
-                <w:szCs w:val="20"/>
-              </w:rPr>
-              <w:t>What is the total floor area (m2) of the proposed accommodation?</w:t>
-            </w:r>
-          </w:p>
-        </w:tc>
-        <w:tc>
-          <w:tcPr>
-            <w:tcW w:w="7255" w:type="dxa"/>
-          </w:tcPr>
-          <w:p>
-            <w:pPr>
-              <w:pStyle w:val="TableContents"/>
-              <w:spacing w:line="276" w:lineRule="auto"/>
-              <w:rPr>
-                <w:rFonts w:ascii="BC Sans" w:hAnsi="BC Sans" w:hint="eastAsia"/>
-                <w:sz w:val="20"/>
-                <w:szCs w:val="20"/>
-              </w:rPr>
-            </w:pPr>
-            <w:r>
-              <w:rPr>
-                <w:rFonts w:ascii="BC Sans" w:hAnsi="BC Sans"/>
-                <w:sz w:val="20"/>
-                <w:szCs w:val="20"/>
-              </w:rPr>
-              <w:t>{</w:t>
-            </w:r>
-            <w:proofErr w:type="spellStart"/>
-            <w:proofErr w:type="gramStart"/>
-            <w:r>
-              <w:rPr>
-                <w:rFonts w:ascii="BC Sans" w:hAnsi="BC Sans"/>
-                <w:sz w:val="20"/>
-                <w:szCs w:val="20"/>
-              </w:rPr>
-              <w:t>d.naruFloorArea</w:t>
-            </w:r>
-            <w:proofErr w:type="gramEnd"/>
-            <w:r>
-              <w:rPr>
-                <w:rFonts w:ascii="BC Sans" w:hAnsi="BC Sans"/>
-                <w:sz w:val="20"/>
-                <w:szCs w:val="20"/>
-              </w:rPr>
-              <w:t>:ifEM</w:t>
-            </w:r>
-            <w:proofErr w:type="spellEnd"/>
-            <w:r>
-              <w:rPr>
-                <w:rFonts w:ascii="BC Sans" w:hAnsi="BC Sans"/>
-                <w:sz w:val="20"/>
-                <w:szCs w:val="20"/>
-              </w:rPr>
-              <w:t>():show(.</w:t>
-            </w:r>
-            <w:proofErr w:type="spellStart"/>
-            <w:r>
-              <w:rPr>
-                <w:rFonts w:ascii="BC Sans" w:hAnsi="BC Sans"/>
-                <w:sz w:val="20"/>
-                <w:szCs w:val="20"/>
-              </w:rPr>
-              <w:t>noData</w:t>
-            </w:r>
-            <w:proofErr w:type="spellEnd"/>
-            <w:r>
-              <w:rPr>
-                <w:rFonts w:ascii="BC Sans" w:hAnsi="BC Sans"/>
-                <w:sz w:val="20"/>
-                <w:szCs w:val="20"/>
-              </w:rPr>
-              <w:t>)}</w:t>
-            </w:r>
-          </w:p>
-        </w:tc>
-      </w:tr>
-      <w:tr>
-        <w:tc>
-          <w:tcPr>
-            <w:tcW w:w="3636" w:type="dxa"/>
-          </w:tcPr>
-          <w:p>
-            <w:pPr>
-              <w:pStyle w:val="TableContents"/>
-              <w:spacing w:line="276" w:lineRule="auto"/>
-              <w:rPr>
-                <w:rFonts w:ascii="BC Sans" w:hAnsi="BC Sans" w:hint="eastAsia"/>
-                <w:b/>
-                <w:color w:val="000000"/>
-                <w:sz w:val="20"/>
-                <w:szCs w:val="20"/>
-              </w:rPr>
-            </w:pPr>
-            <w:r>
-              <w:rPr>
-                <w:rFonts w:ascii="BC Sans" w:hAnsi="BC Sans"/>
-                <w:b/>
-                <w:color w:val="000000"/>
-                <w:sz w:val="20"/>
-                <w:szCs w:val="20"/>
-              </w:rPr>
-              <w:t>How many "sleeping units" in total are proposed?</w:t>
-            </w:r>
-          </w:p>
-        </w:tc>
-        <w:tc>
-          <w:tcPr>
-            <w:tcW w:w="7255" w:type="dxa"/>
-          </w:tcPr>
-          <w:p>
-            <w:pPr>
-              <w:pStyle w:val="TableContents"/>
-              <w:spacing w:line="276" w:lineRule="auto"/>
-              <w:rPr>
-                <w:rFonts w:ascii="BC Sans" w:hAnsi="BC Sans" w:hint="eastAsia"/>
-                <w:sz w:val="20"/>
-                <w:szCs w:val="20"/>
-              </w:rPr>
-            </w:pPr>
-            <w:r>
-              <w:rPr>
-                <w:rFonts w:ascii="BC Sans" w:hAnsi="BC Sans"/>
-                <w:sz w:val="20"/>
-                <w:szCs w:val="20"/>
-              </w:rPr>
-              <w:t>{</w:t>
-            </w:r>
-            <w:proofErr w:type="spellStart"/>
-            <w:proofErr w:type="gramStart"/>
-            <w:r>
-              <w:rPr>
-                <w:rFonts w:ascii="BC Sans" w:hAnsi="BC Sans"/>
-                <w:sz w:val="20"/>
-                <w:szCs w:val="20"/>
-              </w:rPr>
-              <w:t>d.naruSleepingUnits</w:t>
-            </w:r>
-            <w:proofErr w:type="gramEnd"/>
-            <w:r>
-              <w:rPr>
-                <w:rFonts w:ascii="BC Sans" w:hAnsi="BC Sans"/>
-                <w:sz w:val="20"/>
-                <w:szCs w:val="20"/>
-              </w:rPr>
-              <w:t>:ifEM</w:t>
-            </w:r>
-            <w:proofErr w:type="spellEnd"/>
-            <w:r>
-              <w:rPr>
-                <w:rFonts w:ascii="BC Sans" w:hAnsi="BC Sans"/>
-                <w:sz w:val="20"/>
-                <w:szCs w:val="20"/>
-              </w:rPr>
-              <w:t>():show(.</w:t>
-            </w:r>
-            <w:proofErr w:type="spellStart"/>
-            <w:r>
-              <w:rPr>
-                <w:rFonts w:ascii="BC Sans" w:hAnsi="BC Sans"/>
-                <w:sz w:val="20"/>
-                <w:szCs w:val="20"/>
-              </w:rPr>
-              <w:t>noData</w:t>
-            </w:r>
-            <w:proofErr w:type="spellEnd"/>
-            <w:r>
-              <w:rPr>
-                <w:rFonts w:ascii="BC Sans" w:hAnsi="BC Sans"/>
-                <w:sz w:val="20"/>
-                <w:szCs w:val="20"/>
-              </w:rPr>
-              <w:t>)}</w:t>
-            </w:r>
-          </w:p>
-        </w:tc>
-      </w:tr>
-      <w:tr>
-        <w:tc>
-          <w:tcPr>
-            <w:tcW w:w="3636" w:type="dxa"/>
-          </w:tcPr>
-          <w:p>
-            <w:pPr>
-              <w:pStyle w:val="TableContents"/>
-              <w:spacing w:line="276" w:lineRule="auto"/>
-              <w:rPr>
-                <w:rFonts w:ascii="BC Sans" w:hAnsi="BC Sans" w:hint="eastAsia"/>
-                <w:b/>
-                <w:color w:val="000000"/>
-                <w:sz w:val="20"/>
-                <w:szCs w:val="20"/>
-              </w:rPr>
-            </w:pPr>
-            <w:r>
-              <w:rPr>
-                <w:rFonts w:ascii="BC Sans" w:hAnsi="BC Sans"/>
-                <w:b/>
-                <w:color w:val="000000"/>
-                <w:sz w:val="20"/>
-                <w:szCs w:val="20"/>
-              </w:rPr>
-              <w:t>Describe how the proposal for tourism accommodation will support agriculture in the short or long term.</w:t>
-            </w:r>
-          </w:p>
-        </w:tc>
-        <w:tc>
-          <w:tcPr>
-            <w:tcW w:w="7255" w:type="dxa"/>
-          </w:tcPr>
-          <w:p>
-            <w:pPr>
-              <w:pStyle w:val="TableContents"/>
-              <w:spacing w:line="276" w:lineRule="auto"/>
-              <w:rPr>
-                <w:rFonts w:ascii="BC Sans" w:hAnsi="BC Sans" w:hint="eastAsia"/>
-                <w:sz w:val="20"/>
-                <w:szCs w:val="20"/>
-              </w:rPr>
-            </w:pPr>
-            <w:r>
-              <w:rPr>
-                <w:rFonts w:ascii="BC Sans" w:hAnsi="BC Sans"/>
-                <w:sz w:val="20"/>
-                <w:szCs w:val="20"/>
-              </w:rPr>
-              <w:t>{</w:t>
-            </w:r>
-            <w:proofErr w:type="spellStart"/>
-            <w:proofErr w:type="gramStart"/>
-            <w:r>
-              <w:rPr>
-                <w:rFonts w:ascii="BC Sans" w:hAnsi="BC Sans"/>
-                <w:sz w:val="20"/>
-                <w:szCs w:val="20"/>
-              </w:rPr>
-              <w:t>d.naruResidenceNecessity</w:t>
-            </w:r>
-            <w:proofErr w:type="gramEnd"/>
-            <w:r>
-              <w:rPr>
-                <w:rFonts w:ascii="BC Sans" w:hAnsi="BC Sans"/>
-                <w:sz w:val="20"/>
-                <w:szCs w:val="20"/>
-              </w:rPr>
-              <w:t>:convCRLF:ifEM</w:t>
-            </w:r>
-            <w:proofErr w:type="spellEnd"/>
-            <w:r>
-              <w:rPr>
-                <w:rFonts w:ascii="BC Sans" w:hAnsi="BC Sans"/>
-                <w:sz w:val="20"/>
-                <w:szCs w:val="20"/>
-              </w:rPr>
-              <w:t>():show(.</w:t>
-            </w:r>
-            <w:proofErr w:type="spellStart"/>
-            <w:r>
-              <w:rPr>
-                <w:rFonts w:ascii="BC Sans" w:hAnsi="BC Sans"/>
-                <w:sz w:val="20"/>
-                <w:szCs w:val="20"/>
-              </w:rPr>
-              <w:t>noData</w:t>
-            </w:r>
-            <w:proofErr w:type="spellEnd"/>
-            <w:r>
-              <w:rPr>
-                <w:rFonts w:ascii="BC Sans" w:hAnsi="BC Sans"/>
-                <w:sz w:val="20"/>
-                <w:szCs w:val="20"/>
-              </w:rPr>
-              <w:t>)}</w:t>
-            </w:r>
-          </w:p>
-        </w:tc>
-      </w:tr>
-      <w:tr>
-        <w:tc>
-          <w:tcPr>
-            <w:tcW w:w="3636" w:type="dxa"/>
-          </w:tcPr>
-          <w:p>
-            <w:pPr>
-              <w:pStyle w:val="TableContents"/>
-              <w:spacing w:line="276" w:lineRule="auto"/>
-              <w:rPr>
-                <w:rFonts w:ascii="BC Sans" w:hAnsi="BC Sans" w:hint="eastAsia"/>
-                <w:b/>
-                <w:color w:val="000000"/>
-                <w:sz w:val="20"/>
-                <w:szCs w:val="20"/>
-              </w:rPr>
-            </w:pPr>
-            <w:r>
-              <w:rPr>
-                <w:rFonts w:ascii="BC Sans" w:hAnsi="BC Sans"/>
-                <w:b/>
-                <w:color w:val="000000"/>
-                <w:sz w:val="20"/>
-                <w:szCs w:val="20"/>
-              </w:rPr>
-              <w:lastRenderedPageBreak/>
-              <w:t>Describe the rationale for the proposed location of the tourism accommodation.</w:t>
-            </w:r>
-          </w:p>
-        </w:tc>
-        <w:tc>
-          <w:tcPr>
-            <w:tcW w:w="7255" w:type="dxa"/>
-          </w:tcPr>
-          <w:p>
-            <w:pPr>
-              <w:pStyle w:val="TableContents"/>
-              <w:spacing w:line="276" w:lineRule="auto"/>
-              <w:rPr>
-                <w:rFonts w:ascii="BC Sans" w:hAnsi="BC Sans" w:hint="eastAsia"/>
-                <w:sz w:val="20"/>
-                <w:szCs w:val="20"/>
-              </w:rPr>
-            </w:pPr>
-            <w:r>
-              <w:rPr>
-                <w:rFonts w:ascii="BC Sans" w:hAnsi="BC Sans"/>
-                <w:sz w:val="20"/>
-                <w:szCs w:val="20"/>
-              </w:rPr>
-              <w:t>{</w:t>
-            </w:r>
-            <w:proofErr w:type="spellStart"/>
-            <w:proofErr w:type="gramStart"/>
-            <w:r>
-              <w:rPr>
-                <w:rFonts w:ascii="BC Sans" w:hAnsi="BC Sans"/>
-                <w:sz w:val="20"/>
-                <w:szCs w:val="20"/>
-              </w:rPr>
-              <w:t>d.naruLocationRationale</w:t>
-            </w:r>
-            <w:proofErr w:type="gramEnd"/>
-            <w:r>
-              <w:rPr>
-                <w:rFonts w:ascii="BC Sans" w:hAnsi="BC Sans"/>
-                <w:sz w:val="20"/>
-                <w:szCs w:val="20"/>
-              </w:rPr>
-              <w:t>:convCRLF:ifEM</w:t>
-            </w:r>
-            <w:proofErr w:type="spellEnd"/>
-            <w:r>
-              <w:rPr>
-                <w:rFonts w:ascii="BC Sans" w:hAnsi="BC Sans"/>
-                <w:sz w:val="20"/>
-                <w:szCs w:val="20"/>
-              </w:rPr>
-              <w:t>():show(.</w:t>
-            </w:r>
-            <w:proofErr w:type="spellStart"/>
-            <w:r>
-              <w:rPr>
-                <w:rFonts w:ascii="BC Sans" w:hAnsi="BC Sans"/>
-                <w:sz w:val="20"/>
-                <w:szCs w:val="20"/>
-              </w:rPr>
-              <w:t>noData</w:t>
-            </w:r>
-            <w:proofErr w:type="spellEnd"/>
-            <w:r>
-              <w:rPr>
-                <w:rFonts w:ascii="BC Sans" w:hAnsi="BC Sans"/>
-                <w:sz w:val="20"/>
-                <w:szCs w:val="20"/>
-              </w:rPr>
-              <w:t>)}</w:t>
-            </w:r>
-          </w:p>
-        </w:tc>
-      </w:tr>
-      <w:tr>
-        <w:tc>
-          <w:tcPr>
-            <w:tcW w:w="3636" w:type="dxa"/>
-          </w:tcPr>
-          <w:p>
-            <w:pPr>
-              <w:pStyle w:val="TableContents"/>
-              <w:spacing w:line="276" w:lineRule="auto"/>
-              <w:rPr>
-                <w:rFonts w:ascii="BC Sans" w:hAnsi="BC Sans" w:hint="eastAsia"/>
-                <w:b/>
-                <w:color w:val="000000"/>
-                <w:sz w:val="20"/>
-                <w:szCs w:val="20"/>
-              </w:rPr>
-            </w:pPr>
-            <w:r>
-              <w:rPr>
-                <w:rFonts w:ascii="BC Sans" w:hAnsi="BC Sans"/>
-                <w:b/>
-                <w:color w:val="000000"/>
-                <w:sz w:val="20"/>
-                <w:szCs w:val="20"/>
-              </w:rPr>
-              <w:t xml:space="preserve">Describe any </w:t>
-            </w:r>
-            <w:proofErr w:type="spellStart"/>
-            <w:r>
-              <w:rPr>
-                <w:rFonts w:ascii="BC Sans" w:hAnsi="BC Sans"/>
-                <w:b/>
-                <w:color w:val="000000"/>
-                <w:sz w:val="20"/>
-                <w:szCs w:val="20"/>
-              </w:rPr>
-              <w:t>agri</w:t>
-            </w:r>
-            <w:proofErr w:type="spellEnd"/>
-            <w:r>
-              <w:rPr>
-                <w:rFonts w:ascii="BC Sans" w:hAnsi="BC Sans"/>
-                <w:b/>
-                <w:color w:val="000000"/>
-                <w:sz w:val="20"/>
-                <w:szCs w:val="20"/>
-              </w:rPr>
-              <w:t>-tourism that is currently taking place on the property.</w:t>
-            </w:r>
-          </w:p>
-        </w:tc>
-        <w:tc>
-          <w:tcPr>
-            <w:tcW w:w="7255" w:type="dxa"/>
-          </w:tcPr>
-          <w:p>
-            <w:pPr>
-              <w:pStyle w:val="TableContents"/>
-              <w:spacing w:line="276" w:lineRule="auto"/>
-              <w:rPr>
-                <w:rFonts w:ascii="BC Sans" w:hAnsi="BC Sans" w:hint="eastAsia"/>
-                <w:sz w:val="20"/>
-                <w:szCs w:val="20"/>
-              </w:rPr>
-            </w:pPr>
-            <w:r>
-              <w:rPr>
-                <w:rFonts w:ascii="BC Sans" w:hAnsi="BC Sans"/>
-                <w:sz w:val="20"/>
-                <w:szCs w:val="20"/>
-              </w:rPr>
-              <w:t>{</w:t>
-            </w:r>
-            <w:proofErr w:type="spellStart"/>
-            <w:proofErr w:type="gramStart"/>
-            <w:r>
-              <w:rPr>
-                <w:rFonts w:ascii="BC Sans" w:hAnsi="BC Sans"/>
-                <w:sz w:val="20"/>
-                <w:szCs w:val="20"/>
-              </w:rPr>
-              <w:t>d.naruAgriTourism</w:t>
-            </w:r>
-            <w:proofErr w:type="gramEnd"/>
-            <w:r>
-              <w:rPr>
-                <w:rFonts w:ascii="BC Sans" w:hAnsi="BC Sans"/>
-                <w:sz w:val="20"/>
-                <w:szCs w:val="20"/>
-              </w:rPr>
-              <w:t>:convCRLF:ifEM</w:t>
-            </w:r>
-            <w:proofErr w:type="spellEnd"/>
-            <w:r>
-              <w:rPr>
-                <w:rFonts w:ascii="BC Sans" w:hAnsi="BC Sans"/>
-                <w:sz w:val="20"/>
-                <w:szCs w:val="20"/>
-              </w:rPr>
-              <w:t>():show(.</w:t>
-            </w:r>
-            <w:proofErr w:type="spellStart"/>
-            <w:r>
-              <w:rPr>
-                <w:rFonts w:ascii="BC Sans" w:hAnsi="BC Sans"/>
-                <w:sz w:val="20"/>
-                <w:szCs w:val="20"/>
-              </w:rPr>
-              <w:t>noData</w:t>
-            </w:r>
-            <w:proofErr w:type="spellEnd"/>
-            <w:r>
-              <w:rPr>
-                <w:rFonts w:ascii="BC Sans" w:hAnsi="BC Sans"/>
-                <w:sz w:val="20"/>
-                <w:szCs w:val="20"/>
-              </w:rPr>
-              <w:t>)}</w:t>
-            </w:r>
-          </w:p>
-        </w:tc>
-      </w:tr>
-      <w:tr>
-        <w:tc>
-          <w:tcPr>
-            <w:tcW w:w="3636" w:type="dxa"/>
-          </w:tcPr>
-          <w:p>
-            <w:pPr>
-              <w:pStyle w:val="TableContents"/>
-              <w:spacing w:line="276" w:lineRule="auto"/>
-              <w:rPr>
-                <w:rFonts w:ascii="BC Sans" w:hAnsi="BC Sans" w:hint="eastAsia"/>
-                <w:b/>
-                <w:color w:val="000000"/>
-                <w:sz w:val="20"/>
-                <w:szCs w:val="20"/>
-              </w:rPr>
-            </w:pPr>
-            <w:r>
-              <w:rPr>
-                <w:rFonts w:ascii="BC Sans" w:hAnsi="BC Sans"/>
-                <w:b/>
-                <w:color w:val="000000"/>
-                <w:sz w:val="20"/>
-                <w:szCs w:val="20"/>
-              </w:rPr>
-              <w:t>Describe the total floor area (m</w:t>
-            </w:r>
-            <w:r>
-              <w:rPr>
-                <w:rFonts w:ascii="BC Sans" w:hAnsi="BC Sans"/>
-                <w:b/>
-                <w:color w:val="000000"/>
-                <w:sz w:val="20"/>
-                <w:szCs w:val="20"/>
-              </w:rPr>
-              <w:t>2</w:t>
-            </w:r>
-            <w:r>
-              <w:rPr>
-                <w:rFonts w:ascii="BC Sans" w:hAnsi="BC Sans"/>
-                <w:b/>
-                <w:color w:val="000000"/>
-                <w:sz w:val="20"/>
-                <w:szCs w:val="20"/>
-              </w:rPr>
-              <w:t>), type, number, and occupancy of all residential structures currently located on the property.</w:t>
-            </w:r>
-          </w:p>
-        </w:tc>
-        <w:tc>
-          <w:tcPr>
-            <w:tcW w:w="7255" w:type="dxa"/>
-          </w:tcPr>
-          <w:p>
-            <w:pPr>
-              <w:pStyle w:val="TableContents"/>
-              <w:spacing w:line="276" w:lineRule="auto"/>
-              <w:rPr>
-                <w:rFonts w:ascii="BC Sans" w:hAnsi="BC Sans" w:hint="eastAsia"/>
-                <w:sz w:val="20"/>
-                <w:szCs w:val="20"/>
-              </w:rPr>
-            </w:pPr>
-            <w:r>
-              <w:rPr>
-                <w:rFonts w:ascii="BC Sans" w:hAnsi="BC Sans"/>
-                <w:sz w:val="20"/>
-                <w:szCs w:val="20"/>
-              </w:rPr>
-              <w:t>{</w:t>
-            </w:r>
-            <w:proofErr w:type="spellStart"/>
-            <w:proofErr w:type="gramStart"/>
-            <w:r>
-              <w:rPr>
-                <w:rFonts w:ascii="BC Sans" w:hAnsi="BC Sans"/>
-                <w:sz w:val="20"/>
-                <w:szCs w:val="20"/>
-              </w:rPr>
-              <w:t>d.naruExistingStructures</w:t>
-            </w:r>
-            <w:proofErr w:type="gramEnd"/>
-            <w:r>
-              <w:rPr>
-                <w:rFonts w:ascii="BC Sans" w:hAnsi="BC Sans"/>
-                <w:sz w:val="20"/>
-                <w:szCs w:val="20"/>
-              </w:rPr>
-              <w:t>:convCRLF:ifEM</w:t>
-            </w:r>
-            <w:proofErr w:type="spellEnd"/>
-            <w:r>
-              <w:rPr>
-                <w:rFonts w:ascii="BC Sans" w:hAnsi="BC Sans"/>
-                <w:sz w:val="20"/>
-                <w:szCs w:val="20"/>
-              </w:rPr>
-              <w:t>():show(.</w:t>
-            </w:r>
-            <w:proofErr w:type="spellStart"/>
-            <w:r>
-              <w:rPr>
-                <w:rFonts w:ascii="BC Sans" w:hAnsi="BC Sans"/>
-                <w:sz w:val="20"/>
-                <w:szCs w:val="20"/>
-              </w:rPr>
-              <w:t>noData</w:t>
-            </w:r>
-            <w:proofErr w:type="spellEnd"/>
-            <w:r>
-              <w:rPr>
-                <w:rFonts w:ascii="BC Sans" w:hAnsi="BC Sans"/>
-                <w:sz w:val="20"/>
-                <w:szCs w:val="20"/>
-              </w:rPr>
-              <w:t>)}</w:t>
-            </w:r>
-          </w:p>
-        </w:tc>
-      </w:tr>
-      <w:tr>
-        <w:tc>
-          <w:tcPr>
-            <w:tcW w:w="3636" w:type="dxa"/>
-          </w:tcPr>
-          <w:p>
-            <w:pPr>
-              <w:pStyle w:val="TableContents"/>
-              <w:spacing w:line="276" w:lineRule="auto"/>
-              <w:rPr>
-                <w:rFonts w:ascii="BC Sans" w:hAnsi="BC Sans" w:hint="eastAsia"/>
-                <w:b/>
-                <w:color w:val="000000"/>
-                <w:sz w:val="20"/>
-                <w:szCs w:val="20"/>
-              </w:rPr>
-            </w:pPr>
-            <w:r>
-              <w:rPr>
-                <w:rFonts w:ascii="BC Sans" w:hAnsi="BC Sans"/>
-                <w:b/>
-                <w:color w:val="000000"/>
-                <w:sz w:val="20"/>
-                <w:szCs w:val="20"/>
-              </w:rPr>
-              <w:t>Proposal Map / Site Plan</w:t>
-            </w:r>
-          </w:p>
-        </w:tc>
-        <w:tc>
-          <w:tcPr>
-            <w:tcW w:w="7255" w:type="dxa"/>
-          </w:tcPr>
-          <w:p>
-            <w:pPr>
-              <w:pStyle w:val="TableContents"/>
-              <w:spacing w:line="276" w:lineRule="auto"/>
-              <w:rPr>
-                <w:rFonts w:ascii="BC Sans" w:hAnsi="BC Sans" w:hint="eastAsia"/>
-                <w:sz w:val="20"/>
-                <w:szCs w:val="20"/>
-              </w:rPr>
-            </w:pPr>
-            <w:r>
-              <w:rPr>
-                <w:rFonts w:ascii="BC Sans" w:hAnsi="BC Sans"/>
-                <w:sz w:val="20"/>
-                <w:szCs w:val="20"/>
-              </w:rPr>
-              <w:t>{</w:t>
-            </w:r>
-            <w:proofErr w:type="spellStart"/>
-            <w:proofErr w:type="gramStart"/>
-            <w:r>
-              <w:rPr>
-                <w:rFonts w:ascii="BC Sans" w:hAnsi="BC Sans"/>
-                <w:sz w:val="20"/>
-                <w:szCs w:val="20"/>
-              </w:rPr>
-              <w:t>d.proposalMap</w:t>
-            </w:r>
-            <w:proofErr w:type="gramEnd"/>
-            <w:r>
-              <w:rPr>
-                <w:rFonts w:ascii="BC Sans" w:hAnsi="BC Sans"/>
-                <w:sz w:val="20"/>
-                <w:szCs w:val="20"/>
-              </w:rPr>
-              <w:t>:ifEM</w:t>
-            </w:r>
-            <w:proofErr w:type="spellEnd"/>
-            <w:r>
-              <w:rPr>
-                <w:rFonts w:ascii="BC Sans" w:hAnsi="BC Sans"/>
-                <w:sz w:val="20"/>
-                <w:szCs w:val="20"/>
-              </w:rPr>
-              <w:t>():show(.</w:t>
-            </w:r>
-            <w:proofErr w:type="spellStart"/>
-            <w:r>
-              <w:rPr>
-                <w:rFonts w:ascii="BC Sans" w:hAnsi="BC Sans"/>
-                <w:sz w:val="20"/>
-                <w:szCs w:val="20"/>
-              </w:rPr>
-              <w:t>noData</w:t>
-            </w:r>
-            <w:proofErr w:type="spellEnd"/>
-            <w:r>
-              <w:rPr>
-                <w:rFonts w:ascii="BC Sans" w:hAnsi="BC Sans"/>
-                <w:sz w:val="20"/>
-                <w:szCs w:val="20"/>
-              </w:rPr>
-              <w:t>)}</w:t>
-            </w:r>
-          </w:p>
-        </w:tc>
-      </w:tr>
-      <w:tr>
-        <w:tc>
-          <w:tcPr>
-            <w:tcW w:w="3636" w:type="dxa"/>
-          </w:tcPr>
-          <w:p>
-            <w:pPr>
-              <w:pStyle w:val="TableContents"/>
-              <w:spacing w:line="276" w:lineRule="auto"/>
-              <w:rPr>
-                <w:rFonts w:ascii="BC Sans" w:hAnsi="BC Sans" w:hint="eastAsia"/>
-                <w:b/>
-                <w:color w:val="000000"/>
-                <w:sz w:val="20"/>
-                <w:szCs w:val="20"/>
-              </w:rPr>
-            </w:pPr>
-            <w:r>
-              <w:rPr>
-                <w:rFonts w:ascii="BC Sans" w:hAnsi="BC Sans"/>
-                <w:b/>
-                <w:color w:val="000000"/>
-                <w:sz w:val="20"/>
-                <w:szCs w:val="20"/>
-              </w:rPr>
-              <w:t>Do you need to import any fill to construct or conduct the proposed non-adhering residential use?</w:t>
-            </w:r>
-          </w:p>
-        </w:tc>
-        <w:tc>
-          <w:tcPr>
-            <w:tcW w:w="7255" w:type="dxa"/>
-          </w:tcPr>
-          <w:p>
-            <w:pPr>
-              <w:pStyle w:val="TableContents"/>
-              <w:spacing w:line="276" w:lineRule="auto"/>
-              <w:rPr>
-                <w:rFonts w:ascii="BC Sans" w:hAnsi="BC Sans" w:hint="eastAsia"/>
-                <w:sz w:val="20"/>
-                <w:szCs w:val="20"/>
-              </w:rPr>
-            </w:pPr>
-            <w:r>
-              <w:rPr>
-                <w:rFonts w:ascii="BC Sans" w:hAnsi="BC Sans"/>
-                <w:sz w:val="20"/>
-                <w:szCs w:val="20"/>
-              </w:rPr>
-              <w:t>{</w:t>
-            </w:r>
-            <w:proofErr w:type="spellStart"/>
-            <w:proofErr w:type="gramStart"/>
-            <w:r>
-              <w:rPr>
-                <w:rFonts w:ascii="BC Sans" w:hAnsi="BC Sans"/>
-                <w:sz w:val="20"/>
-                <w:szCs w:val="20"/>
-              </w:rPr>
-              <w:t>d.naruWillImportFill</w:t>
-            </w:r>
-            <w:proofErr w:type="gramEnd"/>
-            <w:r>
-              <w:rPr>
-                <w:rFonts w:ascii="BC Sans" w:hAnsi="BC Sans"/>
-                <w:sz w:val="20"/>
-                <w:szCs w:val="20"/>
-              </w:rPr>
-              <w:t>:ifEM</w:t>
-            </w:r>
-            <w:proofErr w:type="spellEnd"/>
-            <w:r>
-              <w:rPr>
-                <w:rFonts w:ascii="BC Sans" w:hAnsi="BC Sans"/>
-                <w:sz w:val="20"/>
-                <w:szCs w:val="20"/>
-              </w:rPr>
-              <w:t>():show(.</w:t>
-            </w:r>
-            <w:proofErr w:type="spellStart"/>
-            <w:r>
-              <w:rPr>
-                <w:rFonts w:ascii="BC Sans" w:hAnsi="BC Sans"/>
-                <w:sz w:val="20"/>
-                <w:szCs w:val="20"/>
-              </w:rPr>
-              <w:t>noData</w:t>
-            </w:r>
-            <w:proofErr w:type="spellEnd"/>
-            <w:r>
-              <w:rPr>
-                <w:rFonts w:ascii="BC Sans" w:hAnsi="BC Sans"/>
-                <w:sz w:val="20"/>
-                <w:szCs w:val="20"/>
-              </w:rPr>
-              <w:t>)}</w:t>
-            </w:r>
-          </w:p>
-        </w:tc>
-      </w:tr>
-    </w:tbl>
-    <w:p>
-      <w:pPr>
-        <w:pStyle w:val="TableContents"/>
-        <w:rPr>
-          <w:rFonts w:hint="eastAsia"/>
-          <w:sz w:val="20"/>
-          <w:szCs w:val="20"/>
-        </w:rPr>
-      </w:pPr>
-      <w:r>
-        <w:rPr>
-          <w:rFonts w:ascii="BC Sans" w:hAnsi="BC Sans"/>
-          <w:color w:val="B85C00"/>
-          <w:sz w:val="20"/>
-          <w:szCs w:val="20"/>
-        </w:rPr>
-        <w:t>{</w:t>
-      </w:r>
-      <w:proofErr w:type="spellStart"/>
-      <w:r>
-        <w:rPr>
-          <w:rFonts w:ascii="BC Sans" w:hAnsi="BC Sans"/>
-          <w:color w:val="B85C00"/>
-          <w:sz w:val="20"/>
-          <w:szCs w:val="20"/>
-        </w:rPr>
-        <w:t>d.showImportFill:showBegin</w:t>
-      </w:r>
-      <w:proofErr w:type="spellEnd"/>
-      <w:r>
-        <w:rPr>
-          <w:rFonts w:ascii="BC Sans" w:hAnsi="BC Sans"/>
-          <w:color w:val="B85C00"/>
-          <w:sz w:val="20"/>
-          <w:szCs w:val="20"/>
-        </w:rPr>
-        <w:t>}</w:t>
-      </w:r>
-    </w:p>
-    <w:p>
-      <w:pPr>
-        <w:pStyle w:val="BodyText"/>
-        <w:rPr>
-          <w:rFonts w:ascii="BC Sans" w:hAnsi="BC Sans" w:hint="eastAsia"/>
-        </w:rPr>
-      </w:pPr>
-      <w:r>
-        <w:rPr>
-          <w:rFonts w:ascii="BC Sans" w:hAnsi="BC Sans"/>
-          <w:b/>
-          <w:bCs/>
-        </w:rPr>
-        <w:t>Soil and Fill Components</w:t>
-      </w:r>
-    </w:p>
-    <w:tbl>
-      <w:tblPr>
-        <w:tblW w:w="5000" w:type="pct"/>
-        <w:tblLayout w:type="fixed"/>
-        <w:tblCellMar>
-          <w:top w:w="57" w:type="dxa"/>
-          <w:left w:w="57" w:type="dxa"/>
-          <w:bottom w:w="170" w:type="dxa"/>
-          <w:right w:w="57" w:type="dxa"/>
-        </w:tblCellMar>
-        <w:tblLook w:val="04A0" w:firstRow="1" w:lastRow="0" w:firstColumn="1" w:lastColumn="0" w:noHBand="0" w:noVBand="1"/>
-      </w:tblPr>
-      <w:tblGrid>
-        <w:gridCol w:w="3636"/>
-        <w:gridCol w:w="7255"/>
-      </w:tblGrid>
-      <w:tr>
-        <w:tc>
-          <w:tcPr>
-            <w:tcW w:w="3636" w:type="dxa"/>
-          </w:tcPr>
-          <w:p>
-            <w:pPr>
-              <w:pStyle w:val="TableContents"/>
-              <w:spacing w:line="276" w:lineRule="auto"/>
-              <w:rPr>
-                <w:rFonts w:ascii="BC Sans" w:hAnsi="BC Sans" w:hint="eastAsia"/>
-                <w:sz w:val="20"/>
-                <w:szCs w:val="20"/>
-              </w:rPr>
-            </w:pPr>
-            <w:r>
-              <w:rPr>
-                <w:rFonts w:ascii="BC Sans" w:hAnsi="BC Sans"/>
-                <w:b/>
-                <w:bCs/>
-                <w:sz w:val="20"/>
-                <w:szCs w:val="20"/>
-              </w:rPr>
               <w:t>Describe the type and amount of fill proposed to be placed.</w:t>
             </w:r>
           </w:p>
@@ -11055,16 +9438,7 @@
                 <w:sz w:val="20"/>
                 <w:szCs w:val="20"/>
               </w:rPr>
-              <w:t>:ifEM():show(.noData)} {d.naruToPlaceAverage</w:t>
-            </w:r>
-            <w:r>
-              <w:rPr>
-                <w:rFonts w:ascii="BC Sans" w:hAnsi="BC Sans"/>
-                <w:sz w:val="20"/>
-                <w:szCs w:val="20"/>
-              </w:rPr>
-              <w:lastRenderedPageBreak/>
-              <w:t>Depth:ifNEM():show(m)}</w:t>
+              <w:t>:ifEM():show(.noData)} {d.naruToPlaceAverageDepth:ifNEM():show(m)}</w:t>
             </w:r>
           </w:p>
         </w:tc>
@@ -11086,7 +9460,6 @@
           <w:sz w:val="20"/>
           <w:szCs w:val="20"/>
         </w:rPr>
-        <w:lastRenderedPageBreak/>
         <w:t>{</w:t>
       </w:r>
       <w:proofErr w:type="spellStart"/>
@@ -12976,7 +11349,6 @@
   <w:style w:type="character" w:default="1" w:styleId="DefaultParagraphFont">
     <w:name w:val="Default Paragraph Font"/>
     <w:uiPriority w:val="1"/>
-    <w:semiHidden/>
     <w:unhideWhenUsed/>
   </w:style>
   <w:style w:type="table" w:default="1" w:styleId="TableNormal">

</xml_diff>

<commit_message>
Add new NARU fields to all services, components, and PDF
</commit_message>
<xml_diff>
--- a/services/templates/pdf/submissions/naru-submission-template.docx
+++ b/services/templates/pdf/submissions/naru-submission-template.docx
@@ -5,7 +5,7 @@
     <w:p>
       <w:pPr>
         <w:rPr>
-          <w:rFonts w:ascii="BC Sans" w:hAnsi="BC Sans" w:hint="eastAsia"/>
+          <w:rFonts w:ascii="BC Sans" w:hAnsi="BC Sans"/>
         </w:rPr>
       </w:pPr>
       <w:r>
@@ -63,49 +63,49 @@
     <w:p>
       <w:pPr>
         <w:rPr>
-          <w:rFonts w:ascii="BC Sans" w:hAnsi="BC Sans" w:hint="eastAsia"/>
+          <w:rFonts w:ascii="BC Sans" w:hAnsi="BC Sans"/>
         </w:rPr>
       </w:pPr>
     </w:p>
     <w:p>
       <w:pPr>
         <w:rPr>
-          <w:rFonts w:ascii="BC Sans" w:hAnsi="BC Sans" w:hint="eastAsia"/>
+          <w:rFonts w:ascii="BC Sans" w:hAnsi="BC Sans"/>
         </w:rPr>
       </w:pPr>
     </w:p>
     <w:p>
       <w:pPr>
         <w:rPr>
-          <w:rFonts w:ascii="BC Sans" w:hAnsi="BC Sans" w:hint="eastAsia"/>
+          <w:rFonts w:ascii="BC Sans" w:hAnsi="BC Sans"/>
         </w:rPr>
       </w:pPr>
     </w:p>
     <w:p>
       <w:pPr>
         <w:rPr>
-          <w:rFonts w:ascii="BC Sans" w:hAnsi="BC Sans" w:hint="eastAsia"/>
+          <w:rFonts w:ascii="BC Sans" w:hAnsi="BC Sans"/>
         </w:rPr>
       </w:pPr>
     </w:p>
     <w:p>
       <w:pPr>
         <w:rPr>
-          <w:rFonts w:ascii="BC Sans" w:hAnsi="BC Sans" w:hint="eastAsia"/>
+          <w:rFonts w:ascii="BC Sans" w:hAnsi="BC Sans"/>
         </w:rPr>
       </w:pPr>
     </w:p>
     <w:p>
       <w:pPr>
         <w:rPr>
-          <w:rFonts w:ascii="BC Sans" w:hAnsi="BC Sans" w:hint="eastAsia"/>
+          <w:rFonts w:ascii="BC Sans" w:hAnsi="BC Sans"/>
         </w:rPr>
       </w:pPr>
     </w:p>
     <w:p>
       <w:pPr>
         <w:rPr>
-          <w:rFonts w:ascii="BC Sans" w:hAnsi="BC Sans" w:hint="eastAsia"/>
+          <w:rFonts w:ascii="BC Sans" w:hAnsi="BC Sans"/>
           <w:u w:val="double"/>
         </w:rPr>
       </w:pPr>
@@ -114,7 +114,7 @@
       <w:pPr>
         <w:pStyle w:val="Heading1"/>
         <w:rPr>
-          <w:rFonts w:ascii="BC Sans" w:hAnsi="BC Sans" w:hint="eastAsia"/>
+          <w:rFonts w:ascii="BC Sans" w:hAnsi="BC Sans"/>
           <w:sz w:val="32"/>
           <w:szCs w:val="32"/>
         </w:rPr>
@@ -155,7 +155,7 @@
               <w:widowControl w:val="0"/>
               <w:spacing w:after="0"/>
               <w:rPr>
-                <w:rFonts w:ascii="BC Sans" w:hAnsi="BC Sans" w:hint="eastAsia"/>
+                <w:rFonts w:ascii="BC Sans" w:hAnsi="BC Sans"/>
                 <w:sz w:val="20"/>
                 <w:szCs w:val="20"/>
               </w:rPr>
@@ -182,7 +182,7 @@
               <w:widowControl w:val="0"/>
               <w:spacing w:after="0"/>
               <w:rPr>
-                <w:rFonts w:ascii="BC Sans" w:hAnsi="BC Sans" w:hint="eastAsia"/>
+                <w:rFonts w:ascii="BC Sans" w:hAnsi="BC Sans"/>
                 <w:sz w:val="20"/>
                 <w:szCs w:val="20"/>
               </w:rPr>
@@ -229,7 +229,7 @@
               <w:widowControl w:val="0"/>
               <w:spacing w:after="0"/>
               <w:rPr>
-                <w:rFonts w:ascii="BC Sans" w:hAnsi="BC Sans" w:hint="eastAsia"/>
+                <w:rFonts w:ascii="BC Sans" w:hAnsi="BC Sans"/>
                 <w:sz w:val="20"/>
                 <w:szCs w:val="20"/>
               </w:rPr>
@@ -256,7 +256,7 @@
               <w:widowControl w:val="0"/>
               <w:spacing w:after="0"/>
               <w:rPr>
-                <w:rFonts w:ascii="BC Sans" w:hAnsi="BC Sans" w:hint="eastAsia"/>
+                <w:rFonts w:ascii="BC Sans" w:hAnsi="BC Sans"/>
                 <w:sz w:val="20"/>
                 <w:szCs w:val="20"/>
               </w:rPr>
@@ -303,7 +303,7 @@
               <w:widowControl w:val="0"/>
               <w:spacing w:after="0"/>
               <w:rPr>
-                <w:rFonts w:ascii="BC Sans" w:hAnsi="BC Sans" w:hint="eastAsia"/>
+                <w:rFonts w:ascii="BC Sans" w:hAnsi="BC Sans"/>
                 <w:sz w:val="20"/>
                 <w:szCs w:val="20"/>
               </w:rPr>
@@ -330,7 +330,7 @@
               <w:widowControl w:val="0"/>
               <w:spacing w:after="0"/>
               <w:rPr>
-                <w:rFonts w:ascii="BC Sans" w:hAnsi="BC Sans" w:hint="eastAsia"/>
+                <w:rFonts w:ascii="BC Sans" w:hAnsi="BC Sans"/>
                 <w:sz w:val="20"/>
                 <w:szCs w:val="20"/>
               </w:rPr>
@@ -385,7 +385,7 @@
               <w:widowControl w:val="0"/>
               <w:spacing w:after="0"/>
               <w:rPr>
-                <w:rFonts w:ascii="BC Sans" w:hAnsi="BC Sans" w:hint="eastAsia"/>
+                <w:rFonts w:ascii="BC Sans" w:hAnsi="BC Sans"/>
                 <w:sz w:val="20"/>
                 <w:szCs w:val="20"/>
               </w:rPr>
@@ -412,7 +412,7 @@
               <w:widowControl w:val="0"/>
               <w:spacing w:after="0"/>
               <w:rPr>
-                <w:rFonts w:ascii="BC Sans" w:hAnsi="BC Sans" w:hint="eastAsia"/>
+                <w:rFonts w:ascii="BC Sans" w:hAnsi="BC Sans"/>
                 <w:sz w:val="20"/>
                 <w:szCs w:val="20"/>
               </w:rPr>
@@ -485,7 +485,7 @@
               <w:widowControl w:val="0"/>
               <w:spacing w:after="0"/>
               <w:rPr>
-                <w:rFonts w:ascii="BC Sans" w:hAnsi="BC Sans" w:hint="eastAsia"/>
+                <w:rFonts w:ascii="BC Sans" w:hAnsi="BC Sans"/>
                 <w:sz w:val="20"/>
                 <w:szCs w:val="20"/>
               </w:rPr>
@@ -512,7 +512,7 @@
               <w:widowControl w:val="0"/>
               <w:spacing w:after="0"/>
               <w:rPr>
-                <w:rFonts w:ascii="BC Sans" w:hAnsi="BC Sans" w:hint="eastAsia"/>
+                <w:rFonts w:ascii="BC Sans" w:hAnsi="BC Sans"/>
                 <w:sz w:val="20"/>
                 <w:szCs w:val="20"/>
               </w:rPr>
@@ -579,7 +579,7 @@
       <w:pPr>
         <w:spacing w:after="140"/>
         <w:rPr>
-          <w:rFonts w:ascii="BC Sans" w:hAnsi="BC Sans" w:hint="eastAsia"/>
+          <w:rFonts w:ascii="BC Sans" w:hAnsi="BC Sans"/>
         </w:rPr>
       </w:pPr>
     </w:p>
@@ -591,7 +591,7 @@
           <w:numId w:val="0"/>
         </w:numPr>
         <w:rPr>
-          <w:rFonts w:ascii="BC Sans" w:hAnsi="BC Sans" w:hint="eastAsia"/>
+          <w:rFonts w:ascii="BC Sans" w:hAnsi="BC Sans"/>
           <w:sz w:val="28"/>
           <w:szCs w:val="28"/>
         </w:rPr>
@@ -614,7 +614,7 @@
         </w:numPr>
         <w:ind w:left="0" w:firstLine="0"/>
         <w:rPr>
-          <w:rFonts w:ascii="BC Sans" w:hAnsi="BC Sans" w:hint="eastAsia"/>
+          <w:rFonts w:ascii="BC Sans" w:hAnsi="BC Sans"/>
           <w:sz w:val="24"/>
           <w:szCs w:val="24"/>
         </w:rPr>
@@ -793,7 +793,7 @@
               <w:pStyle w:val="TableContents"/>
               <w:spacing w:line="276" w:lineRule="auto"/>
               <w:rPr>
-                <w:rFonts w:ascii="BC Sans" w:hAnsi="BC Sans" w:hint="eastAsia"/>
+                <w:rFonts w:ascii="BC Sans" w:hAnsi="BC Sans"/>
                 <w:sz w:val="20"/>
                 <w:szCs w:val="20"/>
               </w:rPr>
@@ -819,7 +819,7 @@
               <w:pStyle w:val="TableContents"/>
               <w:spacing w:line="276" w:lineRule="auto"/>
               <w:rPr>
-                <w:rFonts w:ascii="BC Sans" w:hAnsi="BC Sans" w:hint="eastAsia"/>
+                <w:rFonts w:ascii="BC Sans" w:hAnsi="BC Sans"/>
                 <w:sz w:val="20"/>
                 <w:szCs w:val="20"/>
               </w:rPr>
@@ -919,7 +919,7 @@
               <w:pStyle w:val="TableContents"/>
               <w:spacing w:line="276" w:lineRule="auto"/>
               <w:rPr>
-                <w:rFonts w:ascii="BC Sans" w:hAnsi="BC Sans" w:hint="eastAsia"/>
+                <w:rFonts w:ascii="BC Sans" w:hAnsi="BC Sans"/>
                 <w:sz w:val="20"/>
                 <w:szCs w:val="20"/>
               </w:rPr>
@@ -945,7 +945,7 @@
               <w:pStyle w:val="TableContents"/>
               <w:spacing w:line="276" w:lineRule="auto"/>
               <w:rPr>
-                <w:rFonts w:ascii="BC Sans" w:hAnsi="BC Sans" w:hint="eastAsia"/>
+                <w:rFonts w:ascii="BC Sans" w:hAnsi="BC Sans"/>
                 <w:sz w:val="20"/>
                 <w:szCs w:val="20"/>
               </w:rPr>
@@ -1045,7 +1045,7 @@
               <w:pStyle w:val="TableContents"/>
               <w:spacing w:line="276" w:lineRule="auto"/>
               <w:rPr>
-                <w:rFonts w:ascii="BC Sans" w:hAnsi="BC Sans" w:hint="eastAsia"/>
+                <w:rFonts w:ascii="BC Sans" w:hAnsi="BC Sans"/>
                 <w:sz w:val="20"/>
                 <w:szCs w:val="20"/>
               </w:rPr>
@@ -1071,7 +1071,7 @@
               <w:pStyle w:val="TableContents"/>
               <w:spacing w:line="276" w:lineRule="auto"/>
               <w:rPr>
-                <w:rFonts w:ascii="BC Sans" w:hAnsi="BC Sans" w:hint="eastAsia"/>
+                <w:rFonts w:ascii="BC Sans" w:hAnsi="BC Sans"/>
                 <w:sz w:val="20"/>
                 <w:szCs w:val="20"/>
               </w:rPr>
@@ -1225,7 +1225,7 @@
               <w:pStyle w:val="TableContents"/>
               <w:spacing w:line="276" w:lineRule="auto"/>
               <w:rPr>
-                <w:rFonts w:ascii="BC Sans" w:hAnsi="BC Sans" w:hint="eastAsia"/>
+                <w:rFonts w:ascii="BC Sans" w:hAnsi="BC Sans"/>
                 <w:sz w:val="20"/>
                 <w:szCs w:val="20"/>
               </w:rPr>
@@ -1251,7 +1251,7 @@
               <w:pStyle w:val="TableContents"/>
               <w:spacing w:line="276" w:lineRule="auto"/>
               <w:rPr>
-                <w:rFonts w:ascii="BC Sans" w:hAnsi="BC Sans" w:hint="eastAsia"/>
+                <w:rFonts w:ascii="BC Sans" w:hAnsi="BC Sans"/>
                 <w:sz w:val="20"/>
                 <w:szCs w:val="20"/>
               </w:rPr>
@@ -1351,7 +1351,7 @@
               <w:pStyle w:val="TableContents"/>
               <w:spacing w:line="276" w:lineRule="auto"/>
               <w:rPr>
-                <w:rFonts w:ascii="BC Sans" w:hAnsi="BC Sans" w:hint="eastAsia"/>
+                <w:rFonts w:ascii="BC Sans" w:hAnsi="BC Sans"/>
                 <w:sz w:val="20"/>
                 <w:szCs w:val="20"/>
               </w:rPr>
@@ -1377,7 +1377,7 @@
               <w:pStyle w:val="TableContents"/>
               <w:spacing w:line="276" w:lineRule="auto"/>
               <w:rPr>
-                <w:rFonts w:ascii="BC Sans" w:hAnsi="BC Sans" w:hint="eastAsia"/>
+                <w:rFonts w:ascii="BC Sans" w:hAnsi="BC Sans"/>
                 <w:sz w:val="20"/>
                 <w:szCs w:val="20"/>
               </w:rPr>
@@ -1495,7 +1495,7 @@
               <w:pStyle w:val="TableContents"/>
               <w:spacing w:line="276" w:lineRule="auto"/>
               <w:rPr>
-                <w:rFonts w:ascii="BC Sans" w:hAnsi="BC Sans" w:hint="eastAsia"/>
+                <w:rFonts w:ascii="BC Sans" w:hAnsi="BC Sans"/>
                 <w:sz w:val="20"/>
                 <w:szCs w:val="20"/>
               </w:rPr>
@@ -1521,7 +1521,7 @@
               <w:pStyle w:val="TableContents"/>
               <w:spacing w:line="276" w:lineRule="auto"/>
               <w:rPr>
-                <w:rFonts w:ascii="BC Sans" w:hAnsi="BC Sans" w:hint="eastAsia"/>
+                <w:rFonts w:ascii="BC Sans" w:hAnsi="BC Sans"/>
                 <w:sz w:val="20"/>
                 <w:szCs w:val="20"/>
               </w:rPr>
@@ -1565,7 +1565,7 @@
               <w:pStyle w:val="TableContents"/>
               <w:spacing w:line="276" w:lineRule="auto"/>
               <w:rPr>
-                <w:rFonts w:ascii="BC Sans" w:hAnsi="BC Sans" w:hint="eastAsia"/>
+                <w:rFonts w:ascii="BC Sans" w:hAnsi="BC Sans"/>
                 <w:sz w:val="20"/>
                 <w:szCs w:val="20"/>
               </w:rPr>
@@ -1591,7 +1591,7 @@
               <w:pStyle w:val="TableContents"/>
               <w:spacing w:line="276" w:lineRule="auto"/>
               <w:rPr>
-                <w:rFonts w:ascii="BC Sans" w:hAnsi="BC Sans" w:hint="eastAsia"/>
+                <w:rFonts w:ascii="BC Sans" w:hAnsi="BC Sans"/>
                 <w:sz w:val="20"/>
                 <w:szCs w:val="20"/>
               </w:rPr>
@@ -1691,7 +1691,7 @@
               <w:pStyle w:val="TableContents"/>
               <w:spacing w:line="276" w:lineRule="auto"/>
               <w:rPr>
-                <w:rFonts w:ascii="BC Sans" w:hAnsi="BC Sans" w:hint="eastAsia"/>
+                <w:rFonts w:ascii="BC Sans" w:hAnsi="BC Sans"/>
                 <w:sz w:val="20"/>
                 <w:szCs w:val="20"/>
               </w:rPr>
@@ -1717,7 +1717,7 @@
               <w:pStyle w:val="TableContents"/>
               <w:spacing w:line="276" w:lineRule="auto"/>
               <w:rPr>
-                <w:rFonts w:ascii="BC Sans" w:hAnsi="BC Sans" w:hint="eastAsia"/>
+                <w:rFonts w:ascii="BC Sans" w:hAnsi="BC Sans"/>
                 <w:sz w:val="20"/>
                 <w:szCs w:val="20"/>
               </w:rPr>
@@ -1917,7 +1917,7 @@
             <w:pPr>
               <w:pStyle w:val="TableContents"/>
               <w:rPr>
-                <w:rFonts w:ascii="BC Sans" w:hAnsi="BC Sans" w:hint="eastAsia"/>
+                <w:rFonts w:ascii="BC Sans" w:hAnsi="BC Sans"/>
                 <w:sz w:val="20"/>
                 <w:szCs w:val="20"/>
               </w:rPr>
@@ -1954,7 +1954,7 @@
             <w:pPr>
               <w:pStyle w:val="TableContents"/>
               <w:rPr>
-                <w:rFonts w:ascii="BC Sans" w:hAnsi="BC Sans" w:hint="eastAsia"/>
+                <w:rFonts w:ascii="BC Sans" w:hAnsi="BC Sans"/>
                 <w:sz w:val="20"/>
                 <w:szCs w:val="20"/>
               </w:rPr>
@@ -1979,7 +1979,7 @@
             <w:pPr>
               <w:pStyle w:val="TableContents"/>
               <w:rPr>
-                <w:rFonts w:ascii="BC Sans" w:hAnsi="BC Sans" w:hint="eastAsia"/>
+                <w:rFonts w:ascii="BC Sans" w:hAnsi="BC Sans"/>
                 <w:sz w:val="20"/>
                 <w:szCs w:val="20"/>
               </w:rPr>
@@ -2004,7 +2004,7 @@
             <w:pPr>
               <w:pStyle w:val="TableContents"/>
               <w:rPr>
-                <w:rFonts w:ascii="BC Sans" w:hAnsi="BC Sans" w:hint="eastAsia"/>
+                <w:rFonts w:ascii="BC Sans" w:hAnsi="BC Sans"/>
                 <w:sz w:val="20"/>
                 <w:szCs w:val="20"/>
               </w:rPr>
@@ -2029,7 +2029,7 @@
             <w:pPr>
               <w:pStyle w:val="TableContents"/>
               <w:rPr>
-                <w:rFonts w:ascii="BC Sans" w:hAnsi="BC Sans" w:hint="eastAsia"/>
+                <w:rFonts w:ascii="BC Sans" w:hAnsi="BC Sans"/>
                 <w:sz w:val="20"/>
                 <w:szCs w:val="20"/>
               </w:rPr>
@@ -2056,7 +2056,7 @@
             <w:pPr>
               <w:pStyle w:val="TableContents"/>
               <w:rPr>
-                <w:rFonts w:ascii="BC Sans" w:hAnsi="BC Sans" w:hint="eastAsia"/>
+                <w:rFonts w:ascii="BC Sans" w:hAnsi="BC Sans"/>
                 <w:sz w:val="20"/>
                 <w:szCs w:val="20"/>
               </w:rPr>
@@ -2135,7 +2135,7 @@
             <w:pPr>
               <w:pStyle w:val="TableContents"/>
               <w:rPr>
-                <w:rFonts w:ascii="BC Sans" w:hAnsi="BC Sans" w:hint="eastAsia"/>
+                <w:rFonts w:ascii="BC Sans" w:hAnsi="BC Sans"/>
                 <w:sz w:val="20"/>
                 <w:szCs w:val="20"/>
               </w:rPr>
@@ -2176,7 +2176,7 @@
             <w:pPr>
               <w:pStyle w:val="TableContents"/>
               <w:rPr>
-                <w:rFonts w:ascii="BC Sans" w:hAnsi="BC Sans" w:hint="eastAsia"/>
+                <w:rFonts w:ascii="BC Sans" w:hAnsi="BC Sans"/>
                 <w:sz w:val="20"/>
                 <w:szCs w:val="20"/>
               </w:rPr>
@@ -2300,7 +2300,7 @@
             <w:pPr>
               <w:pStyle w:val="TableContents"/>
               <w:rPr>
-                <w:rFonts w:ascii="BC Sans" w:hAnsi="BC Sans" w:hint="eastAsia"/>
+                <w:rFonts w:ascii="BC Sans" w:hAnsi="BC Sans"/>
                 <w:sz w:val="20"/>
                 <w:szCs w:val="20"/>
               </w:rPr>
@@ -2416,7 +2416,7 @@
             <w:pPr>
               <w:pStyle w:val="TableContents"/>
               <w:rPr>
-                <w:rFonts w:ascii="BC Sans" w:hAnsi="BC Sans" w:hint="eastAsia"/>
+                <w:rFonts w:ascii="BC Sans" w:hAnsi="BC Sans"/>
                 <w:sz w:val="20"/>
                 <w:szCs w:val="20"/>
               </w:rPr>
@@ -2468,7 +2468,7 @@
             <w:pPr>
               <w:pStyle w:val="TableContents"/>
               <w:rPr>
-                <w:rFonts w:ascii="BC Sans" w:hAnsi="BC Sans" w:hint="eastAsia"/>
+                <w:rFonts w:ascii="BC Sans" w:hAnsi="BC Sans"/>
                 <w:sz w:val="20"/>
                 <w:szCs w:val="20"/>
               </w:rPr>
@@ -2530,7 +2530,7 @@
             <w:pPr>
               <w:pStyle w:val="TableContents"/>
               <w:rPr>
-                <w:rFonts w:ascii="BC Sans" w:hAnsi="BC Sans" w:hint="eastAsia"/>
+                <w:rFonts w:ascii="BC Sans" w:hAnsi="BC Sans"/>
                 <w:sz w:val="20"/>
                 <w:szCs w:val="20"/>
               </w:rPr>
@@ -2571,7 +2571,7 @@
             <w:pPr>
               <w:pStyle w:val="TableContents"/>
               <w:rPr>
-                <w:rFonts w:ascii="BC Sans" w:hAnsi="BC Sans" w:hint="eastAsia"/>
+                <w:rFonts w:ascii="BC Sans" w:hAnsi="BC Sans"/>
                 <w:sz w:val="20"/>
                 <w:szCs w:val="20"/>
               </w:rPr>
@@ -2650,7 +2650,7 @@
             <w:pPr>
               <w:pStyle w:val="TableContents"/>
               <w:rPr>
-                <w:rFonts w:ascii="BC Sans" w:hAnsi="BC Sans" w:hint="eastAsia"/>
+                <w:rFonts w:ascii="BC Sans" w:hAnsi="BC Sans"/>
                 <w:sz w:val="20"/>
                 <w:szCs w:val="20"/>
               </w:rPr>
@@ -2711,7 +2711,7 @@
             <w:pPr>
               <w:pStyle w:val="TableContents"/>
               <w:rPr>
-                <w:rFonts w:ascii="BC Sans" w:hAnsi="BC Sans" w:hint="eastAsia"/>
+                <w:rFonts w:ascii="BC Sans" w:hAnsi="BC Sans"/>
                 <w:sz w:val="20"/>
                 <w:szCs w:val="20"/>
               </w:rPr>
@@ -2750,7 +2750,7 @@
       <w:pPr>
         <w:pStyle w:val="TableContents"/>
         <w:rPr>
-          <w:rFonts w:ascii="BC Sans" w:hAnsi="BC Sans" w:hint="eastAsia"/>
+          <w:rFonts w:ascii="BC Sans" w:hAnsi="BC Sans"/>
           <w:sz w:val="20"/>
           <w:szCs w:val="20"/>
         </w:rPr>
@@ -2933,7 +2933,7 @@
               <w:pStyle w:val="TableContents"/>
               <w:spacing w:line="276" w:lineRule="auto"/>
               <w:rPr>
-                <w:rFonts w:ascii="BC Sans" w:hAnsi="BC Sans" w:hint="eastAsia"/>
+                <w:rFonts w:ascii="BC Sans" w:hAnsi="BC Sans"/>
                 <w:sz w:val="20"/>
                 <w:szCs w:val="20"/>
               </w:rPr>
@@ -2959,7 +2959,7 @@
               <w:pStyle w:val="TableContents"/>
               <w:spacing w:line="276" w:lineRule="auto"/>
               <w:rPr>
-                <w:rFonts w:ascii="BC Sans" w:hAnsi="BC Sans" w:hint="eastAsia"/>
+                <w:rFonts w:ascii="BC Sans" w:hAnsi="BC Sans"/>
                 <w:sz w:val="20"/>
                 <w:szCs w:val="20"/>
               </w:rPr>
@@ -3059,7 +3059,7 @@
               <w:pStyle w:val="TableContents"/>
               <w:spacing w:line="276" w:lineRule="auto"/>
               <w:rPr>
-                <w:rFonts w:ascii="BC Sans" w:hAnsi="BC Sans" w:hint="eastAsia"/>
+                <w:rFonts w:ascii="BC Sans" w:hAnsi="BC Sans"/>
                 <w:sz w:val="20"/>
                 <w:szCs w:val="20"/>
               </w:rPr>
@@ -3085,7 +3085,7 @@
               <w:pStyle w:val="TableContents"/>
               <w:spacing w:line="276" w:lineRule="auto"/>
               <w:rPr>
-                <w:rFonts w:ascii="BC Sans" w:hAnsi="BC Sans" w:hint="eastAsia"/>
+                <w:rFonts w:ascii="BC Sans" w:hAnsi="BC Sans"/>
                 <w:sz w:val="20"/>
                 <w:szCs w:val="20"/>
               </w:rPr>
@@ -3185,7 +3185,7 @@
               <w:pStyle w:val="TableContents"/>
               <w:spacing w:line="276" w:lineRule="auto"/>
               <w:rPr>
-                <w:rFonts w:ascii="BC Sans" w:hAnsi="BC Sans" w:hint="eastAsia"/>
+                <w:rFonts w:ascii="BC Sans" w:hAnsi="BC Sans"/>
                 <w:sz w:val="20"/>
                 <w:szCs w:val="20"/>
               </w:rPr>
@@ -3211,7 +3211,7 @@
               <w:pStyle w:val="TableContents"/>
               <w:spacing w:line="276" w:lineRule="auto"/>
               <w:rPr>
-                <w:rFonts w:ascii="BC Sans" w:hAnsi="BC Sans" w:hint="eastAsia"/>
+                <w:rFonts w:ascii="BC Sans" w:hAnsi="BC Sans"/>
                 <w:sz w:val="20"/>
                 <w:szCs w:val="20"/>
               </w:rPr>
@@ -3365,7 +3365,7 @@
               <w:pStyle w:val="TableContents"/>
               <w:spacing w:line="276" w:lineRule="auto"/>
               <w:rPr>
-                <w:rFonts w:ascii="BC Sans" w:hAnsi="BC Sans" w:hint="eastAsia"/>
+                <w:rFonts w:ascii="BC Sans" w:hAnsi="BC Sans"/>
                 <w:sz w:val="20"/>
                 <w:szCs w:val="20"/>
               </w:rPr>
@@ -3391,7 +3391,7 @@
               <w:pStyle w:val="TableContents"/>
               <w:spacing w:line="276" w:lineRule="auto"/>
               <w:rPr>
-                <w:rFonts w:ascii="BC Sans" w:hAnsi="BC Sans" w:hint="eastAsia"/>
+                <w:rFonts w:ascii="BC Sans" w:hAnsi="BC Sans"/>
                 <w:sz w:val="20"/>
                 <w:szCs w:val="20"/>
               </w:rPr>
@@ -3491,7 +3491,7 @@
               <w:pStyle w:val="TableContents"/>
               <w:spacing w:line="276" w:lineRule="auto"/>
               <w:rPr>
-                <w:rFonts w:ascii="BC Sans" w:hAnsi="BC Sans" w:hint="eastAsia"/>
+                <w:rFonts w:ascii="BC Sans" w:hAnsi="BC Sans"/>
                 <w:sz w:val="20"/>
                 <w:szCs w:val="20"/>
               </w:rPr>
@@ -3517,7 +3517,7 @@
               <w:pStyle w:val="TableContents"/>
               <w:spacing w:line="276" w:lineRule="auto"/>
               <w:rPr>
-                <w:rFonts w:ascii="BC Sans" w:hAnsi="BC Sans" w:hint="eastAsia"/>
+                <w:rFonts w:ascii="BC Sans" w:hAnsi="BC Sans"/>
                 <w:sz w:val="20"/>
                 <w:szCs w:val="20"/>
               </w:rPr>
@@ -3617,7 +3617,7 @@
               <w:pStyle w:val="TableContents"/>
               <w:spacing w:line="276" w:lineRule="auto"/>
               <w:rPr>
-                <w:rFonts w:ascii="BC Sans" w:hAnsi="BC Sans" w:hint="eastAsia"/>
+                <w:rFonts w:ascii="BC Sans" w:hAnsi="BC Sans"/>
                 <w:sz w:val="20"/>
                 <w:szCs w:val="20"/>
               </w:rPr>
@@ -3643,7 +3643,7 @@
               <w:pStyle w:val="TableContents"/>
               <w:spacing w:line="276" w:lineRule="auto"/>
               <w:rPr>
-                <w:rFonts w:ascii="BC Sans" w:hAnsi="BC Sans" w:hint="eastAsia"/>
+                <w:rFonts w:ascii="BC Sans" w:hAnsi="BC Sans"/>
                 <w:sz w:val="20"/>
                 <w:szCs w:val="20"/>
               </w:rPr>
@@ -3687,7 +3687,7 @@
               <w:pStyle w:val="TableContents"/>
               <w:spacing w:line="276" w:lineRule="auto"/>
               <w:rPr>
-                <w:rFonts w:ascii="BC Sans" w:hAnsi="BC Sans" w:hint="eastAsia"/>
+                <w:rFonts w:ascii="BC Sans" w:hAnsi="BC Sans"/>
                 <w:sz w:val="20"/>
                 <w:szCs w:val="20"/>
               </w:rPr>
@@ -3713,7 +3713,7 @@
               <w:pStyle w:val="TableContents"/>
               <w:spacing w:line="276" w:lineRule="auto"/>
               <w:rPr>
-                <w:rFonts w:ascii="BC Sans" w:hAnsi="BC Sans" w:hint="eastAsia"/>
+                <w:rFonts w:ascii="BC Sans" w:hAnsi="BC Sans"/>
                 <w:sz w:val="20"/>
                 <w:szCs w:val="20"/>
               </w:rPr>
@@ -3813,7 +3813,7 @@
               <w:pStyle w:val="TableContents"/>
               <w:spacing w:line="276" w:lineRule="auto"/>
               <w:rPr>
-                <w:rFonts w:ascii="BC Sans" w:hAnsi="BC Sans" w:hint="eastAsia"/>
+                <w:rFonts w:ascii="BC Sans" w:hAnsi="BC Sans"/>
                 <w:sz w:val="20"/>
                 <w:szCs w:val="20"/>
               </w:rPr>
@@ -3839,7 +3839,7 @@
               <w:pStyle w:val="TableContents"/>
               <w:spacing w:line="276" w:lineRule="auto"/>
               <w:rPr>
-                <w:rFonts w:ascii="BC Sans" w:hAnsi="BC Sans" w:hint="eastAsia"/>
+                <w:rFonts w:ascii="BC Sans" w:hAnsi="BC Sans"/>
                 <w:sz w:val="20"/>
                 <w:szCs w:val="20"/>
               </w:rPr>
@@ -3934,7 +3934,7 @@
       <w:pPr>
         <w:pStyle w:val="TableContents"/>
         <w:rPr>
-          <w:rFonts w:ascii="BC Sans" w:hAnsi="BC Sans" w:hint="eastAsia"/>
+          <w:rFonts w:ascii="BC Sans" w:hAnsi="BC Sans"/>
           <w:sz w:val="20"/>
           <w:szCs w:val="20"/>
         </w:rPr>
@@ -3944,7 +3944,7 @@
       <w:pPr>
         <w:pStyle w:val="BodyText"/>
         <w:rPr>
-          <w:rFonts w:ascii="BC Sans" w:hAnsi="BC Sans" w:hint="eastAsia"/>
+          <w:rFonts w:ascii="BC Sans" w:hAnsi="BC Sans"/>
         </w:rPr>
       </w:pPr>
       <w:r>
@@ -4072,7 +4072,7 @@
               <w:pStyle w:val="TableContents"/>
               <w:spacing w:line="276" w:lineRule="auto"/>
               <w:rPr>
-                <w:rFonts w:ascii="BC Sans" w:hAnsi="BC Sans" w:hint="eastAsia"/>
+                <w:rFonts w:ascii="BC Sans" w:hAnsi="BC Sans"/>
                 <w:sz w:val="20"/>
                 <w:szCs w:val="20"/>
               </w:rPr>
@@ -4098,7 +4098,7 @@
               <w:pStyle w:val="TableContents"/>
               <w:spacing w:line="276" w:lineRule="auto"/>
               <w:rPr>
-                <w:rFonts w:ascii="BC Sans" w:hAnsi="BC Sans" w:hint="eastAsia"/>
+                <w:rFonts w:ascii="BC Sans" w:hAnsi="BC Sans"/>
                 <w:sz w:val="20"/>
                 <w:szCs w:val="20"/>
               </w:rPr>
@@ -4198,7 +4198,7 @@
               <w:pStyle w:val="TableContents"/>
               <w:spacing w:line="276" w:lineRule="auto"/>
               <w:rPr>
-                <w:rFonts w:ascii="BC Sans" w:hAnsi="BC Sans" w:hint="eastAsia"/>
+                <w:rFonts w:ascii="BC Sans" w:hAnsi="BC Sans"/>
                 <w:sz w:val="20"/>
                 <w:szCs w:val="20"/>
               </w:rPr>
@@ -4224,7 +4224,7 @@
               <w:pStyle w:val="TableContents"/>
               <w:spacing w:line="276" w:lineRule="auto"/>
               <w:rPr>
-                <w:rFonts w:ascii="BC Sans" w:hAnsi="BC Sans" w:hint="eastAsia"/>
+                <w:rFonts w:ascii="BC Sans" w:hAnsi="BC Sans"/>
                 <w:sz w:val="20"/>
                 <w:szCs w:val="20"/>
               </w:rPr>
@@ -4324,7 +4324,7 @@
               <w:pStyle w:val="TableContents"/>
               <w:spacing w:line="276" w:lineRule="auto"/>
               <w:rPr>
-                <w:rFonts w:ascii="BC Sans" w:hAnsi="BC Sans" w:hint="eastAsia"/>
+                <w:rFonts w:ascii="BC Sans" w:hAnsi="BC Sans"/>
                 <w:sz w:val="20"/>
                 <w:szCs w:val="20"/>
               </w:rPr>
@@ -4350,7 +4350,7 @@
               <w:pStyle w:val="TableContents"/>
               <w:spacing w:line="276" w:lineRule="auto"/>
               <w:rPr>
-                <w:rFonts w:ascii="BC Sans" w:hAnsi="BC Sans" w:hint="eastAsia"/>
+                <w:rFonts w:ascii="BC Sans" w:hAnsi="BC Sans"/>
                 <w:sz w:val="20"/>
                 <w:szCs w:val="20"/>
               </w:rPr>
@@ -4450,7 +4450,7 @@
               <w:pStyle w:val="TableContents"/>
               <w:spacing w:line="276" w:lineRule="auto"/>
               <w:rPr>
-                <w:rFonts w:ascii="BC Sans" w:hAnsi="BC Sans" w:hint="eastAsia"/>
+                <w:rFonts w:ascii="BC Sans" w:hAnsi="BC Sans"/>
                 <w:sz w:val="20"/>
                 <w:szCs w:val="20"/>
               </w:rPr>
@@ -4476,7 +4476,7 @@
               <w:pStyle w:val="TableContents"/>
               <w:spacing w:line="276" w:lineRule="auto"/>
               <w:rPr>
-                <w:rFonts w:ascii="BC Sans" w:hAnsi="BC Sans" w:hint="eastAsia"/>
+                <w:rFonts w:ascii="BC Sans" w:hAnsi="BC Sans"/>
                 <w:sz w:val="20"/>
                 <w:szCs w:val="20"/>
               </w:rPr>
@@ -4576,7 +4576,7 @@
               <w:pStyle w:val="TableContents"/>
               <w:spacing w:line="276" w:lineRule="auto"/>
               <w:rPr>
-                <w:rFonts w:ascii="BC Sans" w:hAnsi="BC Sans" w:hint="eastAsia"/>
+                <w:rFonts w:ascii="BC Sans" w:hAnsi="BC Sans"/>
                 <w:sz w:val="20"/>
                 <w:szCs w:val="20"/>
               </w:rPr>
@@ -4602,7 +4602,7 @@
               <w:pStyle w:val="TableContents"/>
               <w:spacing w:line="276" w:lineRule="auto"/>
               <w:rPr>
-                <w:rFonts w:ascii="BC Sans" w:hAnsi="BC Sans" w:hint="eastAsia"/>
+                <w:rFonts w:ascii="BC Sans" w:hAnsi="BC Sans"/>
                 <w:sz w:val="20"/>
                 <w:szCs w:val="20"/>
               </w:rPr>
@@ -4684,7 +4684,7 @@
               <w:pStyle w:val="TableContents"/>
               <w:spacing w:line="276" w:lineRule="auto"/>
               <w:rPr>
-                <w:rFonts w:ascii="BC Sans" w:hAnsi="BC Sans" w:hint="eastAsia"/>
+                <w:rFonts w:ascii="BC Sans" w:hAnsi="BC Sans"/>
                 <w:sz w:val="20"/>
                 <w:szCs w:val="20"/>
               </w:rPr>
@@ -4710,7 +4710,7 @@
               <w:pStyle w:val="TableContents"/>
               <w:spacing w:line="276" w:lineRule="auto"/>
               <w:rPr>
-                <w:rFonts w:ascii="BC Sans" w:hAnsi="BC Sans" w:hint="eastAsia"/>
+                <w:rFonts w:ascii="BC Sans" w:hAnsi="BC Sans"/>
                 <w:sz w:val="20"/>
                 <w:szCs w:val="20"/>
               </w:rPr>
@@ -5246,7 +5246,7 @@
             <w:pPr>
               <w:pStyle w:val="TableContents"/>
               <w:rPr>
-                <w:rFonts w:ascii="BC Sans" w:hAnsi="BC Sans" w:hint="eastAsia"/>
+                <w:rFonts w:ascii="BC Sans" w:hAnsi="BC Sans"/>
                 <w:sz w:val="20"/>
                 <w:szCs w:val="20"/>
               </w:rPr>
@@ -5283,7 +5283,7 @@
             <w:pPr>
               <w:pStyle w:val="TableContents"/>
               <w:rPr>
-                <w:rFonts w:ascii="BC Sans" w:hAnsi="BC Sans" w:hint="eastAsia"/>
+                <w:rFonts w:ascii="BC Sans" w:hAnsi="BC Sans"/>
                 <w:sz w:val="20"/>
                 <w:szCs w:val="20"/>
               </w:rPr>
@@ -5308,7 +5308,7 @@
             <w:pPr>
               <w:pStyle w:val="TableContents"/>
               <w:rPr>
-                <w:rFonts w:ascii="BC Sans" w:hAnsi="BC Sans" w:hint="eastAsia"/>
+                <w:rFonts w:ascii="BC Sans" w:hAnsi="BC Sans"/>
                 <w:sz w:val="20"/>
                 <w:szCs w:val="20"/>
               </w:rPr>
@@ -5333,7 +5333,7 @@
             <w:pPr>
               <w:pStyle w:val="TableContents"/>
               <w:rPr>
-                <w:rFonts w:ascii="BC Sans" w:hAnsi="BC Sans" w:hint="eastAsia"/>
+                <w:rFonts w:ascii="BC Sans" w:hAnsi="BC Sans"/>
                 <w:sz w:val="20"/>
                 <w:szCs w:val="20"/>
               </w:rPr>
@@ -5358,7 +5358,7 @@
             <w:pPr>
               <w:pStyle w:val="TableContents"/>
               <w:rPr>
-                <w:rFonts w:ascii="BC Sans" w:hAnsi="BC Sans" w:hint="eastAsia"/>
+                <w:rFonts w:ascii="BC Sans" w:hAnsi="BC Sans"/>
                 <w:sz w:val="20"/>
                 <w:szCs w:val="20"/>
               </w:rPr>
@@ -5387,7 +5387,7 @@
               <w:pStyle w:val="TableContents"/>
               <w:jc w:val="center"/>
               <w:rPr>
-                <w:rFonts w:ascii="BC Sans" w:hAnsi="BC Sans" w:hint="eastAsia"/>
+                <w:rFonts w:ascii="BC Sans" w:hAnsi="BC Sans"/>
                 <w:sz w:val="20"/>
                 <w:szCs w:val="20"/>
               </w:rPr>
@@ -5514,7 +5514,7 @@
           <w:numId w:val="0"/>
         </w:numPr>
         <w:rPr>
-          <w:rFonts w:ascii="BC Sans" w:hAnsi="BC Sans" w:hint="eastAsia"/>
+          <w:rFonts w:ascii="BC Sans" w:hAnsi="BC Sans"/>
           <w:sz w:val="28"/>
           <w:szCs w:val="28"/>
         </w:rPr>
@@ -5554,7 +5554,7 @@
               <w:pStyle w:val="TableContents"/>
               <w:spacing w:line="276" w:lineRule="auto"/>
               <w:rPr>
-                <w:rFonts w:ascii="BC Sans" w:hAnsi="BC Sans" w:hint="eastAsia"/>
+                <w:rFonts w:ascii="BC Sans" w:hAnsi="BC Sans"/>
                 <w:sz w:val="20"/>
                 <w:szCs w:val="20"/>
               </w:rPr>
@@ -5613,7 +5613,7 @@
               <w:pStyle w:val="TableContents"/>
               <w:spacing w:line="276" w:lineRule="auto"/>
               <w:rPr>
-                <w:rFonts w:ascii="BC Sans" w:hAnsi="BC Sans" w:hint="eastAsia"/>
+                <w:rFonts w:ascii="BC Sans" w:hAnsi="BC Sans"/>
                 <w:sz w:val="20"/>
                 <w:szCs w:val="20"/>
               </w:rPr>
@@ -5655,7 +5655,7 @@
       <w:pPr>
         <w:pStyle w:val="TableContents"/>
         <w:rPr>
-          <w:rFonts w:ascii="BC Sans" w:hAnsi="BC Sans" w:hint="eastAsia"/>
+          <w:rFonts w:ascii="BC Sans" w:hAnsi="BC Sans"/>
           <w:sz w:val="20"/>
           <w:szCs w:val="20"/>
         </w:rPr>
@@ -5747,7 +5747,7 @@
               <w:pStyle w:val="TableContents"/>
               <w:spacing w:line="276" w:lineRule="auto"/>
               <w:rPr>
-                <w:rFonts w:ascii="BC Sans" w:hAnsi="BC Sans" w:hint="eastAsia"/>
+                <w:rFonts w:ascii="BC Sans" w:hAnsi="BC Sans"/>
                 <w:sz w:val="20"/>
                 <w:szCs w:val="20"/>
               </w:rPr>
@@ -5773,7 +5773,7 @@
               <w:pStyle w:val="TableContents"/>
               <w:spacing w:line="276" w:lineRule="auto"/>
               <w:rPr>
-                <w:rFonts w:ascii="BC Sans" w:hAnsi="BC Sans" w:hint="eastAsia"/>
+                <w:rFonts w:ascii="BC Sans" w:hAnsi="BC Sans"/>
                 <w:sz w:val="20"/>
                 <w:szCs w:val="20"/>
               </w:rPr>
@@ -5838,7 +5838,7 @@
               <w:pStyle w:val="TableContents"/>
               <w:spacing w:line="276" w:lineRule="auto"/>
               <w:rPr>
-                <w:rFonts w:ascii="BC Sans" w:hAnsi="BC Sans" w:hint="eastAsia"/>
+                <w:rFonts w:ascii="BC Sans" w:hAnsi="BC Sans"/>
                 <w:sz w:val="20"/>
                 <w:szCs w:val="20"/>
               </w:rPr>
@@ -5955,7 +5955,7 @@
               <w:pStyle w:val="TableContents"/>
               <w:spacing w:line="276" w:lineRule="auto"/>
               <w:rPr>
-                <w:rFonts w:ascii="BC Sans" w:hAnsi="BC Sans" w:hint="eastAsia"/>
+                <w:rFonts w:ascii="BC Sans" w:hAnsi="BC Sans"/>
                 <w:b/>
                 <w:bCs/>
                 <w:sz w:val="20"/>
@@ -5983,7 +5983,7 @@
               <w:pStyle w:val="TableContents"/>
               <w:spacing w:line="276" w:lineRule="auto"/>
               <w:rPr>
-                <w:rFonts w:ascii="BC Sans" w:hAnsi="BC Sans" w:hint="eastAsia"/>
+                <w:rFonts w:ascii="BC Sans" w:hAnsi="BC Sans"/>
                 <w:sz w:val="20"/>
                 <w:szCs w:val="20"/>
               </w:rPr>
@@ -6055,7 +6055,7 @@
               <w:pStyle w:val="TableContents"/>
               <w:spacing w:line="276" w:lineRule="auto"/>
               <w:rPr>
-                <w:rFonts w:ascii="BC Sans" w:hAnsi="BC Sans" w:hint="eastAsia"/>
+                <w:rFonts w:ascii="BC Sans" w:hAnsi="BC Sans"/>
                 <w:sz w:val="20"/>
                 <w:szCs w:val="20"/>
               </w:rPr>
@@ -6081,7 +6081,7 @@
               <w:pStyle w:val="TableContents"/>
               <w:spacing w:line="276" w:lineRule="auto"/>
               <w:rPr>
-                <w:rFonts w:ascii="BC Sans" w:hAnsi="BC Sans" w:hint="eastAsia"/>
+                <w:rFonts w:ascii="BC Sans" w:hAnsi="BC Sans"/>
                 <w:sz w:val="20"/>
                 <w:szCs w:val="20"/>
               </w:rPr>
@@ -6153,7 +6153,7 @@
               <w:pStyle w:val="TableContents"/>
               <w:spacing w:line="276" w:lineRule="auto"/>
               <w:rPr>
-                <w:rFonts w:ascii="BC Sans" w:hAnsi="BC Sans" w:hint="eastAsia"/>
+                <w:rFonts w:ascii="BC Sans" w:hAnsi="BC Sans"/>
                 <w:sz w:val="20"/>
                 <w:szCs w:val="20"/>
               </w:rPr>
@@ -6179,7 +6179,7 @@
               <w:pStyle w:val="TableContents"/>
               <w:spacing w:line="276" w:lineRule="auto"/>
               <w:rPr>
-                <w:rFonts w:ascii="BC Sans" w:hAnsi="BC Sans" w:hint="eastAsia"/>
+                <w:rFonts w:ascii="BC Sans" w:hAnsi="BC Sans"/>
                 <w:sz w:val="20"/>
                 <w:szCs w:val="20"/>
               </w:rPr>
@@ -6251,7 +6251,7 @@
               <w:pStyle w:val="TableContents"/>
               <w:spacing w:line="276" w:lineRule="auto"/>
               <w:rPr>
-                <w:rFonts w:ascii="BC Sans" w:hAnsi="BC Sans" w:hint="eastAsia"/>
+                <w:rFonts w:ascii="BC Sans" w:hAnsi="BC Sans"/>
                 <w:sz w:val="20"/>
                 <w:szCs w:val="20"/>
               </w:rPr>
@@ -6301,7 +6301,7 @@
               <w:pStyle w:val="TableContents"/>
               <w:spacing w:line="276" w:lineRule="auto"/>
               <w:rPr>
-                <w:rFonts w:ascii="BC Sans" w:hAnsi="BC Sans" w:hint="eastAsia"/>
+                <w:rFonts w:ascii="BC Sans" w:hAnsi="BC Sans"/>
                 <w:sz w:val="20"/>
                 <w:szCs w:val="20"/>
               </w:rPr>
@@ -6373,7 +6373,7 @@
               <w:pStyle w:val="TableContents"/>
               <w:spacing w:line="276" w:lineRule="auto"/>
               <w:rPr>
-                <w:rFonts w:ascii="BC Sans" w:hAnsi="BC Sans" w:hint="eastAsia"/>
+                <w:rFonts w:ascii="BC Sans" w:hAnsi="BC Sans"/>
                 <w:sz w:val="20"/>
                 <w:szCs w:val="20"/>
               </w:rPr>
@@ -6399,7 +6399,7 @@
               <w:pStyle w:val="TableContents"/>
               <w:spacing w:line="276" w:lineRule="auto"/>
               <w:rPr>
-                <w:rFonts w:ascii="BC Sans" w:hAnsi="BC Sans" w:hint="eastAsia"/>
+                <w:rFonts w:ascii="BC Sans" w:hAnsi="BC Sans"/>
                 <w:sz w:val="20"/>
                 <w:szCs w:val="20"/>
               </w:rPr>
@@ -6471,7 +6471,7 @@
               <w:pStyle w:val="TableContents"/>
               <w:spacing w:line="276" w:lineRule="auto"/>
               <w:rPr>
-                <w:rFonts w:ascii="BC Sans" w:hAnsi="BC Sans" w:hint="eastAsia"/>
+                <w:rFonts w:ascii="BC Sans" w:hAnsi="BC Sans"/>
                 <w:sz w:val="20"/>
                 <w:szCs w:val="20"/>
               </w:rPr>
@@ -6497,7 +6497,7 @@
               <w:pStyle w:val="TableContents"/>
               <w:spacing w:line="276" w:lineRule="auto"/>
               <w:rPr>
-                <w:rFonts w:ascii="BC Sans" w:hAnsi="BC Sans" w:hint="eastAsia"/>
+                <w:rFonts w:ascii="BC Sans" w:hAnsi="BC Sans"/>
                 <w:sz w:val="20"/>
                 <w:szCs w:val="20"/>
               </w:rPr>
@@ -6564,7 +6564,7 @@
       <w:pPr>
         <w:pStyle w:val="BodyText"/>
         <w:rPr>
-          <w:rFonts w:ascii="BC Sans" w:hAnsi="BC Sans" w:hint="eastAsia"/>
+          <w:rFonts w:ascii="BC Sans" w:hAnsi="BC Sans"/>
         </w:rPr>
       </w:pPr>
     </w:p>
@@ -6615,7 +6615,7 @@
             <w:pPr>
               <w:pStyle w:val="TableContents"/>
               <w:rPr>
-                <w:rFonts w:ascii="BC Sans" w:hAnsi="BC Sans" w:hint="eastAsia"/>
+                <w:rFonts w:ascii="BC Sans" w:hAnsi="BC Sans"/>
                 <w:sz w:val="20"/>
                 <w:szCs w:val="20"/>
               </w:rPr>
@@ -6640,7 +6640,7 @@
             <w:pPr>
               <w:pStyle w:val="TableContents"/>
               <w:rPr>
-                <w:rFonts w:ascii="BC Sans" w:hAnsi="BC Sans" w:hint="eastAsia"/>
+                <w:rFonts w:ascii="BC Sans" w:hAnsi="BC Sans"/>
                 <w:sz w:val="20"/>
                 <w:szCs w:val="20"/>
               </w:rPr>
@@ -6707,7 +6707,7 @@
       <w:pPr>
         <w:pStyle w:val="TableContents"/>
         <w:rPr>
-          <w:rFonts w:ascii="BC Sans" w:hAnsi="BC Sans" w:hint="eastAsia"/>
+          <w:rFonts w:ascii="BC Sans" w:hAnsi="BC Sans"/>
           <w:sz w:val="20"/>
           <w:szCs w:val="20"/>
         </w:rPr>
@@ -6777,7 +6777,7 @@
       <w:pPr>
         <w:jc w:val="center"/>
         <w:rPr>
-          <w:rFonts w:ascii="BC Sans" w:hAnsi="BC Sans" w:hint="eastAsia"/>
+          <w:rFonts w:ascii="BC Sans" w:hAnsi="BC Sans"/>
           <w:b/>
           <w:bCs/>
           <w:sz w:val="20"/>
@@ -6857,7 +6857,7 @@
       <w:pPr>
         <w:pStyle w:val="TableContents"/>
         <w:rPr>
-          <w:rFonts w:ascii="BC Sans" w:hAnsi="BC Sans" w:hint="eastAsia"/>
+          <w:rFonts w:ascii="BC Sans" w:hAnsi="BC Sans"/>
           <w:sz w:val="20"/>
           <w:szCs w:val="20"/>
         </w:rPr>
@@ -6931,7 +6931,7 @@
           <w:numId w:val="0"/>
         </w:numPr>
         <w:rPr>
-          <w:rFonts w:ascii="BC Sans" w:hAnsi="BC Sans" w:hint="eastAsia"/>
+          <w:rFonts w:ascii="BC Sans" w:hAnsi="BC Sans"/>
           <w:sz w:val="28"/>
           <w:szCs w:val="28"/>
         </w:rPr>
@@ -6949,7 +6949,7 @@
       <w:pPr>
         <w:pStyle w:val="BodyText"/>
         <w:rPr>
-          <w:rFonts w:ascii="BC Sans" w:hAnsi="BC Sans" w:hint="eastAsia"/>
+          <w:rFonts w:ascii="BC Sans" w:hAnsi="BC Sans"/>
         </w:rPr>
       </w:pPr>
       <w:r>
@@ -6987,7 +6987,7 @@
               <w:pStyle w:val="TableContents"/>
               <w:spacing w:line="276" w:lineRule="auto"/>
               <w:rPr>
-                <w:rFonts w:ascii="BC Sans" w:hAnsi="BC Sans" w:hint="eastAsia"/>
+                <w:rFonts w:ascii="BC Sans" w:hAnsi="BC Sans"/>
                 <w:sz w:val="20"/>
                 <w:szCs w:val="20"/>
               </w:rPr>
@@ -7013,7 +7013,7 @@
               <w:pStyle w:val="TableContents"/>
               <w:spacing w:line="276" w:lineRule="auto"/>
               <w:rPr>
-                <w:rFonts w:ascii="BC Sans" w:hAnsi="BC Sans" w:hint="eastAsia"/>
+                <w:rFonts w:ascii="BC Sans" w:hAnsi="BC Sans"/>
                 <w:sz w:val="20"/>
                 <w:szCs w:val="20"/>
               </w:rPr>
@@ -7085,7 +7085,7 @@
               <w:pStyle w:val="TableContents"/>
               <w:spacing w:line="276" w:lineRule="auto"/>
               <w:rPr>
-                <w:rFonts w:ascii="BC Sans" w:hAnsi="BC Sans" w:hint="eastAsia"/>
+                <w:rFonts w:ascii="BC Sans" w:hAnsi="BC Sans"/>
                 <w:sz w:val="20"/>
                 <w:szCs w:val="20"/>
               </w:rPr>
@@ -7111,7 +7111,7 @@
               <w:pStyle w:val="TableContents"/>
               <w:spacing w:line="276" w:lineRule="auto"/>
               <w:rPr>
-                <w:rFonts w:ascii="BC Sans" w:hAnsi="BC Sans" w:hint="eastAsia"/>
+                <w:rFonts w:ascii="BC Sans" w:hAnsi="BC Sans"/>
                 <w:sz w:val="20"/>
                 <w:szCs w:val="20"/>
               </w:rPr>
@@ -7155,7 +7155,7 @@
               <w:pStyle w:val="TableContents"/>
               <w:spacing w:line="276" w:lineRule="auto"/>
               <w:rPr>
-                <w:rFonts w:ascii="BC Sans" w:hAnsi="BC Sans" w:hint="eastAsia"/>
+                <w:rFonts w:ascii="BC Sans" w:hAnsi="BC Sans"/>
                 <w:sz w:val="20"/>
                 <w:szCs w:val="20"/>
               </w:rPr>
@@ -7192,7 +7192,7 @@
               <w:pStyle w:val="TableContents"/>
               <w:spacing w:line="276" w:lineRule="auto"/>
               <w:rPr>
-                <w:rFonts w:ascii="BC Sans" w:hAnsi="BC Sans" w:hint="eastAsia"/>
+                <w:rFonts w:ascii="BC Sans" w:hAnsi="BC Sans"/>
                 <w:sz w:val="20"/>
                 <w:szCs w:val="20"/>
               </w:rPr>
@@ -7231,14 +7231,14 @@
     <w:p>
       <w:pPr>
         <w:rPr>
-          <w:rFonts w:ascii="BC Sans" w:hAnsi="BC Sans" w:hint="eastAsia"/>
+          <w:rFonts w:ascii="BC Sans" w:hAnsi="BC Sans"/>
         </w:rPr>
       </w:pPr>
     </w:p>
     <w:p>
       <w:pPr>
         <w:rPr>
-          <w:rFonts w:ascii="BC Sans" w:hAnsi="BC Sans" w:hint="eastAsia"/>
+          <w:rFonts w:ascii="BC Sans" w:hAnsi="BC Sans"/>
         </w:rPr>
       </w:pPr>
       <w:r>
@@ -7253,7 +7253,7 @@
     <w:p>
       <w:pPr>
         <w:rPr>
-          <w:rFonts w:ascii="BC Sans" w:hAnsi="BC Sans" w:hint="eastAsia"/>
+          <w:rFonts w:ascii="BC Sans" w:hAnsi="BC Sans"/>
         </w:rPr>
       </w:pPr>
     </w:p>
@@ -7284,7 +7284,7 @@
               <w:pStyle w:val="TableContents"/>
               <w:spacing w:line="276" w:lineRule="auto"/>
               <w:rPr>
-                <w:rFonts w:ascii="BC Sans" w:hAnsi="BC Sans" w:hint="eastAsia"/>
+                <w:rFonts w:ascii="BC Sans" w:hAnsi="BC Sans"/>
                 <w:sz w:val="20"/>
                 <w:szCs w:val="20"/>
               </w:rPr>
@@ -7300,7 +7300,7 @@
               <w:pStyle w:val="TableContents"/>
               <w:spacing w:line="276" w:lineRule="auto"/>
               <w:rPr>
-                <w:rFonts w:ascii="BC Sans" w:hAnsi="BC Sans" w:hint="eastAsia"/>
+                <w:rFonts w:ascii="BC Sans" w:hAnsi="BC Sans"/>
                 <w:sz w:val="20"/>
                 <w:szCs w:val="20"/>
               </w:rPr>
@@ -7326,7 +7326,7 @@
               <w:pStyle w:val="TableContents"/>
               <w:spacing w:line="276" w:lineRule="auto"/>
               <w:rPr>
-                <w:rFonts w:ascii="BC Sans" w:hAnsi="BC Sans" w:hint="eastAsia"/>
+                <w:rFonts w:ascii="BC Sans" w:hAnsi="BC Sans"/>
                 <w:sz w:val="20"/>
                 <w:szCs w:val="20"/>
               </w:rPr>
@@ -7354,7 +7354,7 @@
               <w:pStyle w:val="TableContents"/>
               <w:spacing w:line="276" w:lineRule="auto"/>
               <w:rPr>
-                <w:rFonts w:ascii="BC Sans" w:hAnsi="BC Sans" w:hint="eastAsia"/>
+                <w:rFonts w:ascii="BC Sans" w:hAnsi="BC Sans"/>
                 <w:sz w:val="20"/>
                 <w:szCs w:val="20"/>
               </w:rPr>
@@ -7380,7 +7380,7 @@
               <w:pStyle w:val="TableContents"/>
               <w:spacing w:line="276" w:lineRule="auto"/>
               <w:rPr>
-                <w:rFonts w:ascii="BC Sans" w:hAnsi="BC Sans" w:hint="eastAsia"/>
+                <w:rFonts w:ascii="BC Sans" w:hAnsi="BC Sans"/>
                 <w:sz w:val="20"/>
                 <w:szCs w:val="20"/>
               </w:rPr>
@@ -7450,7 +7450,7 @@
               <w:pStyle w:val="TableContents"/>
               <w:spacing w:line="276" w:lineRule="auto"/>
               <w:rPr>
-                <w:rFonts w:ascii="BC Sans" w:hAnsi="BC Sans" w:hint="eastAsia"/>
+                <w:rFonts w:ascii="BC Sans" w:hAnsi="BC Sans"/>
                 <w:sz w:val="20"/>
                 <w:szCs w:val="20"/>
               </w:rPr>
@@ -7522,7 +7522,7 @@
               <w:pStyle w:val="TableContents"/>
               <w:spacing w:line="276" w:lineRule="auto"/>
               <w:rPr>
-                <w:rFonts w:ascii="BC Sans" w:hAnsi="BC Sans" w:hint="eastAsia"/>
+                <w:rFonts w:ascii="BC Sans" w:hAnsi="BC Sans"/>
                 <w:sz w:val="20"/>
                 <w:szCs w:val="20"/>
               </w:rPr>
@@ -7548,7 +7548,7 @@
               <w:pStyle w:val="TableContents"/>
               <w:spacing w:line="276" w:lineRule="auto"/>
               <w:rPr>
-                <w:rFonts w:ascii="BC Sans" w:hAnsi="BC Sans" w:hint="eastAsia"/>
+                <w:rFonts w:ascii="BC Sans" w:hAnsi="BC Sans"/>
                 <w:sz w:val="20"/>
                 <w:szCs w:val="20"/>
               </w:rPr>
@@ -7618,7 +7618,7 @@
               <w:pStyle w:val="TableContents"/>
               <w:spacing w:line="276" w:lineRule="auto"/>
               <w:rPr>
-                <w:rFonts w:ascii="BC Sans" w:hAnsi="BC Sans" w:hint="eastAsia"/>
+                <w:rFonts w:ascii="BC Sans" w:hAnsi="BC Sans"/>
                 <w:sz w:val="20"/>
                 <w:szCs w:val="20"/>
               </w:rPr>
@@ -7690,7 +7690,7 @@
               <w:pStyle w:val="TableContents"/>
               <w:spacing w:line="276" w:lineRule="auto"/>
               <w:rPr>
-                <w:rFonts w:ascii="BC Sans" w:hAnsi="BC Sans" w:hint="eastAsia"/>
+                <w:rFonts w:ascii="BC Sans" w:hAnsi="BC Sans"/>
                 <w:sz w:val="20"/>
                 <w:szCs w:val="20"/>
               </w:rPr>
@@ -7716,7 +7716,7 @@
               <w:pStyle w:val="TableContents"/>
               <w:spacing w:line="276" w:lineRule="auto"/>
               <w:rPr>
-                <w:rFonts w:ascii="BC Sans" w:hAnsi="BC Sans" w:hint="eastAsia"/>
+                <w:rFonts w:ascii="BC Sans" w:hAnsi="BC Sans"/>
                 <w:sz w:val="20"/>
                 <w:szCs w:val="20"/>
               </w:rPr>
@@ -7786,7 +7786,7 @@
               <w:pStyle w:val="TableContents"/>
               <w:spacing w:line="276" w:lineRule="auto"/>
               <w:rPr>
-                <w:rFonts w:ascii="BC Sans" w:hAnsi="BC Sans" w:hint="eastAsia"/>
+                <w:rFonts w:ascii="BC Sans" w:hAnsi="BC Sans"/>
                 <w:sz w:val="20"/>
                 <w:szCs w:val="20"/>
               </w:rPr>
@@ -7858,7 +7858,7 @@
               <w:pStyle w:val="TableContents"/>
               <w:spacing w:line="276" w:lineRule="auto"/>
               <w:rPr>
-                <w:rFonts w:ascii="BC Sans" w:hAnsi="BC Sans" w:hint="eastAsia"/>
+                <w:rFonts w:ascii="BC Sans" w:hAnsi="BC Sans"/>
                 <w:sz w:val="20"/>
                 <w:szCs w:val="20"/>
               </w:rPr>
@@ -7884,7 +7884,7 @@
               <w:pStyle w:val="TableContents"/>
               <w:spacing w:line="276" w:lineRule="auto"/>
               <w:rPr>
-                <w:rFonts w:ascii="BC Sans" w:hAnsi="BC Sans" w:hint="eastAsia"/>
+                <w:rFonts w:ascii="BC Sans" w:hAnsi="BC Sans"/>
                 <w:sz w:val="20"/>
                 <w:szCs w:val="20"/>
               </w:rPr>
@@ -7954,7 +7954,7 @@
               <w:pStyle w:val="TableContents"/>
               <w:spacing w:line="276" w:lineRule="auto"/>
               <w:rPr>
-                <w:rFonts w:ascii="BC Sans" w:hAnsi="BC Sans" w:hint="eastAsia"/>
+                <w:rFonts w:ascii="BC Sans" w:hAnsi="BC Sans"/>
                 <w:sz w:val="20"/>
                 <w:szCs w:val="20"/>
               </w:rPr>
@@ -8020,7 +8020,7 @@
     <w:p>
       <w:pPr>
         <w:rPr>
-          <w:rFonts w:ascii="BC Sans" w:hAnsi="BC Sans" w:hint="eastAsia"/>
+          <w:rFonts w:ascii="BC Sans" w:hAnsi="BC Sans"/>
         </w:rPr>
       </w:pPr>
     </w:p>
@@ -8048,8 +8048,8 @@
     </w:p>
     <w:tbl>
       <w:tblPr>
-        <w:tblW w:w="4998" w:type="pct"/>
-        <w:tblInd w:w="5" w:type="dxa"/>
+        <w:tblW w:w="4996" w:type="pct"/>
+        <w:tblInd w:w="10" w:type="dxa"/>
         <w:tblLayout w:type="fixed"/>
         <w:tblCellMar>
           <w:top w:w="57" w:type="dxa"/>
@@ -8060,20 +8060,20 @@
         <w:tblLook w:val="04A0" w:firstRow="1" w:lastRow="0" w:firstColumn="1" w:lastColumn="0" w:noHBand="0" w:noVBand="1"/>
       </w:tblPr>
       <w:tblGrid>
-        <w:gridCol w:w="3634"/>
-        <w:gridCol w:w="7253"/>
+        <w:gridCol w:w="3632"/>
+        <w:gridCol w:w="7250"/>
       </w:tblGrid>
       <w:tr>
         <w:tc>
           <w:tcPr>
-            <w:tcW w:w="3634" w:type="dxa"/>
-          </w:tcPr>
-          <w:p>
-            <w:pPr>
-              <w:pStyle w:val="TableContents"/>
-              <w:spacing w:line="276" w:lineRule="auto"/>
-              <w:rPr>
-                <w:rFonts w:ascii="BC Sans" w:hAnsi="BC Sans" w:hint="eastAsia"/>
+            <w:tcW w:w="3632" w:type="dxa"/>
+          </w:tcPr>
+          <w:p>
+            <w:pPr>
+              <w:pStyle w:val="TableContents"/>
+              <w:spacing w:line="276" w:lineRule="auto"/>
+              <w:rPr>
+                <w:rFonts w:ascii="BC Sans" w:hAnsi="BC Sans"/>
                 <w:b/>
                 <w:bCs/>
                 <w:sz w:val="20"/>
@@ -8088,20 +8088,51 @@
                 <w:sz w:val="20"/>
                 <w:szCs w:val="20"/>
               </w:rPr>
-              <w:t>Do you need to import any fill to construct or conduct the proposed non-adhering residential use?</w:t>
-            </w:r>
-          </w:p>
-        </w:tc>
-        <w:tc>
-          <w:tcPr>
-            <w:tcW w:w="7253" w:type="dxa"/>
-          </w:tcPr>
-          <w:p>
-            <w:pPr>
-              <w:pStyle w:val="TableContents"/>
-              <w:spacing w:line="276" w:lineRule="auto"/>
-              <w:rPr>
-                <w:rFonts w:ascii="BC Sans" w:hAnsi="BC Sans" w:hint="eastAsia"/>
+              <w:t>Is your proposal for a principal residence with a total floor area greater than 500</w:t>
+            </w:r>
+            <w:r>
+              <w:rPr>
+                <w:rFonts w:ascii="BC Sans" w:hAnsi="BC Sans"/>
+                <w:b/>
+                <w:bCs/>
+                <w:sz w:val="20"/>
+                <w:szCs w:val="20"/>
+              </w:rPr>
+              <w:t xml:space="preserve"> </w:t>
+            </w:r>
+            <w:r>
+              <w:rPr>
+                <w:rFonts w:ascii="BC Sans" w:hAnsi="BC Sans"/>
+                <w:b/>
+                <w:bCs/>
+                <w:sz w:val="20"/>
+                <w:szCs w:val="20"/>
+              </w:rPr>
+              <w:t>m</w:t>
+            </w:r>
+            <w:r>
+              <w:rPr>
+                <w:rFonts w:ascii="BC Sans" w:hAnsi="BC Sans"/>
+                <w:b/>
+                <w:bCs/>
+                <w:sz w:val="20"/>
+                <w:szCs w:val="20"/>
+                <w:vertAlign w:val="superscript"/>
+              </w:rPr>
+              <w:t>2</w:t>
+            </w:r>
+          </w:p>
+        </w:tc>
+        <w:tc>
+          <w:tcPr>
+            <w:tcW w:w="7250" w:type="dxa"/>
+          </w:tcPr>
+          <w:p>
+            <w:pPr>
+              <w:pStyle w:val="TableContents"/>
+              <w:spacing w:line="276" w:lineRule="auto"/>
+              <w:rPr>
+                <w:rFonts w:ascii="BC Sans" w:hAnsi="BC Sans"/>
                 <w:sz w:val="20"/>
                 <w:szCs w:val="20"/>
               </w:rPr>
@@ -8114,7 +8145,6 @@
               </w:rPr>
               <w:t>{</w:t>
             </w:r>
-            <w:proofErr w:type="spellStart"/>
             <w:proofErr w:type="gramStart"/>
             <w:r>
               <w:rPr>
@@ -8122,7 +8152,15 @@
                 <w:sz w:val="20"/>
                 <w:szCs w:val="20"/>
               </w:rPr>
-              <w:t>d.naruWillImportFill</w:t>
+              <w:t>d.</w:t>
+            </w:r>
+            <w:r>
+              <w:rPr>
+                <w:rFonts w:ascii="BC Sans" w:hAnsi="BC Sans"/>
+                <w:sz w:val="20"/>
+                <w:szCs w:val="20"/>
+              </w:rPr>
+              <w:t>naruWillBeOverFiveHundredM</w:t>
             </w:r>
             <w:proofErr w:type="gramEnd"/>
             <w:r>
@@ -8131,16 +8169,15 @@
                 <w:sz w:val="20"/>
                 <w:szCs w:val="20"/>
               </w:rPr>
-              <w:t>:ifEM</w:t>
-            </w:r>
-            <w:proofErr w:type="spellEnd"/>
-            <w:r>
-              <w:rPr>
-                <w:rFonts w:ascii="BC Sans" w:hAnsi="BC Sans"/>
-                <w:sz w:val="20"/>
-                <w:szCs w:val="20"/>
-              </w:rPr>
-              <w:t>():show(.</w:t>
+              <w:t>2</w:t>
+            </w:r>
+            <w:r>
+              <w:rPr>
+                <w:rFonts w:ascii="BC Sans" w:hAnsi="BC Sans"/>
+                <w:sz w:val="20"/>
+                <w:szCs w:val="20"/>
+              </w:rPr>
+              <w:t>:ifEM():show(.</w:t>
             </w:r>
             <w:proofErr w:type="spellStart"/>
             <w:r>
@@ -8166,19 +8203,12 @@
       <w:tr>
         <w:tc>
           <w:tcPr>
-            <w:tcW w:w="3634" w:type="dxa"/>
-          </w:tcPr>
-          <w:p>
-            <w:pPr>
-              <w:pStyle w:val="TableContents"/>
-              <w:spacing w:line="276" w:lineRule="auto"/>
-              <w:rPr>
-                <w:rFonts w:ascii="BC Sans" w:hAnsi="BC Sans" w:hint="eastAsia"/>
-                <w:sz w:val="20"/>
-                <w:szCs w:val="20"/>
-              </w:rPr>
-            </w:pPr>
-            <w:r>
+            <w:tcW w:w="3632" w:type="dxa"/>
+          </w:tcPr>
+          <w:p>
+            <w:pPr>
+              <w:pStyle w:val="TableContents"/>
+              <w:spacing w:line="276" w:lineRule="auto"/>
               <w:rPr>
                 <w:rFonts w:ascii="BC Sans" w:hAnsi="BC Sans"/>
                 <w:b/>
@@ -8186,20 +8216,29 @@
                 <w:sz w:val="20"/>
                 <w:szCs w:val="20"/>
               </w:rPr>
-              <w:t>What is the purpose of the proposal?</w:t>
-            </w:r>
-          </w:p>
-        </w:tc>
-        <w:tc>
-          <w:tcPr>
-            <w:tcW w:w="7253" w:type="dxa"/>
-          </w:tcPr>
-          <w:p>
-            <w:pPr>
-              <w:pStyle w:val="TableContents"/>
-              <w:spacing w:line="276" w:lineRule="auto"/>
-              <w:rPr>
-                <w:rFonts w:ascii="BC Sans" w:hAnsi="BC Sans" w:hint="eastAsia"/>
+            </w:pPr>
+            <w:r>
+              <w:rPr>
+                <w:rFonts w:ascii="BC Sans" w:hAnsi="BC Sans"/>
+                <w:b/>
+                <w:bCs/>
+                <w:sz w:val="20"/>
+                <w:szCs w:val="20"/>
+              </w:rPr>
+              <w:t>Is your proposal to retain an existing residence while building a new residence?</w:t>
+            </w:r>
+          </w:p>
+        </w:tc>
+        <w:tc>
+          <w:tcPr>
+            <w:tcW w:w="7250" w:type="dxa"/>
+          </w:tcPr>
+          <w:p>
+            <w:pPr>
+              <w:pStyle w:val="TableContents"/>
+              <w:spacing w:line="276" w:lineRule="auto"/>
+              <w:rPr>
+                <w:rFonts w:ascii="BC Sans" w:hAnsi="BC Sans"/>
                 <w:sz w:val="20"/>
                 <w:szCs w:val="20"/>
               </w:rPr>
@@ -8220,7 +8259,15 @@
                 <w:sz w:val="20"/>
                 <w:szCs w:val="20"/>
               </w:rPr>
-              <w:t>d.purpose</w:t>
+              <w:t>d.</w:t>
+            </w:r>
+            <w:r>
+              <w:rPr>
+                <w:rFonts w:ascii="BC Sans" w:hAnsi="BC Sans"/>
+                <w:sz w:val="20"/>
+                <w:szCs w:val="20"/>
+              </w:rPr>
+              <w:t>naruWillRetainResidence</w:t>
             </w:r>
             <w:proofErr w:type="gramEnd"/>
             <w:r>
@@ -8229,7 +8276,7 @@
                 <w:sz w:val="20"/>
                 <w:szCs w:val="20"/>
               </w:rPr>
-              <w:t>:convCRLF:ifEM</w:t>
+              <w:t>:ifEM</w:t>
             </w:r>
             <w:proofErr w:type="spellEnd"/>
             <w:r>
@@ -8264,14 +8311,14 @@
       <w:tr>
         <w:tc>
           <w:tcPr>
-            <w:tcW w:w="3634" w:type="dxa"/>
-          </w:tcPr>
-          <w:p>
-            <w:pPr>
-              <w:pStyle w:val="TableContents"/>
-              <w:spacing w:line="276" w:lineRule="auto"/>
-              <w:rPr>
-                <w:rFonts w:ascii="BC Sans" w:hAnsi="BC Sans" w:hint="eastAsia"/>
+            <w:tcW w:w="3632" w:type="dxa"/>
+          </w:tcPr>
+          <w:p>
+            <w:pPr>
+              <w:pStyle w:val="TableContents"/>
+              <w:spacing w:line="276" w:lineRule="auto"/>
+              <w:rPr>
+                <w:rFonts w:ascii="BC Sans" w:hAnsi="BC Sans"/>
                 <w:b/>
                 <w:bCs/>
                 <w:sz w:val="20"/>
@@ -8286,9 +8333,98 @@
                 <w:sz w:val="20"/>
                 <w:szCs w:val="20"/>
               </w:rPr>
-              <w:t>Where on the parcel will the proposal be situated and is there an agricultural rationale for the</w:t>
-            </w:r>
-            <w:r>
+              <w:t>Is your proposal for an additional residence?</w:t>
+            </w:r>
+          </w:p>
+        </w:tc>
+        <w:tc>
+          <w:tcPr>
+            <w:tcW w:w="7250" w:type="dxa"/>
+          </w:tcPr>
+          <w:p>
+            <w:pPr>
+              <w:pStyle w:val="TableContents"/>
+              <w:spacing w:line="276" w:lineRule="auto"/>
+              <w:rPr>
+                <w:rFonts w:ascii="BC Sans" w:hAnsi="BC Sans"/>
+                <w:sz w:val="20"/>
+                <w:szCs w:val="20"/>
+              </w:rPr>
+            </w:pPr>
+            <w:r>
+              <w:rPr>
+                <w:rFonts w:ascii="BC Sans" w:hAnsi="BC Sans"/>
+                <w:sz w:val="20"/>
+                <w:szCs w:val="20"/>
+              </w:rPr>
+              <w:t>{</w:t>
+            </w:r>
+            <w:proofErr w:type="spellStart"/>
+            <w:proofErr w:type="gramStart"/>
+            <w:r>
+              <w:rPr>
+                <w:rFonts w:ascii="BC Sans" w:hAnsi="BC Sans"/>
+                <w:sz w:val="20"/>
+                <w:szCs w:val="20"/>
+              </w:rPr>
+              <w:t>d.</w:t>
+            </w:r>
+            <w:r>
+              <w:rPr>
+                <w:rFonts w:ascii="BC Sans" w:hAnsi="BC Sans"/>
+                <w:sz w:val="20"/>
+                <w:szCs w:val="20"/>
+              </w:rPr>
+              <w:t>naruWillHaveAdditionalResidence</w:t>
+            </w:r>
+            <w:proofErr w:type="gramEnd"/>
+            <w:r>
+              <w:rPr>
+                <w:rFonts w:ascii="BC Sans" w:hAnsi="BC Sans"/>
+                <w:sz w:val="20"/>
+                <w:szCs w:val="20"/>
+              </w:rPr>
+              <w:t>:ifEM</w:t>
+            </w:r>
+            <w:proofErr w:type="spellEnd"/>
+            <w:r>
+              <w:rPr>
+                <w:rFonts w:ascii="BC Sans" w:hAnsi="BC Sans"/>
+                <w:sz w:val="20"/>
+                <w:szCs w:val="20"/>
+              </w:rPr>
+              <w:t>():show(.</w:t>
+            </w:r>
+            <w:proofErr w:type="spellStart"/>
+            <w:r>
+              <w:rPr>
+                <w:rFonts w:ascii="BC Sans" w:hAnsi="BC Sans"/>
+                <w:sz w:val="20"/>
+                <w:szCs w:val="20"/>
+              </w:rPr>
+              <w:t>noData</w:t>
+            </w:r>
+            <w:proofErr w:type="spellEnd"/>
+            <w:r>
+              <w:rPr>
+                <w:rFonts w:ascii="BC Sans" w:hAnsi="BC Sans"/>
+                <w:sz w:val="20"/>
+                <w:szCs w:val="20"/>
+              </w:rPr>
+              <w:t>)}</w:t>
+            </w:r>
+          </w:p>
+        </w:tc>
+      </w:tr>
+      <w:tr>
+        <w:tc>
+          <w:tcPr>
+            <w:tcW w:w="3632" w:type="dxa"/>
+          </w:tcPr>
+          <w:p>
+            <w:pPr>
+              <w:pStyle w:val="TableContents"/>
+              <w:spacing w:line="276" w:lineRule="auto"/>
               <w:rPr>
                 <w:rFonts w:ascii="BC Sans" w:hAnsi="BC Sans"/>
                 <w:b/>
@@ -8296,8 +8432,7 @@
                 <w:sz w:val="20"/>
                 <w:szCs w:val="20"/>
               </w:rPr>
-              <w:t xml:space="preserve"> </w:t>
-            </w:r>
+            </w:pPr>
             <w:r>
               <w:rPr>
                 <w:rFonts w:ascii="BC Sans" w:hAnsi="BC Sans"/>
@@ -8306,9 +8441,70 @@
                 <w:sz w:val="20"/>
                 <w:szCs w:val="20"/>
               </w:rPr>
-              <w:t>proposed</w:t>
-            </w:r>
-            <w:r>
+              <w:t>Is your proposal for temporary foreign worker housing?</w:t>
+            </w:r>
+          </w:p>
+        </w:tc>
+        <w:tc>
+          <w:tcPr>
+            <w:tcW w:w="7250" w:type="dxa"/>
+          </w:tcPr>
+          <w:p>
+            <w:pPr>
+              <w:pStyle w:val="TableContents"/>
+              <w:spacing w:line="276" w:lineRule="auto"/>
+              <w:rPr>
+                <w:rFonts w:ascii="BC Sans" w:hAnsi="BC Sans"/>
+                <w:sz w:val="20"/>
+                <w:szCs w:val="20"/>
+              </w:rPr>
+            </w:pPr>
+            <w:r>
+              <w:rPr>
+                <w:rFonts w:ascii="BC Sans" w:hAnsi="BC Sans"/>
+                <w:sz w:val="20"/>
+                <w:szCs w:val="20"/>
+              </w:rPr>
+              <w:t>{</w:t>
+            </w:r>
+            <w:proofErr w:type="gramStart"/>
+            <w:r>
+              <w:rPr>
+                <w:rFonts w:ascii="BC Sans" w:hAnsi="BC Sans"/>
+                <w:sz w:val="20"/>
+                <w:szCs w:val="20"/>
+              </w:rPr>
+              <w:t>d.</w:t>
+            </w:r>
+            <w:r>
+              <w:rPr>
+                <w:rFonts w:ascii="BC Sans" w:hAnsi="BC Sans"/>
+                <w:sz w:val="20"/>
+                <w:szCs w:val="20"/>
+              </w:rPr>
+              <w:t>naruWillHaveTemporaryForeignWorkerHousing</w:t>
+            </w:r>
+            <w:proofErr w:type="gramEnd"/>
+            <w:r>
+              <w:rPr>
+                <w:rFonts w:ascii="BC Sans" w:hAnsi="BC Sans"/>
+                <w:sz w:val="20"/>
+                <w:szCs w:val="20"/>
+              </w:rPr>
+              <w:t>:ifEM():show(.noData)}</w:t>
+            </w:r>
+          </w:p>
+        </w:tc>
+      </w:tr>
+      <w:tr>
+        <w:tc>
+          <w:tcPr>
+            <w:tcW w:w="3632" w:type="dxa"/>
+          </w:tcPr>
+          <w:p>
+            <w:pPr>
+              <w:pStyle w:val="TableContents"/>
+              <w:spacing w:line="276" w:lineRule="auto"/>
               <w:rPr>
                 <w:rFonts w:ascii="BC Sans" w:hAnsi="BC Sans"/>
                 <w:b/>
@@ -8316,8 +8512,7 @@
                 <w:sz w:val="20"/>
                 <w:szCs w:val="20"/>
               </w:rPr>
-              <w:t xml:space="preserve"> </w:t>
-            </w:r>
+            </w:pPr>
             <w:r>
               <w:rPr>
                 <w:rFonts w:ascii="BC Sans" w:hAnsi="BC Sans"/>
@@ -8326,20 +8521,20 @@
                 <w:sz w:val="20"/>
                 <w:szCs w:val="20"/>
               </w:rPr>
-              <w:t>location?</w:t>
-            </w:r>
-          </w:p>
-        </w:tc>
-        <w:tc>
-          <w:tcPr>
-            <w:tcW w:w="7253" w:type="dxa"/>
-          </w:tcPr>
-          <w:p>
-            <w:pPr>
-              <w:pStyle w:val="TableContents"/>
-              <w:spacing w:line="276" w:lineRule="auto"/>
-              <w:rPr>
-                <w:rFonts w:ascii="BC Sans" w:hAnsi="BC Sans" w:hint="eastAsia"/>
+              <w:t>Do you need to import any fill to construct or conduct the proposed non-adhering residential use?</w:t>
+            </w:r>
+          </w:p>
+        </w:tc>
+        <w:tc>
+          <w:tcPr>
+            <w:tcW w:w="7250" w:type="dxa"/>
+          </w:tcPr>
+          <w:p>
+            <w:pPr>
+              <w:pStyle w:val="TableContents"/>
+              <w:spacing w:line="276" w:lineRule="auto"/>
+              <w:rPr>
+                <w:rFonts w:ascii="BC Sans" w:hAnsi="BC Sans"/>
                 <w:sz w:val="20"/>
                 <w:szCs w:val="20"/>
               </w:rPr>
@@ -8360,7 +8555,7 @@
                 <w:sz w:val="20"/>
                 <w:szCs w:val="20"/>
               </w:rPr>
-              <w:t>d.naruLocationRationale</w:t>
+              <w:t>d.naruWillImportFill</w:t>
             </w:r>
             <w:proofErr w:type="gramEnd"/>
             <w:r>
@@ -8369,7 +8564,7 @@
                 <w:sz w:val="20"/>
                 <w:szCs w:val="20"/>
               </w:rPr>
-              <w:t>:convCRLF:ifEM</w:t>
+              <w:t>:ifEM</w:t>
             </w:r>
             <w:proofErr w:type="spellEnd"/>
             <w:r>
@@ -8404,14 +8599,500 @@
       <w:tr>
         <w:tc>
           <w:tcPr>
-            <w:tcW w:w="3634" w:type="dxa"/>
-          </w:tcPr>
-          <w:p>
-            <w:pPr>
-              <w:pStyle w:val="TableContents"/>
-              <w:spacing w:line="276" w:lineRule="auto"/>
-              <w:rPr>
-                <w:rFonts w:ascii="BC Sans" w:hAnsi="BC Sans" w:hint="eastAsia"/>
+            <w:tcW w:w="3632" w:type="dxa"/>
+          </w:tcPr>
+          <w:p>
+            <w:pPr>
+              <w:pStyle w:val="TableContents"/>
+              <w:spacing w:line="276" w:lineRule="auto"/>
+              <w:rPr>
+                <w:rFonts w:ascii="BC Sans" w:hAnsi="BC Sans"/>
+                <w:sz w:val="20"/>
+                <w:szCs w:val="20"/>
+              </w:rPr>
+            </w:pPr>
+            <w:r>
+              <w:rPr>
+                <w:rFonts w:ascii="BC Sans" w:hAnsi="BC Sans"/>
+                <w:b/>
+                <w:bCs/>
+                <w:sz w:val="20"/>
+                <w:szCs w:val="20"/>
+              </w:rPr>
+              <w:t>What is the purpose of the proposal?</w:t>
+            </w:r>
+          </w:p>
+        </w:tc>
+        <w:tc>
+          <w:tcPr>
+            <w:tcW w:w="7250" w:type="dxa"/>
+          </w:tcPr>
+          <w:p>
+            <w:pPr>
+              <w:pStyle w:val="TableContents"/>
+              <w:spacing w:line="276" w:lineRule="auto"/>
+              <w:rPr>
+                <w:rFonts w:ascii="BC Sans" w:hAnsi="BC Sans"/>
+                <w:sz w:val="20"/>
+                <w:szCs w:val="20"/>
+              </w:rPr>
+            </w:pPr>
+            <w:r>
+              <w:rPr>
+                <w:rFonts w:ascii="BC Sans" w:hAnsi="BC Sans"/>
+                <w:sz w:val="20"/>
+                <w:szCs w:val="20"/>
+              </w:rPr>
+              <w:t>{</w:t>
+            </w:r>
+            <w:proofErr w:type="spellStart"/>
+            <w:proofErr w:type="gramStart"/>
+            <w:r>
+              <w:rPr>
+                <w:rFonts w:ascii="BC Sans" w:hAnsi="BC Sans"/>
+                <w:sz w:val="20"/>
+                <w:szCs w:val="20"/>
+              </w:rPr>
+              <w:t>d.purpose</w:t>
+            </w:r>
+            <w:proofErr w:type="gramEnd"/>
+            <w:r>
+              <w:rPr>
+                <w:rFonts w:ascii="BC Sans" w:hAnsi="BC Sans"/>
+                <w:sz w:val="20"/>
+                <w:szCs w:val="20"/>
+              </w:rPr>
+              <w:t>:convCRLF:ifEM</w:t>
+            </w:r>
+            <w:proofErr w:type="spellEnd"/>
+            <w:r>
+              <w:rPr>
+                <w:rFonts w:ascii="BC Sans" w:hAnsi="BC Sans"/>
+                <w:sz w:val="20"/>
+                <w:szCs w:val="20"/>
+              </w:rPr>
+              <w:t>():show(.</w:t>
+            </w:r>
+            <w:proofErr w:type="spellStart"/>
+            <w:r>
+              <w:rPr>
+                <w:rFonts w:ascii="BC Sans" w:hAnsi="BC Sans"/>
+                <w:sz w:val="20"/>
+                <w:szCs w:val="20"/>
+              </w:rPr>
+              <w:t>noData</w:t>
+            </w:r>
+            <w:proofErr w:type="spellEnd"/>
+            <w:r>
+              <w:rPr>
+                <w:rFonts w:ascii="BC Sans" w:hAnsi="BC Sans"/>
+                <w:sz w:val="20"/>
+                <w:szCs w:val="20"/>
+              </w:rPr>
+              <w:t>)}</w:t>
+            </w:r>
+          </w:p>
+        </w:tc>
+      </w:tr>
+      <w:tr>
+        <w:tc>
+          <w:tcPr>
+            <w:tcW w:w="3632" w:type="dxa"/>
+          </w:tcPr>
+          <w:p>
+            <w:pPr>
+              <w:pStyle w:val="TableContents"/>
+              <w:spacing w:line="276" w:lineRule="auto"/>
+              <w:rPr>
+                <w:rFonts w:ascii="BC Sans" w:hAnsi="BC Sans"/>
+                <w:b/>
+                <w:bCs/>
+                <w:sz w:val="20"/>
+                <w:szCs w:val="20"/>
+              </w:rPr>
+            </w:pPr>
+            <w:r>
+              <w:rPr>
+                <w:rFonts w:ascii="BC Sans" w:hAnsi="BC Sans"/>
+                <w:b/>
+                <w:bCs/>
+                <w:sz w:val="20"/>
+                <w:szCs w:val="20"/>
+              </w:rPr>
+              <w:t xml:space="preserve">Will the proposed residence(s) be </w:t>
+            </w:r>
+            <w:r>
+              <w:rPr>
+                <w:rFonts w:ascii="BC Sans" w:hAnsi="BC Sans"/>
+                <w:b/>
+                <w:bCs/>
+                <w:sz w:val="20"/>
+                <w:szCs w:val="20"/>
+              </w:rPr>
+              <w:lastRenderedPageBreak/>
+              <w:t>clustered with existing residential structures? Please explain.</w:t>
+            </w:r>
+          </w:p>
+        </w:tc>
+        <w:tc>
+          <w:tcPr>
+            <w:tcW w:w="7250" w:type="dxa"/>
+          </w:tcPr>
+          <w:p>
+            <w:pPr>
+              <w:pStyle w:val="TableContents"/>
+              <w:spacing w:line="276" w:lineRule="auto"/>
+              <w:rPr>
+                <w:rFonts w:ascii="BC Sans" w:hAnsi="BC Sans"/>
+                <w:sz w:val="20"/>
+                <w:szCs w:val="20"/>
+              </w:rPr>
+            </w:pPr>
+            <w:r>
+              <w:rPr>
+                <w:rFonts w:ascii="BC Sans" w:hAnsi="BC Sans"/>
+                <w:sz w:val="20"/>
+                <w:szCs w:val="20"/>
+              </w:rPr>
+              <w:lastRenderedPageBreak/>
+              <w:t>{</w:t>
+            </w:r>
+            <w:proofErr w:type="spellStart"/>
+            <w:proofErr w:type="gramStart"/>
+            <w:r>
+              <w:rPr>
+                <w:rFonts w:ascii="BC Sans" w:hAnsi="BC Sans"/>
+                <w:sz w:val="20"/>
+                <w:szCs w:val="20"/>
+              </w:rPr>
+              <w:t>d.</w:t>
+            </w:r>
+            <w:r>
+              <w:rPr>
+                <w:rFonts w:ascii="BC Sans" w:hAnsi="BC Sans"/>
+                <w:sz w:val="20"/>
+                <w:szCs w:val="20"/>
+              </w:rPr>
+              <w:t>naruClustered</w:t>
+            </w:r>
+            <w:proofErr w:type="gramEnd"/>
+            <w:r>
+              <w:rPr>
+                <w:rFonts w:ascii="BC Sans" w:hAnsi="BC Sans"/>
+                <w:sz w:val="20"/>
+                <w:szCs w:val="20"/>
+              </w:rPr>
+              <w:t>:convCRLF:ifEM</w:t>
+            </w:r>
+            <w:proofErr w:type="spellEnd"/>
+            <w:r>
+              <w:rPr>
+                <w:rFonts w:ascii="BC Sans" w:hAnsi="BC Sans"/>
+                <w:sz w:val="20"/>
+                <w:szCs w:val="20"/>
+              </w:rPr>
+              <w:t>():show(.</w:t>
+            </w:r>
+            <w:proofErr w:type="spellStart"/>
+            <w:r>
+              <w:rPr>
+                <w:rFonts w:ascii="BC Sans" w:hAnsi="BC Sans"/>
+                <w:sz w:val="20"/>
+                <w:szCs w:val="20"/>
+              </w:rPr>
+              <w:t>noData</w:t>
+            </w:r>
+            <w:proofErr w:type="spellEnd"/>
+            <w:r>
+              <w:rPr>
+                <w:rFonts w:ascii="BC Sans" w:hAnsi="BC Sans"/>
+                <w:sz w:val="20"/>
+                <w:szCs w:val="20"/>
+              </w:rPr>
+              <w:t>)}</w:t>
+            </w:r>
+          </w:p>
+        </w:tc>
+      </w:tr>
+      <w:tr>
+        <w:tc>
+          <w:tcPr>
+            <w:tcW w:w="3632" w:type="dxa"/>
+          </w:tcPr>
+          <w:p>
+            <w:pPr>
+              <w:pStyle w:val="TableContents"/>
+              <w:spacing w:line="276" w:lineRule="auto"/>
+              <w:rPr>
+                <w:rFonts w:ascii="BC Sans" w:hAnsi="BC Sans"/>
+                <w:b/>
+                <w:bCs/>
+                <w:sz w:val="20"/>
+                <w:szCs w:val="20"/>
+              </w:rPr>
+            </w:pPr>
+            <w:r>
+              <w:rPr>
+                <w:rFonts w:ascii="BC Sans" w:hAnsi="BC Sans"/>
+                <w:b/>
+                <w:bCs/>
+                <w:sz w:val="20"/>
+                <w:szCs w:val="20"/>
+              </w:rPr>
+              <w:t>Will the proposed residence(s) be located within a 60</w:t>
+            </w:r>
+            <w:r>
+              <w:rPr>
+                <w:rFonts w:ascii="BC Sans" w:hAnsi="BC Sans"/>
+                <w:b/>
+                <w:bCs/>
+                <w:sz w:val="20"/>
+                <w:szCs w:val="20"/>
+              </w:rPr>
+              <w:t xml:space="preserve"> </w:t>
+            </w:r>
+            <w:r>
+              <w:rPr>
+                <w:rFonts w:ascii="BC Sans" w:hAnsi="BC Sans"/>
+                <w:b/>
+                <w:bCs/>
+                <w:sz w:val="20"/>
+                <w:szCs w:val="20"/>
+              </w:rPr>
+              <w:t>m setback from the front lot line? Please explain.</w:t>
+            </w:r>
+          </w:p>
+        </w:tc>
+        <w:tc>
+          <w:tcPr>
+            <w:tcW w:w="7250" w:type="dxa"/>
+          </w:tcPr>
+          <w:p>
+            <w:pPr>
+              <w:pStyle w:val="TableContents"/>
+              <w:spacing w:line="276" w:lineRule="auto"/>
+              <w:rPr>
+                <w:rFonts w:ascii="BC Sans" w:hAnsi="BC Sans"/>
+                <w:sz w:val="20"/>
+                <w:szCs w:val="20"/>
+              </w:rPr>
+            </w:pPr>
+            <w:r>
+              <w:rPr>
+                <w:rFonts w:ascii="BC Sans" w:hAnsi="BC Sans"/>
+                <w:sz w:val="20"/>
+                <w:szCs w:val="20"/>
+              </w:rPr>
+              <w:t>{</w:t>
+            </w:r>
+            <w:proofErr w:type="spellStart"/>
+            <w:proofErr w:type="gramStart"/>
+            <w:r>
+              <w:rPr>
+                <w:rFonts w:ascii="BC Sans" w:hAnsi="BC Sans"/>
+                <w:sz w:val="20"/>
+                <w:szCs w:val="20"/>
+              </w:rPr>
+              <w:t>d.</w:t>
+            </w:r>
+            <w:r>
+              <w:rPr>
+                <w:rFonts w:ascii="BC Sans" w:hAnsi="BC Sans"/>
+                <w:sz w:val="20"/>
+                <w:szCs w:val="20"/>
+              </w:rPr>
+              <w:t>naruSetback</w:t>
+            </w:r>
+            <w:proofErr w:type="gramEnd"/>
+            <w:r>
+              <w:rPr>
+                <w:rFonts w:ascii="BC Sans" w:hAnsi="BC Sans"/>
+                <w:sz w:val="20"/>
+                <w:szCs w:val="20"/>
+              </w:rPr>
+              <w:t>:convCRLF:ifEM</w:t>
+            </w:r>
+            <w:proofErr w:type="spellEnd"/>
+            <w:r>
+              <w:rPr>
+                <w:rFonts w:ascii="BC Sans" w:hAnsi="BC Sans"/>
+                <w:sz w:val="20"/>
+                <w:szCs w:val="20"/>
+              </w:rPr>
+              <w:t>():show(.</w:t>
+            </w:r>
+            <w:proofErr w:type="spellStart"/>
+            <w:r>
+              <w:rPr>
+                <w:rFonts w:ascii="BC Sans" w:hAnsi="BC Sans"/>
+                <w:sz w:val="20"/>
+                <w:szCs w:val="20"/>
+              </w:rPr>
+              <w:t>noData</w:t>
+            </w:r>
+            <w:proofErr w:type="spellEnd"/>
+            <w:r>
+              <w:rPr>
+                <w:rFonts w:ascii="BC Sans" w:hAnsi="BC Sans"/>
+                <w:sz w:val="20"/>
+                <w:szCs w:val="20"/>
+              </w:rPr>
+              <w:t>)}</w:t>
+            </w:r>
+          </w:p>
+        </w:tc>
+      </w:tr>
+      <w:tr>
+        <w:tc>
+          <w:tcPr>
+            <w:tcW w:w="3632" w:type="dxa"/>
+          </w:tcPr>
+          <w:p>
+            <w:pPr>
+              <w:pStyle w:val="TableContents"/>
+              <w:spacing w:line="276" w:lineRule="auto"/>
+              <w:rPr>
+                <w:rFonts w:ascii="BC Sans" w:hAnsi="BC Sans"/>
+                <w:b/>
+                <w:bCs/>
+                <w:sz w:val="20"/>
+                <w:szCs w:val="20"/>
+              </w:rPr>
+            </w:pPr>
+            <w:r>
+              <w:rPr>
+                <w:rFonts w:ascii="BC Sans" w:hAnsi="BC Sans"/>
+                <w:b/>
+                <w:bCs/>
+                <w:sz w:val="20"/>
+                <w:szCs w:val="20"/>
+              </w:rPr>
+              <w:t>Where on the parcel will the proposal be situated and is there an agricultural rationale for the</w:t>
+            </w:r>
+            <w:r>
+              <w:rPr>
+                <w:rFonts w:ascii="BC Sans" w:hAnsi="BC Sans"/>
+                <w:b/>
+                <w:bCs/>
+                <w:sz w:val="20"/>
+                <w:szCs w:val="20"/>
+              </w:rPr>
+              <w:t xml:space="preserve"> </w:t>
+            </w:r>
+            <w:r>
+              <w:rPr>
+                <w:rFonts w:ascii="BC Sans" w:hAnsi="BC Sans"/>
+                <w:b/>
+                <w:bCs/>
+                <w:sz w:val="20"/>
+                <w:szCs w:val="20"/>
+              </w:rPr>
+              <w:t>proposed</w:t>
+            </w:r>
+            <w:r>
+              <w:rPr>
+                <w:rFonts w:ascii="BC Sans" w:hAnsi="BC Sans"/>
+                <w:b/>
+                <w:bCs/>
+                <w:sz w:val="20"/>
+                <w:szCs w:val="20"/>
+              </w:rPr>
+              <w:t xml:space="preserve"> </w:t>
+            </w:r>
+            <w:r>
+              <w:rPr>
+                <w:rFonts w:ascii="BC Sans" w:hAnsi="BC Sans"/>
+                <w:b/>
+                <w:bCs/>
+                <w:sz w:val="20"/>
+                <w:szCs w:val="20"/>
+              </w:rPr>
+              <w:t>location?</w:t>
+            </w:r>
+          </w:p>
+        </w:tc>
+        <w:tc>
+          <w:tcPr>
+            <w:tcW w:w="7250" w:type="dxa"/>
+          </w:tcPr>
+          <w:p>
+            <w:pPr>
+              <w:pStyle w:val="TableContents"/>
+              <w:spacing w:line="276" w:lineRule="auto"/>
+              <w:rPr>
+                <w:rFonts w:ascii="BC Sans" w:hAnsi="BC Sans"/>
+                <w:sz w:val="20"/>
+                <w:szCs w:val="20"/>
+              </w:rPr>
+            </w:pPr>
+            <w:r>
+              <w:rPr>
+                <w:rFonts w:ascii="BC Sans" w:hAnsi="BC Sans"/>
+                <w:sz w:val="20"/>
+                <w:szCs w:val="20"/>
+              </w:rPr>
+              <w:t>{</w:t>
+            </w:r>
+            <w:proofErr w:type="spellStart"/>
+            <w:proofErr w:type="gramStart"/>
+            <w:r>
+              <w:rPr>
+                <w:rFonts w:ascii="BC Sans" w:hAnsi="BC Sans"/>
+                <w:sz w:val="20"/>
+                <w:szCs w:val="20"/>
+              </w:rPr>
+              <w:t>d.naruLocationRationale</w:t>
+            </w:r>
+            <w:proofErr w:type="gramEnd"/>
+            <w:r>
+              <w:rPr>
+                <w:rFonts w:ascii="BC Sans" w:hAnsi="BC Sans"/>
+                <w:sz w:val="20"/>
+                <w:szCs w:val="20"/>
+              </w:rPr>
+              <w:t>:convCRLF:ifEM</w:t>
+            </w:r>
+            <w:proofErr w:type="spellEnd"/>
+            <w:r>
+              <w:rPr>
+                <w:rFonts w:ascii="BC Sans" w:hAnsi="BC Sans"/>
+                <w:sz w:val="20"/>
+                <w:szCs w:val="20"/>
+              </w:rPr>
+              <w:t>():show(.</w:t>
+            </w:r>
+            <w:proofErr w:type="spellStart"/>
+            <w:r>
+              <w:rPr>
+                <w:rFonts w:ascii="BC Sans" w:hAnsi="BC Sans"/>
+                <w:sz w:val="20"/>
+                <w:szCs w:val="20"/>
+              </w:rPr>
+              <w:t>noData</w:t>
+            </w:r>
+            <w:proofErr w:type="spellEnd"/>
+            <w:r>
+              <w:rPr>
+                <w:rFonts w:ascii="BC Sans" w:hAnsi="BC Sans"/>
+                <w:sz w:val="20"/>
+                <w:szCs w:val="20"/>
+              </w:rPr>
+              <w:t>)}</w:t>
+            </w:r>
+          </w:p>
+        </w:tc>
+      </w:tr>
+      <w:tr>
+        <w:tc>
+          <w:tcPr>
+            <w:tcW w:w="3632" w:type="dxa"/>
+          </w:tcPr>
+          <w:p>
+            <w:pPr>
+              <w:pStyle w:val="TableContents"/>
+              <w:spacing w:line="276" w:lineRule="auto"/>
+              <w:rPr>
+                <w:rFonts w:ascii="BC Sans" w:hAnsi="BC Sans"/>
                 <w:b/>
                 <w:color w:val="000000"/>
                 <w:sz w:val="20"/>
@@ -8515,14 +9196,14 @@
         </w:tc>
         <w:tc>
           <w:tcPr>
-            <w:tcW w:w="7253" w:type="dxa"/>
-          </w:tcPr>
-          <w:p>
-            <w:pPr>
-              <w:pStyle w:val="TableContents"/>
-              <w:spacing w:line="276" w:lineRule="auto"/>
-              <w:rPr>
-                <w:rFonts w:ascii="BC Sans" w:hAnsi="BC Sans" w:hint="eastAsia"/>
+            <w:tcW w:w="7250" w:type="dxa"/>
+          </w:tcPr>
+          <w:p>
+            <w:pPr>
+              <w:pStyle w:val="TableContents"/>
+              <w:spacing w:line="276" w:lineRule="auto"/>
+              <w:rPr>
+                <w:rFonts w:ascii="BC Sans" w:hAnsi="BC Sans"/>
                 <w:sz w:val="20"/>
                 <w:szCs w:val="20"/>
               </w:rPr>
@@ -8587,14 +9268,14 @@
       <w:tr>
         <w:tc>
           <w:tcPr>
-            <w:tcW w:w="3634" w:type="dxa"/>
-          </w:tcPr>
-          <w:p>
-            <w:pPr>
-              <w:pStyle w:val="TableContents"/>
-              <w:spacing w:line="276" w:lineRule="auto"/>
-              <w:rPr>
-                <w:rFonts w:ascii="BC Sans" w:hAnsi="BC Sans" w:hint="eastAsia"/>
+            <w:tcW w:w="3632" w:type="dxa"/>
+          </w:tcPr>
+          <w:p>
+            <w:pPr>
+              <w:pStyle w:val="TableContents"/>
+              <w:spacing w:line="276" w:lineRule="auto"/>
+              <w:rPr>
+                <w:rFonts w:ascii="BC Sans" w:hAnsi="BC Sans"/>
                 <w:b/>
                 <w:color w:val="000000"/>
                 <w:sz w:val="20"/>
@@ -8615,14 +9296,14 @@
         </w:tc>
         <w:tc>
           <w:tcPr>
-            <w:tcW w:w="7253" w:type="dxa"/>
-          </w:tcPr>
-          <w:p>
-            <w:pPr>
-              <w:pStyle w:val="TableContents"/>
-              <w:spacing w:line="276" w:lineRule="auto"/>
-              <w:rPr>
-                <w:rFonts w:ascii="BC Sans" w:hAnsi="BC Sans" w:hint="eastAsia"/>
+            <w:tcW w:w="7250" w:type="dxa"/>
+          </w:tcPr>
+          <w:p>
+            <w:pPr>
+              <w:pStyle w:val="TableContents"/>
+              <w:spacing w:line="276" w:lineRule="auto"/>
+              <w:rPr>
+                <w:rFonts w:ascii="BC Sans" w:hAnsi="BC Sans"/>
                 <w:sz w:val="20"/>
                 <w:szCs w:val="20"/>
               </w:rPr>
@@ -8739,7 +9420,7 @@
       <w:pPr>
         <w:pStyle w:val="BodyText"/>
         <w:rPr>
-          <w:rFonts w:ascii="BC Sans" w:hAnsi="BC Sans" w:hint="eastAsia"/>
+          <w:rFonts w:ascii="BC Sans" w:hAnsi="BC Sans"/>
         </w:rPr>
       </w:pPr>
       <w:r>
@@ -8777,7 +9458,7 @@
               <w:pStyle w:val="TableContents"/>
               <w:spacing w:line="276" w:lineRule="auto"/>
               <w:rPr>
-                <w:rFonts w:ascii="BC Sans" w:hAnsi="BC Sans" w:hint="eastAsia"/>
+                <w:rFonts w:ascii="BC Sans" w:hAnsi="BC Sans"/>
                 <w:sz w:val="20"/>
                 <w:szCs w:val="20"/>
               </w:rPr>
@@ -8790,7 +9471,6 @@
                 <w:sz w:val="20"/>
                 <w:szCs w:val="20"/>
               </w:rPr>
-              <w:lastRenderedPageBreak/>
               <w:t>Describe the type and amount of fill proposed to be placed.</w:t>
             </w:r>
           </w:p>
@@ -8804,7 +9484,7 @@
               <w:pStyle w:val="TableContents"/>
               <w:spacing w:line="276" w:lineRule="auto"/>
               <w:rPr>
-                <w:rFonts w:ascii="BC Sans" w:hAnsi="BC Sans" w:hint="eastAsia"/>
+                <w:rFonts w:ascii="BC Sans" w:hAnsi="BC Sans"/>
                 <w:sz w:val="20"/>
                 <w:szCs w:val="20"/>
               </w:rPr>
@@ -8876,7 +9556,7 @@
               <w:pStyle w:val="TableContents"/>
               <w:spacing w:line="276" w:lineRule="auto"/>
               <w:rPr>
-                <w:rFonts w:ascii="BC Sans" w:hAnsi="BC Sans" w:hint="eastAsia"/>
+                <w:rFonts w:ascii="BC Sans" w:hAnsi="BC Sans"/>
                 <w:sz w:val="20"/>
                 <w:szCs w:val="20"/>
               </w:rPr>
@@ -8902,7 +9582,7 @@
               <w:pStyle w:val="TableContents"/>
               <w:spacing w:line="276" w:lineRule="auto"/>
               <w:rPr>
-                <w:rFonts w:ascii="BC Sans" w:hAnsi="BC Sans" w:hint="eastAsia"/>
+                <w:rFonts w:ascii="BC Sans" w:hAnsi="BC Sans"/>
                 <w:sz w:val="20"/>
                 <w:szCs w:val="20"/>
               </w:rPr>
@@ -8974,7 +9654,7 @@
               <w:pStyle w:val="TableContents"/>
               <w:spacing w:line="276" w:lineRule="auto"/>
               <w:rPr>
-                <w:rFonts w:ascii="BC Sans" w:hAnsi="BC Sans" w:hint="eastAsia"/>
+                <w:rFonts w:ascii="BC Sans" w:hAnsi="BC Sans"/>
                 <w:b/>
                 <w:bCs/>
                 <w:sz w:val="20"/>
@@ -9002,7 +9682,7 @@
               <w:pStyle w:val="TableContents"/>
               <w:spacing w:line="276" w:lineRule="auto"/>
               <w:rPr>
-                <w:rFonts w:ascii="BC Sans" w:hAnsi="BC Sans" w:hint="eastAsia"/>
+                <w:rFonts w:ascii="BC Sans" w:hAnsi="BC Sans"/>
                 <w:sz w:val="20"/>
                 <w:szCs w:val="20"/>
               </w:rPr>
@@ -9069,7 +9749,7 @@
       <w:pPr>
         <w:pStyle w:val="BodyText"/>
         <w:rPr>
-          <w:rFonts w:ascii="BC Sans" w:hAnsi="BC Sans" w:hint="eastAsia"/>
+          <w:rFonts w:ascii="BC Sans" w:hAnsi="BC Sans"/>
           <w:b/>
           <w:bCs/>
           <w:sz w:val="28"/>
@@ -9103,7 +9783,7 @@
               <w:pStyle w:val="TableContents"/>
               <w:spacing w:line="276" w:lineRule="auto"/>
               <w:rPr>
-                <w:rFonts w:ascii="BC Sans" w:hAnsi="BC Sans" w:hint="eastAsia"/>
+                <w:rFonts w:ascii="BC Sans" w:hAnsi="BC Sans"/>
                 <w:b/>
                 <w:bCs/>
                 <w:sz w:val="20"/>
@@ -9121,7 +9801,7 @@
               <w:pStyle w:val="TableContents"/>
               <w:spacing w:line="276" w:lineRule="auto"/>
               <w:rPr>
-                <w:rFonts w:ascii="BC Sans" w:hAnsi="BC Sans" w:hint="eastAsia"/>
+                <w:rFonts w:ascii="BC Sans" w:hAnsi="BC Sans"/>
                 <w:b/>
                 <w:bCs/>
                 <w:sz w:val="20"/>
@@ -9151,7 +9831,7 @@
               <w:pStyle w:val="TableContents"/>
               <w:spacing w:line="276" w:lineRule="auto"/>
               <w:rPr>
-                <w:rFonts w:ascii="BC Sans" w:hAnsi="BC Sans" w:hint="eastAsia"/>
+                <w:rFonts w:ascii="BC Sans" w:hAnsi="BC Sans"/>
                 <w:b/>
                 <w:bCs/>
                 <w:sz w:val="20"/>
@@ -9179,7 +9859,7 @@
               <w:pStyle w:val="TableContents"/>
               <w:spacing w:line="276" w:lineRule="auto"/>
               <w:rPr>
-                <w:rFonts w:ascii="BC Sans" w:hAnsi="BC Sans" w:hint="eastAsia"/>
+                <w:rFonts w:ascii="BC Sans" w:hAnsi="BC Sans"/>
                 <w:sz w:val="20"/>
                 <w:szCs w:val="20"/>
               </w:rPr>
@@ -9241,7 +9921,7 @@
               <w:pStyle w:val="TableContents"/>
               <w:spacing w:line="276" w:lineRule="auto"/>
               <w:rPr>
-                <w:rFonts w:ascii="BC Sans" w:hAnsi="BC Sans" w:hint="eastAsia"/>
+                <w:rFonts w:ascii="BC Sans" w:hAnsi="BC Sans"/>
                 <w:sz w:val="20"/>
                 <w:szCs w:val="20"/>
               </w:rPr>
@@ -9267,7 +9947,7 @@
               <w:pStyle w:val="TableContents"/>
               <w:spacing w:line="276" w:lineRule="auto"/>
               <w:rPr>
-                <w:rFonts w:ascii="BC Sans" w:hAnsi="BC Sans" w:hint="eastAsia"/>
+                <w:rFonts w:ascii="BC Sans" w:hAnsi="BC Sans"/>
                 <w:sz w:val="20"/>
                 <w:szCs w:val="20"/>
               </w:rPr>
@@ -9311,7 +9991,7 @@
               <w:pStyle w:val="TableContents"/>
               <w:spacing w:line="276" w:lineRule="auto"/>
               <w:rPr>
-                <w:rFonts w:ascii="BC Sans" w:hAnsi="BC Sans" w:hint="eastAsia"/>
+                <w:rFonts w:ascii="BC Sans" w:hAnsi="BC Sans"/>
                 <w:sz w:val="20"/>
                 <w:szCs w:val="20"/>
               </w:rPr>
@@ -9337,7 +10017,7 @@
               <w:pStyle w:val="TableContents"/>
               <w:spacing w:line="276" w:lineRule="auto"/>
               <w:rPr>
-                <w:rFonts w:ascii="BC Sans" w:hAnsi="BC Sans" w:hint="eastAsia"/>
+                <w:rFonts w:ascii="BC Sans" w:hAnsi="BC Sans"/>
                 <w:sz w:val="20"/>
                 <w:szCs w:val="20"/>
               </w:rPr>
@@ -9381,7 +10061,7 @@
               <w:pStyle w:val="TableContents"/>
               <w:spacing w:line="276" w:lineRule="auto"/>
               <w:rPr>
-                <w:rFonts w:ascii="BC Sans" w:hAnsi="BC Sans" w:hint="eastAsia"/>
+                <w:rFonts w:ascii="BC Sans" w:hAnsi="BC Sans"/>
                 <w:b/>
                 <w:bCs/>
                 <w:sz w:val="20"/>
@@ -9396,6 +10076,7 @@
                 <w:sz w:val="20"/>
                 <w:szCs w:val="20"/>
               </w:rPr>
+              <w:lastRenderedPageBreak/>
               <w:t>Average Depth</w:t>
             </w:r>
           </w:p>
@@ -9409,7 +10090,7 @@
               <w:pStyle w:val="TableContents"/>
               <w:spacing w:line="276" w:lineRule="auto"/>
               <w:rPr>
-                <w:rFonts w:ascii="BC Sans" w:hAnsi="BC Sans" w:hint="eastAsia"/>
+                <w:rFonts w:ascii="BC Sans" w:hAnsi="BC Sans"/>
                 <w:sz w:val="20"/>
                 <w:szCs w:val="20"/>
               </w:rPr>
@@ -9502,7 +10183,7 @@
           <w:numId w:val="0"/>
         </w:numPr>
         <w:rPr>
-          <w:rFonts w:ascii="BC Sans" w:hAnsi="BC Sans" w:hint="eastAsia"/>
+          <w:rFonts w:ascii="BC Sans" w:hAnsi="BC Sans"/>
           <w:sz w:val="28"/>
           <w:szCs w:val="28"/>
         </w:rPr>
@@ -9543,7 +10224,7 @@
               <w:pStyle w:val="TableContents"/>
               <w:spacing w:line="276" w:lineRule="auto"/>
               <w:rPr>
-                <w:rFonts w:ascii="BC Sans" w:hAnsi="BC Sans" w:hint="eastAsia"/>
+                <w:rFonts w:ascii="BC Sans" w:hAnsi="BC Sans"/>
                 <w:sz w:val="20"/>
                 <w:szCs w:val="20"/>
               </w:rPr>
@@ -9569,7 +10250,7 @@
               <w:pStyle w:val="TableContents"/>
               <w:spacing w:line="276" w:lineRule="auto"/>
               <w:rPr>
-                <w:rFonts w:ascii="BC Sans" w:hAnsi="BC Sans" w:hint="eastAsia"/>
+                <w:rFonts w:ascii="BC Sans" w:hAnsi="BC Sans"/>
                 <w:sz w:val="20"/>
                 <w:szCs w:val="20"/>
               </w:rPr>
@@ -9595,7 +10276,7 @@
               <w:pStyle w:val="TableContents"/>
               <w:spacing w:line="276" w:lineRule="auto"/>
               <w:rPr>
-                <w:rFonts w:ascii="BC Sans" w:hAnsi="BC Sans" w:hint="eastAsia"/>
+                <w:rFonts w:ascii="BC Sans" w:hAnsi="BC Sans"/>
                 <w:sz w:val="20"/>
                 <w:szCs w:val="20"/>
               </w:rPr>
@@ -9623,7 +10304,7 @@
               <w:pStyle w:val="TableContents"/>
               <w:spacing w:line="276" w:lineRule="auto"/>
               <w:rPr>
-                <w:rFonts w:ascii="BC Sans" w:hAnsi="BC Sans" w:hint="eastAsia"/>
+                <w:rFonts w:ascii="BC Sans" w:hAnsi="BC Sans"/>
                 <w:sz w:val="20"/>
                 <w:szCs w:val="20"/>
               </w:rPr>
@@ -9721,7 +10402,7 @@
               <w:pStyle w:val="TableContents"/>
               <w:spacing w:line="276" w:lineRule="auto"/>
               <w:rPr>
-                <w:rFonts w:ascii="BC Sans" w:hAnsi="BC Sans" w:hint="eastAsia"/>
+                <w:rFonts w:ascii="BC Sans" w:hAnsi="BC Sans"/>
                 <w:sz w:val="20"/>
                 <w:szCs w:val="20"/>
               </w:rPr>
@@ -9819,7 +10500,7 @@
               <w:pStyle w:val="TableContents"/>
               <w:spacing w:line="276" w:lineRule="auto"/>
               <w:rPr>
-                <w:rFonts w:ascii="BC Sans" w:hAnsi="BC Sans" w:hint="eastAsia"/>
+                <w:rFonts w:ascii="BC Sans" w:hAnsi="BC Sans"/>
                 <w:sz w:val="20"/>
                 <w:szCs w:val="20"/>
               </w:rPr>
@@ -9919,7 +10600,7 @@
               <w:pStyle w:val="TableContents"/>
               <w:spacing w:line="276" w:lineRule="auto"/>
               <w:rPr>
-                <w:rFonts w:ascii="BC Sans" w:hAnsi="BC Sans" w:hint="eastAsia"/>
+                <w:rFonts w:ascii="BC Sans" w:hAnsi="BC Sans"/>
                 <w:sz w:val="20"/>
                 <w:szCs w:val="20"/>
               </w:rPr>
@@ -9999,7 +10680,7 @@
               <w:pStyle w:val="TableContents"/>
               <w:spacing w:line="276" w:lineRule="auto"/>
               <w:rPr>
-                <w:rFonts w:ascii="BC Sans" w:hAnsi="BC Sans" w:hint="eastAsia"/>
+                <w:rFonts w:ascii="BC Sans" w:hAnsi="BC Sans"/>
                 <w:sz w:val="20"/>
                 <w:szCs w:val="20"/>
               </w:rPr>
@@ -10079,7 +10760,7 @@
               <w:pStyle w:val="TableContents"/>
               <w:spacing w:line="276" w:lineRule="auto"/>
               <w:rPr>
-                <w:rFonts w:ascii="BC Sans" w:hAnsi="BC Sans" w:hint="eastAsia"/>
+                <w:rFonts w:ascii="BC Sans" w:hAnsi="BC Sans"/>
                 <w:sz w:val="20"/>
                 <w:szCs w:val="20"/>
               </w:rPr>
@@ -10156,7 +10837,7 @@
       <w:pPr>
         <w:pStyle w:val="BodyText"/>
         <w:rPr>
-          <w:rFonts w:ascii="BC Sans" w:hAnsi="BC Sans" w:hint="eastAsia"/>
+          <w:rFonts w:ascii="BC Sans" w:hAnsi="BC Sans"/>
         </w:rPr>
       </w:pPr>
     </w:p>
@@ -11287,6 +11968,15 @@
   <w:style w:type="paragraph" w:default="1" w:styleId="Normal">
     <w:name w:val="Normal"/>
     <w:qFormat/>
+    <w:rsid w:val="00C80E7C"/>
+    <w:pPr>
+      <w:suppressAutoHyphens w:val="0"/>
+    </w:pPr>
+    <w:rPr>
+      <w:rFonts w:ascii="Times New Roman" w:eastAsia="Times New Roman" w:hAnsi="Times New Roman" w:cs="Times New Roman"/>
+      <w:kern w:val="0"/>
+      <w:lang w:eastAsia="en-US" w:bidi="ar-SA"/>
+    </w:rPr>
   </w:style>
   <w:style w:type="paragraph" w:styleId="Heading1">
     <w:name w:val="heading 1"/>
@@ -11383,20 +12073,29 @@
     <w:qFormat/>
     <w:pPr>
       <w:keepNext/>
+      <w:suppressAutoHyphens/>
       <w:spacing w:before="240" w:after="120"/>
     </w:pPr>
     <w:rPr>
-      <w:rFonts w:ascii="Liberation Sans" w:eastAsia="PingFang SC" w:hAnsi="Liberation Sans"/>
+      <w:rFonts w:ascii="Liberation Sans" w:eastAsia="PingFang SC" w:hAnsi="Liberation Sans" w:cs="Arial Unicode MS"/>
+      <w:kern w:val="2"/>
       <w:sz w:val="28"/>
       <w:szCs w:val="28"/>
+      <w:lang w:eastAsia="zh-CN" w:bidi="hi-IN"/>
     </w:rPr>
   </w:style>
   <w:style w:type="paragraph" w:styleId="BodyText">
     <w:name w:val="Body Text"/>
     <w:basedOn w:val="Normal"/>
     <w:pPr>
+      <w:suppressAutoHyphens/>
       <w:spacing w:after="140" w:line="276" w:lineRule="auto"/>
     </w:pPr>
+    <w:rPr>
+      <w:rFonts w:ascii="Liberation Serif" w:eastAsia="Songti SC" w:hAnsi="Liberation Serif" w:cs="Arial Unicode MS"/>
+      <w:kern w:val="2"/>
+      <w:lang w:eastAsia="zh-CN" w:bidi="hi-IN"/>
+    </w:rPr>
   </w:style>
   <w:style w:type="paragraph" w:styleId="List">
     <w:name w:val="List"/>
@@ -11408,11 +12107,15 @@
     <w:qFormat/>
     <w:pPr>
       <w:suppressLineNumbers/>
+      <w:suppressAutoHyphens/>
       <w:spacing w:before="120" w:after="120"/>
     </w:pPr>
     <w:rPr>
+      <w:rFonts w:ascii="Liberation Serif" w:eastAsia="Songti SC" w:hAnsi="Liberation Serif" w:cs="Arial Unicode MS"/>
       <w:i/>
       <w:iCs/>
+      <w:kern w:val="2"/>
+      <w:lang w:eastAsia="zh-CN" w:bidi="hi-IN"/>
     </w:rPr>
   </w:style>
   <w:style w:type="paragraph" w:customStyle="1" w:styleId="Index">
@@ -11421,7 +12124,13 @@
     <w:qFormat/>
     <w:pPr>
       <w:suppressLineNumbers/>
+      <w:suppressAutoHyphens/>
     </w:pPr>
+    <w:rPr>
+      <w:rFonts w:ascii="Liberation Serif" w:eastAsia="Songti SC" w:hAnsi="Liberation Serif" w:cs="Arial Unicode MS"/>
+      <w:kern w:val="2"/>
+      <w:lang w:eastAsia="zh-CN" w:bidi="hi-IN"/>
+    </w:rPr>
   </w:style>
   <w:style w:type="paragraph" w:styleId="Title">
     <w:name w:val="Title"/>
@@ -11444,18 +12153,29 @@
     <w:basedOn w:val="Normal"/>
     <w:qFormat/>
     <w:pPr>
+      <w:suppressAutoHyphens/>
       <w:spacing w:after="283"/>
       <w:ind w:left="567" w:right="567"/>
     </w:pPr>
+    <w:rPr>
+      <w:rFonts w:ascii="Liberation Serif" w:eastAsia="Songti SC" w:hAnsi="Liberation Serif" w:cs="Arial Unicode MS"/>
+      <w:kern w:val="2"/>
+      <w:lang w:eastAsia="zh-CN" w:bidi="hi-IN"/>
+    </w:rPr>
   </w:style>
   <w:style w:type="paragraph" w:customStyle="1" w:styleId="PreformattedText">
     <w:name w:val="Preformatted Text"/>
     <w:basedOn w:val="Normal"/>
     <w:qFormat/>
+    <w:pPr>
+      <w:suppressAutoHyphens/>
+    </w:pPr>
     <w:rPr>
       <w:rFonts w:ascii="Liberation Mono" w:eastAsia="Liberation Mono" w:hAnsi="Liberation Mono" w:cs="Liberation Mono"/>
+      <w:kern w:val="2"/>
       <w:sz w:val="20"/>
       <w:szCs w:val="20"/>
+      <w:lang w:eastAsia="zh-CN" w:bidi="hi-IN"/>
     </w:rPr>
   </w:style>
   <w:style w:type="paragraph" w:customStyle="1" w:styleId="TableContents">
@@ -11465,7 +12185,13 @@
     <w:pPr>
       <w:widowControl w:val="0"/>
       <w:suppressLineNumbers/>
+      <w:suppressAutoHyphens/>
     </w:pPr>
+    <w:rPr>
+      <w:rFonts w:ascii="Liberation Serif" w:eastAsia="Songti SC" w:hAnsi="Liberation Serif" w:cs="Arial Unicode MS"/>
+      <w:kern w:val="2"/>
+      <w:lang w:eastAsia="zh-CN" w:bidi="hi-IN"/>
+    </w:rPr>
   </w:style>
   <w:style w:type="paragraph" w:customStyle="1" w:styleId="TableHeading">
     <w:name w:val="Table Heading"/>
@@ -11489,7 +12215,13 @@
         <w:tab w:val="center" w:pos="5612"/>
         <w:tab w:val="right" w:pos="11225"/>
       </w:tabs>
+      <w:suppressAutoHyphens/>
     </w:pPr>
+    <w:rPr>
+      <w:rFonts w:ascii="Liberation Serif" w:eastAsia="Songti SC" w:hAnsi="Liberation Serif" w:cs="Arial Unicode MS"/>
+      <w:kern w:val="2"/>
+      <w:lang w:eastAsia="zh-CN" w:bidi="hi-IN"/>
+    </w:rPr>
   </w:style>
   <w:style w:type="paragraph" w:styleId="Header">
     <w:name w:val="header"/>

</xml_diff>

<commit_message>
Add building plans to PDF
</commit_message>
<xml_diff>
--- a/services/templates/pdf/submissions/naru-submission-template.docx
+++ b/services/templates/pdf/submissions/naru-submission-template.docx
@@ -9365,6 +9365,114 @@
           </w:p>
         </w:tc>
       </w:tr>
+      <w:tr>
+        <w:tc>
+          <w:tcPr>
+            <w:tcW w:w="3632" w:type="dxa"/>
+          </w:tcPr>
+          <w:p>
+            <w:pPr>
+              <w:pStyle w:val="TableContents"/>
+              <w:spacing w:line="276" w:lineRule="auto"/>
+              <w:rPr>
+                <w:rFonts w:ascii="BC Sans" w:hAnsi="BC Sans"/>
+                <w:b/>
+                <w:color w:val="000000"/>
+                <w:sz w:val="20"/>
+                <w:szCs w:val="20"/>
+              </w:rPr>
+            </w:pPr>
+            <w:r>
+              <w:rPr>
+                <w:rFonts w:ascii="BC Sans" w:hAnsi="BC Sans"/>
+                <w:b/>
+                <w:color w:val="000000"/>
+                <w:sz w:val="20"/>
+                <w:szCs w:val="20"/>
+              </w:rPr>
+              <w:t>Detailed Building Plans</w:t>
+            </w:r>
+          </w:p>
+        </w:tc>
+        <w:tc>
+          <w:tcPr>
+            <w:tcW w:w="7250" w:type="dxa"/>
+          </w:tcPr>
+          <w:p>
+            <w:pPr>
+              <w:pStyle w:val="TableContents"/>
+              <w:spacing w:line="276" w:lineRule="auto"/>
+              <w:rPr>
+                <w:rFonts w:ascii="BC Sans" w:hAnsi="BC Sans"/>
+                <w:sz w:val="20"/>
+                <w:szCs w:val="20"/>
+              </w:rPr>
+            </w:pPr>
+            <w:r>
+              <w:rPr>
+                <w:rFonts w:ascii="BC Sans" w:hAnsi="BC Sans"/>
+                <w:sz w:val="20"/>
+                <w:szCs w:val="20"/>
+              </w:rPr>
+              <w:t>{</w:t>
+            </w:r>
+            <w:proofErr w:type="spellStart"/>
+            <w:proofErr w:type="gramStart"/>
+            <w:r>
+              <w:rPr>
+                <w:rFonts w:ascii="BC Sans" w:hAnsi="BC Sans"/>
+                <w:sz w:val="20"/>
+                <w:szCs w:val="20"/>
+              </w:rPr>
+              <w:t>d.</w:t>
+            </w:r>
+            <w:r>
+              <w:rPr>
+                <w:rFonts w:ascii="BC Sans" w:hAnsi="BC Sans"/>
+                <w:sz w:val="20"/>
+                <w:szCs w:val="20"/>
+              </w:rPr>
+              <w:t>buildingPlans</w:t>
+            </w:r>
+            <w:proofErr w:type="gramEnd"/>
+            <w:r>
+              <w:rPr>
+                <w:rFonts w:ascii="BC Sans" w:hAnsi="BC Sans"/>
+                <w:sz w:val="20"/>
+                <w:szCs w:val="20"/>
+              </w:rPr>
+              <w:t>:ifEM</w:t>
+            </w:r>
+            <w:proofErr w:type="spellEnd"/>
+            <w:r>
+              <w:rPr>
+                <w:rFonts w:ascii="BC Sans" w:hAnsi="BC Sans"/>
+                <w:sz w:val="20"/>
+                <w:szCs w:val="20"/>
+              </w:rPr>
+              <w:t>():show(.</w:t>
+            </w:r>
+            <w:proofErr w:type="spellStart"/>
+            <w:r>
+              <w:rPr>
+                <w:rFonts w:ascii="BC Sans" w:hAnsi="BC Sans"/>
+                <w:sz w:val="20"/>
+                <w:szCs w:val="20"/>
+              </w:rPr>
+              <w:t>noData</w:t>
+            </w:r>
+            <w:proofErr w:type="spellEnd"/>
+            <w:r>
+              <w:rPr>
+                <w:rFonts w:ascii="BC Sans" w:hAnsi="BC Sans"/>
+                <w:sz w:val="20"/>
+                <w:szCs w:val="20"/>
+              </w:rPr>
+              <w:t>)}</w:t>
+            </w:r>
+          </w:p>
+        </w:tc>
+      </w:tr>
     </w:tbl>
     <w:p>
       <w:pPr>
@@ -10046,7 +10154,16 @@
                 <w:sz w:val="20"/>
                 <w:szCs w:val="20"/>
               </w:rPr>
-              <w:t>:ifEM():show(.noData)} {d.naruToPlaceMaximumDepth:ifNEM():show(m)}</w:t>
+              <w:t>:ifEM():show(.noData)} {d.naruToPlaceMaxim</w:t>
+            </w:r>
+            <w:r>
+              <w:rPr>
+                <w:rFonts w:ascii="BC Sans" w:hAnsi="BC Sans"/>
+                <w:sz w:val="20"/>
+                <w:szCs w:val="20"/>
+              </w:rPr>
+              <w:lastRenderedPageBreak/>
+              <w:t>umDepth:ifNEM():show(m)}</w:t>
             </w:r>
           </w:p>
         </w:tc>

</xml_diff>

<commit_message>
Add necessity questions back to PDF template
</commit_message>
<xml_diff>
--- a/services/templates/pdf/submissions/naru-submission-template.docx
+++ b/services/templates/pdf/submissions/naru-submission-template.docx
@@ -8719,7 +8719,7 @@
                 <w:sz w:val="20"/>
                 <w:szCs w:val="20"/>
               </w:rPr>
-              <w:t xml:space="preserve">Will the proposed residence(s) be </w:t>
+              <w:t xml:space="preserve">Describe the necessity for an </w:t>
             </w:r>
             <w:r>
               <w:rPr>
@@ -8730,7 +8730,7 @@
                 <w:szCs w:val="20"/>
               </w:rPr>
               <w:lastRenderedPageBreak/>
-              <w:t>clustered with existing residential structures? Please explain.</w:t>
+              <w:t>additional residence for farm use and how it will support agriculture in the short or long term.</w:t>
             </w:r>
           </w:p>
         </w:tc>
@@ -8773,7 +8773,7 @@
                 <w:sz w:val="20"/>
                 <w:szCs w:val="20"/>
               </w:rPr>
-              <w:t>naruClustered</w:t>
+              <w:t>naruResidenceNecessity</w:t>
             </w:r>
             <w:proofErr w:type="gramEnd"/>
             <w:r>
@@ -8839,7 +8839,7 @@
                 <w:sz w:val="20"/>
                 <w:szCs w:val="20"/>
               </w:rPr>
-              <w:t>Will the proposed residence(s) be located within a 60</w:t>
+              <w:t>Describe how the proposal for a principal residence more than 500 m</w:t>
             </w:r>
             <w:r>
               <w:rPr>
@@ -8848,8 +8848,9 @@
                 <w:bCs/>
                 <w:sz w:val="20"/>
                 <w:szCs w:val="20"/>
-              </w:rPr>
-              <w:t xml:space="preserve"> </w:t>
+                <w:vertAlign w:val="superscript"/>
+              </w:rPr>
+              <w:t>2</w:t>
             </w:r>
             <w:r>
               <w:rPr>
@@ -8859,7 +8860,7 @@
                 <w:sz w:val="20"/>
                 <w:szCs w:val="20"/>
               </w:rPr>
-              <w:t>m setback from the front lot line? Please explain.</w:t>
+              <w:t xml:space="preserve"> will support agriculture in the short or long term.</w:t>
             </w:r>
           </w:p>
         </w:tc>
@@ -8883,61 +8884,7 @@
                 <w:sz w:val="20"/>
                 <w:szCs w:val="20"/>
               </w:rPr>
-              <w:t>{</w:t>
-            </w:r>
-            <w:proofErr w:type="spellStart"/>
-            <w:proofErr w:type="gramStart"/>
-            <w:r>
-              <w:rPr>
-                <w:rFonts w:ascii="BC Sans" w:hAnsi="BC Sans"/>
-                <w:sz w:val="20"/>
-                <w:szCs w:val="20"/>
-              </w:rPr>
-              <w:t>d.</w:t>
-            </w:r>
-            <w:r>
-              <w:rPr>
-                <w:rFonts w:ascii="BC Sans" w:hAnsi="BC Sans"/>
-                <w:sz w:val="20"/>
-                <w:szCs w:val="20"/>
-              </w:rPr>
-              <w:t>naruSetback</w:t>
-            </w:r>
-            <w:proofErr w:type="gramEnd"/>
-            <w:r>
-              <w:rPr>
-                <w:rFonts w:ascii="BC Sans" w:hAnsi="BC Sans"/>
-                <w:sz w:val="20"/>
-                <w:szCs w:val="20"/>
-              </w:rPr>
-              <w:t>:convCRLF:ifEM</w:t>
-            </w:r>
-            <w:proofErr w:type="spellEnd"/>
-            <w:r>
-              <w:rPr>
-                <w:rFonts w:ascii="BC Sans" w:hAnsi="BC Sans"/>
-                <w:sz w:val="20"/>
-                <w:szCs w:val="20"/>
-              </w:rPr>
-              <w:t>():show(.</w:t>
-            </w:r>
-            <w:proofErr w:type="spellStart"/>
-            <w:r>
-              <w:rPr>
-                <w:rFonts w:ascii="BC Sans" w:hAnsi="BC Sans"/>
-                <w:sz w:val="20"/>
-                <w:szCs w:val="20"/>
-              </w:rPr>
-              <w:t>noData</w:t>
-            </w:r>
-            <w:proofErr w:type="spellEnd"/>
-            <w:r>
-              <w:rPr>
-                <w:rFonts w:ascii="BC Sans" w:hAnsi="BC Sans"/>
-                <w:sz w:val="20"/>
-                <w:szCs w:val="20"/>
-              </w:rPr>
-              <w:t>)}</w:t>
+              <w:t>{d.naruResidenceNecessity:convCRLF:ifEM():show(.noData)}</w:t>
             </w:r>
           </w:p>
         </w:tc>
@@ -8967,9 +8914,98 @@
                 <w:sz w:val="20"/>
                 <w:szCs w:val="20"/>
               </w:rPr>
-              <w:t>Where on the parcel will the proposal be situated and is there an agricultural rationale for the</w:t>
-            </w:r>
-            <w:r>
+              <w:t>Will the proposed residence(s) be clustered with existing residential structures? Please explain.</w:t>
+            </w:r>
+          </w:p>
+        </w:tc>
+        <w:tc>
+          <w:tcPr>
+            <w:tcW w:w="7250" w:type="dxa"/>
+          </w:tcPr>
+          <w:p>
+            <w:pPr>
+              <w:pStyle w:val="TableContents"/>
+              <w:spacing w:line="276" w:lineRule="auto"/>
+              <w:rPr>
+                <w:rFonts w:ascii="BC Sans" w:hAnsi="BC Sans"/>
+                <w:sz w:val="20"/>
+                <w:szCs w:val="20"/>
+              </w:rPr>
+            </w:pPr>
+            <w:r>
+              <w:rPr>
+                <w:rFonts w:ascii="BC Sans" w:hAnsi="BC Sans"/>
+                <w:sz w:val="20"/>
+                <w:szCs w:val="20"/>
+              </w:rPr>
+              <w:t>{</w:t>
+            </w:r>
+            <w:proofErr w:type="spellStart"/>
+            <w:proofErr w:type="gramStart"/>
+            <w:r>
+              <w:rPr>
+                <w:rFonts w:ascii="BC Sans" w:hAnsi="BC Sans"/>
+                <w:sz w:val="20"/>
+                <w:szCs w:val="20"/>
+              </w:rPr>
+              <w:t>d.</w:t>
+            </w:r>
+            <w:r>
+              <w:rPr>
+                <w:rFonts w:ascii="BC Sans" w:hAnsi="BC Sans"/>
+                <w:sz w:val="20"/>
+                <w:szCs w:val="20"/>
+              </w:rPr>
+              <w:t>naruClustered</w:t>
+            </w:r>
+            <w:proofErr w:type="gramEnd"/>
+            <w:r>
+              <w:rPr>
+                <w:rFonts w:ascii="BC Sans" w:hAnsi="BC Sans"/>
+                <w:sz w:val="20"/>
+                <w:szCs w:val="20"/>
+              </w:rPr>
+              <w:t>:convCRLF:ifEM</w:t>
+            </w:r>
+            <w:proofErr w:type="spellEnd"/>
+            <w:r>
+              <w:rPr>
+                <w:rFonts w:ascii="BC Sans" w:hAnsi="BC Sans"/>
+                <w:sz w:val="20"/>
+                <w:szCs w:val="20"/>
+              </w:rPr>
+              <w:t>():show(.</w:t>
+            </w:r>
+            <w:proofErr w:type="spellStart"/>
+            <w:r>
+              <w:rPr>
+                <w:rFonts w:ascii="BC Sans" w:hAnsi="BC Sans"/>
+                <w:sz w:val="20"/>
+                <w:szCs w:val="20"/>
+              </w:rPr>
+              <w:t>noData</w:t>
+            </w:r>
+            <w:proofErr w:type="spellEnd"/>
+            <w:r>
+              <w:rPr>
+                <w:rFonts w:ascii="BC Sans" w:hAnsi="BC Sans"/>
+                <w:sz w:val="20"/>
+                <w:szCs w:val="20"/>
+              </w:rPr>
+              <w:t>)}</w:t>
+            </w:r>
+          </w:p>
+        </w:tc>
+      </w:tr>
+      <w:tr>
+        <w:tc>
+          <w:tcPr>
+            <w:tcW w:w="3632" w:type="dxa"/>
+          </w:tcPr>
+          <w:p>
+            <w:pPr>
+              <w:pStyle w:val="TableContents"/>
+              <w:spacing w:line="276" w:lineRule="auto"/>
               <w:rPr>
                 <w:rFonts w:ascii="BC Sans" w:hAnsi="BC Sans"/>
                 <w:b/>
@@ -8977,8 +9013,7 @@
                 <w:sz w:val="20"/>
                 <w:szCs w:val="20"/>
               </w:rPr>
-              <w:t xml:space="preserve"> </w:t>
-            </w:r>
+            </w:pPr>
             <w:r>
               <w:rPr>
                 <w:rFonts w:ascii="BC Sans" w:hAnsi="BC Sans"/>
@@ -8987,7 +9022,7 @@
                 <w:sz w:val="20"/>
                 <w:szCs w:val="20"/>
               </w:rPr>
-              <w:t>proposed</w:t>
+              <w:t>Will the proposed residence(s) be located within a 60</w:t>
             </w:r>
             <w:r>
               <w:rPr>
@@ -9007,7 +9042,7 @@
                 <w:sz w:val="20"/>
                 <w:szCs w:val="20"/>
               </w:rPr>
-              <w:t>location?</w:t>
+              <w:t>m setback from the front lot line? Please explain.</w:t>
             </w:r>
           </w:p>
         </w:tc>
@@ -9041,7 +9076,15 @@
                 <w:sz w:val="20"/>
                 <w:szCs w:val="20"/>
               </w:rPr>
-              <w:t>d.naruLocationRationale</w:t>
+              <w:t>d.</w:t>
+            </w:r>
+            <w:r>
+              <w:rPr>
+                <w:rFonts w:ascii="BC Sans" w:hAnsi="BC Sans"/>
+                <w:sz w:val="20"/>
+                <w:szCs w:val="20"/>
+              </w:rPr>
+              <w:t>naruSetback</w:t>
             </w:r>
             <w:proofErr w:type="gramEnd"/>
             <w:r>
@@ -9094,12 +9137,143 @@
               <w:rPr>
                 <w:rFonts w:ascii="BC Sans" w:hAnsi="BC Sans"/>
                 <w:b/>
-                <w:color w:val="000000"/>
-                <w:sz w:val="20"/>
-                <w:szCs w:val="20"/>
-              </w:rPr>
-            </w:pPr>
-            <w:r>
+                <w:bCs/>
+                <w:sz w:val="20"/>
+                <w:szCs w:val="20"/>
+              </w:rPr>
+            </w:pPr>
+            <w:r>
+              <w:rPr>
+                <w:rFonts w:ascii="BC Sans" w:hAnsi="BC Sans"/>
+                <w:b/>
+                <w:bCs/>
+                <w:sz w:val="20"/>
+                <w:szCs w:val="20"/>
+              </w:rPr>
+              <w:t>Where on the parcel will the proposal be situated and is there an agricultural rationale for the</w:t>
+            </w:r>
+            <w:r>
+              <w:rPr>
+                <w:rFonts w:ascii="BC Sans" w:hAnsi="BC Sans"/>
+                <w:b/>
+                <w:bCs/>
+                <w:sz w:val="20"/>
+                <w:szCs w:val="20"/>
+              </w:rPr>
+              <w:t xml:space="preserve"> </w:t>
+            </w:r>
+            <w:r>
+              <w:rPr>
+                <w:rFonts w:ascii="BC Sans" w:hAnsi="BC Sans"/>
+                <w:b/>
+                <w:bCs/>
+                <w:sz w:val="20"/>
+                <w:szCs w:val="20"/>
+              </w:rPr>
+              <w:t>proposed</w:t>
+            </w:r>
+            <w:r>
+              <w:rPr>
+                <w:rFonts w:ascii="BC Sans" w:hAnsi="BC Sans"/>
+                <w:b/>
+                <w:bCs/>
+                <w:sz w:val="20"/>
+                <w:szCs w:val="20"/>
+              </w:rPr>
+              <w:t xml:space="preserve"> </w:t>
+            </w:r>
+            <w:r>
+              <w:rPr>
+                <w:rFonts w:ascii="BC Sans" w:hAnsi="BC Sans"/>
+                <w:b/>
+                <w:bCs/>
+                <w:sz w:val="20"/>
+                <w:szCs w:val="20"/>
+              </w:rPr>
+              <w:t>location?</w:t>
+            </w:r>
+          </w:p>
+        </w:tc>
+        <w:tc>
+          <w:tcPr>
+            <w:tcW w:w="7250" w:type="dxa"/>
+          </w:tcPr>
+          <w:p>
+            <w:pPr>
+              <w:pStyle w:val="TableContents"/>
+              <w:spacing w:line="276" w:lineRule="auto"/>
+              <w:rPr>
+                <w:rFonts w:ascii="BC Sans" w:hAnsi="BC Sans"/>
+                <w:sz w:val="20"/>
+                <w:szCs w:val="20"/>
+              </w:rPr>
+            </w:pPr>
+            <w:r>
+              <w:rPr>
+                <w:rFonts w:ascii="BC Sans" w:hAnsi="BC Sans"/>
+                <w:sz w:val="20"/>
+                <w:szCs w:val="20"/>
+              </w:rPr>
+              <w:t>{</w:t>
+            </w:r>
+            <w:proofErr w:type="spellStart"/>
+            <w:proofErr w:type="gramStart"/>
+            <w:r>
+              <w:rPr>
+                <w:rFonts w:ascii="BC Sans" w:hAnsi="BC Sans"/>
+                <w:sz w:val="20"/>
+                <w:szCs w:val="20"/>
+              </w:rPr>
+              <w:t>d.naruLocationRationale</w:t>
+            </w:r>
+            <w:proofErr w:type="gramEnd"/>
+            <w:r>
+              <w:rPr>
+                <w:rFonts w:ascii="BC Sans" w:hAnsi="BC Sans"/>
+                <w:sz w:val="20"/>
+                <w:szCs w:val="20"/>
+              </w:rPr>
+              <w:t>:convCRLF:ifEM</w:t>
+            </w:r>
+            <w:proofErr w:type="spellEnd"/>
+            <w:r>
+              <w:rPr>
+                <w:rFonts w:ascii="BC Sans" w:hAnsi="BC Sans"/>
+                <w:sz w:val="20"/>
+                <w:szCs w:val="20"/>
+              </w:rPr>
+              <w:t>():show(.</w:t>
+            </w:r>
+            <w:proofErr w:type="spellStart"/>
+            <w:r>
+              <w:rPr>
+                <w:rFonts w:ascii="BC Sans" w:hAnsi="BC Sans"/>
+                <w:sz w:val="20"/>
+                <w:szCs w:val="20"/>
+              </w:rPr>
+              <w:t>noData</w:t>
+            </w:r>
+            <w:proofErr w:type="spellEnd"/>
+            <w:r>
+              <w:rPr>
+                <w:rFonts w:ascii="BC Sans" w:hAnsi="BC Sans"/>
+                <w:sz w:val="20"/>
+                <w:szCs w:val="20"/>
+              </w:rPr>
+              <w:t>)}</w:t>
+            </w:r>
+          </w:p>
+        </w:tc>
+      </w:tr>
+      <w:tr>
+        <w:tc>
+          <w:tcPr>
+            <w:tcW w:w="3632" w:type="dxa"/>
+          </w:tcPr>
+          <w:p>
+            <w:pPr>
+              <w:pStyle w:val="TableContents"/>
+              <w:spacing w:line="276" w:lineRule="auto"/>
               <w:rPr>
                 <w:rFonts w:ascii="BC Sans" w:hAnsi="BC Sans"/>
                 <w:b/>
@@ -9107,9 +9281,7 @@
                 <w:sz w:val="20"/>
                 <w:szCs w:val="20"/>
               </w:rPr>
-              <w:t xml:space="preserve">Describe any infrastructure required to support the proposed residence(s) and the approximate </w:t>
-            </w:r>
-            <w:proofErr w:type="gramStart"/>
+            </w:pPr>
             <w:r>
               <w:rPr>
                 <w:rFonts w:ascii="BC Sans" w:hAnsi="BC Sans"/>
@@ -9118,8 +9290,9 @@
                 <w:sz w:val="20"/>
                 <w:szCs w:val="20"/>
               </w:rPr>
-              <w:t>area</w:t>
-            </w:r>
+              <w:t xml:space="preserve">Describe any infrastructure required to support the proposed residence(s) and the approximate </w:t>
+            </w:r>
+            <w:proofErr w:type="gramStart"/>
             <w:r>
               <w:rPr>
                 <w:rFonts w:ascii="BC Sans" w:hAnsi="BC Sans"/>
@@ -9128,7 +9301,7 @@
                 <w:sz w:val="20"/>
                 <w:szCs w:val="20"/>
               </w:rPr>
-              <w:t xml:space="preserve"> </w:t>
+              <w:t>area</w:t>
             </w:r>
             <w:r>
               <w:rPr>
@@ -9138,9 +9311,8 @@
                 <w:sz w:val="20"/>
                 <w:szCs w:val="20"/>
               </w:rPr>
-              <w:t xml:space="preserve"> (</w:t>
-            </w:r>
-            <w:proofErr w:type="gramEnd"/>
+              <w:t xml:space="preserve"> </w:t>
+            </w:r>
             <w:r>
               <w:rPr>
                 <w:rFonts w:ascii="BC Sans" w:hAnsi="BC Sans"/>
@@ -9149,8 +9321,9 @@
                 <w:sz w:val="20"/>
                 <w:szCs w:val="20"/>
               </w:rPr>
-              <w:t>m</w:t>
-            </w:r>
+              <w:t xml:space="preserve"> (</w:t>
+            </w:r>
+            <w:proofErr w:type="gramEnd"/>
             <w:r>
               <w:rPr>
                 <w:rFonts w:ascii="BC Sans" w:hAnsi="BC Sans"/>
@@ -9158,9 +9331,8 @@
                 <w:color w:val="000000"/>
                 <w:sz w:val="20"/>
                 <w:szCs w:val="20"/>
-                <w:vertAlign w:val="superscript"/>
-              </w:rPr>
-              <w:t>2</w:t>
+              </w:rPr>
+              <w:t>m</w:t>
             </w:r>
             <w:r>
               <w:rPr>
@@ -9169,8 +9341,9 @@
                 <w:color w:val="000000"/>
                 <w:sz w:val="20"/>
                 <w:szCs w:val="20"/>
-              </w:rPr>
-              <w:t>) required for</w:t>
+                <w:vertAlign w:val="superscript"/>
+              </w:rPr>
+              <w:t>2</w:t>
             </w:r>
             <w:r>
               <w:rPr>
@@ -9180,7 +9353,7 @@
                 <w:sz w:val="20"/>
                 <w:szCs w:val="20"/>
               </w:rPr>
-              <w:t xml:space="preserve"> </w:t>
+              <w:t>) required for</w:t>
             </w:r>
             <w:r>
               <w:rPr>
@@ -9190,6 +9363,16 @@
                 <w:sz w:val="20"/>
                 <w:szCs w:val="20"/>
               </w:rPr>
+              <w:t xml:space="preserve"> </w:t>
+            </w:r>
+            <w:r>
+              <w:rPr>
+                <w:rFonts w:ascii="BC Sans" w:hAnsi="BC Sans"/>
+                <w:b/>
+                <w:color w:val="000000"/>
+                <w:sz w:val="20"/>
+                <w:szCs w:val="20"/>
+              </w:rPr>
               <w:t>that infrastructure</w:t>
             </w:r>
           </w:p>
@@ -9424,15 +9607,7 @@
                 <w:sz w:val="20"/>
                 <w:szCs w:val="20"/>
               </w:rPr>
-              <w:t>d.</w:t>
-            </w:r>
-            <w:r>
-              <w:rPr>
-                <w:rFonts w:ascii="BC Sans" w:hAnsi="BC Sans"/>
-                <w:sz w:val="20"/>
-                <w:szCs w:val="20"/>
-              </w:rPr>
-              <w:t>buildingPlans</w:t>
+              <w:t>d.buildingPlans</w:t>
             </w:r>
             <w:proofErr w:type="gramEnd"/>
             <w:r>
@@ -10154,16 +10329,7 @@
                 <w:sz w:val="20"/>
                 <w:szCs w:val="20"/>
               </w:rPr>
-              <w:t>:ifEM():show(.noData)} {d.naruToPlaceMaxim</w:t>
-            </w:r>
-            <w:r>
-              <w:rPr>
-                <w:rFonts w:ascii="BC Sans" w:hAnsi="BC Sans"/>
-                <w:sz w:val="20"/>
-                <w:szCs w:val="20"/>
-              </w:rPr>
-              <w:lastRenderedPageBreak/>
-              <w:t>umDepth:ifNEM():show(m)}</w:t>
+              <w:t>:ifEM():show(.noData)} {d.naruToPlaceMaximumDepth:ifNEM():show(m)}</w:t>
             </w:r>
           </w:p>
         </w:tc>
@@ -10193,7 +10359,6 @@
                 <w:sz w:val="20"/>
                 <w:szCs w:val="20"/>
               </w:rPr>
-              <w:lastRenderedPageBreak/>
               <w:t>Average Depth</w:t>
             </w:r>
           </w:p>
@@ -10975,11 +11140,6 @@
 <w:endnotes xmlns:wpc="http://schemas.microsoft.com/office/word/2010/wordprocessingCanvas" xmlns:cx="http://schemas.microsoft.com/office/drawing/2014/chartex" xmlns:cx1="http://schemas.microsoft.com/office/drawing/2015/9/8/chartex" xmlns:cx2="http://schemas.microsoft.com/office/drawing/2015/10/21/chartex" xmlns:cx3="http://schemas.microsoft.com/office/drawing/2016/5/9/chartex" xmlns:cx4="http://schemas.microsoft.com/office/drawing/2016/5/10/chartex" xmlns:cx5="http://schemas.microsoft.com/office/drawing/2016/5/11/chartex" xmlns:cx6="http://schemas.microsoft.com/office/drawing/2016/5/12/chartex" xmlns:cx7="http://schemas.microsoft.com/office/drawing/2016/5/13/chartex" xmlns:cx8="http://schemas.microsoft.com/office/drawing/2016/5/14/chartex" xmlns:mc="http://schemas.openxmlformats.org/markup-compatibility/2006" xmlns:aink="http://schemas.microsoft.com/office/drawing/2016/ink" xmlns:am3d="http://schemas.microsoft.com/office/drawing/2017/model3d" xmlns:o="urn:schemas-microsoft-com:office:office" xmlns:oel="http://schemas.microsoft.com/office/2019/extlst" xmlns:r="http://schemas.openxmlformats.org/officeDocument/2006/relationships" xmlns:m="http://schemas.openxmlformats.org/officeDocument/2006/math" xmlns:v="urn:schemas-microsoft-com:vml" xmlns:wp14="http://schemas.microsoft.com/office/word/2010/wordprocessingDrawing" xmlns:wp="http://schemas.openxmlformats.org/drawingml/2006/wordprocessingDrawing" xmlns:w10="urn:schemas-microsoft-com:office:word" xmlns:w="http://schemas.openxmlformats.org/wordprocessingml/2006/main" xmlns:w14="http://schemas.microsoft.com/office/word/2010/wordml" xmlns:w15="http://schemas.microsoft.com/office/word/2012/wordml" xmlns:w16cex="http://schemas.microsoft.com/office/word/2018/wordml/cex" xmlns:w16cid="http://schemas.microsoft.com/office/word/2016/wordml/cid" xmlns:w16="http://schemas.microsoft.com/office/word/2018/wordml" xmlns:w16du="http://schemas.microsoft.com/office/word/2023/wordml/word16du" xmlns:w16sdtdh="http://schemas.microsoft.com/office/word/2020/wordml/sdtdatahash" xmlns:w16se="http://schemas.microsoft.com/office/word/2015/wordml/symex" xmlns:wpg="http://schemas.microsoft.com/office/word/2010/wordprocessingGroup" xmlns:wpi="http://schemas.microsoft.com/office/word/2010/wordprocessingInk" xmlns:wne="http://schemas.microsoft.com/office/word/2006/wordml" xmlns:wps="http://schemas.microsoft.com/office/word/2010/wordprocessingShape" mc:Ignorable="w14 w15 w16se w16cid w16 w16cex w16sdtdh w16du wp14">
   <w:endnote w:type="separator" w:id="-1">
     <w:p>
-      <w:pPr>
-        <w:rPr>
-          <w:rFonts w:hint="eastAsia"/>
-        </w:rPr>
-      </w:pPr>
       <w:r>
         <w:separator/>
       </w:r>
@@ -10987,11 +11147,6 @@
   </w:endnote>
   <w:endnote w:type="continuationSeparator" w:id="0">
     <w:p>
-      <w:pPr>
-        <w:rPr>
-          <w:rFonts w:hint="eastAsia"/>
-        </w:rPr>
-      </w:pPr>
       <w:r>
         <w:continuationSeparator/>
       </w:r>
@@ -11116,11 +11271,6 @@
 <w:footnotes xmlns:wpc="http://schemas.microsoft.com/office/word/2010/wordprocessingCanvas" xmlns:cx="http://schemas.microsoft.com/office/drawing/2014/chartex" xmlns:cx1="http://schemas.microsoft.com/office/drawing/2015/9/8/chartex" xmlns:cx2="http://schemas.microsoft.com/office/drawing/2015/10/21/chartex" xmlns:cx3="http://schemas.microsoft.com/office/drawing/2016/5/9/chartex" xmlns:cx4="http://schemas.microsoft.com/office/drawing/2016/5/10/chartex" xmlns:cx5="http://schemas.microsoft.com/office/drawing/2016/5/11/chartex" xmlns:cx6="http://schemas.microsoft.com/office/drawing/2016/5/12/chartex" xmlns:cx7="http://schemas.microsoft.com/office/drawing/2016/5/13/chartex" xmlns:cx8="http://schemas.microsoft.com/office/drawing/2016/5/14/chartex" xmlns:mc="http://schemas.openxmlformats.org/markup-compatibility/2006" xmlns:aink="http://schemas.microsoft.com/office/drawing/2016/ink" xmlns:am3d="http://schemas.microsoft.com/office/drawing/2017/model3d" xmlns:o="urn:schemas-microsoft-com:office:office" xmlns:oel="http://schemas.microsoft.com/office/2019/extlst" xmlns:r="http://schemas.openxmlformats.org/officeDocument/2006/relationships" xmlns:m="http://schemas.openxmlformats.org/officeDocument/2006/math" xmlns:v="urn:schemas-microsoft-com:vml" xmlns:wp14="http://schemas.microsoft.com/office/word/2010/wordprocessingDrawing" xmlns:wp="http://schemas.openxmlformats.org/drawingml/2006/wordprocessingDrawing" xmlns:w10="urn:schemas-microsoft-com:office:word" xmlns:w="http://schemas.openxmlformats.org/wordprocessingml/2006/main" xmlns:w14="http://schemas.microsoft.com/office/word/2010/wordml" xmlns:w15="http://schemas.microsoft.com/office/word/2012/wordml" xmlns:w16cex="http://schemas.microsoft.com/office/word/2018/wordml/cex" xmlns:w16cid="http://schemas.microsoft.com/office/word/2016/wordml/cid" xmlns:w16="http://schemas.microsoft.com/office/word/2018/wordml" xmlns:w16du="http://schemas.microsoft.com/office/word/2023/wordml/word16du" xmlns:w16sdtdh="http://schemas.microsoft.com/office/word/2020/wordml/sdtdatahash" xmlns:w16se="http://schemas.microsoft.com/office/word/2015/wordml/symex" xmlns:wpg="http://schemas.microsoft.com/office/word/2010/wordprocessingGroup" xmlns:wpi="http://schemas.microsoft.com/office/word/2010/wordprocessingInk" xmlns:wne="http://schemas.microsoft.com/office/word/2006/wordml" xmlns:wps="http://schemas.microsoft.com/office/word/2010/wordprocessingShape" mc:Ignorable="w14 w15 w16se w16cid w16 w16cex w16sdtdh w16du wp14">
   <w:footnote w:type="separator" w:id="-1">
     <w:p>
-      <w:pPr>
-        <w:rPr>
-          <w:rFonts w:hint="eastAsia"/>
-        </w:rPr>
-      </w:pPr>
       <w:r>
         <w:separator/>
       </w:r>
@@ -11128,11 +11278,6 @@
   </w:footnote>
   <w:footnote w:type="continuationSeparator" w:id="0">
     <w:p>
-      <w:pPr>
-        <w:rPr>
-          <w:rFonts w:hint="eastAsia"/>
-        </w:rPr>
-      </w:pPr>
       <w:r>
         <w:continuationSeparator/>
       </w:r>

</xml_diff>

<commit_message>
Add PDF generation to NARU Proposed Residence
</commit_message>
<xml_diff>
--- a/services/templates/pdf/submissions/naru-submission-template.docx
+++ b/services/templates/pdf/submissions/naru-submission-template.docx
@@ -9876,18 +9876,98 @@
                 <w:sz w:val="20"/>
                 <w:szCs w:val="20"/>
               </w:rPr>
-              <w:t xml:space="preserve">d. </w:t>
-            </w:r>
-            <w:proofErr w:type="spellStart"/>
-            <w:r>
-              <w:rPr>
-                <w:rFonts w:ascii="BC Sans" w:hAnsi="BC Sans"/>
-                <w:sz w:val="20"/>
-                <w:szCs w:val="20"/>
-              </w:rPr>
-              <w:t>naruExistingResidences</w:t>
-            </w:r>
-            <w:proofErr w:type="spellEnd"/>
+              <w:t>d.naruExistingResidences [</w:t>
+            </w:r>
+            <w:proofErr w:type="spellStart"/>
+            <w:r>
+              <w:rPr>
+                <w:rFonts w:ascii="BC Sans" w:hAnsi="BC Sans"/>
+                <w:sz w:val="20"/>
+                <w:szCs w:val="20"/>
+              </w:rPr>
+              <w:t>i</w:t>
+            </w:r>
+            <w:proofErr w:type="spellEnd"/>
+            <w:r>
+              <w:rPr>
+                <w:rFonts w:ascii="BC Sans" w:hAnsi="BC Sans"/>
+                <w:sz w:val="20"/>
+                <w:szCs w:val="20"/>
+              </w:rPr>
+              <w:t>].</w:t>
+            </w:r>
+            <w:proofErr w:type="spellStart"/>
+            <w:r>
+              <w:rPr>
+                <w:rFonts w:ascii="BC Sans" w:hAnsi="BC Sans"/>
+                <w:sz w:val="20"/>
+                <w:szCs w:val="20"/>
+              </w:rPr>
+              <w:t>cnt:ifEM</w:t>
+            </w:r>
+            <w:proofErr w:type="spellEnd"/>
+            <w:r>
+              <w:rPr>
+                <w:rFonts w:ascii="BC Sans" w:hAnsi="BC Sans"/>
+                <w:sz w:val="20"/>
+                <w:szCs w:val="20"/>
+              </w:rPr>
+              <w:t>():show(.</w:t>
+            </w:r>
+            <w:proofErr w:type="spellStart"/>
+            <w:r>
+              <w:rPr>
+                <w:rFonts w:ascii="BC Sans" w:hAnsi="BC Sans"/>
+                <w:sz w:val="20"/>
+                <w:szCs w:val="20"/>
+              </w:rPr>
+              <w:t>noData</w:t>
+            </w:r>
+            <w:proofErr w:type="spellEnd"/>
+            <w:r>
+              <w:rPr>
+                <w:rFonts w:ascii="BC Sans" w:hAnsi="BC Sans"/>
+                <w:sz w:val="20"/>
+                <w:szCs w:val="20"/>
+              </w:rPr>
+              <w:t>)}</w:t>
+            </w:r>
+          </w:p>
+        </w:tc>
+        <w:tc>
+          <w:tcPr>
+            <w:tcW w:w="3544" w:type="dxa"/>
+          </w:tcPr>
+          <w:p>
+            <w:pPr>
+              <w:pStyle w:val="TableContents"/>
+              <w:spacing w:line="276" w:lineRule="auto"/>
+              <w:rPr>
+                <w:rFonts w:ascii="BC Sans" w:hAnsi="BC Sans"/>
+                <w:sz w:val="20"/>
+                <w:szCs w:val="20"/>
+              </w:rPr>
+            </w:pPr>
+            <w:r>
+              <w:rPr>
+                <w:rFonts w:ascii="BC Sans" w:hAnsi="BC Sans"/>
+                <w:sz w:val="20"/>
+                <w:szCs w:val="20"/>
+              </w:rPr>
+              <w:t>{</w:t>
+            </w:r>
+            <w:proofErr w:type="spellStart"/>
+            <w:proofErr w:type="gramStart"/>
+            <w:r>
+              <w:rPr>
+                <w:rFonts w:ascii="BC Sans" w:hAnsi="BC Sans"/>
+                <w:sz w:val="20"/>
+                <w:szCs w:val="20"/>
+              </w:rPr>
+              <w:t>d.naruExistingResidences</w:t>
+            </w:r>
+            <w:proofErr w:type="spellEnd"/>
+            <w:proofErr w:type="gramEnd"/>
             <w:r>
               <w:rPr>
                 <w:rFonts w:ascii="BC Sans" w:hAnsi="BC Sans"/>
@@ -9921,15 +10001,7 @@
                 <w:sz w:val="20"/>
                 <w:szCs w:val="20"/>
               </w:rPr>
-              <w:t>cnt</w:t>
-            </w:r>
-            <w:r>
-              <w:rPr>
-                <w:rFonts w:ascii="BC Sans" w:hAnsi="BC Sans"/>
-                <w:sz w:val="20"/>
-                <w:szCs w:val="20"/>
-              </w:rPr>
-              <w:t>:ifEM</w:t>
+              <w:t>floorArea:ifEM</w:t>
             </w:r>
             <w:proofErr w:type="spellEnd"/>
             <w:r>
@@ -9958,40 +10030,50 @@
               </w:rPr>
               <w:t>)}</w:t>
             </w:r>
-          </w:p>
-        </w:tc>
-        <w:tc>
-          <w:tcPr>
-            <w:tcW w:w="3544" w:type="dxa"/>
-          </w:tcPr>
-          <w:p>
-            <w:pPr>
-              <w:pStyle w:val="TableContents"/>
-              <w:spacing w:line="276" w:lineRule="auto"/>
-              <w:rPr>
-                <w:rFonts w:ascii="BC Sans" w:hAnsi="BC Sans"/>
-                <w:sz w:val="20"/>
-                <w:szCs w:val="20"/>
-              </w:rPr>
-            </w:pPr>
-            <w:r>
-              <w:rPr>
-                <w:rFonts w:ascii="BC Sans" w:hAnsi="BC Sans"/>
-                <w:sz w:val="20"/>
-                <w:szCs w:val="20"/>
-              </w:rPr>
-              <w:t xml:space="preserve">{d. </w:t>
-            </w:r>
-            <w:proofErr w:type="spellStart"/>
-            <w:r>
-              <w:rPr>
-                <w:rFonts w:ascii="BC Sans" w:hAnsi="BC Sans"/>
-                <w:sz w:val="20"/>
-                <w:szCs w:val="20"/>
-              </w:rPr>
-              <w:t>naruExistingResidences</w:t>
-            </w:r>
-            <w:proofErr w:type="spellEnd"/>
+            <w:r>
+              <w:rPr>
+                <w:rFonts w:ascii="BC Sans" w:hAnsi="BC Sans"/>
+                <w:sz w:val="20"/>
+                <w:szCs w:val="20"/>
+              </w:rPr>
+              <w:t>m²</w:t>
+            </w:r>
+          </w:p>
+        </w:tc>
+        <w:tc>
+          <w:tcPr>
+            <w:tcW w:w="4228" w:type="dxa"/>
+          </w:tcPr>
+          <w:p>
+            <w:pPr>
+              <w:pStyle w:val="TableContents"/>
+              <w:spacing w:line="276" w:lineRule="auto"/>
+              <w:rPr>
+                <w:rFonts w:ascii="BC Sans" w:hAnsi="BC Sans"/>
+                <w:sz w:val="20"/>
+                <w:szCs w:val="20"/>
+              </w:rPr>
+            </w:pPr>
+            <w:r>
+              <w:rPr>
+                <w:rFonts w:ascii="BC Sans" w:hAnsi="BC Sans"/>
+                <w:sz w:val="20"/>
+                <w:szCs w:val="20"/>
+              </w:rPr>
+              <w:t>{</w:t>
+            </w:r>
+            <w:proofErr w:type="spellStart"/>
+            <w:proofErr w:type="gramStart"/>
+            <w:r>
+              <w:rPr>
+                <w:rFonts w:ascii="BC Sans" w:hAnsi="BC Sans"/>
+                <w:sz w:val="20"/>
+                <w:szCs w:val="20"/>
+              </w:rPr>
+              <w:t>d.naruExistingResidences</w:t>
+            </w:r>
+            <w:proofErr w:type="spellEnd"/>
+            <w:proofErr w:type="gramEnd"/>
             <w:r>
               <w:rPr>
                 <w:rFonts w:ascii="BC Sans" w:hAnsi="BC Sans"/>
@@ -10010,7 +10092,6 @@
               <w:t>i</w:t>
             </w:r>
             <w:proofErr w:type="spellEnd"/>
-            <w:proofErr w:type="gramStart"/>
             <w:r>
               <w:rPr>
                 <w:rFonts w:ascii="BC Sans" w:hAnsi="BC Sans"/>
@@ -10026,130 +10107,7 @@
                 <w:sz w:val="20"/>
                 <w:szCs w:val="20"/>
               </w:rPr>
-              <w:t>floorArea</w:t>
-            </w:r>
-            <w:proofErr w:type="gramEnd"/>
-            <w:r>
-              <w:rPr>
-                <w:rFonts w:ascii="BC Sans" w:hAnsi="BC Sans"/>
-                <w:sz w:val="20"/>
-                <w:szCs w:val="20"/>
-              </w:rPr>
-              <w:t>:ifEM</w:t>
-            </w:r>
-            <w:proofErr w:type="spellEnd"/>
-            <w:r>
-              <w:rPr>
-                <w:rFonts w:ascii="BC Sans" w:hAnsi="BC Sans"/>
-                <w:sz w:val="20"/>
-                <w:szCs w:val="20"/>
-              </w:rPr>
-              <w:t>():show(.</w:t>
-            </w:r>
-            <w:proofErr w:type="spellStart"/>
-            <w:r>
-              <w:rPr>
-                <w:rFonts w:ascii="BC Sans" w:hAnsi="BC Sans"/>
-                <w:sz w:val="20"/>
-                <w:szCs w:val="20"/>
-              </w:rPr>
-              <w:t>noData</w:t>
-            </w:r>
-            <w:proofErr w:type="spellEnd"/>
-            <w:r>
-              <w:rPr>
-                <w:rFonts w:ascii="BC Sans" w:hAnsi="BC Sans"/>
-                <w:sz w:val="20"/>
-                <w:szCs w:val="20"/>
-              </w:rPr>
-              <w:t>)}</w:t>
-            </w:r>
-            <w:r>
-              <w:rPr>
-                <w:rFonts w:ascii="BC Sans" w:hAnsi="BC Sans"/>
-                <w:sz w:val="20"/>
-                <w:szCs w:val="20"/>
-              </w:rPr>
-              <w:t>m²</w:t>
-            </w:r>
-          </w:p>
-        </w:tc>
-        <w:tc>
-          <w:tcPr>
-            <w:tcW w:w="4228" w:type="dxa"/>
-          </w:tcPr>
-          <w:p>
-            <w:pPr>
-              <w:pStyle w:val="TableContents"/>
-              <w:spacing w:line="276" w:lineRule="auto"/>
-              <w:rPr>
-                <w:rFonts w:ascii="BC Sans" w:hAnsi="BC Sans"/>
-                <w:sz w:val="20"/>
-                <w:szCs w:val="20"/>
-              </w:rPr>
-            </w:pPr>
-            <w:r>
-              <w:rPr>
-                <w:rFonts w:ascii="BC Sans" w:hAnsi="BC Sans"/>
-                <w:sz w:val="20"/>
-                <w:szCs w:val="20"/>
-              </w:rPr>
-              <w:t xml:space="preserve">{d. </w:t>
-            </w:r>
-            <w:proofErr w:type="spellStart"/>
-            <w:r>
-              <w:rPr>
-                <w:rFonts w:ascii="BC Sans" w:hAnsi="BC Sans"/>
-                <w:sz w:val="20"/>
-                <w:szCs w:val="20"/>
-              </w:rPr>
-              <w:t>naruExistingResidences</w:t>
-            </w:r>
-            <w:proofErr w:type="spellEnd"/>
-            <w:r>
-              <w:rPr>
-                <w:rFonts w:ascii="BC Sans" w:hAnsi="BC Sans"/>
-                <w:sz w:val="20"/>
-                <w:szCs w:val="20"/>
-              </w:rPr>
-              <w:t xml:space="preserve"> [</w:t>
-            </w:r>
-            <w:proofErr w:type="spellStart"/>
-            <w:r>
-              <w:rPr>
-                <w:rFonts w:ascii="BC Sans" w:hAnsi="BC Sans"/>
-                <w:sz w:val="20"/>
-                <w:szCs w:val="20"/>
-              </w:rPr>
-              <w:t>i</w:t>
-            </w:r>
-            <w:proofErr w:type="spellEnd"/>
-            <w:proofErr w:type="gramStart"/>
-            <w:r>
-              <w:rPr>
-                <w:rFonts w:ascii="BC Sans" w:hAnsi="BC Sans"/>
-                <w:sz w:val="20"/>
-                <w:szCs w:val="20"/>
-              </w:rPr>
-              <w:t>].</w:t>
-            </w:r>
-            <w:proofErr w:type="spellStart"/>
-            <w:r>
-              <w:rPr>
-                <w:rFonts w:ascii="BC Sans" w:hAnsi="BC Sans"/>
-                <w:sz w:val="20"/>
-                <w:szCs w:val="20"/>
-              </w:rPr>
-              <w:t>description</w:t>
-            </w:r>
-            <w:proofErr w:type="gramEnd"/>
-            <w:r>
-              <w:rPr>
-                <w:rFonts w:ascii="BC Sans" w:hAnsi="BC Sans"/>
-                <w:sz w:val="20"/>
-                <w:szCs w:val="20"/>
-              </w:rPr>
-              <w:t>:ifEM</w:t>
+              <w:t>description:ifEM</w:t>
             </w:r>
             <w:proofErr w:type="spellEnd"/>
             <w:r>
@@ -10212,41 +10170,43 @@
                 <w:sz w:val="20"/>
                 <w:szCs w:val="20"/>
               </w:rPr>
-              <w:t xml:space="preserve">d. </w:t>
-            </w:r>
-            <w:proofErr w:type="spellStart"/>
-            <w:r>
-              <w:rPr>
-                <w:rFonts w:ascii="BC Sans" w:hAnsi="BC Sans"/>
-                <w:sz w:val="20"/>
-                <w:szCs w:val="20"/>
-              </w:rPr>
-              <w:t>naruExistingResidences</w:t>
-            </w:r>
-            <w:proofErr w:type="spellEnd"/>
-            <w:r>
-              <w:rPr>
-                <w:rFonts w:ascii="BC Sans" w:hAnsi="BC Sans"/>
-                <w:sz w:val="20"/>
-                <w:szCs w:val="20"/>
-              </w:rPr>
-              <w:t xml:space="preserve"> [i</w:t>
-            </w:r>
-            <w:r>
-              <w:rPr>
-                <w:rFonts w:ascii="BC Sans" w:hAnsi="BC Sans"/>
-                <w:sz w:val="20"/>
-                <w:szCs w:val="20"/>
-              </w:rPr>
-              <w:t>+1</w:t>
-            </w:r>
-            <w:r>
-              <w:rPr>
-                <w:rFonts w:ascii="BC Sans" w:hAnsi="BC Sans"/>
-                <w:sz w:val="20"/>
-                <w:szCs w:val="20"/>
-              </w:rPr>
-              <w:t>].cnt:ifEM():show(.noData)}</w:t>
+              <w:t>d.naruExistingResidences [i+1].</w:t>
+            </w:r>
+            <w:proofErr w:type="spellStart"/>
+            <w:r>
+              <w:rPr>
+                <w:rFonts w:ascii="BC Sans" w:hAnsi="BC Sans"/>
+                <w:sz w:val="20"/>
+                <w:szCs w:val="20"/>
+              </w:rPr>
+              <w:t>cnt:ifEM</w:t>
+            </w:r>
+            <w:proofErr w:type="spellEnd"/>
+            <w:r>
+              <w:rPr>
+                <w:rFonts w:ascii="BC Sans" w:hAnsi="BC Sans"/>
+                <w:sz w:val="20"/>
+                <w:szCs w:val="20"/>
+              </w:rPr>
+              <w:t>():show(.</w:t>
+            </w:r>
+            <w:proofErr w:type="spellStart"/>
+            <w:r>
+              <w:rPr>
+                <w:rFonts w:ascii="BC Sans" w:hAnsi="BC Sans"/>
+                <w:sz w:val="20"/>
+                <w:szCs w:val="20"/>
+              </w:rPr>
+              <w:t>noData</w:t>
+            </w:r>
+            <w:proofErr w:type="spellEnd"/>
+            <w:r>
+              <w:rPr>
+                <w:rFonts w:ascii="BC Sans" w:hAnsi="BC Sans"/>
+                <w:sz w:val="20"/>
+                <w:szCs w:val="20"/>
+              </w:rPr>
+              <w:t>)}</w:t>
             </w:r>
           </w:p>
         </w:tc>
@@ -10270,34 +10230,9 @@
                 <w:sz w:val="20"/>
                 <w:szCs w:val="20"/>
               </w:rPr>
-              <w:t xml:space="preserve">{d. </w:t>
-            </w:r>
-            <w:proofErr w:type="spellStart"/>
-            <w:r>
-              <w:rPr>
-                <w:rFonts w:ascii="BC Sans" w:hAnsi="BC Sans"/>
-                <w:sz w:val="20"/>
-                <w:szCs w:val="20"/>
-              </w:rPr>
-              <w:t>naruExistingResidences</w:t>
-            </w:r>
-            <w:proofErr w:type="spellEnd"/>
-            <w:r>
-              <w:rPr>
-                <w:rFonts w:ascii="BC Sans" w:hAnsi="BC Sans"/>
-                <w:sz w:val="20"/>
-                <w:szCs w:val="20"/>
-              </w:rPr>
-              <w:t xml:space="preserve"> [i</w:t>
-            </w:r>
-            <w:r>
-              <w:rPr>
-                <w:rFonts w:ascii="BC Sans" w:hAnsi="BC Sans"/>
-                <w:sz w:val="20"/>
-                <w:szCs w:val="20"/>
-              </w:rPr>
-              <w:t>+1</w:t>
-            </w:r>
+              <w:t>{</w:t>
+            </w:r>
+            <w:proofErr w:type="spellStart"/>
             <w:proofErr w:type="gramStart"/>
             <w:r>
               <w:rPr>
@@ -10305,17 +10240,9 @@
                 <w:sz w:val="20"/>
                 <w:szCs w:val="20"/>
               </w:rPr>
-              <w:t>].</w:t>
-            </w:r>
-            <w:proofErr w:type="spellStart"/>
-            <w:r>
-              <w:rPr>
-                <w:rFonts w:ascii="BC Sans" w:hAnsi="BC Sans"/>
-                <w:sz w:val="20"/>
-                <w:szCs w:val="20"/>
-              </w:rPr>
-              <w:t>floorArea</w:t>
-            </w:r>
+              <w:t>d.naruExistingResidences</w:t>
+            </w:r>
+            <w:proofErr w:type="spellEnd"/>
             <w:proofErr w:type="gramEnd"/>
             <w:r>
               <w:rPr>
@@ -10323,7 +10250,16 @@
                 <w:sz w:val="20"/>
                 <w:szCs w:val="20"/>
               </w:rPr>
-              <w:t>:ifEM</w:t>
+              <w:t xml:space="preserve"> [i+1].</w:t>
+            </w:r>
+            <w:proofErr w:type="spellStart"/>
+            <w:r>
+              <w:rPr>
+                <w:rFonts w:ascii="BC Sans" w:hAnsi="BC Sans"/>
+                <w:sz w:val="20"/>
+                <w:szCs w:val="20"/>
+              </w:rPr>
+              <w:t>floorArea:ifEM</w:t>
             </w:r>
             <w:proofErr w:type="spellEnd"/>
             <w:r>
@@ -10382,34 +10318,9 @@
                 <w:sz w:val="20"/>
                 <w:szCs w:val="20"/>
               </w:rPr>
-              <w:t xml:space="preserve">{d. </w:t>
-            </w:r>
-            <w:proofErr w:type="spellStart"/>
-            <w:r>
-              <w:rPr>
-                <w:rFonts w:ascii="BC Sans" w:hAnsi="BC Sans"/>
-                <w:sz w:val="20"/>
-                <w:szCs w:val="20"/>
-              </w:rPr>
-              <w:t>naruExistingResidences</w:t>
-            </w:r>
-            <w:proofErr w:type="spellEnd"/>
-            <w:r>
-              <w:rPr>
-                <w:rFonts w:ascii="BC Sans" w:hAnsi="BC Sans"/>
-                <w:sz w:val="20"/>
-                <w:szCs w:val="20"/>
-              </w:rPr>
-              <w:t xml:space="preserve"> [i</w:t>
-            </w:r>
-            <w:r>
-              <w:rPr>
-                <w:rFonts w:ascii="BC Sans" w:hAnsi="BC Sans"/>
-                <w:sz w:val="20"/>
-                <w:szCs w:val="20"/>
-              </w:rPr>
-              <w:t>+1</w:t>
-            </w:r>
+              <w:t>{</w:t>
+            </w:r>
+            <w:proofErr w:type="spellStart"/>
             <w:proofErr w:type="gramStart"/>
             <w:r>
               <w:rPr>
@@ -10417,17 +10328,9 @@
                 <w:sz w:val="20"/>
                 <w:szCs w:val="20"/>
               </w:rPr>
-              <w:t>].</w:t>
-            </w:r>
-            <w:proofErr w:type="spellStart"/>
-            <w:r>
-              <w:rPr>
-                <w:rFonts w:ascii="BC Sans" w:hAnsi="BC Sans"/>
-                <w:sz w:val="20"/>
-                <w:szCs w:val="20"/>
-              </w:rPr>
-              <w:t>description</w:t>
-            </w:r>
+              <w:t>d.naruExistingResidences</w:t>
+            </w:r>
+            <w:proofErr w:type="spellEnd"/>
             <w:proofErr w:type="gramEnd"/>
             <w:r>
               <w:rPr>
@@ -10435,7 +10338,16 @@
                 <w:sz w:val="20"/>
                 <w:szCs w:val="20"/>
               </w:rPr>
-              <w:t>:ifEM</w:t>
+              <w:t xml:space="preserve"> [i+1].</w:t>
+            </w:r>
+            <w:proofErr w:type="spellStart"/>
+            <w:r>
+              <w:rPr>
+                <w:rFonts w:ascii="BC Sans" w:hAnsi="BC Sans"/>
+                <w:sz w:val="20"/>
+                <w:szCs w:val="20"/>
+              </w:rPr>
+              <w:t>description:ifEM</w:t>
             </w:r>
             <w:proofErr w:type="spellEnd"/>
             <w:r>
@@ -10482,7 +10394,8 @@
       <w:pPr>
         <w:pStyle w:val="TableContents"/>
         <w:rPr>
-          <w:rFonts w:hint="eastAsia"/>
+          <w:rFonts w:ascii="BC Sans" w:hAnsi="BC Sans"/>
+          <w:color w:val="B85C00"/>
           <w:sz w:val="20"/>
           <w:szCs w:val="20"/>
         </w:rPr>
@@ -10576,6 +10489,945 @@
         </w:rPr>
         <w:t>}</w:t>
       </w:r>
+    </w:p>
+    <w:p>
+      <w:pPr>
+        <w:pStyle w:val="TableContents"/>
+        <w:rPr>
+          <w:rFonts w:hint="eastAsia"/>
+          <w:sz w:val="20"/>
+          <w:szCs w:val="20"/>
+        </w:rPr>
+      </w:pPr>
+      <w:r>
+        <w:rPr>
+          <w:rFonts w:ascii="BC Sans" w:hAnsi="BC Sans"/>
+          <w:color w:val="B85C00"/>
+          <w:sz w:val="20"/>
+          <w:szCs w:val="20"/>
+        </w:rPr>
+        <w:lastRenderedPageBreak/>
+        <w:t>{</w:t>
+      </w:r>
+      <w:proofErr w:type="spellStart"/>
+      <w:proofErr w:type="gramStart"/>
+      <w:r>
+        <w:rPr>
+          <w:rFonts w:ascii="BC Sans" w:hAnsi="BC Sans"/>
+          <w:color w:val="B85C00"/>
+          <w:sz w:val="20"/>
+          <w:szCs w:val="20"/>
+        </w:rPr>
+        <w:t>d.</w:t>
+      </w:r>
+      <w:r>
+        <w:rPr>
+          <w:rFonts w:ascii="BC Sans" w:hAnsi="BC Sans"/>
+          <w:color w:val="B85C00"/>
+          <w:sz w:val="20"/>
+          <w:szCs w:val="20"/>
+        </w:rPr>
+        <w:t>naruProposedResidences</w:t>
+      </w:r>
+      <w:proofErr w:type="gramEnd"/>
+      <w:r>
+        <w:rPr>
+          <w:rFonts w:ascii="BC Sans" w:hAnsi="BC Sans"/>
+          <w:color w:val="B85C00"/>
+          <w:sz w:val="20"/>
+          <w:szCs w:val="20"/>
+        </w:rPr>
+        <w:t>:len</w:t>
+      </w:r>
+      <w:proofErr w:type="spellEnd"/>
+      <w:r>
+        <w:rPr>
+          <w:rFonts w:ascii="BC Sans" w:hAnsi="BC Sans"/>
+          <w:color w:val="B85C00"/>
+          <w:sz w:val="20"/>
+          <w:szCs w:val="20"/>
+        </w:rPr>
+        <w:t>():</w:t>
+      </w:r>
+      <w:proofErr w:type="spellStart"/>
+      <w:r>
+        <w:rPr>
+          <w:rFonts w:ascii="BC Sans" w:hAnsi="BC Sans"/>
+          <w:color w:val="B85C00"/>
+          <w:sz w:val="20"/>
+          <w:szCs w:val="20"/>
+        </w:rPr>
+        <w:t>ifGT</w:t>
+      </w:r>
+      <w:proofErr w:type="spellEnd"/>
+      <w:r>
+        <w:rPr>
+          <w:rFonts w:ascii="BC Sans" w:hAnsi="BC Sans"/>
+          <w:color w:val="B85C00"/>
+          <w:sz w:val="20"/>
+          <w:szCs w:val="20"/>
+        </w:rPr>
+        <w:t>(0):</w:t>
+      </w:r>
+      <w:proofErr w:type="spellStart"/>
+      <w:r>
+        <w:rPr>
+          <w:rFonts w:ascii="BC Sans" w:hAnsi="BC Sans"/>
+          <w:color w:val="B85C00"/>
+          <w:sz w:val="20"/>
+          <w:szCs w:val="20"/>
+        </w:rPr>
+        <w:t>showBegin</w:t>
+      </w:r>
+      <w:proofErr w:type="spellEnd"/>
+      <w:r>
+        <w:rPr>
+          <w:rFonts w:ascii="BC Sans" w:hAnsi="BC Sans"/>
+          <w:color w:val="B85C00"/>
+          <w:sz w:val="20"/>
+          <w:szCs w:val="20"/>
+        </w:rPr>
+        <w:t>}</w:t>
+      </w:r>
+      <w:r>
+        <w:rPr>
+          <w:rFonts w:ascii="BC Sans" w:hAnsi="BC Sans"/>
+          <w:color w:val="B85C00"/>
+          <w:sz w:val="20"/>
+          <w:szCs w:val="20"/>
+        </w:rPr>
+        <w:br/>
+      </w:r>
+    </w:p>
+    <w:tbl>
+      <w:tblPr>
+        <w:tblW w:w="5000" w:type="pct"/>
+        <w:tblLayout w:type="fixed"/>
+        <w:tblCellMar>
+          <w:top w:w="55" w:type="dxa"/>
+          <w:left w:w="55" w:type="dxa"/>
+          <w:bottom w:w="55" w:type="dxa"/>
+          <w:right w:w="55" w:type="dxa"/>
+        </w:tblCellMar>
+        <w:tblLook w:val="04A0" w:firstRow="1" w:lastRow="0" w:firstColumn="1" w:lastColumn="0" w:noHBand="0" w:noVBand="1"/>
+      </w:tblPr>
+      <w:tblGrid>
+        <w:gridCol w:w="3119"/>
+        <w:gridCol w:w="3544"/>
+        <w:gridCol w:w="4228"/>
+      </w:tblGrid>
+      <w:tr>
+        <w:tc>
+          <w:tcPr>
+            <w:tcW w:w="3119" w:type="dxa"/>
+          </w:tcPr>
+          <w:p>
+            <w:pPr>
+              <w:pStyle w:val="TableContents"/>
+              <w:spacing w:line="276" w:lineRule="auto"/>
+              <w:rPr>
+                <w:rFonts w:ascii="BC Sans" w:hAnsi="BC Sans"/>
+                <w:sz w:val="20"/>
+                <w:szCs w:val="20"/>
+              </w:rPr>
+            </w:pPr>
+            <w:r>
+              <w:rPr>
+                <w:rFonts w:ascii="BC Sans" w:hAnsi="BC Sans"/>
+                <w:b/>
+                <w:bCs/>
+                <w:sz w:val="20"/>
+                <w:szCs w:val="20"/>
+              </w:rPr>
+              <w:t>Existing Residence</w:t>
+            </w:r>
+          </w:p>
+        </w:tc>
+        <w:tc>
+          <w:tcPr>
+            <w:tcW w:w="3544" w:type="dxa"/>
+          </w:tcPr>
+          <w:p>
+            <w:pPr>
+              <w:pStyle w:val="TableContents"/>
+              <w:spacing w:line="276" w:lineRule="auto"/>
+              <w:rPr>
+                <w:rFonts w:ascii="BC Sans" w:hAnsi="BC Sans"/>
+                <w:sz w:val="20"/>
+                <w:szCs w:val="20"/>
+              </w:rPr>
+            </w:pPr>
+            <w:r>
+              <w:rPr>
+                <w:rFonts w:ascii="BC Sans" w:hAnsi="BC Sans"/>
+                <w:b/>
+                <w:bCs/>
+                <w:sz w:val="20"/>
+                <w:szCs w:val="20"/>
+              </w:rPr>
+              <w:t>Total Floor Area</w:t>
+            </w:r>
+          </w:p>
+        </w:tc>
+        <w:tc>
+          <w:tcPr>
+            <w:tcW w:w="4228" w:type="dxa"/>
+          </w:tcPr>
+          <w:p>
+            <w:pPr>
+              <w:pStyle w:val="TableContents"/>
+              <w:spacing w:line="276" w:lineRule="auto"/>
+              <w:rPr>
+                <w:rFonts w:ascii="BC Sans" w:hAnsi="BC Sans"/>
+                <w:sz w:val="20"/>
+                <w:szCs w:val="20"/>
+              </w:rPr>
+            </w:pPr>
+            <w:r>
+              <w:rPr>
+                <w:rFonts w:ascii="BC Sans" w:hAnsi="BC Sans"/>
+                <w:b/>
+                <w:bCs/>
+                <w:sz w:val="20"/>
+                <w:szCs w:val="20"/>
+              </w:rPr>
+              <w:t>Description</w:t>
+            </w:r>
+          </w:p>
+        </w:tc>
+      </w:tr>
+      <w:tr>
+        <w:tc>
+          <w:tcPr>
+            <w:tcW w:w="3119" w:type="dxa"/>
+          </w:tcPr>
+          <w:p>
+            <w:pPr>
+              <w:pStyle w:val="TableContents"/>
+              <w:spacing w:line="276" w:lineRule="auto"/>
+              <w:rPr>
+                <w:rFonts w:ascii="BC Sans" w:hAnsi="BC Sans"/>
+                <w:sz w:val="20"/>
+                <w:szCs w:val="20"/>
+              </w:rPr>
+            </w:pPr>
+            <w:proofErr w:type="gramStart"/>
+            <w:r>
+              <w:rPr>
+                <w:rFonts w:ascii="BC Sans" w:hAnsi="BC Sans"/>
+                <w:sz w:val="20"/>
+                <w:szCs w:val="20"/>
+              </w:rPr>
+              <w:t>#{</w:t>
+            </w:r>
+            <w:proofErr w:type="gramEnd"/>
+            <w:r>
+              <w:rPr>
+                <w:rFonts w:ascii="BC Sans" w:hAnsi="BC Sans"/>
+                <w:sz w:val="20"/>
+                <w:szCs w:val="20"/>
+              </w:rPr>
+              <w:t>d.</w:t>
+            </w:r>
+            <w:r>
+              <w:rPr>
+                <w:rFonts w:ascii="BC Sans" w:hAnsi="BC Sans"/>
+                <w:sz w:val="20"/>
+                <w:szCs w:val="20"/>
+              </w:rPr>
+              <w:t>naruProposedResidences</w:t>
+            </w:r>
+            <w:r>
+              <w:rPr>
+                <w:rFonts w:ascii="BC Sans" w:hAnsi="BC Sans"/>
+                <w:sz w:val="20"/>
+                <w:szCs w:val="20"/>
+              </w:rPr>
+              <w:t xml:space="preserve"> </w:t>
+            </w:r>
+            <w:r>
+              <w:rPr>
+                <w:rFonts w:ascii="BC Sans" w:hAnsi="BC Sans"/>
+                <w:sz w:val="20"/>
+                <w:szCs w:val="20"/>
+              </w:rPr>
+              <w:t>[</w:t>
+            </w:r>
+            <w:proofErr w:type="spellStart"/>
+            <w:r>
+              <w:rPr>
+                <w:rFonts w:ascii="BC Sans" w:hAnsi="BC Sans"/>
+                <w:sz w:val="20"/>
+                <w:szCs w:val="20"/>
+              </w:rPr>
+              <w:t>i</w:t>
+            </w:r>
+            <w:proofErr w:type="spellEnd"/>
+            <w:r>
+              <w:rPr>
+                <w:rFonts w:ascii="BC Sans" w:hAnsi="BC Sans"/>
+                <w:sz w:val="20"/>
+                <w:szCs w:val="20"/>
+              </w:rPr>
+              <w:t>].</w:t>
+            </w:r>
+            <w:proofErr w:type="spellStart"/>
+            <w:r>
+              <w:rPr>
+                <w:rFonts w:ascii="BC Sans" w:hAnsi="BC Sans"/>
+                <w:sz w:val="20"/>
+                <w:szCs w:val="20"/>
+              </w:rPr>
+              <w:t>cnt:ifEM</w:t>
+            </w:r>
+            <w:proofErr w:type="spellEnd"/>
+            <w:r>
+              <w:rPr>
+                <w:rFonts w:ascii="BC Sans" w:hAnsi="BC Sans"/>
+                <w:sz w:val="20"/>
+                <w:szCs w:val="20"/>
+              </w:rPr>
+              <w:t>():show(.</w:t>
+            </w:r>
+            <w:proofErr w:type="spellStart"/>
+            <w:r>
+              <w:rPr>
+                <w:rFonts w:ascii="BC Sans" w:hAnsi="BC Sans"/>
+                <w:sz w:val="20"/>
+                <w:szCs w:val="20"/>
+              </w:rPr>
+              <w:t>noData</w:t>
+            </w:r>
+            <w:proofErr w:type="spellEnd"/>
+            <w:r>
+              <w:rPr>
+                <w:rFonts w:ascii="BC Sans" w:hAnsi="BC Sans"/>
+                <w:sz w:val="20"/>
+                <w:szCs w:val="20"/>
+              </w:rPr>
+              <w:t>)}</w:t>
+            </w:r>
+          </w:p>
+        </w:tc>
+        <w:tc>
+          <w:tcPr>
+            <w:tcW w:w="3544" w:type="dxa"/>
+          </w:tcPr>
+          <w:p>
+            <w:pPr>
+              <w:pStyle w:val="TableContents"/>
+              <w:spacing w:line="276" w:lineRule="auto"/>
+              <w:rPr>
+                <w:rFonts w:ascii="BC Sans" w:hAnsi="BC Sans"/>
+                <w:sz w:val="20"/>
+                <w:szCs w:val="20"/>
+              </w:rPr>
+            </w:pPr>
+            <w:r>
+              <w:rPr>
+                <w:rFonts w:ascii="BC Sans" w:hAnsi="BC Sans"/>
+                <w:sz w:val="20"/>
+                <w:szCs w:val="20"/>
+              </w:rPr>
+              <w:t xml:space="preserve">{d. </w:t>
+            </w:r>
+            <w:proofErr w:type="spellStart"/>
+            <w:r>
+              <w:rPr>
+                <w:rFonts w:ascii="BC Sans" w:hAnsi="BC Sans"/>
+                <w:sz w:val="20"/>
+                <w:szCs w:val="20"/>
+              </w:rPr>
+              <w:t>naruProposedResidences</w:t>
+            </w:r>
+            <w:proofErr w:type="spellEnd"/>
+            <w:r>
+              <w:rPr>
+                <w:rFonts w:ascii="BC Sans" w:hAnsi="BC Sans"/>
+                <w:sz w:val="20"/>
+                <w:szCs w:val="20"/>
+              </w:rPr>
+              <w:t xml:space="preserve"> [</w:t>
+            </w:r>
+            <w:proofErr w:type="spellStart"/>
+            <w:r>
+              <w:rPr>
+                <w:rFonts w:ascii="BC Sans" w:hAnsi="BC Sans"/>
+                <w:sz w:val="20"/>
+                <w:szCs w:val="20"/>
+              </w:rPr>
+              <w:t>i</w:t>
+            </w:r>
+            <w:proofErr w:type="spellEnd"/>
+            <w:proofErr w:type="gramStart"/>
+            <w:r>
+              <w:rPr>
+                <w:rFonts w:ascii="BC Sans" w:hAnsi="BC Sans"/>
+                <w:sz w:val="20"/>
+                <w:szCs w:val="20"/>
+              </w:rPr>
+              <w:t>].</w:t>
+            </w:r>
+            <w:proofErr w:type="spellStart"/>
+            <w:r>
+              <w:rPr>
+                <w:rFonts w:ascii="BC Sans" w:hAnsi="BC Sans"/>
+                <w:sz w:val="20"/>
+                <w:szCs w:val="20"/>
+              </w:rPr>
+              <w:t>floorArea</w:t>
+            </w:r>
+            <w:proofErr w:type="gramEnd"/>
+            <w:r>
+              <w:rPr>
+                <w:rFonts w:ascii="BC Sans" w:hAnsi="BC Sans"/>
+                <w:sz w:val="20"/>
+                <w:szCs w:val="20"/>
+              </w:rPr>
+              <w:t>:ifEM</w:t>
+            </w:r>
+            <w:proofErr w:type="spellEnd"/>
+            <w:r>
+              <w:rPr>
+                <w:rFonts w:ascii="BC Sans" w:hAnsi="BC Sans"/>
+                <w:sz w:val="20"/>
+                <w:szCs w:val="20"/>
+              </w:rPr>
+              <w:t>():show(.</w:t>
+            </w:r>
+            <w:proofErr w:type="spellStart"/>
+            <w:r>
+              <w:rPr>
+                <w:rFonts w:ascii="BC Sans" w:hAnsi="BC Sans"/>
+                <w:sz w:val="20"/>
+                <w:szCs w:val="20"/>
+              </w:rPr>
+              <w:t>noData</w:t>
+            </w:r>
+            <w:proofErr w:type="spellEnd"/>
+            <w:r>
+              <w:rPr>
+                <w:rFonts w:ascii="BC Sans" w:hAnsi="BC Sans"/>
+                <w:sz w:val="20"/>
+                <w:szCs w:val="20"/>
+              </w:rPr>
+              <w:t>)}</w:t>
+            </w:r>
+            <w:r>
+              <w:rPr>
+                <w:rFonts w:ascii="BC Sans" w:hAnsi="BC Sans"/>
+                <w:sz w:val="20"/>
+                <w:szCs w:val="20"/>
+              </w:rPr>
+              <w:t>m²</w:t>
+            </w:r>
+          </w:p>
+        </w:tc>
+        <w:tc>
+          <w:tcPr>
+            <w:tcW w:w="4228" w:type="dxa"/>
+          </w:tcPr>
+          <w:p>
+            <w:pPr>
+              <w:pStyle w:val="TableContents"/>
+              <w:spacing w:line="276" w:lineRule="auto"/>
+              <w:rPr>
+                <w:rFonts w:ascii="BC Sans" w:hAnsi="BC Sans"/>
+                <w:sz w:val="20"/>
+                <w:szCs w:val="20"/>
+              </w:rPr>
+            </w:pPr>
+            <w:r>
+              <w:rPr>
+                <w:rFonts w:ascii="BC Sans" w:hAnsi="BC Sans"/>
+                <w:sz w:val="20"/>
+                <w:szCs w:val="20"/>
+              </w:rPr>
+              <w:t>{</w:t>
+            </w:r>
+            <w:proofErr w:type="spellStart"/>
+            <w:proofErr w:type="gramStart"/>
+            <w:r>
+              <w:rPr>
+                <w:rFonts w:ascii="BC Sans" w:hAnsi="BC Sans"/>
+                <w:sz w:val="20"/>
+                <w:szCs w:val="20"/>
+              </w:rPr>
+              <w:t>d.</w:t>
+            </w:r>
+            <w:r>
+              <w:rPr>
+                <w:rFonts w:ascii="BC Sans" w:hAnsi="BC Sans"/>
+                <w:sz w:val="20"/>
+                <w:szCs w:val="20"/>
+              </w:rPr>
+              <w:t>naruProposedResidences</w:t>
+            </w:r>
+            <w:proofErr w:type="spellEnd"/>
+            <w:proofErr w:type="gramEnd"/>
+            <w:r>
+              <w:rPr>
+                <w:rFonts w:ascii="BC Sans" w:hAnsi="BC Sans"/>
+                <w:sz w:val="20"/>
+                <w:szCs w:val="20"/>
+              </w:rPr>
+              <w:t xml:space="preserve"> [</w:t>
+            </w:r>
+            <w:proofErr w:type="spellStart"/>
+            <w:r>
+              <w:rPr>
+                <w:rFonts w:ascii="BC Sans" w:hAnsi="BC Sans"/>
+                <w:sz w:val="20"/>
+                <w:szCs w:val="20"/>
+              </w:rPr>
+              <w:t>i</w:t>
+            </w:r>
+            <w:proofErr w:type="spellEnd"/>
+            <w:r>
+              <w:rPr>
+                <w:rFonts w:ascii="BC Sans" w:hAnsi="BC Sans"/>
+                <w:sz w:val="20"/>
+                <w:szCs w:val="20"/>
+              </w:rPr>
+              <w:t>].</w:t>
+            </w:r>
+            <w:proofErr w:type="spellStart"/>
+            <w:r>
+              <w:rPr>
+                <w:rFonts w:ascii="BC Sans" w:hAnsi="BC Sans"/>
+                <w:sz w:val="20"/>
+                <w:szCs w:val="20"/>
+              </w:rPr>
+              <w:t>description:ifEM</w:t>
+            </w:r>
+            <w:proofErr w:type="spellEnd"/>
+            <w:r>
+              <w:rPr>
+                <w:rFonts w:ascii="BC Sans" w:hAnsi="BC Sans"/>
+                <w:sz w:val="20"/>
+                <w:szCs w:val="20"/>
+              </w:rPr>
+              <w:t>():show(.</w:t>
+            </w:r>
+            <w:proofErr w:type="spellStart"/>
+            <w:r>
+              <w:rPr>
+                <w:rFonts w:ascii="BC Sans" w:hAnsi="BC Sans"/>
+                <w:sz w:val="20"/>
+                <w:szCs w:val="20"/>
+              </w:rPr>
+              <w:t>noData</w:t>
+            </w:r>
+            <w:proofErr w:type="spellEnd"/>
+            <w:r>
+              <w:rPr>
+                <w:rFonts w:ascii="BC Sans" w:hAnsi="BC Sans"/>
+                <w:sz w:val="20"/>
+                <w:szCs w:val="20"/>
+              </w:rPr>
+              <w:t>)}</w:t>
+            </w:r>
+          </w:p>
+        </w:tc>
+      </w:tr>
+      <w:tr>
+        <w:tc>
+          <w:tcPr>
+            <w:tcW w:w="3119" w:type="dxa"/>
+          </w:tcPr>
+          <w:p>
+            <w:pPr>
+              <w:pStyle w:val="TableContents"/>
+              <w:spacing w:line="276" w:lineRule="auto"/>
+              <w:rPr>
+                <w:rFonts w:ascii="BC Sans" w:hAnsi="BC Sans"/>
+                <w:sz w:val="20"/>
+                <w:szCs w:val="20"/>
+              </w:rPr>
+            </w:pPr>
+            <w:proofErr w:type="gramStart"/>
+            <w:r>
+              <w:rPr>
+                <w:rFonts w:ascii="BC Sans" w:hAnsi="BC Sans"/>
+                <w:sz w:val="20"/>
+                <w:szCs w:val="20"/>
+              </w:rPr>
+              <w:t>#{</w:t>
+            </w:r>
+            <w:proofErr w:type="gramEnd"/>
+            <w:r>
+              <w:rPr>
+                <w:rFonts w:ascii="BC Sans" w:hAnsi="BC Sans"/>
+                <w:sz w:val="20"/>
+                <w:szCs w:val="20"/>
+              </w:rPr>
+              <w:t>d.</w:t>
+            </w:r>
+            <w:r>
+              <w:rPr>
+                <w:rFonts w:ascii="BC Sans" w:hAnsi="BC Sans"/>
+                <w:sz w:val="20"/>
+                <w:szCs w:val="20"/>
+              </w:rPr>
+              <w:t xml:space="preserve">naruProposedResidences </w:t>
+            </w:r>
+            <w:r>
+              <w:rPr>
+                <w:rFonts w:ascii="BC Sans" w:hAnsi="BC Sans"/>
+                <w:sz w:val="20"/>
+                <w:szCs w:val="20"/>
+              </w:rPr>
+              <w:t>[i+1].</w:t>
+            </w:r>
+            <w:proofErr w:type="spellStart"/>
+            <w:r>
+              <w:rPr>
+                <w:rFonts w:ascii="BC Sans" w:hAnsi="BC Sans"/>
+                <w:sz w:val="20"/>
+                <w:szCs w:val="20"/>
+              </w:rPr>
+              <w:t>cnt:ifEM</w:t>
+            </w:r>
+            <w:proofErr w:type="spellEnd"/>
+            <w:r>
+              <w:rPr>
+                <w:rFonts w:ascii="BC Sans" w:hAnsi="BC Sans"/>
+                <w:sz w:val="20"/>
+                <w:szCs w:val="20"/>
+              </w:rPr>
+              <w:t>():show(.</w:t>
+            </w:r>
+            <w:proofErr w:type="spellStart"/>
+            <w:r>
+              <w:rPr>
+                <w:rFonts w:ascii="BC Sans" w:hAnsi="BC Sans"/>
+                <w:sz w:val="20"/>
+                <w:szCs w:val="20"/>
+              </w:rPr>
+              <w:t>noData</w:t>
+            </w:r>
+            <w:proofErr w:type="spellEnd"/>
+            <w:r>
+              <w:rPr>
+                <w:rFonts w:ascii="BC Sans" w:hAnsi="BC Sans"/>
+                <w:sz w:val="20"/>
+                <w:szCs w:val="20"/>
+              </w:rPr>
+              <w:t>)}</w:t>
+            </w:r>
+          </w:p>
+        </w:tc>
+        <w:tc>
+          <w:tcPr>
+            <w:tcW w:w="3544" w:type="dxa"/>
+          </w:tcPr>
+          <w:p>
+            <w:pPr>
+              <w:pStyle w:val="TableContents"/>
+              <w:spacing w:line="276" w:lineRule="auto"/>
+              <w:rPr>
+                <w:rFonts w:ascii="BC Sans" w:hAnsi="BC Sans"/>
+                <w:sz w:val="20"/>
+                <w:szCs w:val="20"/>
+              </w:rPr>
+            </w:pPr>
+            <w:r>
+              <w:rPr>
+                <w:rFonts w:ascii="BC Sans" w:hAnsi="BC Sans"/>
+                <w:sz w:val="20"/>
+                <w:szCs w:val="20"/>
+              </w:rPr>
+              <w:t>{</w:t>
+            </w:r>
+            <w:proofErr w:type="spellStart"/>
+            <w:r>
+              <w:rPr>
+                <w:rFonts w:ascii="BC Sans" w:hAnsi="BC Sans"/>
+                <w:sz w:val="20"/>
+                <w:szCs w:val="20"/>
+              </w:rPr>
+              <w:t>d.</w:t>
+            </w:r>
+            <w:r>
+              <w:rPr>
+                <w:rFonts w:ascii="BC Sans" w:hAnsi="BC Sans"/>
+                <w:sz w:val="20"/>
+                <w:szCs w:val="20"/>
+              </w:rPr>
+              <w:t>naruProposedResidences</w:t>
+            </w:r>
+            <w:proofErr w:type="spellEnd"/>
+            <w:r>
+              <w:rPr>
+                <w:rFonts w:ascii="BC Sans" w:hAnsi="BC Sans"/>
+                <w:sz w:val="20"/>
+                <w:szCs w:val="20"/>
+              </w:rPr>
+              <w:t>[i+1].</w:t>
+            </w:r>
+            <w:proofErr w:type="spellStart"/>
+            <w:r>
+              <w:rPr>
+                <w:rFonts w:ascii="BC Sans" w:hAnsi="BC Sans"/>
+                <w:sz w:val="20"/>
+                <w:szCs w:val="20"/>
+              </w:rPr>
+              <w:t>floorArea:ifEM</w:t>
+            </w:r>
+            <w:proofErr w:type="spellEnd"/>
+            <w:r>
+              <w:rPr>
+                <w:rFonts w:ascii="BC Sans" w:hAnsi="BC Sans"/>
+                <w:sz w:val="20"/>
+                <w:szCs w:val="20"/>
+              </w:rPr>
+              <w:t>():show(.</w:t>
+            </w:r>
+            <w:proofErr w:type="spellStart"/>
+            <w:r>
+              <w:rPr>
+                <w:rFonts w:ascii="BC Sans" w:hAnsi="BC Sans"/>
+                <w:sz w:val="20"/>
+                <w:szCs w:val="20"/>
+              </w:rPr>
+              <w:t>noData</w:t>
+            </w:r>
+            <w:proofErr w:type="spellEnd"/>
+            <w:r>
+              <w:rPr>
+                <w:rFonts w:ascii="BC Sans" w:hAnsi="BC Sans"/>
+                <w:sz w:val="20"/>
+                <w:szCs w:val="20"/>
+              </w:rPr>
+              <w:t>)}</w:t>
+            </w:r>
+            <w:r>
+              <w:rPr>
+                <w:rFonts w:ascii="BC Sans" w:hAnsi="BC Sans"/>
+                <w:sz w:val="20"/>
+                <w:szCs w:val="20"/>
+              </w:rPr>
+              <w:t>m²</w:t>
+            </w:r>
+          </w:p>
+        </w:tc>
+        <w:tc>
+          <w:tcPr>
+            <w:tcW w:w="4228" w:type="dxa"/>
+          </w:tcPr>
+          <w:p>
+            <w:pPr>
+              <w:pStyle w:val="TableContents"/>
+              <w:spacing w:line="276" w:lineRule="auto"/>
+              <w:rPr>
+                <w:rFonts w:ascii="BC Sans" w:hAnsi="BC Sans"/>
+                <w:sz w:val="20"/>
+                <w:szCs w:val="20"/>
+              </w:rPr>
+            </w:pPr>
+            <w:r>
+              <w:rPr>
+                <w:rFonts w:ascii="BC Sans" w:hAnsi="BC Sans"/>
+                <w:sz w:val="20"/>
+                <w:szCs w:val="20"/>
+              </w:rPr>
+              <w:t>{</w:t>
+            </w:r>
+            <w:proofErr w:type="spellStart"/>
+            <w:proofErr w:type="gramStart"/>
+            <w:r>
+              <w:rPr>
+                <w:rFonts w:ascii="BC Sans" w:hAnsi="BC Sans"/>
+                <w:sz w:val="20"/>
+                <w:szCs w:val="20"/>
+              </w:rPr>
+              <w:t>d.</w:t>
+            </w:r>
+            <w:r>
+              <w:rPr>
+                <w:rFonts w:ascii="BC Sans" w:hAnsi="BC Sans"/>
+                <w:sz w:val="20"/>
+                <w:szCs w:val="20"/>
+              </w:rPr>
+              <w:t>naruProposedResidences</w:t>
+            </w:r>
+            <w:proofErr w:type="spellEnd"/>
+            <w:proofErr w:type="gramEnd"/>
+            <w:r>
+              <w:rPr>
+                <w:rFonts w:ascii="BC Sans" w:hAnsi="BC Sans"/>
+                <w:sz w:val="20"/>
+                <w:szCs w:val="20"/>
+              </w:rPr>
+              <w:t>[i+1].</w:t>
+            </w:r>
+            <w:proofErr w:type="spellStart"/>
+            <w:r>
+              <w:rPr>
+                <w:rFonts w:ascii="BC Sans" w:hAnsi="BC Sans"/>
+                <w:sz w:val="20"/>
+                <w:szCs w:val="20"/>
+              </w:rPr>
+              <w:t>description:ifEM</w:t>
+            </w:r>
+            <w:proofErr w:type="spellEnd"/>
+            <w:r>
+              <w:rPr>
+                <w:rFonts w:ascii="BC Sans" w:hAnsi="BC Sans"/>
+                <w:sz w:val="20"/>
+                <w:szCs w:val="20"/>
+              </w:rPr>
+              <w:t>():show(.</w:t>
+            </w:r>
+            <w:proofErr w:type="spellStart"/>
+            <w:r>
+              <w:rPr>
+                <w:rFonts w:ascii="BC Sans" w:hAnsi="BC Sans"/>
+                <w:sz w:val="20"/>
+                <w:szCs w:val="20"/>
+              </w:rPr>
+              <w:t>noData</w:t>
+            </w:r>
+            <w:proofErr w:type="spellEnd"/>
+            <w:r>
+              <w:rPr>
+                <w:rFonts w:ascii="BC Sans" w:hAnsi="BC Sans"/>
+                <w:sz w:val="20"/>
+                <w:szCs w:val="20"/>
+              </w:rPr>
+              <w:t>)}</w:t>
+            </w:r>
+          </w:p>
+        </w:tc>
+      </w:tr>
+    </w:tbl>
+    <w:p>
+      <w:pPr>
+        <w:pStyle w:val="TableContents"/>
+        <w:rPr>
+          <w:rFonts w:hint="eastAsia"/>
+          <w:sz w:val="20"/>
+          <w:szCs w:val="20"/>
+        </w:rPr>
+      </w:pPr>
+    </w:p>
+    <w:p>
+      <w:pPr>
+        <w:pStyle w:val="TableContents"/>
+        <w:rPr>
+          <w:rFonts w:hint="eastAsia"/>
+          <w:sz w:val="20"/>
+          <w:szCs w:val="20"/>
+        </w:rPr>
+      </w:pPr>
+      <w:r>
+        <w:rPr>
+          <w:rFonts w:ascii="BC Sans" w:hAnsi="BC Sans"/>
+          <w:color w:val="B85C00"/>
+          <w:sz w:val="20"/>
+          <w:szCs w:val="20"/>
+        </w:rPr>
+        <w:t>{</w:t>
+      </w:r>
+      <w:proofErr w:type="spellStart"/>
+      <w:proofErr w:type="gramStart"/>
+      <w:r>
+        <w:rPr>
+          <w:rFonts w:ascii="BC Sans" w:hAnsi="BC Sans"/>
+          <w:color w:val="B85C00"/>
+          <w:sz w:val="20"/>
+          <w:szCs w:val="20"/>
+        </w:rPr>
+        <w:t>d.</w:t>
+      </w:r>
+      <w:r>
+        <w:rPr>
+          <w:rFonts w:ascii="BC Sans" w:hAnsi="BC Sans"/>
+          <w:color w:val="B85C00"/>
+          <w:sz w:val="20"/>
+          <w:szCs w:val="20"/>
+        </w:rPr>
+        <w:t>naruProposedResidences</w:t>
+      </w:r>
+      <w:proofErr w:type="gramEnd"/>
+      <w:r>
+        <w:rPr>
+          <w:rFonts w:ascii="BC Sans" w:hAnsi="BC Sans"/>
+          <w:color w:val="B85C00"/>
+          <w:sz w:val="20"/>
+          <w:szCs w:val="20"/>
+        </w:rPr>
+        <w:t>:len</w:t>
+      </w:r>
+      <w:proofErr w:type="spellEnd"/>
+      <w:r>
+        <w:rPr>
+          <w:rFonts w:ascii="BC Sans" w:hAnsi="BC Sans"/>
+          <w:color w:val="B85C00"/>
+          <w:sz w:val="20"/>
+          <w:szCs w:val="20"/>
+        </w:rPr>
+        <w:t>():</w:t>
+      </w:r>
+      <w:proofErr w:type="spellStart"/>
+      <w:r>
+        <w:rPr>
+          <w:rFonts w:ascii="BC Sans" w:hAnsi="BC Sans"/>
+          <w:color w:val="B85C00"/>
+          <w:sz w:val="20"/>
+          <w:szCs w:val="20"/>
+        </w:rPr>
+        <w:t>ifGT</w:t>
+      </w:r>
+      <w:proofErr w:type="spellEnd"/>
+      <w:r>
+        <w:rPr>
+          <w:rFonts w:ascii="BC Sans" w:hAnsi="BC Sans"/>
+          <w:color w:val="B85C00"/>
+          <w:sz w:val="20"/>
+          <w:szCs w:val="20"/>
+        </w:rPr>
+        <w:t>(0):</w:t>
+      </w:r>
+      <w:proofErr w:type="spellStart"/>
+      <w:r>
+        <w:rPr>
+          <w:rFonts w:ascii="BC Sans" w:hAnsi="BC Sans"/>
+          <w:color w:val="B85C00"/>
+          <w:sz w:val="20"/>
+          <w:szCs w:val="20"/>
+        </w:rPr>
+        <w:t>show</w:t>
+      </w:r>
+      <w:r>
+        <w:rPr>
+          <w:rFonts w:ascii="BC Sans" w:hAnsi="BC Sans"/>
+          <w:color w:val="B85C00"/>
+          <w:sz w:val="20"/>
+          <w:szCs w:val="20"/>
+        </w:rPr>
+        <w:t>End</w:t>
+      </w:r>
+      <w:proofErr w:type="spellEnd"/>
+      <w:r>
+        <w:rPr>
+          <w:rFonts w:ascii="BC Sans" w:hAnsi="BC Sans"/>
+          <w:color w:val="B85C00"/>
+          <w:sz w:val="20"/>
+          <w:szCs w:val="20"/>
+        </w:rPr>
+        <w:t>}</w:t>
+      </w:r>
+    </w:p>
+    <w:p>
+      <w:pPr>
+        <w:pStyle w:val="TableContents"/>
+        <w:rPr>
+          <w:rFonts w:hint="eastAsia"/>
+          <w:sz w:val="20"/>
+          <w:szCs w:val="20"/>
+        </w:rPr>
+      </w:pPr>
     </w:p>
     <w:p>
       <w:pPr>
@@ -11535,6 +12387,7 @@
                 <w:sz w:val="20"/>
                 <w:szCs w:val="20"/>
               </w:rPr>
+              <w:lastRenderedPageBreak/>
               <w:t>{</w:t>
             </w:r>
             <w:proofErr w:type="spellStart"/>

</xml_diff>

<commit_message>
Update NARU PDF template with TFWH fields
</commit_message>
<xml_diff>
--- a/services/templates/pdf/submissions/naru-submission-template.docx
+++ b/services/templates/pdf/submissions/naru-submission-template.docx
@@ -8694,6 +8694,390 @@
           </w:p>
         </w:tc>
       </w:tr>
+    </w:tbl>
+    <w:p>
+      <w:pPr>
+        <w:rPr>
+          <w:rFonts w:ascii="BC Sans" w:eastAsia="Songti SC" w:hAnsi="BC Sans" w:cs="Arial Unicode MS"/>
+          <w:color w:val="B85C00"/>
+          <w:kern w:val="2"/>
+          <w:sz w:val="20"/>
+          <w:szCs w:val="20"/>
+          <w:lang w:eastAsia="zh-CN" w:bidi="hi-IN"/>
+        </w:rPr>
+      </w:pPr>
+      <w:r>
+        <w:rPr>
+          <w:rFonts w:ascii="BC Sans" w:eastAsia="Songti SC" w:hAnsi="BC Sans" w:cs="Arial Unicode MS"/>
+          <w:color w:val="B85C00"/>
+          <w:kern w:val="2"/>
+          <w:sz w:val="20"/>
+          <w:szCs w:val="20"/>
+          <w:lang w:eastAsia="zh-CN" w:bidi="hi-IN"/>
+        </w:rPr>
+        <w:t>{</w:t>
+      </w:r>
+      <w:proofErr w:type="gramStart"/>
+      <w:r>
+        <w:rPr>
+          <w:rFonts w:ascii="BC Sans" w:eastAsia="Songti SC" w:hAnsi="BC Sans" w:cs="Arial Unicode MS"/>
+          <w:color w:val="B85C00"/>
+          <w:kern w:val="2"/>
+          <w:sz w:val="20"/>
+          <w:szCs w:val="20"/>
+          <w:lang w:eastAsia="zh-CN" w:bidi="hi-IN"/>
+        </w:rPr>
+        <w:t>d.</w:t>
+      </w:r>
+      <w:r>
+        <w:rPr>
+          <w:rFonts w:ascii="BC Sans" w:eastAsia="Songti SC" w:hAnsi="BC Sans" w:cs="Arial Unicode MS"/>
+          <w:color w:val="B85C00"/>
+          <w:kern w:val="2"/>
+          <w:sz w:val="20"/>
+          <w:szCs w:val="20"/>
+          <w:lang w:eastAsia="zh-CN" w:bidi="hi-IN"/>
+        </w:rPr>
+        <w:t>naruW</w:t>
+      </w:r>
+      <w:r>
+        <w:rPr>
+          <w:rFonts w:ascii="BC Sans" w:eastAsia="Songti SC" w:hAnsi="BC Sans" w:cs="Arial Unicode MS"/>
+          <w:color w:val="B85C00"/>
+          <w:kern w:val="2"/>
+          <w:sz w:val="20"/>
+          <w:szCs w:val="20"/>
+          <w:lang w:eastAsia="zh-CN" w:bidi="hi-IN"/>
+        </w:rPr>
+        <w:t>illBeOverFiveHundredM</w:t>
+      </w:r>
+      <w:proofErr w:type="gramEnd"/>
+      <w:r>
+        <w:rPr>
+          <w:rFonts w:ascii="BC Sans" w:eastAsia="Songti SC" w:hAnsi="BC Sans" w:cs="Arial Unicode MS"/>
+          <w:color w:val="B85C00"/>
+          <w:kern w:val="2"/>
+          <w:sz w:val="20"/>
+          <w:szCs w:val="20"/>
+          <w:lang w:eastAsia="zh-CN" w:bidi="hi-IN"/>
+        </w:rPr>
+        <w:t>2</w:t>
+      </w:r>
+      <w:r>
+        <w:rPr>
+          <w:rFonts w:ascii="BC Sans" w:eastAsia="Songti SC" w:hAnsi="BC Sans" w:cs="Arial Unicode MS"/>
+          <w:color w:val="B85C00"/>
+          <w:kern w:val="2"/>
+          <w:sz w:val="20"/>
+          <w:szCs w:val="20"/>
+          <w:lang w:eastAsia="zh-CN" w:bidi="hi-IN"/>
+        </w:rPr>
+        <w:t>:i</w:t>
+      </w:r>
+      <w:r>
+        <w:rPr>
+          <w:rFonts w:ascii="BC Sans" w:eastAsia="Songti SC" w:hAnsi="BC Sans" w:cs="Arial Unicode MS"/>
+          <w:color w:val="B85C00"/>
+          <w:kern w:val="2"/>
+          <w:sz w:val="20"/>
+          <w:szCs w:val="20"/>
+          <w:lang w:eastAsia="zh-CN" w:bidi="hi-IN"/>
+        </w:rPr>
+        <w:t>f</w:t>
+      </w:r>
+      <w:r>
+        <w:rPr>
+          <w:rFonts w:ascii="BC Sans" w:eastAsia="Songti SC" w:hAnsi="BC Sans" w:cs="Arial Unicode MS"/>
+          <w:color w:val="B85C00"/>
+          <w:kern w:val="2"/>
+          <w:sz w:val="20"/>
+          <w:szCs w:val="20"/>
+          <w:lang w:eastAsia="zh-CN" w:bidi="hi-IN"/>
+        </w:rPr>
+        <w:t>EQ(</w:t>
+      </w:r>
+      <w:r>
+        <w:rPr>
+          <w:rFonts w:ascii="vertical" w:eastAsia="Songti SC" w:hAnsi="vertical" w:cs="Arial Unicode MS"/>
+          <w:color w:val="B85C00"/>
+          <w:kern w:val="2"/>
+          <w:sz w:val="20"/>
+          <w:szCs w:val="20"/>
+          <w:lang w:eastAsia="zh-CN" w:bidi="hi-IN"/>
+        </w:rPr>
+        <w:t xml:space="preserve"> </w:t>
+      </w:r>
+      <w:r>
+        <w:rPr>
+          <w:rFonts w:ascii="BC Sans" w:eastAsia="Songti SC" w:hAnsi="BC Sans" w:cs="Arial Unicode MS"/>
+          <w:color w:val="B85C00"/>
+          <w:kern w:val="2"/>
+          <w:sz w:val="20"/>
+          <w:szCs w:val="20"/>
+          <w:lang w:eastAsia="zh-CN" w:bidi="hi-IN"/>
+        </w:rPr>
+        <w:t>'Yes</w:t>
+      </w:r>
+      <w:r>
+        <w:rPr>
+          <w:rFonts w:ascii="BC Sans" w:eastAsia="Songti SC" w:hAnsi="BC Sans" w:cs="Arial Unicode MS"/>
+          <w:color w:val="B85C00"/>
+          <w:kern w:val="2"/>
+          <w:sz w:val="20"/>
+          <w:szCs w:val="20"/>
+          <w:lang w:eastAsia="zh-CN" w:bidi="hi-IN"/>
+        </w:rPr>
+        <w:t>'</w:t>
+      </w:r>
+      <w:r>
+        <w:rPr>
+          <w:rFonts w:ascii="BC Sans" w:eastAsia="Songti SC" w:hAnsi="BC Sans" w:cs="Arial Unicode MS"/>
+          <w:color w:val="B85C00"/>
+          <w:kern w:val="2"/>
+          <w:sz w:val="20"/>
+          <w:szCs w:val="20"/>
+          <w:lang w:eastAsia="zh-CN" w:bidi="hi-IN"/>
+        </w:rPr>
+        <w:t>)</w:t>
+      </w:r>
+      <w:r>
+        <w:rPr>
+          <w:rFonts w:ascii="BC Sans" w:eastAsia="Songti SC" w:hAnsi="BC Sans" w:cs="Arial Unicode MS"/>
+          <w:color w:val="B85C00"/>
+          <w:kern w:val="2"/>
+          <w:sz w:val="20"/>
+          <w:szCs w:val="20"/>
+          <w:lang w:eastAsia="zh-CN" w:bidi="hi-IN"/>
+        </w:rPr>
+        <w:t>:or(.naruW</w:t>
+      </w:r>
+      <w:r>
+        <w:rPr>
+          <w:rFonts w:ascii="BC Sans" w:eastAsia="Songti SC" w:hAnsi="BC Sans" w:cs="Arial Unicode MS"/>
+          <w:color w:val="B85C00"/>
+          <w:kern w:val="2"/>
+          <w:sz w:val="20"/>
+          <w:szCs w:val="20"/>
+          <w:lang w:eastAsia="zh-CN" w:bidi="hi-IN"/>
+        </w:rPr>
+        <w:t>illHaveAdditionalResidence</w:t>
+      </w:r>
+      <w:r>
+        <w:rPr>
+          <w:rFonts w:ascii="BC Sans" w:eastAsia="Songti SC" w:hAnsi="BC Sans" w:cs="Arial Unicode MS"/>
+          <w:color w:val="B85C00"/>
+          <w:kern w:val="2"/>
+          <w:sz w:val="20"/>
+          <w:szCs w:val="20"/>
+          <w:lang w:eastAsia="zh-CN" w:bidi="hi-IN"/>
+        </w:rPr>
+        <w:t>)</w:t>
+      </w:r>
+      <w:r>
+        <w:rPr>
+          <w:rFonts w:ascii="BC Sans" w:eastAsia="Songti SC" w:hAnsi="BC Sans" w:cs="Arial Unicode MS"/>
+          <w:color w:val="B85C00"/>
+          <w:kern w:val="2"/>
+          <w:sz w:val="20"/>
+          <w:szCs w:val="20"/>
+          <w:lang w:eastAsia="zh-CN" w:bidi="hi-IN"/>
+        </w:rPr>
+        <w:t>:</w:t>
+      </w:r>
+      <w:r>
+        <w:rPr>
+          <w:rFonts w:ascii="BC Sans" w:eastAsia="Songti SC" w:hAnsi="BC Sans" w:cs="Arial Unicode MS"/>
+          <w:color w:val="B85C00"/>
+          <w:kern w:val="2"/>
+          <w:sz w:val="20"/>
+          <w:szCs w:val="20"/>
+          <w:lang w:eastAsia="zh-CN" w:bidi="hi-IN"/>
+        </w:rPr>
+        <w:t>i</w:t>
+      </w:r>
+      <w:r>
+        <w:rPr>
+          <w:rFonts w:ascii="BC Sans" w:eastAsia="Songti SC" w:hAnsi="BC Sans" w:cs="Arial Unicode MS"/>
+          <w:color w:val="B85C00"/>
+          <w:kern w:val="2"/>
+          <w:sz w:val="20"/>
+          <w:szCs w:val="20"/>
+          <w:lang w:eastAsia="zh-CN" w:bidi="hi-IN"/>
+        </w:rPr>
+        <w:t>f</w:t>
+      </w:r>
+      <w:r>
+        <w:rPr>
+          <w:rFonts w:ascii="BC Sans" w:eastAsia="Songti SC" w:hAnsi="BC Sans" w:cs="Arial Unicode MS"/>
+          <w:color w:val="B85C00"/>
+          <w:kern w:val="2"/>
+          <w:sz w:val="20"/>
+          <w:szCs w:val="20"/>
+          <w:lang w:eastAsia="zh-CN" w:bidi="hi-IN"/>
+        </w:rPr>
+        <w:t>EQ(</w:t>
+      </w:r>
+      <w:r>
+        <w:rPr>
+          <w:rFonts w:ascii="BC Sans" w:eastAsia="Songti SC" w:hAnsi="BC Sans" w:cs="Arial Unicode MS"/>
+          <w:color w:val="B85C00"/>
+          <w:kern w:val="2"/>
+          <w:sz w:val="20"/>
+          <w:szCs w:val="20"/>
+          <w:lang w:eastAsia="zh-CN" w:bidi="hi-IN"/>
+        </w:rPr>
+        <w:t>'Yes'</w:t>
+      </w:r>
+      <w:r>
+        <w:rPr>
+          <w:rFonts w:ascii="BC Sans" w:eastAsia="Songti SC" w:hAnsi="BC Sans" w:cs="Arial Unicode MS"/>
+          <w:color w:val="B85C00"/>
+          <w:kern w:val="2"/>
+          <w:sz w:val="20"/>
+          <w:szCs w:val="20"/>
+          <w:lang w:eastAsia="zh-CN" w:bidi="hi-IN"/>
+        </w:rPr>
+        <w:t>):</w:t>
+      </w:r>
+      <w:r>
+        <w:rPr>
+          <w:rFonts w:ascii="BC Sans" w:eastAsia="Songti SC" w:hAnsi="BC Sans" w:cs="Arial Unicode MS"/>
+          <w:color w:val="B85C00"/>
+          <w:kern w:val="2"/>
+          <w:sz w:val="20"/>
+          <w:szCs w:val="20"/>
+          <w:lang w:eastAsia="zh-CN" w:bidi="hi-IN"/>
+        </w:rPr>
+        <w:t>or(.naruW</w:t>
+      </w:r>
+      <w:r>
+        <w:rPr>
+          <w:rFonts w:ascii="BC Sans" w:eastAsia="Songti SC" w:hAnsi="BC Sans" w:cs="Arial Unicode MS"/>
+          <w:color w:val="B85C00"/>
+          <w:kern w:val="2"/>
+          <w:sz w:val="20"/>
+          <w:szCs w:val="20"/>
+          <w:lang w:eastAsia="zh-CN" w:bidi="hi-IN"/>
+        </w:rPr>
+        <w:t>illHaveTemporaryForeignWorkerHousing</w:t>
+      </w:r>
+      <w:r>
+        <w:rPr>
+          <w:rFonts w:ascii="BC Sans" w:eastAsia="Songti SC" w:hAnsi="BC Sans" w:cs="Arial Unicode MS"/>
+          <w:color w:val="B85C00"/>
+          <w:kern w:val="2"/>
+          <w:sz w:val="20"/>
+          <w:szCs w:val="20"/>
+          <w:lang w:eastAsia="zh-CN" w:bidi="hi-IN"/>
+        </w:rPr>
+        <w:t>)</w:t>
+      </w:r>
+      <w:r>
+        <w:rPr>
+          <w:rFonts w:ascii="BC Sans" w:eastAsia="Songti SC" w:hAnsi="BC Sans" w:cs="Arial Unicode MS"/>
+          <w:color w:val="B85C00"/>
+          <w:kern w:val="2"/>
+          <w:sz w:val="20"/>
+          <w:szCs w:val="20"/>
+          <w:lang w:eastAsia="zh-CN" w:bidi="hi-IN"/>
+        </w:rPr>
+        <w:t>:</w:t>
+      </w:r>
+      <w:r>
+        <w:rPr>
+          <w:rFonts w:ascii="BC Sans" w:eastAsia="Songti SC" w:hAnsi="BC Sans" w:cs="Arial Unicode MS"/>
+          <w:color w:val="B85C00"/>
+          <w:kern w:val="2"/>
+          <w:sz w:val="20"/>
+          <w:szCs w:val="20"/>
+          <w:lang w:eastAsia="zh-CN" w:bidi="hi-IN"/>
+        </w:rPr>
+        <w:t>i</w:t>
+      </w:r>
+      <w:r>
+        <w:rPr>
+          <w:rFonts w:ascii="BC Sans" w:eastAsia="Songti SC" w:hAnsi="BC Sans" w:cs="Arial Unicode MS"/>
+          <w:color w:val="B85C00"/>
+          <w:kern w:val="2"/>
+          <w:sz w:val="20"/>
+          <w:szCs w:val="20"/>
+          <w:lang w:eastAsia="zh-CN" w:bidi="hi-IN"/>
+        </w:rPr>
+        <w:t>f</w:t>
+      </w:r>
+      <w:r>
+        <w:rPr>
+          <w:rFonts w:ascii="BC Sans" w:eastAsia="Songti SC" w:hAnsi="BC Sans" w:cs="Arial Unicode MS"/>
+          <w:color w:val="B85C00"/>
+          <w:kern w:val="2"/>
+          <w:sz w:val="20"/>
+          <w:szCs w:val="20"/>
+          <w:lang w:eastAsia="zh-CN" w:bidi="hi-IN"/>
+        </w:rPr>
+        <w:t>EQ(</w:t>
+      </w:r>
+      <w:r>
+        <w:rPr>
+          <w:rFonts w:ascii="BC Sans" w:eastAsia="Songti SC" w:hAnsi="BC Sans" w:cs="Arial Unicode MS"/>
+          <w:color w:val="B85C00"/>
+          <w:kern w:val="2"/>
+          <w:sz w:val="20"/>
+          <w:szCs w:val="20"/>
+          <w:lang w:eastAsia="zh-CN" w:bidi="hi-IN"/>
+        </w:rPr>
+        <w:t>'Yes'</w:t>
+      </w:r>
+      <w:r>
+        <w:rPr>
+          <w:rFonts w:ascii="BC Sans" w:eastAsia="Songti SC" w:hAnsi="BC Sans" w:cs="Arial Unicode MS"/>
+          <w:color w:val="B85C00"/>
+          <w:kern w:val="2"/>
+          <w:sz w:val="20"/>
+          <w:szCs w:val="20"/>
+          <w:lang w:eastAsia="zh-CN" w:bidi="hi-IN"/>
+        </w:rPr>
+        <w:t>):</w:t>
+      </w:r>
+      <w:r>
+        <w:rPr>
+          <w:rFonts w:ascii="BC Sans" w:eastAsia="Songti SC" w:hAnsi="BC Sans" w:cs="Arial Unicode MS"/>
+          <w:color w:val="B85C00"/>
+          <w:kern w:val="2"/>
+          <w:sz w:val="20"/>
+          <w:szCs w:val="20"/>
+          <w:lang w:eastAsia="zh-CN" w:bidi="hi-IN"/>
+        </w:rPr>
+        <w:t>showBegin</w:t>
+      </w:r>
+      <w:r>
+        <w:rPr>
+          <w:rFonts w:ascii="BC Sans" w:eastAsia="Songti SC" w:hAnsi="BC Sans" w:cs="Arial Unicode MS"/>
+          <w:color w:val="B85C00"/>
+          <w:kern w:val="2"/>
+          <w:sz w:val="20"/>
+          <w:szCs w:val="20"/>
+          <w:lang w:eastAsia="zh-CN" w:bidi="hi-IN"/>
+        </w:rPr>
+        <w:t>}</w:t>
+      </w:r>
+    </w:p>
+    <w:tbl>
+      <w:tblPr>
+        <w:tblW w:w="4996" w:type="pct"/>
+        <w:tblInd w:w="10" w:type="dxa"/>
+        <w:tblLayout w:type="fixed"/>
+        <w:tblCellMar>
+          <w:top w:w="57" w:type="dxa"/>
+          <w:left w:w="57" w:type="dxa"/>
+          <w:bottom w:w="170" w:type="dxa"/>
+          <w:right w:w="57" w:type="dxa"/>
+        </w:tblCellMar>
+        <w:tblLook w:val="04A0" w:firstRow="1" w:lastRow="0" w:firstColumn="1" w:lastColumn="0" w:noHBand="0" w:noVBand="1"/>
+      </w:tblPr>
+      <w:tblGrid>
+        <w:gridCol w:w="3632"/>
+        <w:gridCol w:w="7250"/>
+      </w:tblGrid>
       <w:tr>
         <w:tc>
           <w:tcPr>
@@ -8719,7 +9103,8 @@
                 <w:sz w:val="20"/>
                 <w:szCs w:val="20"/>
               </w:rPr>
-              <w:t xml:space="preserve">Describe the necessity for an </w:t>
+              <w:lastRenderedPageBreak/>
+              <w:t>Is your proposal necessary for farm use? If so, please explain</w:t>
             </w:r>
             <w:r>
               <w:rPr>
@@ -8729,8 +9114,129 @@
                 <w:sz w:val="20"/>
                 <w:szCs w:val="20"/>
               </w:rPr>
-              <w:lastRenderedPageBreak/>
-              <w:t>additional residence for farm use and how it will support agriculture in the short or long term.</w:t>
+              <w:t>{</w:t>
+            </w:r>
+            <w:proofErr w:type="gramStart"/>
+            <w:r>
+              <w:rPr>
+                <w:rFonts w:ascii="BC Sans" w:hAnsi="BC Sans"/>
+                <w:b/>
+                <w:bCs/>
+                <w:sz w:val="20"/>
+                <w:szCs w:val="20"/>
+              </w:rPr>
+              <w:t>d.naruWillHaveTemporaryForeignWorkerHousing</w:t>
+            </w:r>
+            <w:proofErr w:type="gramEnd"/>
+            <w:r>
+              <w:rPr>
+                <w:rFonts w:ascii="BC Sans" w:hAnsi="BC Sans"/>
+                <w:b/>
+                <w:bCs/>
+                <w:sz w:val="20"/>
+                <w:szCs w:val="20"/>
+              </w:rPr>
+              <w:t>:</w:t>
+            </w:r>
+            <w:r>
+              <w:rPr>
+                <w:rFonts w:ascii="BC Sans" w:hAnsi="BC Sans"/>
+                <w:b/>
+                <w:bCs/>
+                <w:sz w:val="20"/>
+                <w:szCs w:val="20"/>
+              </w:rPr>
+              <w:t>ifEQ(</w:t>
+            </w:r>
+            <w:r>
+              <w:rPr>
+                <w:rFonts w:ascii="BC Sans" w:hAnsi="BC Sans"/>
+                <w:b/>
+                <w:bCs/>
+                <w:sz w:val="20"/>
+                <w:szCs w:val="20"/>
+              </w:rPr>
+              <w:t>'Yes'</w:t>
+            </w:r>
+            <w:r>
+              <w:rPr>
+                <w:rFonts w:ascii="BC Sans" w:hAnsi="BC Sans"/>
+                <w:b/>
+                <w:bCs/>
+                <w:sz w:val="20"/>
+                <w:szCs w:val="20"/>
+              </w:rPr>
+              <w:t>):</w:t>
+            </w:r>
+            <w:r>
+              <w:rPr>
+                <w:rFonts w:ascii="BC Sans" w:hAnsi="BC Sans"/>
+                <w:b/>
+                <w:bCs/>
+                <w:sz w:val="20"/>
+                <w:szCs w:val="20"/>
+              </w:rPr>
+              <w:t xml:space="preserve">showBegin} </w:t>
+            </w:r>
+            <w:r>
+              <w:rPr>
+                <w:rFonts w:ascii="BC Sans" w:hAnsi="BC Sans"/>
+                <w:b/>
+                <w:bCs/>
+                <w:sz w:val="20"/>
+                <w:szCs w:val="20"/>
+              </w:rPr>
+              <w:t>what the temporary foreign workers will be doing on the farm</w:t>
+            </w:r>
+            <w:r>
+              <w:rPr>
+                <w:rFonts w:ascii="BC Sans" w:hAnsi="BC Sans"/>
+                <w:b/>
+                <w:bCs/>
+                <w:sz w:val="20"/>
+                <w:szCs w:val="20"/>
+              </w:rPr>
+              <w:t>{d.naruWillHaveTemporaryForeignWorkerHousing:</w:t>
+            </w:r>
+            <w:r>
+              <w:rPr>
+                <w:rFonts w:ascii="BC Sans" w:hAnsi="BC Sans"/>
+                <w:b/>
+                <w:bCs/>
+                <w:sz w:val="20"/>
+                <w:szCs w:val="20"/>
+              </w:rPr>
+              <w:t>ifEQ(</w:t>
+            </w:r>
+            <w:r>
+              <w:rPr>
+                <w:rFonts w:ascii="BC Sans" w:hAnsi="BC Sans"/>
+                <w:b/>
+                <w:bCs/>
+                <w:sz w:val="20"/>
+                <w:szCs w:val="20"/>
+              </w:rPr>
+              <w:t>'Yes'</w:t>
+            </w:r>
+            <w:r>
+              <w:rPr>
+                <w:rFonts w:ascii="BC Sans" w:hAnsi="BC Sans"/>
+                <w:b/>
+                <w:bCs/>
+                <w:sz w:val="20"/>
+                <w:szCs w:val="20"/>
+              </w:rPr>
+              <w:t>):</w:t>
+            </w:r>
+            <w:r>
+              <w:rPr>
+                <w:rFonts w:ascii="BC Sans" w:hAnsi="BC Sans"/>
+                <w:b/>
+                <w:bCs/>
+                <w:sz w:val="20"/>
+                <w:szCs w:val="20"/>
+              </w:rPr>
+              <w:t>showEnd}.</w:t>
             </w:r>
           </w:p>
         </w:tc>
@@ -8754,7 +9260,6 @@
                 <w:sz w:val="20"/>
                 <w:szCs w:val="20"/>
               </w:rPr>
-              <w:lastRenderedPageBreak/>
               <w:t>{</w:t>
             </w:r>
             <w:proofErr w:type="spellStart"/>
@@ -8765,15 +9270,7 @@
                 <w:sz w:val="20"/>
                 <w:szCs w:val="20"/>
               </w:rPr>
-              <w:t>d.</w:t>
-            </w:r>
-            <w:r>
-              <w:rPr>
-                <w:rFonts w:ascii="BC Sans" w:hAnsi="BC Sans"/>
-                <w:sz w:val="20"/>
-                <w:szCs w:val="20"/>
-              </w:rPr>
-              <w:t>naruResidenceNecessity</w:t>
+              <w:t>d.naruResidenceNecessity</w:t>
             </w:r>
             <w:proofErr w:type="gramEnd"/>
             <w:r>
@@ -8783,6 +9280,301 @@
                 <w:szCs w:val="20"/>
               </w:rPr>
               <w:t>:convCRLF:ifEM</w:t>
+            </w:r>
+            <w:proofErr w:type="spellEnd"/>
+            <w:r>
+              <w:rPr>
+                <w:rFonts w:ascii="BC Sans" w:hAnsi="BC Sans"/>
+                <w:sz w:val="20"/>
+                <w:szCs w:val="20"/>
+              </w:rPr>
+              <w:t>():show(.</w:t>
+            </w:r>
+            <w:proofErr w:type="spellStart"/>
+            <w:r>
+              <w:rPr>
+                <w:rFonts w:ascii="BC Sans" w:hAnsi="BC Sans"/>
+                <w:sz w:val="20"/>
+                <w:szCs w:val="20"/>
+              </w:rPr>
+              <w:t>noData</w:t>
+            </w:r>
+            <w:proofErr w:type="spellEnd"/>
+            <w:r>
+              <w:rPr>
+                <w:rFonts w:ascii="BC Sans" w:hAnsi="BC Sans"/>
+                <w:sz w:val="20"/>
+                <w:szCs w:val="20"/>
+              </w:rPr>
+              <w:t>)}</w:t>
+            </w:r>
+          </w:p>
+        </w:tc>
+      </w:tr>
+    </w:tbl>
+    <w:p>
+      <w:pPr>
+        <w:rPr>
+          <w:rFonts w:ascii="BC Sans" w:eastAsia="Songti SC" w:hAnsi="BC Sans" w:cs="Arial Unicode MS"/>
+          <w:color w:val="B85C00"/>
+          <w:kern w:val="2"/>
+          <w:sz w:val="20"/>
+          <w:szCs w:val="20"/>
+          <w:lang w:eastAsia="zh-CN" w:bidi="hi-IN"/>
+        </w:rPr>
+      </w:pPr>
+      <w:r>
+        <w:rPr>
+          <w:rFonts w:ascii="BC Sans" w:eastAsia="Songti SC" w:hAnsi="BC Sans" w:cs="Arial Unicode MS"/>
+          <w:color w:val="B85C00"/>
+          <w:kern w:val="2"/>
+          <w:sz w:val="20"/>
+          <w:szCs w:val="20"/>
+          <w:lang w:eastAsia="zh-CN" w:bidi="hi-IN"/>
+        </w:rPr>
+        <w:t>{d.naruWillBeOverFiveHundredM2</w:t>
+      </w:r>
+      <w:r>
+        <w:rPr>
+          <w:rFonts w:ascii="BC Sans" w:eastAsia="Songti SC" w:hAnsi="BC Sans" w:cs="Arial Unicode MS"/>
+          <w:color w:val="B85C00"/>
+          <w:kern w:val="2"/>
+          <w:sz w:val="20"/>
+          <w:szCs w:val="20"/>
+          <w:lang w:eastAsia="zh-CN" w:bidi="hi-IN"/>
+        </w:rPr>
+        <w:t>:ifEQ(</w:t>
+      </w:r>
+      <w:r>
+        <w:rPr>
+          <w:rFonts w:ascii="vertical" w:eastAsia="Songti SC" w:hAnsi="vertical" w:cs="Arial Unicode MS"/>
+          <w:color w:val="B85C00"/>
+          <w:kern w:val="2"/>
+          <w:sz w:val="20"/>
+          <w:szCs w:val="20"/>
+          <w:lang w:eastAsia="zh-CN" w:bidi="hi-IN"/>
+        </w:rPr>
+        <w:t xml:space="preserve"> </w:t>
+      </w:r>
+      <w:r>
+        <w:rPr>
+          <w:rFonts w:ascii="BC Sans" w:eastAsia="Songti SC" w:hAnsi="BC Sans" w:cs="Arial Unicode MS"/>
+          <w:color w:val="B85C00"/>
+          <w:kern w:val="2"/>
+          <w:sz w:val="20"/>
+          <w:szCs w:val="20"/>
+          <w:lang w:eastAsia="zh-CN" w:bidi="hi-IN"/>
+        </w:rPr>
+        <w:t>'Yes')</w:t>
+      </w:r>
+      <w:r>
+        <w:rPr>
+          <w:rFonts w:ascii="BC Sans" w:eastAsia="Songti SC" w:hAnsi="BC Sans" w:cs="Arial Unicode MS"/>
+          <w:color w:val="B85C00"/>
+          <w:kern w:val="2"/>
+          <w:sz w:val="20"/>
+          <w:szCs w:val="20"/>
+          <w:lang w:eastAsia="zh-CN" w:bidi="hi-IN"/>
+        </w:rPr>
+        <w:t>:or(.naruWillHaveAdditionalResidence):</w:t>
+      </w:r>
+      <w:r>
+        <w:rPr>
+          <w:rFonts w:ascii="BC Sans" w:eastAsia="Songti SC" w:hAnsi="BC Sans" w:cs="Arial Unicode MS"/>
+          <w:color w:val="B85C00"/>
+          <w:kern w:val="2"/>
+          <w:sz w:val="20"/>
+          <w:szCs w:val="20"/>
+          <w:lang w:eastAsia="zh-CN" w:bidi="hi-IN"/>
+        </w:rPr>
+        <w:t>ifEQ('Yes'):</w:t>
+      </w:r>
+      <w:r>
+        <w:rPr>
+          <w:rFonts w:ascii="BC Sans" w:eastAsia="Songti SC" w:hAnsi="BC Sans" w:cs="Arial Unicode MS"/>
+          <w:color w:val="B85C00"/>
+          <w:kern w:val="2"/>
+          <w:sz w:val="20"/>
+          <w:szCs w:val="20"/>
+          <w:lang w:eastAsia="zh-CN" w:bidi="hi-IN"/>
+        </w:rPr>
+        <w:t>or(.naruWillHaveTemporaryForeignWorkerHousing):</w:t>
+      </w:r>
+      <w:r>
+        <w:rPr>
+          <w:rFonts w:ascii="BC Sans" w:eastAsia="Songti SC" w:hAnsi="BC Sans" w:cs="Arial Unicode MS"/>
+          <w:color w:val="B85C00"/>
+          <w:kern w:val="2"/>
+          <w:sz w:val="20"/>
+          <w:szCs w:val="20"/>
+          <w:lang w:eastAsia="zh-CN" w:bidi="hi-IN"/>
+        </w:rPr>
+        <w:t>ifEQ('Yes'):</w:t>
+      </w:r>
+      <w:r>
+        <w:rPr>
+          <w:rFonts w:ascii="BC Sans" w:eastAsia="Songti SC" w:hAnsi="BC Sans" w:cs="Arial Unicode MS"/>
+          <w:color w:val="B85C00"/>
+          <w:kern w:val="2"/>
+          <w:sz w:val="20"/>
+          <w:szCs w:val="20"/>
+          <w:lang w:eastAsia="zh-CN" w:bidi="hi-IN"/>
+        </w:rPr>
+        <w:t>showEnd</w:t>
+      </w:r>
+      <w:r>
+        <w:rPr>
+          <w:rFonts w:ascii="BC Sans" w:eastAsia="Songti SC" w:hAnsi="BC Sans" w:cs="Arial Unicode MS"/>
+          <w:color w:val="B85C00"/>
+          <w:kern w:val="2"/>
+          <w:sz w:val="20"/>
+          <w:szCs w:val="20"/>
+          <w:lang w:eastAsia="zh-CN" w:bidi="hi-IN"/>
+        </w:rPr>
+        <w:t>}</w:t>
+      </w:r>
+      <w:r>
+        <w:rPr>
+          <w:rFonts w:ascii="BC Sans" w:eastAsia="Songti SC" w:hAnsi="BC Sans" w:cs="Arial Unicode MS"/>
+          <w:color w:val="B85C00"/>
+          <w:kern w:val="2"/>
+          <w:sz w:val="20"/>
+          <w:szCs w:val="20"/>
+          <w:lang w:eastAsia="zh-CN" w:bidi="hi-IN"/>
+        </w:rPr>
+        <w:t>{</w:t>
+      </w:r>
+      <w:r>
+        <w:rPr>
+          <w:rFonts w:ascii="BC Sans" w:eastAsia="Songti SC" w:hAnsi="BC Sans" w:cs="Arial Unicode MS"/>
+          <w:color w:val="B85C00"/>
+          <w:kern w:val="2"/>
+          <w:sz w:val="20"/>
+          <w:szCs w:val="20"/>
+          <w:lang w:eastAsia="zh-CN" w:bidi="hi-IN"/>
+        </w:rPr>
+        <w:t>d</w:t>
+      </w:r>
+      <w:r>
+        <w:rPr>
+          <w:rFonts w:ascii="BC Sans" w:eastAsia="Songti SC" w:hAnsi="BC Sans" w:cs="Arial Unicode MS"/>
+          <w:color w:val="B85C00"/>
+          <w:kern w:val="2"/>
+          <w:sz w:val="20"/>
+          <w:szCs w:val="20"/>
+          <w:lang w:eastAsia="zh-CN" w:bidi="hi-IN"/>
+        </w:rPr>
+        <w:t>.naruWillHaveTemporaryForeignWorkerHousing:</w:t>
+      </w:r>
+      <w:r>
+        <w:rPr>
+          <w:rFonts w:ascii="BC Sans" w:eastAsia="Songti SC" w:hAnsi="BC Sans" w:cs="Arial Unicode MS"/>
+          <w:color w:val="B85C00"/>
+          <w:kern w:val="2"/>
+          <w:sz w:val="20"/>
+          <w:szCs w:val="20"/>
+          <w:lang w:eastAsia="zh-CN" w:bidi="hi-IN"/>
+        </w:rPr>
+        <w:t>ifEQ('Yes'):</w:t>
+      </w:r>
+      <w:r>
+        <w:rPr>
+          <w:rFonts w:ascii="BC Sans" w:eastAsia="Songti SC" w:hAnsi="BC Sans" w:cs="Arial Unicode MS"/>
+          <w:color w:val="B85C00"/>
+          <w:kern w:val="2"/>
+          <w:sz w:val="20"/>
+          <w:szCs w:val="20"/>
+          <w:lang w:eastAsia="zh-CN" w:bidi="hi-IN"/>
+        </w:rPr>
+        <w:t>showBegin}</w:t>
+      </w:r>
+    </w:p>
+    <w:tbl>
+      <w:tblPr>
+        <w:tblW w:w="4996" w:type="pct"/>
+        <w:tblInd w:w="10" w:type="dxa"/>
+        <w:tblLayout w:type="fixed"/>
+        <w:tblCellMar>
+          <w:top w:w="57" w:type="dxa"/>
+          <w:left w:w="57" w:type="dxa"/>
+          <w:bottom w:w="170" w:type="dxa"/>
+          <w:right w:w="57" w:type="dxa"/>
+        </w:tblCellMar>
+        <w:tblLook w:val="04A0" w:firstRow="1" w:lastRow="0" w:firstColumn="1" w:lastColumn="0" w:noHBand="0" w:noVBand="1"/>
+      </w:tblPr>
+      <w:tblGrid>
+        <w:gridCol w:w="3632"/>
+        <w:gridCol w:w="7250"/>
+      </w:tblGrid>
+      <w:tr>
+        <w:tc>
+          <w:tcPr>
+            <w:tcW w:w="3632" w:type="dxa"/>
+          </w:tcPr>
+          <w:p>
+            <w:pPr>
+              <w:pStyle w:val="TableContents"/>
+              <w:spacing w:line="276" w:lineRule="auto"/>
+              <w:rPr>
+                <w:rFonts w:ascii="BC Sans" w:hAnsi="BC Sans"/>
+                <w:b/>
+                <w:bCs/>
+                <w:sz w:val="20"/>
+                <w:szCs w:val="20"/>
+              </w:rPr>
+            </w:pPr>
+            <w:r>
+              <w:rPr>
+                <w:rFonts w:ascii="BC Sans" w:hAnsi="BC Sans"/>
+                <w:b/>
+                <w:bCs/>
+                <w:sz w:val="20"/>
+                <w:szCs w:val="20"/>
+              </w:rPr>
+              <w:t>How many temporary foreign workers will be housed by the proposal?</w:t>
+            </w:r>
+          </w:p>
+        </w:tc>
+        <w:tc>
+          <w:tcPr>
+            <w:tcW w:w="7250" w:type="dxa"/>
+          </w:tcPr>
+          <w:p>
+            <w:pPr>
+              <w:pStyle w:val="TableContents"/>
+              <w:spacing w:line="276" w:lineRule="auto"/>
+              <w:rPr>
+                <w:rFonts w:ascii="BC Sans" w:hAnsi="BC Sans"/>
+                <w:sz w:val="20"/>
+                <w:szCs w:val="20"/>
+              </w:rPr>
+            </w:pPr>
+            <w:r>
+              <w:rPr>
+                <w:rFonts w:ascii="BC Sans" w:hAnsi="BC Sans"/>
+                <w:sz w:val="20"/>
+                <w:szCs w:val="20"/>
+              </w:rPr>
+              <w:t>{</w:t>
+            </w:r>
+            <w:proofErr w:type="spellStart"/>
+            <w:proofErr w:type="gramStart"/>
+            <w:r>
+              <w:rPr>
+                <w:rFonts w:ascii="BC Sans" w:hAnsi="BC Sans"/>
+                <w:sz w:val="20"/>
+                <w:szCs w:val="20"/>
+              </w:rPr>
+              <w:t>d.tfwhCount</w:t>
+            </w:r>
+            <w:proofErr w:type="gramEnd"/>
+            <w:r>
+              <w:rPr>
+                <w:rFonts w:ascii="BC Sans" w:hAnsi="BC Sans"/>
+                <w:sz w:val="20"/>
+                <w:szCs w:val="20"/>
+              </w:rPr>
+              <w:t>:ifEM</w:t>
             </w:r>
             <w:proofErr w:type="spellEnd"/>
             <w:r>
@@ -8839,28 +9631,7 @@
                 <w:sz w:val="20"/>
                 <w:szCs w:val="20"/>
               </w:rPr>
-              <w:t>Describe how the proposal for a principal residence more than 500 m</w:t>
-            </w:r>
-            <w:r>
-              <w:rPr>
-                <w:rFonts w:ascii="BC Sans" w:hAnsi="BC Sans"/>
-                <w:b/>
-                <w:bCs/>
-                <w:sz w:val="20"/>
-                <w:szCs w:val="20"/>
-                <w:vertAlign w:val="superscript"/>
-              </w:rPr>
-              <w:t>2</w:t>
-            </w:r>
-            <w:r>
-              <w:rPr>
-                <w:rFonts w:ascii="BC Sans" w:hAnsi="BC Sans"/>
-                <w:b/>
-                <w:bCs/>
-                <w:sz w:val="20"/>
-                <w:szCs w:val="20"/>
-              </w:rPr>
-              <w:t xml:space="preserve"> will support agriculture in the short or long term.</w:t>
+              <w:t>Will the temporary foreign worker housing be designed to move from one place to another?</w:t>
             </w:r>
           </w:p>
         </w:tc>
@@ -8884,7 +9655,61 @@
                 <w:sz w:val="20"/>
                 <w:szCs w:val="20"/>
               </w:rPr>
-              <w:t>{d.naruResidenceNecessity:convCRLF:ifEM():show(.noData)}</w:t>
+              <w:t>{</w:t>
+            </w:r>
+            <w:proofErr w:type="spellStart"/>
+            <w:proofErr w:type="gramStart"/>
+            <w:r>
+              <w:rPr>
+                <w:rFonts w:ascii="BC Sans" w:hAnsi="BC Sans"/>
+                <w:sz w:val="20"/>
+                <w:szCs w:val="20"/>
+              </w:rPr>
+              <w:t>d.tfwh</w:t>
+            </w:r>
+            <w:r>
+              <w:rPr>
+                <w:rFonts w:ascii="BC Sans" w:hAnsi="BC Sans"/>
+                <w:sz w:val="20"/>
+                <w:szCs w:val="20"/>
+              </w:rPr>
+              <w:t>Design</w:t>
+            </w:r>
+            <w:proofErr w:type="gramEnd"/>
+            <w:r>
+              <w:rPr>
+                <w:rFonts w:ascii="BC Sans" w:hAnsi="BC Sans"/>
+                <w:sz w:val="20"/>
+                <w:szCs w:val="20"/>
+              </w:rPr>
+              <w:t>:ifEM</w:t>
+            </w:r>
+            <w:proofErr w:type="spellEnd"/>
+            <w:r>
+              <w:rPr>
+                <w:rFonts w:ascii="BC Sans" w:hAnsi="BC Sans"/>
+                <w:sz w:val="20"/>
+                <w:szCs w:val="20"/>
+              </w:rPr>
+              <w:t>():show(.</w:t>
+            </w:r>
+            <w:proofErr w:type="spellStart"/>
+            <w:r>
+              <w:rPr>
+                <w:rFonts w:ascii="BC Sans" w:hAnsi="BC Sans"/>
+                <w:sz w:val="20"/>
+                <w:szCs w:val="20"/>
+              </w:rPr>
+              <w:t>noData</w:t>
+            </w:r>
+            <w:proofErr w:type="spellEnd"/>
+            <w:r>
+              <w:rPr>
+                <w:rFonts w:ascii="BC Sans" w:hAnsi="BC Sans"/>
+                <w:sz w:val="20"/>
+                <w:szCs w:val="20"/>
+              </w:rPr>
+              <w:t>)}</w:t>
             </w:r>
           </w:p>
         </w:tc>
@@ -8914,6 +9739,284 @@
                 <w:sz w:val="20"/>
                 <w:szCs w:val="20"/>
               </w:rPr>
+              <w:t>What is the size (in hectares) of the</w:t>
+            </w:r>
+            <w:r>
+              <w:rPr>
+                <w:rFonts w:ascii="BC Sans" w:hAnsi="BC Sans"/>
+                <w:b/>
+                <w:bCs/>
+                <w:sz w:val="20"/>
+                <w:szCs w:val="20"/>
+              </w:rPr>
+              <w:t xml:space="preserve"> </w:t>
+            </w:r>
+            <w:r>
+              <w:rPr>
+                <w:rFonts w:ascii="BC Sans" w:hAnsi="BC Sans"/>
+                <w:b/>
+                <w:bCs/>
+                <w:sz w:val="20"/>
+                <w:szCs w:val="20"/>
+              </w:rPr>
+              <w:t>farm operation that the temporary</w:t>
+            </w:r>
+            <w:r>
+              <w:rPr>
+                <w:rFonts w:ascii="BC Sans" w:hAnsi="BC Sans"/>
+                <w:b/>
+                <w:bCs/>
+                <w:sz w:val="20"/>
+                <w:szCs w:val="20"/>
+              </w:rPr>
+              <w:t xml:space="preserve"> </w:t>
+            </w:r>
+            <w:r>
+              <w:rPr>
+                <w:rFonts w:ascii="BC Sans" w:hAnsi="BC Sans"/>
+                <w:b/>
+                <w:bCs/>
+                <w:sz w:val="20"/>
+                <w:szCs w:val="20"/>
+              </w:rPr>
+              <w:t>foreign workers will b</w:t>
+            </w:r>
+            <w:r>
+              <w:rPr>
+                <w:rFonts w:ascii="BC Sans" w:hAnsi="BC Sans"/>
+                <w:b/>
+                <w:bCs/>
+                <w:sz w:val="20"/>
+                <w:szCs w:val="20"/>
+              </w:rPr>
+              <w:t xml:space="preserve">e </w:t>
+            </w:r>
+            <w:r>
+              <w:rPr>
+                <w:rFonts w:ascii="BC Sans" w:hAnsi="BC Sans"/>
+                <w:b/>
+                <w:bCs/>
+                <w:sz w:val="20"/>
+                <w:szCs w:val="20"/>
+              </w:rPr>
+              <w:t>supporting?</w:t>
+            </w:r>
+          </w:p>
+        </w:tc>
+        <w:tc>
+          <w:tcPr>
+            <w:tcW w:w="7250" w:type="dxa"/>
+          </w:tcPr>
+          <w:p>
+            <w:pPr>
+              <w:pStyle w:val="TableContents"/>
+              <w:spacing w:line="276" w:lineRule="auto"/>
+              <w:rPr>
+                <w:rFonts w:ascii="BC Sans" w:hAnsi="BC Sans"/>
+                <w:sz w:val="20"/>
+                <w:szCs w:val="20"/>
+              </w:rPr>
+            </w:pPr>
+            <w:r>
+              <w:rPr>
+                <w:rFonts w:ascii="BC Sans" w:hAnsi="BC Sans"/>
+                <w:sz w:val="20"/>
+                <w:szCs w:val="20"/>
+              </w:rPr>
+              <w:t>{</w:t>
+            </w:r>
+            <w:proofErr w:type="spellStart"/>
+            <w:proofErr w:type="gramStart"/>
+            <w:r>
+              <w:rPr>
+                <w:rFonts w:ascii="BC Sans" w:hAnsi="BC Sans"/>
+                <w:sz w:val="20"/>
+                <w:szCs w:val="20"/>
+              </w:rPr>
+              <w:t>d.tfwh</w:t>
+            </w:r>
+            <w:r>
+              <w:rPr>
+                <w:rFonts w:ascii="BC Sans" w:hAnsi="BC Sans"/>
+                <w:sz w:val="20"/>
+                <w:szCs w:val="20"/>
+              </w:rPr>
+              <w:t>FarmSize</w:t>
+            </w:r>
+            <w:proofErr w:type="gramEnd"/>
+            <w:r>
+              <w:rPr>
+                <w:rFonts w:ascii="BC Sans" w:hAnsi="BC Sans"/>
+                <w:sz w:val="20"/>
+                <w:szCs w:val="20"/>
+              </w:rPr>
+              <w:t>:ifEM</w:t>
+            </w:r>
+            <w:proofErr w:type="spellEnd"/>
+            <w:r>
+              <w:rPr>
+                <w:rFonts w:ascii="BC Sans" w:hAnsi="BC Sans"/>
+                <w:sz w:val="20"/>
+                <w:szCs w:val="20"/>
+              </w:rPr>
+              <w:t>():show(.</w:t>
+            </w:r>
+            <w:proofErr w:type="spellStart"/>
+            <w:r>
+              <w:rPr>
+                <w:rFonts w:ascii="BC Sans" w:hAnsi="BC Sans"/>
+                <w:sz w:val="20"/>
+                <w:szCs w:val="20"/>
+              </w:rPr>
+              <w:t>noData</w:t>
+            </w:r>
+            <w:proofErr w:type="spellEnd"/>
+            <w:r>
+              <w:rPr>
+                <w:rFonts w:ascii="BC Sans" w:hAnsi="BC Sans"/>
+                <w:sz w:val="20"/>
+                <w:szCs w:val="20"/>
+              </w:rPr>
+              <w:t>)}</w:t>
+            </w:r>
+          </w:p>
+        </w:tc>
+      </w:tr>
+    </w:tbl>
+    <w:p>
+      <w:r>
+        <w:rPr>
+          <w:rFonts w:ascii="BC Sans" w:eastAsia="Songti SC" w:hAnsi="BC Sans" w:cs="Arial Unicode MS"/>
+          <w:color w:val="B85C00"/>
+          <w:kern w:val="2"/>
+          <w:sz w:val="20"/>
+          <w:szCs w:val="20"/>
+          <w:lang w:eastAsia="zh-CN" w:bidi="hi-IN"/>
+        </w:rPr>
+        <w:t>{</w:t>
+      </w:r>
+      <w:proofErr w:type="gramStart"/>
+      <w:r>
+        <w:rPr>
+          <w:rFonts w:ascii="BC Sans" w:eastAsia="Songti SC" w:hAnsi="BC Sans" w:cs="Arial Unicode MS"/>
+          <w:color w:val="B85C00"/>
+          <w:kern w:val="2"/>
+          <w:sz w:val="20"/>
+          <w:szCs w:val="20"/>
+          <w:lang w:eastAsia="zh-CN" w:bidi="hi-IN"/>
+        </w:rPr>
+        <w:t>d</w:t>
+      </w:r>
+      <w:r>
+        <w:rPr>
+          <w:rFonts w:ascii="BC Sans" w:eastAsia="Songti SC" w:hAnsi="BC Sans" w:cs="Arial Unicode MS"/>
+          <w:color w:val="B85C00"/>
+          <w:kern w:val="2"/>
+          <w:sz w:val="20"/>
+          <w:szCs w:val="20"/>
+          <w:lang w:eastAsia="zh-CN" w:bidi="hi-IN"/>
+        </w:rPr>
+        <w:t>.naruWillHaveTemporaryForeignWorkerHousing</w:t>
+      </w:r>
+      <w:proofErr w:type="gramEnd"/>
+      <w:r>
+        <w:rPr>
+          <w:rFonts w:ascii="BC Sans" w:eastAsia="Songti SC" w:hAnsi="BC Sans" w:cs="Arial Unicode MS"/>
+          <w:color w:val="B85C00"/>
+          <w:kern w:val="2"/>
+          <w:sz w:val="20"/>
+          <w:szCs w:val="20"/>
+          <w:lang w:eastAsia="zh-CN" w:bidi="hi-IN"/>
+        </w:rPr>
+        <w:t>:</w:t>
+      </w:r>
+      <w:r>
+        <w:rPr>
+          <w:rFonts w:ascii="BC Sans" w:eastAsia="Songti SC" w:hAnsi="BC Sans" w:cs="Arial Unicode MS"/>
+          <w:color w:val="B85C00"/>
+          <w:kern w:val="2"/>
+          <w:sz w:val="20"/>
+          <w:szCs w:val="20"/>
+          <w:lang w:eastAsia="zh-CN" w:bidi="hi-IN"/>
+        </w:rPr>
+        <w:t>ifEQ('Yes'):</w:t>
+      </w:r>
+      <w:r>
+        <w:rPr>
+          <w:rFonts w:ascii="BC Sans" w:eastAsia="Songti SC" w:hAnsi="BC Sans" w:cs="Arial Unicode MS"/>
+          <w:color w:val="B85C00"/>
+          <w:kern w:val="2"/>
+          <w:sz w:val="20"/>
+          <w:szCs w:val="20"/>
+          <w:lang w:eastAsia="zh-CN" w:bidi="hi-IN"/>
+        </w:rPr>
+        <w:t>show</w:t>
+      </w:r>
+      <w:r>
+        <w:rPr>
+          <w:rFonts w:ascii="BC Sans" w:eastAsia="Songti SC" w:hAnsi="BC Sans" w:cs="Arial Unicode MS"/>
+          <w:color w:val="B85C00"/>
+          <w:kern w:val="2"/>
+          <w:sz w:val="20"/>
+          <w:szCs w:val="20"/>
+          <w:lang w:eastAsia="zh-CN" w:bidi="hi-IN"/>
+        </w:rPr>
+        <w:t>End</w:t>
+      </w:r>
+      <w:r>
+        <w:rPr>
+          <w:rFonts w:ascii="BC Sans" w:eastAsia="Songti SC" w:hAnsi="BC Sans" w:cs="Arial Unicode MS"/>
+          <w:color w:val="B85C00"/>
+          <w:kern w:val="2"/>
+          <w:sz w:val="20"/>
+          <w:szCs w:val="20"/>
+          <w:lang w:eastAsia="zh-CN" w:bidi="hi-IN"/>
+        </w:rPr>
+        <w:t>}</w:t>
+      </w:r>
+    </w:p>
+    <w:tbl>
+      <w:tblPr>
+        <w:tblW w:w="4996" w:type="pct"/>
+        <w:tblInd w:w="10" w:type="dxa"/>
+        <w:tblLayout w:type="fixed"/>
+        <w:tblCellMar>
+          <w:top w:w="57" w:type="dxa"/>
+          <w:left w:w="57" w:type="dxa"/>
+          <w:bottom w:w="170" w:type="dxa"/>
+          <w:right w:w="57" w:type="dxa"/>
+        </w:tblCellMar>
+        <w:tblLook w:val="04A0" w:firstRow="1" w:lastRow="0" w:firstColumn="1" w:lastColumn="0" w:noHBand="0" w:noVBand="1"/>
+      </w:tblPr>
+      <w:tblGrid>
+        <w:gridCol w:w="3632"/>
+        <w:gridCol w:w="7250"/>
+      </w:tblGrid>
+      <w:tr>
+        <w:tc>
+          <w:tcPr>
+            <w:tcW w:w="3632" w:type="dxa"/>
+          </w:tcPr>
+          <w:p>
+            <w:pPr>
+              <w:pStyle w:val="TableContents"/>
+              <w:spacing w:line="276" w:lineRule="auto"/>
+              <w:rPr>
+                <w:rFonts w:ascii="BC Sans" w:hAnsi="BC Sans"/>
+                <w:b/>
+                <w:bCs/>
+                <w:sz w:val="20"/>
+                <w:szCs w:val="20"/>
+              </w:rPr>
+            </w:pPr>
+            <w:r>
+              <w:rPr>
+                <w:rFonts w:ascii="BC Sans" w:hAnsi="BC Sans"/>
+                <w:b/>
+                <w:bCs/>
+                <w:sz w:val="20"/>
+                <w:szCs w:val="20"/>
+              </w:rPr>
               <w:t>Will the proposed residence(s) be clustered with existing residential structures? Please explain.</w:t>
             </w:r>
           </w:p>
@@ -9290,7 +10393,18 @@
                 <w:sz w:val="20"/>
                 <w:szCs w:val="20"/>
               </w:rPr>
-              <w:t xml:space="preserve">Describe any infrastructure required to support the proposed residence(s) and the approximate </w:t>
+              <w:t xml:space="preserve">Describe any infrastructure </w:t>
+            </w:r>
+            <w:r>
+              <w:rPr>
+                <w:rFonts w:ascii="BC Sans" w:hAnsi="BC Sans"/>
+                <w:b/>
+                <w:color w:val="000000"/>
+                <w:sz w:val="20"/>
+                <w:szCs w:val="20"/>
+              </w:rPr>
+              <w:lastRenderedPageBreak/>
+              <w:t xml:space="preserve">required to support the proposed residence(s) and the approximate </w:t>
             </w:r>
             <w:proofErr w:type="gramStart"/>
             <w:r>
@@ -9397,6 +10511,7 @@
                 <w:sz w:val="20"/>
                 <w:szCs w:val="20"/>
               </w:rPr>
+              <w:lastRenderedPageBreak/>
               <w:t>{</w:t>
             </w:r>
             <w:proofErr w:type="spellStart"/>
@@ -10931,6 +12046,105 @@
                 <w:sz w:val="20"/>
                 <w:szCs w:val="20"/>
               </w:rPr>
+              <w:t>():</w:t>
+            </w:r>
+            <w:r>
+              <w:rPr>
+                <w:rFonts w:ascii="BC Sans" w:hAnsi="BC Sans"/>
+                <w:sz w:val="20"/>
+                <w:szCs w:val="20"/>
+              </w:rPr>
+              <w:lastRenderedPageBreak/>
+              <w:t>show(.</w:t>
+            </w:r>
+            <w:proofErr w:type="spellStart"/>
+            <w:r>
+              <w:rPr>
+                <w:rFonts w:ascii="BC Sans" w:hAnsi="BC Sans"/>
+                <w:sz w:val="20"/>
+                <w:szCs w:val="20"/>
+              </w:rPr>
+              <w:t>noData</w:t>
+            </w:r>
+            <w:proofErr w:type="spellEnd"/>
+            <w:r>
+              <w:rPr>
+                <w:rFonts w:ascii="BC Sans" w:hAnsi="BC Sans"/>
+                <w:sz w:val="20"/>
+                <w:szCs w:val="20"/>
+              </w:rPr>
+              <w:t>)}</w:t>
+            </w:r>
+          </w:p>
+        </w:tc>
+        <w:tc>
+          <w:tcPr>
+            <w:tcW w:w="3630" w:type="dxa"/>
+          </w:tcPr>
+          <w:p>
+            <w:pPr>
+              <w:pStyle w:val="TableContents"/>
+              <w:spacing w:line="276" w:lineRule="auto"/>
+              <w:rPr>
+                <w:rFonts w:ascii="BC Sans" w:hAnsi="BC Sans"/>
+                <w:sz w:val="20"/>
+                <w:szCs w:val="20"/>
+              </w:rPr>
+            </w:pPr>
+            <w:r>
+              <w:rPr>
+                <w:rFonts w:ascii="BC Sans" w:hAnsi="BC Sans"/>
+                <w:sz w:val="20"/>
+                <w:szCs w:val="20"/>
+              </w:rPr>
+              <w:lastRenderedPageBreak/>
+              <w:t>{</w:t>
+            </w:r>
+            <w:proofErr w:type="spellStart"/>
+            <w:proofErr w:type="gramStart"/>
+            <w:r>
+              <w:rPr>
+                <w:rFonts w:ascii="BC Sans" w:hAnsi="BC Sans"/>
+                <w:sz w:val="20"/>
+                <w:szCs w:val="20"/>
+              </w:rPr>
+              <w:t>d.otherAttachments</w:t>
+            </w:r>
+            <w:proofErr w:type="spellEnd"/>
+            <w:proofErr w:type="gramEnd"/>
+            <w:r>
+              <w:rPr>
+                <w:rFonts w:ascii="BC Sans" w:hAnsi="BC Sans"/>
+                <w:sz w:val="20"/>
+                <w:szCs w:val="20"/>
+              </w:rPr>
+              <w:t>[i+1].</w:t>
+            </w:r>
+            <w:proofErr w:type="spellStart"/>
+            <w:r>
+              <w:rPr>
+                <w:rFonts w:ascii="BC Sans" w:hAnsi="BC Sans"/>
+                <w:sz w:val="20"/>
+                <w:szCs w:val="20"/>
+              </w:rPr>
+              <w:t>description</w:t>
+            </w:r>
+            <w:r>
+              <w:rPr>
+                <w:rFonts w:ascii="BC Sans" w:hAnsi="BC Sans"/>
+                <w:sz w:val="20"/>
+                <w:szCs w:val="20"/>
+              </w:rPr>
+              <w:lastRenderedPageBreak/>
+              <w:t>:ifEM</w:t>
+            </w:r>
+            <w:proofErr w:type="spellEnd"/>
+            <w:r>
+              <w:rPr>
+                <w:rFonts w:ascii="BC Sans" w:hAnsi="BC Sans"/>
+                <w:sz w:val="20"/>
+                <w:szCs w:val="20"/>
+              </w:rPr>
               <w:t>():show(.</w:t>
             </w:r>
             <w:proofErr w:type="spellStart"/>
@@ -10949,13 +12163,13 @@
                 <w:sz w:val="20"/>
                 <w:szCs w:val="20"/>
               </w:rPr>
-              <w:t>)}</w:t>
-            </w:r>
-          </w:p>
-        </w:tc>
-        <w:tc>
-          <w:tcPr>
-            <w:tcW w:w="3630" w:type="dxa"/>
+              <w:t>))}</w:t>
+            </w:r>
+          </w:p>
+        </w:tc>
+        <w:tc>
+          <w:tcPr>
+            <w:tcW w:w="3631" w:type="dxa"/>
           </w:tcPr>
           <w:p>
             <w:pPr>
@@ -10973,6 +12187,7 @@
                 <w:sz w:val="20"/>
                 <w:szCs w:val="20"/>
               </w:rPr>
+              <w:lastRenderedPageBreak/>
               <w:t>{</w:t>
             </w:r>
             <w:proofErr w:type="spellStart"/>
@@ -11002,86 +12217,6 @@
                 <w:sz w:val="20"/>
                 <w:szCs w:val="20"/>
               </w:rPr>
-              <w:t>description:ifEM</w:t>
-            </w:r>
-            <w:proofErr w:type="spellEnd"/>
-            <w:r>
-              <w:rPr>
-                <w:rFonts w:ascii="BC Sans" w:hAnsi="BC Sans"/>
-                <w:sz w:val="20"/>
-                <w:szCs w:val="20"/>
-              </w:rPr>
-              <w:t>():show(.</w:t>
-            </w:r>
-            <w:proofErr w:type="spellStart"/>
-            <w:r>
-              <w:rPr>
-                <w:rFonts w:ascii="BC Sans" w:hAnsi="BC Sans"/>
-                <w:sz w:val="20"/>
-                <w:szCs w:val="20"/>
-              </w:rPr>
-              <w:t>noData</w:t>
-            </w:r>
-            <w:proofErr w:type="spellEnd"/>
-            <w:r>
-              <w:rPr>
-                <w:rFonts w:ascii="BC Sans" w:hAnsi="BC Sans"/>
-                <w:sz w:val="20"/>
-                <w:szCs w:val="20"/>
-              </w:rPr>
-              <w:t>))}</w:t>
-            </w:r>
-          </w:p>
-        </w:tc>
-        <w:tc>
-          <w:tcPr>
-            <w:tcW w:w="3631" w:type="dxa"/>
-          </w:tcPr>
-          <w:p>
-            <w:pPr>
-              <w:pStyle w:val="TableContents"/>
-              <w:spacing w:line="276" w:lineRule="auto"/>
-              <w:rPr>
-                <w:rFonts w:ascii="BC Sans" w:hAnsi="BC Sans"/>
-                <w:sz w:val="20"/>
-                <w:szCs w:val="20"/>
-              </w:rPr>
-            </w:pPr>
-            <w:r>
-              <w:rPr>
-                <w:rFonts w:ascii="BC Sans" w:hAnsi="BC Sans"/>
-                <w:sz w:val="20"/>
-                <w:szCs w:val="20"/>
-              </w:rPr>
-              <w:t>{</w:t>
-            </w:r>
-            <w:proofErr w:type="spellStart"/>
-            <w:proofErr w:type="gramStart"/>
-            <w:r>
-              <w:rPr>
-                <w:rFonts w:ascii="BC Sans" w:hAnsi="BC Sans"/>
-                <w:sz w:val="20"/>
-                <w:szCs w:val="20"/>
-              </w:rPr>
-              <w:t>d.otherAttachments</w:t>
-            </w:r>
-            <w:proofErr w:type="spellEnd"/>
-            <w:proofErr w:type="gramEnd"/>
-            <w:r>
-              <w:rPr>
-                <w:rFonts w:ascii="BC Sans" w:hAnsi="BC Sans"/>
-                <w:sz w:val="20"/>
-                <w:szCs w:val="20"/>
-              </w:rPr>
-              <w:t>[i+1].</w:t>
-            </w:r>
-            <w:proofErr w:type="spellStart"/>
-            <w:r>
-              <w:rPr>
-                <w:rFonts w:ascii="BC Sans" w:hAnsi="BC Sans"/>
-                <w:sz w:val="20"/>
-                <w:szCs w:val="20"/>
-              </w:rPr>
               <w:t>name:ifEM</w:t>
             </w:r>
             <w:proofErr w:type="spellEnd"/>
@@ -11091,7 +12226,16 @@
                 <w:sz w:val="20"/>
                 <w:szCs w:val="20"/>
               </w:rPr>
-              <w:t>():show(.</w:t>
+              <w:t>(</w:t>
+            </w:r>
+            <w:r>
+              <w:rPr>
+                <w:rFonts w:ascii="BC Sans" w:hAnsi="BC Sans"/>
+                <w:sz w:val="20"/>
+                <w:szCs w:val="20"/>
+              </w:rPr>
+              <w:lastRenderedPageBreak/>
+              <w:t>):show(.</w:t>
             </w:r>
             <w:proofErr w:type="spellStart"/>
             <w:r>
@@ -12230,7 +13374,7 @@
   <w:style w:type="paragraph" w:default="1" w:styleId="Normal">
     <w:name w:val="Normal"/>
     <w:qFormat/>
-    <w:rsid w:val="00C80E7C"/>
+    <w:rsid w:val="001B011B"/>
     <w:pPr>
       <w:suppressAutoHyphens w:val="0"/>
     </w:pPr>

</xml_diff>

<commit_message>
Remove fill description, duration, and volume from all NARU UI elements
- Edit submission proposal and review steps
- Public search
- ALCS applicant info
- PDF's
</commit_message>
<xml_diff>
--- a/services/templates/pdf/submissions/naru-submission-template.docx
+++ b/services/templates/pdf/submissions/naru-submission-template.docx
@@ -8694,6 +8694,390 @@
           </w:p>
         </w:tc>
       </w:tr>
+    </w:tbl>
+    <w:p>
+      <w:pPr>
+        <w:rPr>
+          <w:rFonts w:ascii="BC Sans" w:eastAsia="Songti SC" w:hAnsi="BC Sans" w:cs="Arial Unicode MS"/>
+          <w:color w:val="B85C00"/>
+          <w:kern w:val="2"/>
+          <w:sz w:val="20"/>
+          <w:szCs w:val="20"/>
+          <w:lang w:eastAsia="zh-CN" w:bidi="hi-IN"/>
+        </w:rPr>
+      </w:pPr>
+      <w:r>
+        <w:rPr>
+          <w:rFonts w:ascii="BC Sans" w:eastAsia="Songti SC" w:hAnsi="BC Sans" w:cs="Arial Unicode MS"/>
+          <w:color w:val="B85C00"/>
+          <w:kern w:val="2"/>
+          <w:sz w:val="20"/>
+          <w:szCs w:val="20"/>
+          <w:lang w:eastAsia="zh-CN" w:bidi="hi-IN"/>
+        </w:rPr>
+        <w:t>{</w:t>
+      </w:r>
+      <w:proofErr w:type="gramStart"/>
+      <w:r>
+        <w:rPr>
+          <w:rFonts w:ascii="BC Sans" w:eastAsia="Songti SC" w:hAnsi="BC Sans" w:cs="Arial Unicode MS"/>
+          <w:color w:val="B85C00"/>
+          <w:kern w:val="2"/>
+          <w:sz w:val="20"/>
+          <w:szCs w:val="20"/>
+          <w:lang w:eastAsia="zh-CN" w:bidi="hi-IN"/>
+        </w:rPr>
+        <w:t>d.</w:t>
+      </w:r>
+      <w:r>
+        <w:rPr>
+          <w:rFonts w:ascii="BC Sans" w:eastAsia="Songti SC" w:hAnsi="BC Sans" w:cs="Arial Unicode MS"/>
+          <w:color w:val="B85C00"/>
+          <w:kern w:val="2"/>
+          <w:sz w:val="20"/>
+          <w:szCs w:val="20"/>
+          <w:lang w:eastAsia="zh-CN" w:bidi="hi-IN"/>
+        </w:rPr>
+        <w:t>naruW</w:t>
+      </w:r>
+      <w:r>
+        <w:rPr>
+          <w:rFonts w:ascii="BC Sans" w:eastAsia="Songti SC" w:hAnsi="BC Sans" w:cs="Arial Unicode MS"/>
+          <w:color w:val="B85C00"/>
+          <w:kern w:val="2"/>
+          <w:sz w:val="20"/>
+          <w:szCs w:val="20"/>
+          <w:lang w:eastAsia="zh-CN" w:bidi="hi-IN"/>
+        </w:rPr>
+        <w:t>illBeOverFiveHundredM</w:t>
+      </w:r>
+      <w:proofErr w:type="gramEnd"/>
+      <w:r>
+        <w:rPr>
+          <w:rFonts w:ascii="BC Sans" w:eastAsia="Songti SC" w:hAnsi="BC Sans" w:cs="Arial Unicode MS"/>
+          <w:color w:val="B85C00"/>
+          <w:kern w:val="2"/>
+          <w:sz w:val="20"/>
+          <w:szCs w:val="20"/>
+          <w:lang w:eastAsia="zh-CN" w:bidi="hi-IN"/>
+        </w:rPr>
+        <w:t>2</w:t>
+      </w:r>
+      <w:r>
+        <w:rPr>
+          <w:rFonts w:ascii="BC Sans" w:eastAsia="Songti SC" w:hAnsi="BC Sans" w:cs="Arial Unicode MS"/>
+          <w:color w:val="B85C00"/>
+          <w:kern w:val="2"/>
+          <w:sz w:val="20"/>
+          <w:szCs w:val="20"/>
+          <w:lang w:eastAsia="zh-CN" w:bidi="hi-IN"/>
+        </w:rPr>
+        <w:t>:i</w:t>
+      </w:r>
+      <w:r>
+        <w:rPr>
+          <w:rFonts w:ascii="BC Sans" w:eastAsia="Songti SC" w:hAnsi="BC Sans" w:cs="Arial Unicode MS"/>
+          <w:color w:val="B85C00"/>
+          <w:kern w:val="2"/>
+          <w:sz w:val="20"/>
+          <w:szCs w:val="20"/>
+          <w:lang w:eastAsia="zh-CN" w:bidi="hi-IN"/>
+        </w:rPr>
+        <w:t>f</w:t>
+      </w:r>
+      <w:r>
+        <w:rPr>
+          <w:rFonts w:ascii="BC Sans" w:eastAsia="Songti SC" w:hAnsi="BC Sans" w:cs="Arial Unicode MS"/>
+          <w:color w:val="B85C00"/>
+          <w:kern w:val="2"/>
+          <w:sz w:val="20"/>
+          <w:szCs w:val="20"/>
+          <w:lang w:eastAsia="zh-CN" w:bidi="hi-IN"/>
+        </w:rPr>
+        <w:t>EQ(</w:t>
+      </w:r>
+      <w:r>
+        <w:rPr>
+          <w:rFonts w:ascii="vertical" w:eastAsia="Songti SC" w:hAnsi="vertical" w:cs="Arial Unicode MS"/>
+          <w:color w:val="B85C00"/>
+          <w:kern w:val="2"/>
+          <w:sz w:val="20"/>
+          <w:szCs w:val="20"/>
+          <w:lang w:eastAsia="zh-CN" w:bidi="hi-IN"/>
+        </w:rPr>
+        <w:t xml:space="preserve"> </w:t>
+      </w:r>
+      <w:r>
+        <w:rPr>
+          <w:rFonts w:ascii="BC Sans" w:eastAsia="Songti SC" w:hAnsi="BC Sans" w:cs="Arial Unicode MS"/>
+          <w:color w:val="B85C00"/>
+          <w:kern w:val="2"/>
+          <w:sz w:val="20"/>
+          <w:szCs w:val="20"/>
+          <w:lang w:eastAsia="zh-CN" w:bidi="hi-IN"/>
+        </w:rPr>
+        <w:t>'Yes</w:t>
+      </w:r>
+      <w:r>
+        <w:rPr>
+          <w:rFonts w:ascii="BC Sans" w:eastAsia="Songti SC" w:hAnsi="BC Sans" w:cs="Arial Unicode MS"/>
+          <w:color w:val="B85C00"/>
+          <w:kern w:val="2"/>
+          <w:sz w:val="20"/>
+          <w:szCs w:val="20"/>
+          <w:lang w:eastAsia="zh-CN" w:bidi="hi-IN"/>
+        </w:rPr>
+        <w:t>'</w:t>
+      </w:r>
+      <w:r>
+        <w:rPr>
+          <w:rFonts w:ascii="BC Sans" w:eastAsia="Songti SC" w:hAnsi="BC Sans" w:cs="Arial Unicode MS"/>
+          <w:color w:val="B85C00"/>
+          <w:kern w:val="2"/>
+          <w:sz w:val="20"/>
+          <w:szCs w:val="20"/>
+          <w:lang w:eastAsia="zh-CN" w:bidi="hi-IN"/>
+        </w:rPr>
+        <w:t>)</w:t>
+      </w:r>
+      <w:r>
+        <w:rPr>
+          <w:rFonts w:ascii="BC Sans" w:eastAsia="Songti SC" w:hAnsi="BC Sans" w:cs="Arial Unicode MS"/>
+          <w:color w:val="B85C00"/>
+          <w:kern w:val="2"/>
+          <w:sz w:val="20"/>
+          <w:szCs w:val="20"/>
+          <w:lang w:eastAsia="zh-CN" w:bidi="hi-IN"/>
+        </w:rPr>
+        <w:t>:or(.naruW</w:t>
+      </w:r>
+      <w:r>
+        <w:rPr>
+          <w:rFonts w:ascii="BC Sans" w:eastAsia="Songti SC" w:hAnsi="BC Sans" w:cs="Arial Unicode MS"/>
+          <w:color w:val="B85C00"/>
+          <w:kern w:val="2"/>
+          <w:sz w:val="20"/>
+          <w:szCs w:val="20"/>
+          <w:lang w:eastAsia="zh-CN" w:bidi="hi-IN"/>
+        </w:rPr>
+        <w:t>illHaveAdditionalResidence</w:t>
+      </w:r>
+      <w:r>
+        <w:rPr>
+          <w:rFonts w:ascii="BC Sans" w:eastAsia="Songti SC" w:hAnsi="BC Sans" w:cs="Arial Unicode MS"/>
+          <w:color w:val="B85C00"/>
+          <w:kern w:val="2"/>
+          <w:sz w:val="20"/>
+          <w:szCs w:val="20"/>
+          <w:lang w:eastAsia="zh-CN" w:bidi="hi-IN"/>
+        </w:rPr>
+        <w:t>)</w:t>
+      </w:r>
+      <w:r>
+        <w:rPr>
+          <w:rFonts w:ascii="BC Sans" w:eastAsia="Songti SC" w:hAnsi="BC Sans" w:cs="Arial Unicode MS"/>
+          <w:color w:val="B85C00"/>
+          <w:kern w:val="2"/>
+          <w:sz w:val="20"/>
+          <w:szCs w:val="20"/>
+          <w:lang w:eastAsia="zh-CN" w:bidi="hi-IN"/>
+        </w:rPr>
+        <w:t>:</w:t>
+      </w:r>
+      <w:r>
+        <w:rPr>
+          <w:rFonts w:ascii="BC Sans" w:eastAsia="Songti SC" w:hAnsi="BC Sans" w:cs="Arial Unicode MS"/>
+          <w:color w:val="B85C00"/>
+          <w:kern w:val="2"/>
+          <w:sz w:val="20"/>
+          <w:szCs w:val="20"/>
+          <w:lang w:eastAsia="zh-CN" w:bidi="hi-IN"/>
+        </w:rPr>
+        <w:t>i</w:t>
+      </w:r>
+      <w:r>
+        <w:rPr>
+          <w:rFonts w:ascii="BC Sans" w:eastAsia="Songti SC" w:hAnsi="BC Sans" w:cs="Arial Unicode MS"/>
+          <w:color w:val="B85C00"/>
+          <w:kern w:val="2"/>
+          <w:sz w:val="20"/>
+          <w:szCs w:val="20"/>
+          <w:lang w:eastAsia="zh-CN" w:bidi="hi-IN"/>
+        </w:rPr>
+        <w:t>f</w:t>
+      </w:r>
+      <w:r>
+        <w:rPr>
+          <w:rFonts w:ascii="BC Sans" w:eastAsia="Songti SC" w:hAnsi="BC Sans" w:cs="Arial Unicode MS"/>
+          <w:color w:val="B85C00"/>
+          <w:kern w:val="2"/>
+          <w:sz w:val="20"/>
+          <w:szCs w:val="20"/>
+          <w:lang w:eastAsia="zh-CN" w:bidi="hi-IN"/>
+        </w:rPr>
+        <w:t>EQ(</w:t>
+      </w:r>
+      <w:r>
+        <w:rPr>
+          <w:rFonts w:ascii="BC Sans" w:eastAsia="Songti SC" w:hAnsi="BC Sans" w:cs="Arial Unicode MS"/>
+          <w:color w:val="B85C00"/>
+          <w:kern w:val="2"/>
+          <w:sz w:val="20"/>
+          <w:szCs w:val="20"/>
+          <w:lang w:eastAsia="zh-CN" w:bidi="hi-IN"/>
+        </w:rPr>
+        <w:t>'Yes'</w:t>
+      </w:r>
+      <w:r>
+        <w:rPr>
+          <w:rFonts w:ascii="BC Sans" w:eastAsia="Songti SC" w:hAnsi="BC Sans" w:cs="Arial Unicode MS"/>
+          <w:color w:val="B85C00"/>
+          <w:kern w:val="2"/>
+          <w:sz w:val="20"/>
+          <w:szCs w:val="20"/>
+          <w:lang w:eastAsia="zh-CN" w:bidi="hi-IN"/>
+        </w:rPr>
+        <w:t>):</w:t>
+      </w:r>
+      <w:r>
+        <w:rPr>
+          <w:rFonts w:ascii="BC Sans" w:eastAsia="Songti SC" w:hAnsi="BC Sans" w:cs="Arial Unicode MS"/>
+          <w:color w:val="B85C00"/>
+          <w:kern w:val="2"/>
+          <w:sz w:val="20"/>
+          <w:szCs w:val="20"/>
+          <w:lang w:eastAsia="zh-CN" w:bidi="hi-IN"/>
+        </w:rPr>
+        <w:t>or(.naruW</w:t>
+      </w:r>
+      <w:r>
+        <w:rPr>
+          <w:rFonts w:ascii="BC Sans" w:eastAsia="Songti SC" w:hAnsi="BC Sans" w:cs="Arial Unicode MS"/>
+          <w:color w:val="B85C00"/>
+          <w:kern w:val="2"/>
+          <w:sz w:val="20"/>
+          <w:szCs w:val="20"/>
+          <w:lang w:eastAsia="zh-CN" w:bidi="hi-IN"/>
+        </w:rPr>
+        <w:t>illHaveTemporaryForeignWorkerHousing</w:t>
+      </w:r>
+      <w:r>
+        <w:rPr>
+          <w:rFonts w:ascii="BC Sans" w:eastAsia="Songti SC" w:hAnsi="BC Sans" w:cs="Arial Unicode MS"/>
+          <w:color w:val="B85C00"/>
+          <w:kern w:val="2"/>
+          <w:sz w:val="20"/>
+          <w:szCs w:val="20"/>
+          <w:lang w:eastAsia="zh-CN" w:bidi="hi-IN"/>
+        </w:rPr>
+        <w:t>)</w:t>
+      </w:r>
+      <w:r>
+        <w:rPr>
+          <w:rFonts w:ascii="BC Sans" w:eastAsia="Songti SC" w:hAnsi="BC Sans" w:cs="Arial Unicode MS"/>
+          <w:color w:val="B85C00"/>
+          <w:kern w:val="2"/>
+          <w:sz w:val="20"/>
+          <w:szCs w:val="20"/>
+          <w:lang w:eastAsia="zh-CN" w:bidi="hi-IN"/>
+        </w:rPr>
+        <w:t>:</w:t>
+      </w:r>
+      <w:r>
+        <w:rPr>
+          <w:rFonts w:ascii="BC Sans" w:eastAsia="Songti SC" w:hAnsi="BC Sans" w:cs="Arial Unicode MS"/>
+          <w:color w:val="B85C00"/>
+          <w:kern w:val="2"/>
+          <w:sz w:val="20"/>
+          <w:szCs w:val="20"/>
+          <w:lang w:eastAsia="zh-CN" w:bidi="hi-IN"/>
+        </w:rPr>
+        <w:t>i</w:t>
+      </w:r>
+      <w:r>
+        <w:rPr>
+          <w:rFonts w:ascii="BC Sans" w:eastAsia="Songti SC" w:hAnsi="BC Sans" w:cs="Arial Unicode MS"/>
+          <w:color w:val="B85C00"/>
+          <w:kern w:val="2"/>
+          <w:sz w:val="20"/>
+          <w:szCs w:val="20"/>
+          <w:lang w:eastAsia="zh-CN" w:bidi="hi-IN"/>
+        </w:rPr>
+        <w:t>f</w:t>
+      </w:r>
+      <w:r>
+        <w:rPr>
+          <w:rFonts w:ascii="BC Sans" w:eastAsia="Songti SC" w:hAnsi="BC Sans" w:cs="Arial Unicode MS"/>
+          <w:color w:val="B85C00"/>
+          <w:kern w:val="2"/>
+          <w:sz w:val="20"/>
+          <w:szCs w:val="20"/>
+          <w:lang w:eastAsia="zh-CN" w:bidi="hi-IN"/>
+        </w:rPr>
+        <w:t>EQ(</w:t>
+      </w:r>
+      <w:r>
+        <w:rPr>
+          <w:rFonts w:ascii="BC Sans" w:eastAsia="Songti SC" w:hAnsi="BC Sans" w:cs="Arial Unicode MS"/>
+          <w:color w:val="B85C00"/>
+          <w:kern w:val="2"/>
+          <w:sz w:val="20"/>
+          <w:szCs w:val="20"/>
+          <w:lang w:eastAsia="zh-CN" w:bidi="hi-IN"/>
+        </w:rPr>
+        <w:t>'Yes'</w:t>
+      </w:r>
+      <w:r>
+        <w:rPr>
+          <w:rFonts w:ascii="BC Sans" w:eastAsia="Songti SC" w:hAnsi="BC Sans" w:cs="Arial Unicode MS"/>
+          <w:color w:val="B85C00"/>
+          <w:kern w:val="2"/>
+          <w:sz w:val="20"/>
+          <w:szCs w:val="20"/>
+          <w:lang w:eastAsia="zh-CN" w:bidi="hi-IN"/>
+        </w:rPr>
+        <w:t>):</w:t>
+      </w:r>
+      <w:r>
+        <w:rPr>
+          <w:rFonts w:ascii="BC Sans" w:eastAsia="Songti SC" w:hAnsi="BC Sans" w:cs="Arial Unicode MS"/>
+          <w:color w:val="B85C00"/>
+          <w:kern w:val="2"/>
+          <w:sz w:val="20"/>
+          <w:szCs w:val="20"/>
+          <w:lang w:eastAsia="zh-CN" w:bidi="hi-IN"/>
+        </w:rPr>
+        <w:t>showBegin</w:t>
+      </w:r>
+      <w:r>
+        <w:rPr>
+          <w:rFonts w:ascii="BC Sans" w:eastAsia="Songti SC" w:hAnsi="BC Sans" w:cs="Arial Unicode MS"/>
+          <w:color w:val="B85C00"/>
+          <w:kern w:val="2"/>
+          <w:sz w:val="20"/>
+          <w:szCs w:val="20"/>
+          <w:lang w:eastAsia="zh-CN" w:bidi="hi-IN"/>
+        </w:rPr>
+        <w:t>}</w:t>
+      </w:r>
+    </w:p>
+    <w:tbl>
+      <w:tblPr>
+        <w:tblW w:w="4996" w:type="pct"/>
+        <w:tblInd w:w="10" w:type="dxa"/>
+        <w:tblLayout w:type="fixed"/>
+        <w:tblCellMar>
+          <w:top w:w="57" w:type="dxa"/>
+          <w:left w:w="57" w:type="dxa"/>
+          <w:bottom w:w="170" w:type="dxa"/>
+          <w:right w:w="57" w:type="dxa"/>
+        </w:tblCellMar>
+        <w:tblLook w:val="04A0" w:firstRow="1" w:lastRow="0" w:firstColumn="1" w:lastColumn="0" w:noHBand="0" w:noVBand="1"/>
+      </w:tblPr>
+      <w:tblGrid>
+        <w:gridCol w:w="3632"/>
+        <w:gridCol w:w="7250"/>
+      </w:tblGrid>
       <w:tr>
         <w:tc>
           <w:tcPr>
@@ -8719,7 +9103,8 @@
                 <w:sz w:val="20"/>
                 <w:szCs w:val="20"/>
               </w:rPr>
-              <w:t xml:space="preserve">Describe the necessity for an </w:t>
+              <w:lastRenderedPageBreak/>
+              <w:t>Is your proposal necessary for farm use? If so, please explain</w:t>
             </w:r>
             <w:r>
               <w:rPr>
@@ -8729,8 +9114,129 @@
                 <w:sz w:val="20"/>
                 <w:szCs w:val="20"/>
               </w:rPr>
-              <w:lastRenderedPageBreak/>
-              <w:t>additional residence for farm use and how it will support agriculture in the short or long term.</w:t>
+              <w:t>{</w:t>
+            </w:r>
+            <w:proofErr w:type="gramStart"/>
+            <w:r>
+              <w:rPr>
+                <w:rFonts w:ascii="BC Sans" w:hAnsi="BC Sans"/>
+                <w:b/>
+                <w:bCs/>
+                <w:sz w:val="20"/>
+                <w:szCs w:val="20"/>
+              </w:rPr>
+              <w:t>d.naruWillHaveTemporaryForeignWorkerHousing</w:t>
+            </w:r>
+            <w:proofErr w:type="gramEnd"/>
+            <w:r>
+              <w:rPr>
+                <w:rFonts w:ascii="BC Sans" w:hAnsi="BC Sans"/>
+                <w:b/>
+                <w:bCs/>
+                <w:sz w:val="20"/>
+                <w:szCs w:val="20"/>
+              </w:rPr>
+              <w:t>:</w:t>
+            </w:r>
+            <w:r>
+              <w:rPr>
+                <w:rFonts w:ascii="BC Sans" w:hAnsi="BC Sans"/>
+                <w:b/>
+                <w:bCs/>
+                <w:sz w:val="20"/>
+                <w:szCs w:val="20"/>
+              </w:rPr>
+              <w:t>ifEQ(</w:t>
+            </w:r>
+            <w:r>
+              <w:rPr>
+                <w:rFonts w:ascii="BC Sans" w:hAnsi="BC Sans"/>
+                <w:b/>
+                <w:bCs/>
+                <w:sz w:val="20"/>
+                <w:szCs w:val="20"/>
+              </w:rPr>
+              <w:t>'Yes'</w:t>
+            </w:r>
+            <w:r>
+              <w:rPr>
+                <w:rFonts w:ascii="BC Sans" w:hAnsi="BC Sans"/>
+                <w:b/>
+                <w:bCs/>
+                <w:sz w:val="20"/>
+                <w:szCs w:val="20"/>
+              </w:rPr>
+              <w:t>):</w:t>
+            </w:r>
+            <w:r>
+              <w:rPr>
+                <w:rFonts w:ascii="BC Sans" w:hAnsi="BC Sans"/>
+                <w:b/>
+                <w:bCs/>
+                <w:sz w:val="20"/>
+                <w:szCs w:val="20"/>
+              </w:rPr>
+              <w:t xml:space="preserve">showBegin} </w:t>
+            </w:r>
+            <w:r>
+              <w:rPr>
+                <w:rFonts w:ascii="BC Sans" w:hAnsi="BC Sans"/>
+                <w:b/>
+                <w:bCs/>
+                <w:sz w:val="20"/>
+                <w:szCs w:val="20"/>
+              </w:rPr>
+              <w:t>what the temporary foreign workers will be doing on the farm</w:t>
+            </w:r>
+            <w:r>
+              <w:rPr>
+                <w:rFonts w:ascii="BC Sans" w:hAnsi="BC Sans"/>
+                <w:b/>
+                <w:bCs/>
+                <w:sz w:val="20"/>
+                <w:szCs w:val="20"/>
+              </w:rPr>
+              <w:t>{d.naruWillHaveTemporaryForeignWorkerHousing:</w:t>
+            </w:r>
+            <w:r>
+              <w:rPr>
+                <w:rFonts w:ascii="BC Sans" w:hAnsi="BC Sans"/>
+                <w:b/>
+                <w:bCs/>
+                <w:sz w:val="20"/>
+                <w:szCs w:val="20"/>
+              </w:rPr>
+              <w:t>ifEQ(</w:t>
+            </w:r>
+            <w:r>
+              <w:rPr>
+                <w:rFonts w:ascii="BC Sans" w:hAnsi="BC Sans"/>
+                <w:b/>
+                <w:bCs/>
+                <w:sz w:val="20"/>
+                <w:szCs w:val="20"/>
+              </w:rPr>
+              <w:t>'Yes'</w:t>
+            </w:r>
+            <w:r>
+              <w:rPr>
+                <w:rFonts w:ascii="BC Sans" w:hAnsi="BC Sans"/>
+                <w:b/>
+                <w:bCs/>
+                <w:sz w:val="20"/>
+                <w:szCs w:val="20"/>
+              </w:rPr>
+              <w:t>):</w:t>
+            </w:r>
+            <w:r>
+              <w:rPr>
+                <w:rFonts w:ascii="BC Sans" w:hAnsi="BC Sans"/>
+                <w:b/>
+                <w:bCs/>
+                <w:sz w:val="20"/>
+                <w:szCs w:val="20"/>
+              </w:rPr>
+              <w:t>showEnd}.</w:t>
             </w:r>
           </w:p>
         </w:tc>
@@ -8754,7 +9260,6 @@
                 <w:sz w:val="20"/>
                 <w:szCs w:val="20"/>
               </w:rPr>
-              <w:lastRenderedPageBreak/>
               <w:t>{</w:t>
             </w:r>
             <w:proofErr w:type="spellStart"/>
@@ -8775,6 +9280,325 @@
                 <w:szCs w:val="20"/>
               </w:rPr>
               <w:t>:convCRLF:ifEM</w:t>
+            </w:r>
+            <w:proofErr w:type="spellEnd"/>
+            <w:r>
+              <w:rPr>
+                <w:rFonts w:ascii="BC Sans" w:hAnsi="BC Sans"/>
+                <w:sz w:val="20"/>
+                <w:szCs w:val="20"/>
+              </w:rPr>
+              <w:t>():show(.</w:t>
+            </w:r>
+            <w:proofErr w:type="spellStart"/>
+            <w:r>
+              <w:rPr>
+                <w:rFonts w:ascii="BC Sans" w:hAnsi="BC Sans"/>
+                <w:sz w:val="20"/>
+                <w:szCs w:val="20"/>
+              </w:rPr>
+              <w:t>noData</w:t>
+            </w:r>
+            <w:proofErr w:type="spellEnd"/>
+            <w:r>
+              <w:rPr>
+                <w:rFonts w:ascii="BC Sans" w:hAnsi="BC Sans"/>
+                <w:sz w:val="20"/>
+                <w:szCs w:val="20"/>
+              </w:rPr>
+              <w:t>)}</w:t>
+            </w:r>
+          </w:p>
+        </w:tc>
+      </w:tr>
+    </w:tbl>
+    <w:p>
+      <w:pPr>
+        <w:rPr>
+          <w:rFonts w:ascii="BC Sans" w:eastAsia="Songti SC" w:hAnsi="BC Sans" w:cs="Arial Unicode MS"/>
+          <w:color w:val="B85C00"/>
+          <w:kern w:val="2"/>
+          <w:sz w:val="20"/>
+          <w:szCs w:val="20"/>
+          <w:lang w:eastAsia="zh-CN" w:bidi="hi-IN"/>
+        </w:rPr>
+      </w:pPr>
+      <w:r>
+        <w:rPr>
+          <w:rFonts w:ascii="BC Sans" w:eastAsia="Songti SC" w:hAnsi="BC Sans" w:cs="Arial Unicode MS"/>
+          <w:color w:val="B85C00"/>
+          <w:kern w:val="2"/>
+          <w:sz w:val="20"/>
+          <w:szCs w:val="20"/>
+          <w:lang w:eastAsia="zh-CN" w:bidi="hi-IN"/>
+        </w:rPr>
+        <w:t>{</w:t>
+      </w:r>
+      <w:proofErr w:type="gramStart"/>
+      <w:r>
+        <w:rPr>
+          <w:rFonts w:ascii="BC Sans" w:eastAsia="Songti SC" w:hAnsi="BC Sans" w:cs="Arial Unicode MS"/>
+          <w:color w:val="B85C00"/>
+          <w:kern w:val="2"/>
+          <w:sz w:val="20"/>
+          <w:szCs w:val="20"/>
+          <w:lang w:eastAsia="zh-CN" w:bidi="hi-IN"/>
+        </w:rPr>
+        <w:t>d.naruWillBeOverFiveHundredM</w:t>
+      </w:r>
+      <w:proofErr w:type="gramEnd"/>
+      <w:r>
+        <w:rPr>
+          <w:rFonts w:ascii="BC Sans" w:eastAsia="Songti SC" w:hAnsi="BC Sans" w:cs="Arial Unicode MS"/>
+          <w:color w:val="B85C00"/>
+          <w:kern w:val="2"/>
+          <w:sz w:val="20"/>
+          <w:szCs w:val="20"/>
+          <w:lang w:eastAsia="zh-CN" w:bidi="hi-IN"/>
+        </w:rPr>
+        <w:t>2</w:t>
+      </w:r>
+      <w:r>
+        <w:rPr>
+          <w:rFonts w:ascii="BC Sans" w:eastAsia="Songti SC" w:hAnsi="BC Sans" w:cs="Arial Unicode MS"/>
+          <w:color w:val="B85C00"/>
+          <w:kern w:val="2"/>
+          <w:sz w:val="20"/>
+          <w:szCs w:val="20"/>
+          <w:lang w:eastAsia="zh-CN" w:bidi="hi-IN"/>
+        </w:rPr>
+        <w:t>:ifEQ(</w:t>
+      </w:r>
+      <w:r>
+        <w:rPr>
+          <w:rFonts w:ascii="vertical" w:eastAsia="Songti SC" w:hAnsi="vertical" w:cs="Arial Unicode MS"/>
+          <w:color w:val="B85C00"/>
+          <w:kern w:val="2"/>
+          <w:sz w:val="20"/>
+          <w:szCs w:val="20"/>
+          <w:lang w:eastAsia="zh-CN" w:bidi="hi-IN"/>
+        </w:rPr>
+        <w:t xml:space="preserve"> </w:t>
+      </w:r>
+      <w:r>
+        <w:rPr>
+          <w:rFonts w:ascii="BC Sans" w:eastAsia="Songti SC" w:hAnsi="BC Sans" w:cs="Arial Unicode MS"/>
+          <w:color w:val="B85C00"/>
+          <w:kern w:val="2"/>
+          <w:sz w:val="20"/>
+          <w:szCs w:val="20"/>
+          <w:lang w:eastAsia="zh-CN" w:bidi="hi-IN"/>
+        </w:rPr>
+        <w:t>'Yes')</w:t>
+      </w:r>
+      <w:r>
+        <w:rPr>
+          <w:rFonts w:ascii="BC Sans" w:eastAsia="Songti SC" w:hAnsi="BC Sans" w:cs="Arial Unicode MS"/>
+          <w:color w:val="B85C00"/>
+          <w:kern w:val="2"/>
+          <w:sz w:val="20"/>
+          <w:szCs w:val="20"/>
+          <w:lang w:eastAsia="zh-CN" w:bidi="hi-IN"/>
+        </w:rPr>
+        <w:t>:or(.naruWillHaveAdditionalResidence):</w:t>
+      </w:r>
+      <w:r>
+        <w:rPr>
+          <w:rFonts w:ascii="BC Sans" w:eastAsia="Songti SC" w:hAnsi="BC Sans" w:cs="Arial Unicode MS"/>
+          <w:color w:val="B85C00"/>
+          <w:kern w:val="2"/>
+          <w:sz w:val="20"/>
+          <w:szCs w:val="20"/>
+          <w:lang w:eastAsia="zh-CN" w:bidi="hi-IN"/>
+        </w:rPr>
+        <w:t>ifEQ('Yes'):</w:t>
+      </w:r>
+      <w:r>
+        <w:rPr>
+          <w:rFonts w:ascii="BC Sans" w:eastAsia="Songti SC" w:hAnsi="BC Sans" w:cs="Arial Unicode MS"/>
+          <w:color w:val="B85C00"/>
+          <w:kern w:val="2"/>
+          <w:sz w:val="20"/>
+          <w:szCs w:val="20"/>
+          <w:lang w:eastAsia="zh-CN" w:bidi="hi-IN"/>
+        </w:rPr>
+        <w:t>or(.naruWillHaveTemporaryForeignWorkerHousing):</w:t>
+      </w:r>
+      <w:r>
+        <w:rPr>
+          <w:rFonts w:ascii="BC Sans" w:eastAsia="Songti SC" w:hAnsi="BC Sans" w:cs="Arial Unicode MS"/>
+          <w:color w:val="B85C00"/>
+          <w:kern w:val="2"/>
+          <w:sz w:val="20"/>
+          <w:szCs w:val="20"/>
+          <w:lang w:eastAsia="zh-CN" w:bidi="hi-IN"/>
+        </w:rPr>
+        <w:t>ifEQ('Yes'):</w:t>
+      </w:r>
+      <w:r>
+        <w:rPr>
+          <w:rFonts w:ascii="BC Sans" w:eastAsia="Songti SC" w:hAnsi="BC Sans" w:cs="Arial Unicode MS"/>
+          <w:color w:val="B85C00"/>
+          <w:kern w:val="2"/>
+          <w:sz w:val="20"/>
+          <w:szCs w:val="20"/>
+          <w:lang w:eastAsia="zh-CN" w:bidi="hi-IN"/>
+        </w:rPr>
+        <w:t>showEnd</w:t>
+      </w:r>
+      <w:r>
+        <w:rPr>
+          <w:rFonts w:ascii="BC Sans" w:eastAsia="Songti SC" w:hAnsi="BC Sans" w:cs="Arial Unicode MS"/>
+          <w:color w:val="B85C00"/>
+          <w:kern w:val="2"/>
+          <w:sz w:val="20"/>
+          <w:szCs w:val="20"/>
+          <w:lang w:eastAsia="zh-CN" w:bidi="hi-IN"/>
+        </w:rPr>
+        <w:t>}</w:t>
+      </w:r>
+      <w:r>
+        <w:rPr>
+          <w:rFonts w:ascii="BC Sans" w:eastAsia="Songti SC" w:hAnsi="BC Sans" w:cs="Arial Unicode MS"/>
+          <w:color w:val="B85C00"/>
+          <w:kern w:val="2"/>
+          <w:sz w:val="20"/>
+          <w:szCs w:val="20"/>
+          <w:lang w:eastAsia="zh-CN" w:bidi="hi-IN"/>
+        </w:rPr>
+        <w:t>{</w:t>
+      </w:r>
+      <w:r>
+        <w:rPr>
+          <w:rFonts w:ascii="BC Sans" w:eastAsia="Songti SC" w:hAnsi="BC Sans" w:cs="Arial Unicode MS"/>
+          <w:color w:val="B85C00"/>
+          <w:kern w:val="2"/>
+          <w:sz w:val="20"/>
+          <w:szCs w:val="20"/>
+          <w:lang w:eastAsia="zh-CN" w:bidi="hi-IN"/>
+        </w:rPr>
+        <w:t>d</w:t>
+      </w:r>
+      <w:r>
+        <w:rPr>
+          <w:rFonts w:ascii="BC Sans" w:eastAsia="Songti SC" w:hAnsi="BC Sans" w:cs="Arial Unicode MS"/>
+          <w:color w:val="B85C00"/>
+          <w:kern w:val="2"/>
+          <w:sz w:val="20"/>
+          <w:szCs w:val="20"/>
+          <w:lang w:eastAsia="zh-CN" w:bidi="hi-IN"/>
+        </w:rPr>
+        <w:t>.naruWillHaveTemporaryForeignWorkerHousing:</w:t>
+      </w:r>
+      <w:r>
+        <w:rPr>
+          <w:rFonts w:ascii="BC Sans" w:eastAsia="Songti SC" w:hAnsi="BC Sans" w:cs="Arial Unicode MS"/>
+          <w:color w:val="B85C00"/>
+          <w:kern w:val="2"/>
+          <w:sz w:val="20"/>
+          <w:szCs w:val="20"/>
+          <w:lang w:eastAsia="zh-CN" w:bidi="hi-IN"/>
+        </w:rPr>
+        <w:t>ifEQ('Yes'):</w:t>
+      </w:r>
+      <w:r>
+        <w:rPr>
+          <w:rFonts w:ascii="BC Sans" w:eastAsia="Songti SC" w:hAnsi="BC Sans" w:cs="Arial Unicode MS"/>
+          <w:color w:val="B85C00"/>
+          <w:kern w:val="2"/>
+          <w:sz w:val="20"/>
+          <w:szCs w:val="20"/>
+          <w:lang w:eastAsia="zh-CN" w:bidi="hi-IN"/>
+        </w:rPr>
+        <w:t>showBegin}</w:t>
+      </w:r>
+    </w:p>
+    <w:tbl>
+      <w:tblPr>
+        <w:tblW w:w="4996" w:type="pct"/>
+        <w:tblInd w:w="10" w:type="dxa"/>
+        <w:tblLayout w:type="fixed"/>
+        <w:tblCellMar>
+          <w:top w:w="57" w:type="dxa"/>
+          <w:left w:w="57" w:type="dxa"/>
+          <w:bottom w:w="170" w:type="dxa"/>
+          <w:right w:w="57" w:type="dxa"/>
+        </w:tblCellMar>
+        <w:tblLook w:val="04A0" w:firstRow="1" w:lastRow="0" w:firstColumn="1" w:lastColumn="0" w:noHBand="0" w:noVBand="1"/>
+      </w:tblPr>
+      <w:tblGrid>
+        <w:gridCol w:w="3632"/>
+        <w:gridCol w:w="7250"/>
+      </w:tblGrid>
+      <w:tr>
+        <w:tc>
+          <w:tcPr>
+            <w:tcW w:w="3632" w:type="dxa"/>
+          </w:tcPr>
+          <w:p>
+            <w:pPr>
+              <w:pStyle w:val="TableContents"/>
+              <w:spacing w:line="276" w:lineRule="auto"/>
+              <w:rPr>
+                <w:rFonts w:ascii="BC Sans" w:hAnsi="BC Sans"/>
+                <w:b/>
+                <w:bCs/>
+                <w:sz w:val="20"/>
+                <w:szCs w:val="20"/>
+              </w:rPr>
+            </w:pPr>
+            <w:r>
+              <w:rPr>
+                <w:rFonts w:ascii="BC Sans" w:hAnsi="BC Sans"/>
+                <w:b/>
+                <w:bCs/>
+                <w:sz w:val="20"/>
+                <w:szCs w:val="20"/>
+              </w:rPr>
+              <w:t>How many temporary foreign workers will be housed by the proposal?</w:t>
+            </w:r>
+          </w:p>
+        </w:tc>
+        <w:tc>
+          <w:tcPr>
+            <w:tcW w:w="7250" w:type="dxa"/>
+          </w:tcPr>
+          <w:p>
+            <w:pPr>
+              <w:pStyle w:val="TableContents"/>
+              <w:spacing w:line="276" w:lineRule="auto"/>
+              <w:rPr>
+                <w:rFonts w:ascii="BC Sans" w:hAnsi="BC Sans"/>
+                <w:sz w:val="20"/>
+                <w:szCs w:val="20"/>
+              </w:rPr>
+            </w:pPr>
+            <w:r>
+              <w:rPr>
+                <w:rFonts w:ascii="BC Sans" w:hAnsi="BC Sans"/>
+                <w:sz w:val="20"/>
+                <w:szCs w:val="20"/>
+              </w:rPr>
+              <w:t>{</w:t>
+            </w:r>
+            <w:proofErr w:type="spellStart"/>
+            <w:proofErr w:type="gramStart"/>
+            <w:r>
+              <w:rPr>
+                <w:rFonts w:ascii="BC Sans" w:hAnsi="BC Sans"/>
+                <w:sz w:val="20"/>
+                <w:szCs w:val="20"/>
+              </w:rPr>
+              <w:t>d.tfwhCount</w:t>
+            </w:r>
+            <w:proofErr w:type="gramEnd"/>
+            <w:r>
+              <w:rPr>
+                <w:rFonts w:ascii="BC Sans" w:hAnsi="BC Sans"/>
+                <w:sz w:val="20"/>
+                <w:szCs w:val="20"/>
+              </w:rPr>
+              <w:t>:ifEM</w:t>
             </w:r>
             <w:proofErr w:type="spellEnd"/>
             <w:r>
@@ -8831,19 +9655,106 @@
                 <w:sz w:val="20"/>
                 <w:szCs w:val="20"/>
               </w:rPr>
-              <w:t>Describe how the proposal for a principal residence more than 500 m</w:t>
-            </w:r>
-            <w:r>
+              <w:t>Will the temporary foreign worker housing be designed to move from one place to another?</w:t>
+            </w:r>
+          </w:p>
+        </w:tc>
+        <w:tc>
+          <w:tcPr>
+            <w:tcW w:w="7250" w:type="dxa"/>
+          </w:tcPr>
+          <w:p>
+            <w:pPr>
+              <w:pStyle w:val="TableContents"/>
+              <w:spacing w:line="276" w:lineRule="auto"/>
+              <w:rPr>
+                <w:rFonts w:ascii="BC Sans" w:hAnsi="BC Sans"/>
+                <w:sz w:val="20"/>
+                <w:szCs w:val="20"/>
+              </w:rPr>
+            </w:pPr>
+            <w:r>
+              <w:rPr>
+                <w:rFonts w:ascii="BC Sans" w:hAnsi="BC Sans"/>
+                <w:sz w:val="20"/>
+                <w:szCs w:val="20"/>
+              </w:rPr>
+              <w:t>{</w:t>
+            </w:r>
+            <w:proofErr w:type="spellStart"/>
+            <w:proofErr w:type="gramStart"/>
+            <w:r>
+              <w:rPr>
+                <w:rFonts w:ascii="BC Sans" w:hAnsi="BC Sans"/>
+                <w:sz w:val="20"/>
+                <w:szCs w:val="20"/>
+              </w:rPr>
+              <w:t>d.tfwh</w:t>
+            </w:r>
+            <w:r>
+              <w:rPr>
+                <w:rFonts w:ascii="BC Sans" w:hAnsi="BC Sans"/>
+                <w:sz w:val="20"/>
+                <w:szCs w:val="20"/>
+              </w:rPr>
+              <w:t>Design</w:t>
+            </w:r>
+            <w:proofErr w:type="gramEnd"/>
+            <w:r>
+              <w:rPr>
+                <w:rFonts w:ascii="BC Sans" w:hAnsi="BC Sans"/>
+                <w:sz w:val="20"/>
+                <w:szCs w:val="20"/>
+              </w:rPr>
+              <w:t>:ifEM</w:t>
+            </w:r>
+            <w:proofErr w:type="spellEnd"/>
+            <w:r>
+              <w:rPr>
+                <w:rFonts w:ascii="BC Sans" w:hAnsi="BC Sans"/>
+                <w:sz w:val="20"/>
+                <w:szCs w:val="20"/>
+              </w:rPr>
+              <w:t>():show(.</w:t>
+            </w:r>
+            <w:proofErr w:type="spellStart"/>
+            <w:r>
+              <w:rPr>
+                <w:rFonts w:ascii="BC Sans" w:hAnsi="BC Sans"/>
+                <w:sz w:val="20"/>
+                <w:szCs w:val="20"/>
+              </w:rPr>
+              <w:t>noData</w:t>
+            </w:r>
+            <w:proofErr w:type="spellEnd"/>
+            <w:r>
+              <w:rPr>
+                <w:rFonts w:ascii="BC Sans" w:hAnsi="BC Sans"/>
+                <w:sz w:val="20"/>
+                <w:szCs w:val="20"/>
+              </w:rPr>
+              <w:t>)}</w:t>
+            </w:r>
+          </w:p>
+        </w:tc>
+      </w:tr>
+      <w:tr>
+        <w:tc>
+          <w:tcPr>
+            <w:tcW w:w="3632" w:type="dxa"/>
+          </w:tcPr>
+          <w:p>
+            <w:pPr>
+              <w:pStyle w:val="TableContents"/>
+              <w:spacing w:line="276" w:lineRule="auto"/>
               <w:rPr>
                 <w:rFonts w:ascii="BC Sans" w:hAnsi="BC Sans"/>
                 <w:b/>
                 <w:bCs/>
                 <w:sz w:val="20"/>
                 <w:szCs w:val="20"/>
-                <w:vertAlign w:val="superscript"/>
-              </w:rPr>
-              <w:t>2</w:t>
-            </w:r>
+              </w:rPr>
+            </w:pPr>
             <w:r>
               <w:rPr>
                 <w:rFonts w:ascii="BC Sans" w:hAnsi="BC Sans"/>
@@ -8852,7 +9763,67 @@
                 <w:sz w:val="20"/>
                 <w:szCs w:val="20"/>
               </w:rPr>
-              <w:t xml:space="preserve"> will support agriculture in the short or long term.</w:t>
+              <w:t>What is the size (in hectares) of the</w:t>
+            </w:r>
+            <w:r>
+              <w:rPr>
+                <w:rFonts w:ascii="BC Sans" w:hAnsi="BC Sans"/>
+                <w:b/>
+                <w:bCs/>
+                <w:sz w:val="20"/>
+                <w:szCs w:val="20"/>
+              </w:rPr>
+              <w:t xml:space="preserve"> </w:t>
+            </w:r>
+            <w:r>
+              <w:rPr>
+                <w:rFonts w:ascii="BC Sans" w:hAnsi="BC Sans"/>
+                <w:b/>
+                <w:bCs/>
+                <w:sz w:val="20"/>
+                <w:szCs w:val="20"/>
+              </w:rPr>
+              <w:t>farm operation that the temporary</w:t>
+            </w:r>
+            <w:r>
+              <w:rPr>
+                <w:rFonts w:ascii="BC Sans" w:hAnsi="BC Sans"/>
+                <w:b/>
+                <w:bCs/>
+                <w:sz w:val="20"/>
+                <w:szCs w:val="20"/>
+              </w:rPr>
+              <w:t xml:space="preserve"> </w:t>
+            </w:r>
+            <w:r>
+              <w:rPr>
+                <w:rFonts w:ascii="BC Sans" w:hAnsi="BC Sans"/>
+                <w:b/>
+                <w:bCs/>
+                <w:sz w:val="20"/>
+                <w:szCs w:val="20"/>
+              </w:rPr>
+              <w:t>foreign workers will b</w:t>
+            </w:r>
+            <w:r>
+              <w:rPr>
+                <w:rFonts w:ascii="BC Sans" w:hAnsi="BC Sans"/>
+                <w:b/>
+                <w:bCs/>
+                <w:sz w:val="20"/>
+                <w:szCs w:val="20"/>
+              </w:rPr>
+              <w:t xml:space="preserve">e </w:t>
+            </w:r>
+            <w:r>
+              <w:rPr>
+                <w:rFonts w:ascii="BC Sans" w:hAnsi="BC Sans"/>
+                <w:b/>
+                <w:bCs/>
+                <w:sz w:val="20"/>
+                <w:szCs w:val="20"/>
+              </w:rPr>
+              <w:t>supporting?</w:t>
             </w:r>
           </w:p>
         </w:tc>
@@ -8876,7 +9847,279 @@
                 <w:sz w:val="20"/>
                 <w:szCs w:val="20"/>
               </w:rPr>
-              <w:t>{d.naruResidenceNecessity:convCRLF:ifEM():show(.noData)}</w:t>
+              <w:t>{</w:t>
+            </w:r>
+            <w:proofErr w:type="spellStart"/>
+            <w:proofErr w:type="gramStart"/>
+            <w:r>
+              <w:rPr>
+                <w:rFonts w:ascii="BC Sans" w:hAnsi="BC Sans"/>
+                <w:sz w:val="20"/>
+                <w:szCs w:val="20"/>
+              </w:rPr>
+              <w:t>d.tfwh</w:t>
+            </w:r>
+            <w:r>
+              <w:rPr>
+                <w:rFonts w:ascii="BC Sans" w:hAnsi="BC Sans"/>
+                <w:sz w:val="20"/>
+                <w:szCs w:val="20"/>
+              </w:rPr>
+              <w:t>FarmSize</w:t>
+            </w:r>
+            <w:proofErr w:type="gramEnd"/>
+            <w:r>
+              <w:rPr>
+                <w:rFonts w:ascii="BC Sans" w:hAnsi="BC Sans"/>
+                <w:sz w:val="20"/>
+                <w:szCs w:val="20"/>
+              </w:rPr>
+              <w:t>:ifEM</w:t>
+            </w:r>
+            <w:proofErr w:type="spellEnd"/>
+            <w:r>
+              <w:rPr>
+                <w:rFonts w:ascii="BC Sans" w:hAnsi="BC Sans"/>
+                <w:sz w:val="20"/>
+                <w:szCs w:val="20"/>
+              </w:rPr>
+              <w:t>():show(.</w:t>
+            </w:r>
+            <w:proofErr w:type="spellStart"/>
+            <w:r>
+              <w:rPr>
+                <w:rFonts w:ascii="BC Sans" w:hAnsi="BC Sans"/>
+                <w:sz w:val="20"/>
+                <w:szCs w:val="20"/>
+              </w:rPr>
+              <w:t>noData</w:t>
+            </w:r>
+            <w:proofErr w:type="spellEnd"/>
+            <w:r>
+              <w:rPr>
+                <w:rFonts w:ascii="BC Sans" w:hAnsi="BC Sans"/>
+                <w:sz w:val="20"/>
+                <w:szCs w:val="20"/>
+              </w:rPr>
+              <w:t>)}</w:t>
+            </w:r>
+          </w:p>
+        </w:tc>
+      </w:tr>
+    </w:tbl>
+    <w:p>
+      <w:r>
+        <w:rPr>
+          <w:rFonts w:ascii="BC Sans" w:eastAsia="Songti SC" w:hAnsi="BC Sans" w:cs="Arial Unicode MS"/>
+          <w:color w:val="B85C00"/>
+          <w:kern w:val="2"/>
+          <w:sz w:val="20"/>
+          <w:szCs w:val="20"/>
+          <w:lang w:eastAsia="zh-CN" w:bidi="hi-IN"/>
+        </w:rPr>
+        <w:t>{</w:t>
+      </w:r>
+      <w:proofErr w:type="gramStart"/>
+      <w:r>
+        <w:rPr>
+          <w:rFonts w:ascii="BC Sans" w:eastAsia="Songti SC" w:hAnsi="BC Sans" w:cs="Arial Unicode MS"/>
+          <w:color w:val="B85C00"/>
+          <w:kern w:val="2"/>
+          <w:sz w:val="20"/>
+          <w:szCs w:val="20"/>
+          <w:lang w:eastAsia="zh-CN" w:bidi="hi-IN"/>
+        </w:rPr>
+        <w:t>d</w:t>
+      </w:r>
+      <w:r>
+        <w:rPr>
+          <w:rFonts w:ascii="BC Sans" w:eastAsia="Songti SC" w:hAnsi="BC Sans" w:cs="Arial Unicode MS"/>
+          <w:color w:val="B85C00"/>
+          <w:kern w:val="2"/>
+          <w:sz w:val="20"/>
+          <w:szCs w:val="20"/>
+          <w:lang w:eastAsia="zh-CN" w:bidi="hi-IN"/>
+        </w:rPr>
+        <w:t>.naruWillHaveTemporaryForeignWorkerHousing</w:t>
+      </w:r>
+      <w:proofErr w:type="gramEnd"/>
+      <w:r>
+        <w:rPr>
+          <w:rFonts w:ascii="BC Sans" w:eastAsia="Songti SC" w:hAnsi="BC Sans" w:cs="Arial Unicode MS"/>
+          <w:color w:val="B85C00"/>
+          <w:kern w:val="2"/>
+          <w:sz w:val="20"/>
+          <w:szCs w:val="20"/>
+          <w:lang w:eastAsia="zh-CN" w:bidi="hi-IN"/>
+        </w:rPr>
+        <w:t>:</w:t>
+      </w:r>
+      <w:r>
+        <w:rPr>
+          <w:rFonts w:ascii="BC Sans" w:eastAsia="Songti SC" w:hAnsi="BC Sans" w:cs="Arial Unicode MS"/>
+          <w:color w:val="B85C00"/>
+          <w:kern w:val="2"/>
+          <w:sz w:val="20"/>
+          <w:szCs w:val="20"/>
+          <w:lang w:eastAsia="zh-CN" w:bidi="hi-IN"/>
+        </w:rPr>
+        <w:t>ifEQ('Yes'):</w:t>
+      </w:r>
+      <w:r>
+        <w:rPr>
+          <w:rFonts w:ascii="BC Sans" w:eastAsia="Songti SC" w:hAnsi="BC Sans" w:cs="Arial Unicode MS"/>
+          <w:color w:val="B85C00"/>
+          <w:kern w:val="2"/>
+          <w:sz w:val="20"/>
+          <w:szCs w:val="20"/>
+          <w:lang w:eastAsia="zh-CN" w:bidi="hi-IN"/>
+        </w:rPr>
+        <w:t>show</w:t>
+      </w:r>
+      <w:r>
+        <w:rPr>
+          <w:rFonts w:ascii="BC Sans" w:eastAsia="Songti SC" w:hAnsi="BC Sans" w:cs="Arial Unicode MS"/>
+          <w:color w:val="B85C00"/>
+          <w:kern w:val="2"/>
+          <w:sz w:val="20"/>
+          <w:szCs w:val="20"/>
+          <w:lang w:eastAsia="zh-CN" w:bidi="hi-IN"/>
+        </w:rPr>
+        <w:t>End</w:t>
+      </w:r>
+      <w:r>
+        <w:rPr>
+          <w:rFonts w:ascii="BC Sans" w:eastAsia="Songti SC" w:hAnsi="BC Sans" w:cs="Arial Unicode MS"/>
+          <w:color w:val="B85C00"/>
+          <w:kern w:val="2"/>
+          <w:sz w:val="20"/>
+          <w:szCs w:val="20"/>
+          <w:lang w:eastAsia="zh-CN" w:bidi="hi-IN"/>
+        </w:rPr>
+        <w:t>}</w:t>
+      </w:r>
+    </w:p>
+    <w:tbl>
+      <w:tblPr>
+        <w:tblW w:w="4996" w:type="pct"/>
+        <w:tblInd w:w="10" w:type="dxa"/>
+        <w:tblLayout w:type="fixed"/>
+        <w:tblCellMar>
+          <w:top w:w="57" w:type="dxa"/>
+          <w:left w:w="57" w:type="dxa"/>
+          <w:bottom w:w="170" w:type="dxa"/>
+          <w:right w:w="57" w:type="dxa"/>
+        </w:tblCellMar>
+        <w:tblLook w:val="04A0" w:firstRow="1" w:lastRow="0" w:firstColumn="1" w:lastColumn="0" w:noHBand="0" w:noVBand="1"/>
+      </w:tblPr>
+      <w:tblGrid>
+        <w:gridCol w:w="3632"/>
+        <w:gridCol w:w="7250"/>
+      </w:tblGrid>
+      <w:tr>
+        <w:tc>
+          <w:tcPr>
+            <w:tcW w:w="3632" w:type="dxa"/>
+          </w:tcPr>
+          <w:p>
+            <w:pPr>
+              <w:pStyle w:val="TableContents"/>
+              <w:spacing w:line="276" w:lineRule="auto"/>
+              <w:rPr>
+                <w:rFonts w:ascii="BC Sans" w:hAnsi="BC Sans"/>
+                <w:b/>
+                <w:bCs/>
+                <w:sz w:val="20"/>
+                <w:szCs w:val="20"/>
+              </w:rPr>
+            </w:pPr>
+            <w:r>
+              <w:rPr>
+                <w:rFonts w:ascii="BC Sans" w:hAnsi="BC Sans"/>
+                <w:b/>
+                <w:bCs/>
+                <w:sz w:val="20"/>
+                <w:szCs w:val="20"/>
+              </w:rPr>
+              <w:t>Will the proposed residence(s) be clustered with existing residential structures? Please explain.</w:t>
+            </w:r>
+          </w:p>
+        </w:tc>
+        <w:tc>
+          <w:tcPr>
+            <w:tcW w:w="7250" w:type="dxa"/>
+          </w:tcPr>
+          <w:p>
+            <w:pPr>
+              <w:pStyle w:val="TableContents"/>
+              <w:spacing w:line="276" w:lineRule="auto"/>
+              <w:rPr>
+                <w:rFonts w:ascii="BC Sans" w:hAnsi="BC Sans"/>
+                <w:sz w:val="20"/>
+                <w:szCs w:val="20"/>
+              </w:rPr>
+            </w:pPr>
+            <w:r>
+              <w:rPr>
+                <w:rFonts w:ascii="BC Sans" w:hAnsi="BC Sans"/>
+                <w:sz w:val="20"/>
+                <w:szCs w:val="20"/>
+              </w:rPr>
+              <w:t>{</w:t>
+            </w:r>
+            <w:proofErr w:type="spellStart"/>
+            <w:proofErr w:type="gramStart"/>
+            <w:r>
+              <w:rPr>
+                <w:rFonts w:ascii="BC Sans" w:hAnsi="BC Sans"/>
+                <w:sz w:val="20"/>
+                <w:szCs w:val="20"/>
+              </w:rPr>
+              <w:t>d.</w:t>
+            </w:r>
+            <w:r>
+              <w:rPr>
+                <w:rFonts w:ascii="BC Sans" w:hAnsi="BC Sans"/>
+                <w:sz w:val="20"/>
+                <w:szCs w:val="20"/>
+              </w:rPr>
+              <w:t>naruClustered</w:t>
+            </w:r>
+            <w:proofErr w:type="gramEnd"/>
+            <w:r>
+              <w:rPr>
+                <w:rFonts w:ascii="BC Sans" w:hAnsi="BC Sans"/>
+                <w:sz w:val="20"/>
+                <w:szCs w:val="20"/>
+              </w:rPr>
+              <w:t>:convCRLF:ifEM</w:t>
+            </w:r>
+            <w:proofErr w:type="spellEnd"/>
+            <w:r>
+              <w:rPr>
+                <w:rFonts w:ascii="BC Sans" w:hAnsi="BC Sans"/>
+                <w:sz w:val="20"/>
+                <w:szCs w:val="20"/>
+              </w:rPr>
+              <w:t>():show(.</w:t>
+            </w:r>
+            <w:proofErr w:type="spellStart"/>
+            <w:r>
+              <w:rPr>
+                <w:rFonts w:ascii="BC Sans" w:hAnsi="BC Sans"/>
+                <w:sz w:val="20"/>
+                <w:szCs w:val="20"/>
+              </w:rPr>
+              <w:t>noData</w:t>
+            </w:r>
+            <w:proofErr w:type="spellEnd"/>
+            <w:r>
+              <w:rPr>
+                <w:rFonts w:ascii="BC Sans" w:hAnsi="BC Sans"/>
+                <w:sz w:val="20"/>
+                <w:szCs w:val="20"/>
+              </w:rPr>
+              <w:t>)}</w:t>
             </w:r>
           </w:p>
         </w:tc>
@@ -8906,7 +10149,27 @@
                 <w:sz w:val="20"/>
                 <w:szCs w:val="20"/>
               </w:rPr>
-              <w:t>Will the proposed residence(s) be clustered with existing residential structures? Please explain.</w:t>
+              <w:t>Will the proposed residence(s) be located within a 60</w:t>
+            </w:r>
+            <w:r>
+              <w:rPr>
+                <w:rFonts w:ascii="BC Sans" w:hAnsi="BC Sans"/>
+                <w:b/>
+                <w:bCs/>
+                <w:sz w:val="20"/>
+                <w:szCs w:val="20"/>
+              </w:rPr>
+              <w:t xml:space="preserve"> </w:t>
+            </w:r>
+            <w:r>
+              <w:rPr>
+                <w:rFonts w:ascii="BC Sans" w:hAnsi="BC Sans"/>
+                <w:b/>
+                <w:bCs/>
+                <w:sz w:val="20"/>
+                <w:szCs w:val="20"/>
+              </w:rPr>
+              <w:t>m setback from the front lot line? Please explain.</w:t>
             </w:r>
           </w:p>
         </w:tc>
@@ -8948,7 +10211,7 @@
                 <w:sz w:val="20"/>
                 <w:szCs w:val="20"/>
               </w:rPr>
-              <w:t>naruClustered</w:t>
+              <w:t>naruSetback</w:t>
             </w:r>
             <w:proofErr w:type="gramEnd"/>
             <w:r>
@@ -9014,7 +10277,7 @@
                 <w:sz w:val="20"/>
                 <w:szCs w:val="20"/>
               </w:rPr>
-              <w:t>Will the proposed residence(s) be located within a 60</w:t>
+              <w:t>Where on the parcel will the proposal be situated and is there an agricultural rationale for the</w:t>
             </w:r>
             <w:r>
               <w:rPr>
@@ -9034,7 +10297,27 @@
                 <w:sz w:val="20"/>
                 <w:szCs w:val="20"/>
               </w:rPr>
-              <w:t>m setback from the front lot line? Please explain.</w:t>
+              <w:t>proposed</w:t>
+            </w:r>
+            <w:r>
+              <w:rPr>
+                <w:rFonts w:ascii="BC Sans" w:hAnsi="BC Sans"/>
+                <w:b/>
+                <w:bCs/>
+                <w:sz w:val="20"/>
+                <w:szCs w:val="20"/>
+              </w:rPr>
+              <w:t xml:space="preserve"> </w:t>
+            </w:r>
+            <w:r>
+              <w:rPr>
+                <w:rFonts w:ascii="BC Sans" w:hAnsi="BC Sans"/>
+                <w:b/>
+                <w:bCs/>
+                <w:sz w:val="20"/>
+                <w:szCs w:val="20"/>
+              </w:rPr>
+              <w:t>location?</w:t>
             </w:r>
           </w:p>
         </w:tc>
@@ -9068,15 +10351,7 @@
                 <w:sz w:val="20"/>
                 <w:szCs w:val="20"/>
               </w:rPr>
-              <w:t>d.</w:t>
-            </w:r>
-            <w:r>
-              <w:rPr>
-                <w:rFonts w:ascii="BC Sans" w:hAnsi="BC Sans"/>
-                <w:sz w:val="20"/>
-                <w:szCs w:val="20"/>
-              </w:rPr>
-              <w:t>naruSetback</w:t>
+              <w:t>d.naruLocationRationale</w:t>
             </w:r>
             <w:proofErr w:type="gramEnd"/>
             <w:r>
@@ -9129,143 +10404,12 @@
               <w:rPr>
                 <w:rFonts w:ascii="BC Sans" w:hAnsi="BC Sans"/>
                 <w:b/>
-                <w:bCs/>
-                <w:sz w:val="20"/>
-                <w:szCs w:val="20"/>
-              </w:rPr>
-            </w:pPr>
-            <w:r>
-              <w:rPr>
-                <w:rFonts w:ascii="BC Sans" w:hAnsi="BC Sans"/>
-                <w:b/>
-                <w:bCs/>
-                <w:sz w:val="20"/>
-                <w:szCs w:val="20"/>
-              </w:rPr>
-              <w:t>Where on the parcel will the proposal be situated and is there an agricultural rationale for the</w:t>
-            </w:r>
-            <w:r>
-              <w:rPr>
-                <w:rFonts w:ascii="BC Sans" w:hAnsi="BC Sans"/>
-                <w:b/>
-                <w:bCs/>
-                <w:sz w:val="20"/>
-                <w:szCs w:val="20"/>
-              </w:rPr>
-              <w:t xml:space="preserve"> </w:t>
-            </w:r>
-            <w:r>
-              <w:rPr>
-                <w:rFonts w:ascii="BC Sans" w:hAnsi="BC Sans"/>
-                <w:b/>
-                <w:bCs/>
-                <w:sz w:val="20"/>
-                <w:szCs w:val="20"/>
-              </w:rPr>
-              <w:t>proposed</w:t>
-            </w:r>
-            <w:r>
-              <w:rPr>
-                <w:rFonts w:ascii="BC Sans" w:hAnsi="BC Sans"/>
-                <w:b/>
-                <w:bCs/>
-                <w:sz w:val="20"/>
-                <w:szCs w:val="20"/>
-              </w:rPr>
-              <w:t xml:space="preserve"> </w:t>
-            </w:r>
-            <w:r>
-              <w:rPr>
-                <w:rFonts w:ascii="BC Sans" w:hAnsi="BC Sans"/>
-                <w:b/>
-                <w:bCs/>
-                <w:sz w:val="20"/>
-                <w:szCs w:val="20"/>
-              </w:rPr>
-              <w:t>location?</w:t>
-            </w:r>
-          </w:p>
-        </w:tc>
-        <w:tc>
-          <w:tcPr>
-            <w:tcW w:w="7250" w:type="dxa"/>
-          </w:tcPr>
-          <w:p>
-            <w:pPr>
-              <w:pStyle w:val="TableContents"/>
-              <w:spacing w:line="276" w:lineRule="auto"/>
-              <w:rPr>
-                <w:rFonts w:ascii="BC Sans" w:hAnsi="BC Sans"/>
-                <w:sz w:val="20"/>
-                <w:szCs w:val="20"/>
-              </w:rPr>
-            </w:pPr>
-            <w:r>
-              <w:rPr>
-                <w:rFonts w:ascii="BC Sans" w:hAnsi="BC Sans"/>
-                <w:sz w:val="20"/>
-                <w:szCs w:val="20"/>
-              </w:rPr>
-              <w:t>{</w:t>
-            </w:r>
-            <w:proofErr w:type="spellStart"/>
-            <w:proofErr w:type="gramStart"/>
-            <w:r>
-              <w:rPr>
-                <w:rFonts w:ascii="BC Sans" w:hAnsi="BC Sans"/>
-                <w:sz w:val="20"/>
-                <w:szCs w:val="20"/>
-              </w:rPr>
-              <w:t>d.naruLocationRationale</w:t>
-            </w:r>
-            <w:proofErr w:type="gramEnd"/>
-            <w:r>
-              <w:rPr>
-                <w:rFonts w:ascii="BC Sans" w:hAnsi="BC Sans"/>
-                <w:sz w:val="20"/>
-                <w:szCs w:val="20"/>
-              </w:rPr>
-              <w:t>:convCRLF:ifEM</w:t>
-            </w:r>
-            <w:proofErr w:type="spellEnd"/>
-            <w:r>
-              <w:rPr>
-                <w:rFonts w:ascii="BC Sans" w:hAnsi="BC Sans"/>
-                <w:sz w:val="20"/>
-                <w:szCs w:val="20"/>
-              </w:rPr>
-              <w:t>():show(.</w:t>
-            </w:r>
-            <w:proofErr w:type="spellStart"/>
-            <w:r>
-              <w:rPr>
-                <w:rFonts w:ascii="BC Sans" w:hAnsi="BC Sans"/>
-                <w:sz w:val="20"/>
-                <w:szCs w:val="20"/>
-              </w:rPr>
-              <w:t>noData</w:t>
-            </w:r>
-            <w:proofErr w:type="spellEnd"/>
-            <w:r>
-              <w:rPr>
-                <w:rFonts w:ascii="BC Sans" w:hAnsi="BC Sans"/>
-                <w:sz w:val="20"/>
-                <w:szCs w:val="20"/>
-              </w:rPr>
-              <w:t>)}</w:t>
-            </w:r>
-          </w:p>
-        </w:tc>
-      </w:tr>
-      <w:tr>
-        <w:tc>
-          <w:tcPr>
-            <w:tcW w:w="3632" w:type="dxa"/>
-          </w:tcPr>
-          <w:p>
-            <w:pPr>
-              <w:pStyle w:val="TableContents"/>
-              <w:spacing w:line="276" w:lineRule="auto"/>
+                <w:color w:val="000000"/>
+                <w:sz w:val="20"/>
+                <w:szCs w:val="20"/>
+              </w:rPr>
+            </w:pPr>
+            <w:r>
               <w:rPr>
                 <w:rFonts w:ascii="BC Sans" w:hAnsi="BC Sans"/>
                 <w:b/>
@@ -9273,7 +10417,8 @@
                 <w:sz w:val="20"/>
                 <w:szCs w:val="20"/>
               </w:rPr>
-            </w:pPr>
+              <w:t xml:space="preserve">Describe any infrastructure </w:t>
+            </w:r>
             <w:r>
               <w:rPr>
                 <w:rFonts w:ascii="BC Sans" w:hAnsi="BC Sans"/>
@@ -9282,7 +10427,8 @@
                 <w:sz w:val="20"/>
                 <w:szCs w:val="20"/>
               </w:rPr>
-              <w:t xml:space="preserve">Describe any infrastructure required to support the proposed residence(s) and the approximate </w:t>
+              <w:lastRenderedPageBreak/>
+              <w:t xml:space="preserve">required to support the proposed residence(s) and the approximate </w:t>
             </w:r>
             <w:proofErr w:type="gramStart"/>
             <w:r>
@@ -9389,6 +10535,7 @@
                 <w:sz w:val="20"/>
                 <w:szCs w:val="20"/>
               </w:rPr>
+              <w:lastRenderedPageBreak/>
               <w:t>{</w:t>
             </w:r>
             <w:proofErr w:type="spellStart"/>
@@ -9645,7 +10792,8 @@
       <w:pPr>
         <w:pStyle w:val="TableContents"/>
         <w:rPr>
-          <w:rFonts w:hint="eastAsia"/>
+          <w:rFonts w:ascii="BC Sans" w:hAnsi="BC Sans"/>
+          <w:color w:val="B85C00"/>
           <w:sz w:val="20"/>
           <w:szCs w:val="20"/>
         </w:rPr>
@@ -9730,15 +10878,16 @@
         </w:rPr>
         <w:t>}</w:t>
       </w:r>
-      <w:r>
-        <w:rPr>
-          <w:rFonts w:ascii="BC Sans" w:hAnsi="BC Sans"/>
-          <w:color w:val="B85C00"/>
-          <w:sz w:val="20"/>
-          <w:szCs w:val="20"/>
-        </w:rPr>
-        <w:br/>
-      </w:r>
+    </w:p>
+    <w:p>
+      <w:pPr>
+        <w:pStyle w:val="TableContents"/>
+        <w:rPr>
+          <w:rFonts w:hint="eastAsia"/>
+          <w:sz w:val="20"/>
+          <w:szCs w:val="20"/>
+        </w:rPr>
+      </w:pPr>
     </w:p>
     <w:tbl>
       <w:tblPr>
@@ -9859,15 +11008,7 @@
                 <w:sz w:val="20"/>
                 <w:szCs w:val="20"/>
               </w:rPr>
-              <w:t>#</w:t>
-            </w:r>
-            <w:r>
-              <w:rPr>
-                <w:rFonts w:ascii="BC Sans" w:hAnsi="BC Sans"/>
-                <w:sz w:val="20"/>
-                <w:szCs w:val="20"/>
-              </w:rPr>
-              <w:t>{</w:t>
+              <w:t>#{</w:t>
             </w:r>
             <w:proofErr w:type="gramEnd"/>
             <w:r>
@@ -9921,15 +11062,7 @@
                 <w:sz w:val="20"/>
                 <w:szCs w:val="20"/>
               </w:rPr>
-              <w:t>cnt</w:t>
-            </w:r>
-            <w:r>
-              <w:rPr>
-                <w:rFonts w:ascii="BC Sans" w:hAnsi="BC Sans"/>
-                <w:sz w:val="20"/>
-                <w:szCs w:val="20"/>
-              </w:rPr>
-              <w:t>:ifEM</w:t>
+              <w:t>cnt:ifEM</w:t>
             </w:r>
             <w:proofErr w:type="spellEnd"/>
             <w:r>
@@ -10230,23 +11363,43 @@
                 <w:sz w:val="20"/>
                 <w:szCs w:val="20"/>
               </w:rPr>
-              <w:t xml:space="preserve"> [i</w:t>
-            </w:r>
-            <w:r>
-              <w:rPr>
-                <w:rFonts w:ascii="BC Sans" w:hAnsi="BC Sans"/>
-                <w:sz w:val="20"/>
-                <w:szCs w:val="20"/>
-              </w:rPr>
-              <w:t>+1</w:t>
-            </w:r>
-            <w:r>
-              <w:rPr>
-                <w:rFonts w:ascii="BC Sans" w:hAnsi="BC Sans"/>
-                <w:sz w:val="20"/>
-                <w:szCs w:val="20"/>
-              </w:rPr>
-              <w:t>].cnt:ifEM():show(.noData)}</w:t>
+              <w:t xml:space="preserve"> [i+1].</w:t>
+            </w:r>
+            <w:proofErr w:type="spellStart"/>
+            <w:r>
+              <w:rPr>
+                <w:rFonts w:ascii="BC Sans" w:hAnsi="BC Sans"/>
+                <w:sz w:val="20"/>
+                <w:szCs w:val="20"/>
+              </w:rPr>
+              <w:t>cnt:ifEM</w:t>
+            </w:r>
+            <w:proofErr w:type="spellEnd"/>
+            <w:r>
+              <w:rPr>
+                <w:rFonts w:ascii="BC Sans" w:hAnsi="BC Sans"/>
+                <w:sz w:val="20"/>
+                <w:szCs w:val="20"/>
+              </w:rPr>
+              <w:t>():show(.</w:t>
+            </w:r>
+            <w:proofErr w:type="spellStart"/>
+            <w:r>
+              <w:rPr>
+                <w:rFonts w:ascii="BC Sans" w:hAnsi="BC Sans"/>
+                <w:sz w:val="20"/>
+                <w:szCs w:val="20"/>
+              </w:rPr>
+              <w:t>noData</w:t>
+            </w:r>
+            <w:proofErr w:type="spellEnd"/>
+            <w:r>
+              <w:rPr>
+                <w:rFonts w:ascii="BC Sans" w:hAnsi="BC Sans"/>
+                <w:sz w:val="20"/>
+                <w:szCs w:val="20"/>
+              </w:rPr>
+              <w:t>)}</w:t>
             </w:r>
           </w:p>
         </w:tc>
@@ -10288,15 +11441,7 @@
                 <w:sz w:val="20"/>
                 <w:szCs w:val="20"/>
               </w:rPr>
-              <w:t xml:space="preserve"> [i</w:t>
-            </w:r>
-            <w:r>
-              <w:rPr>
-                <w:rFonts w:ascii="BC Sans" w:hAnsi="BC Sans"/>
-                <w:sz w:val="20"/>
-                <w:szCs w:val="20"/>
-              </w:rPr>
-              <w:t>+1</w:t>
+              <w:t xml:space="preserve"> [i+1</w:t>
             </w:r>
             <w:proofErr w:type="gramStart"/>
             <w:r>
@@ -10400,15 +11545,7 @@
                 <w:sz w:val="20"/>
                 <w:szCs w:val="20"/>
               </w:rPr>
-              <w:t xml:space="preserve"> [i</w:t>
-            </w:r>
-            <w:r>
-              <w:rPr>
-                <w:rFonts w:ascii="BC Sans" w:hAnsi="BC Sans"/>
-                <w:sz w:val="20"/>
-                <w:szCs w:val="20"/>
-              </w:rPr>
-              <w:t>+1</w:t>
+              <w:t xml:space="preserve"> [i+1</w:t>
             </w:r>
             <w:proofErr w:type="gramStart"/>
             <w:r>
@@ -10472,7 +11609,8 @@
       <w:pPr>
         <w:pStyle w:val="TableContents"/>
         <w:rPr>
-          <w:rFonts w:hint="eastAsia"/>
+          <w:rFonts w:ascii="BC Sans" w:hAnsi="BC Sans"/>
+          <w:color w:val="B85C00"/>
           <w:sz w:val="20"/>
           <w:szCs w:val="20"/>
         </w:rPr>
@@ -10482,7 +11620,8 @@
       <w:pPr>
         <w:pStyle w:val="TableContents"/>
         <w:rPr>
-          <w:rFonts w:hint="eastAsia"/>
+          <w:rFonts w:ascii="BC Sans" w:hAnsi="BC Sans"/>
+          <w:color w:val="B85C00"/>
           <w:sz w:val="20"/>
           <w:szCs w:val="20"/>
         </w:rPr>
@@ -10581,7 +11720,8 @@
       <w:pPr>
         <w:pStyle w:val="TableContents"/>
         <w:rPr>
-          <w:rFonts w:hint="eastAsia"/>
+          <w:rFonts w:ascii="BC Sans" w:hAnsi="BC Sans"/>
+          <w:color w:val="B85C00"/>
           <w:sz w:val="20"/>
           <w:szCs w:val="20"/>
         </w:rPr>
@@ -10698,7 +11838,7 @@
         </w:tc>
         <w:tc>
           <w:tcPr>
-            <w:tcW w:w="7254" w:type="dxa"/>
+            <w:tcW w:w="7255" w:type="dxa"/>
           </w:tcPr>
           <w:p>
             <w:pPr>
@@ -10736,204 +11876,6 @@
                 <w:szCs w:val="20"/>
               </w:rPr>
               <w:t>:convCRLF:ifEM</w:t>
-            </w:r>
-            <w:proofErr w:type="spellEnd"/>
-            <w:r>
-              <w:rPr>
-                <w:rFonts w:ascii="BC Sans" w:hAnsi="BC Sans"/>
-                <w:sz w:val="20"/>
-                <w:szCs w:val="20"/>
-              </w:rPr>
-              <w:t>():show(.</w:t>
-            </w:r>
-            <w:proofErr w:type="spellStart"/>
-            <w:r>
-              <w:rPr>
-                <w:rFonts w:ascii="BC Sans" w:hAnsi="BC Sans"/>
-                <w:sz w:val="20"/>
-                <w:szCs w:val="20"/>
-              </w:rPr>
-              <w:t>noData</w:t>
-            </w:r>
-            <w:proofErr w:type="spellEnd"/>
-            <w:r>
-              <w:rPr>
-                <w:rFonts w:ascii="BC Sans" w:hAnsi="BC Sans"/>
-                <w:sz w:val="20"/>
-                <w:szCs w:val="20"/>
-              </w:rPr>
-              <w:t>)}</w:t>
-            </w:r>
-          </w:p>
-        </w:tc>
-      </w:tr>
-      <w:tr>
-        <w:tc>
-          <w:tcPr>
-            <w:tcW w:w="3636" w:type="dxa"/>
-          </w:tcPr>
-          <w:p>
-            <w:pPr>
-              <w:pStyle w:val="TableContents"/>
-              <w:spacing w:line="276" w:lineRule="auto"/>
-              <w:rPr>
-                <w:rFonts w:ascii="BC Sans" w:hAnsi="BC Sans"/>
-                <w:sz w:val="20"/>
-                <w:szCs w:val="20"/>
-              </w:rPr>
-            </w:pPr>
-            <w:r>
-              <w:rPr>
-                <w:rFonts w:ascii="BC Sans" w:hAnsi="BC Sans"/>
-                <w:b/>
-                <w:bCs/>
-                <w:sz w:val="20"/>
-                <w:szCs w:val="20"/>
-              </w:rPr>
-              <w:t>Briefly describe the origin and quality of fill.</w:t>
-            </w:r>
-          </w:p>
-        </w:tc>
-        <w:tc>
-          <w:tcPr>
-            <w:tcW w:w="7254" w:type="dxa"/>
-          </w:tcPr>
-          <w:p>
-            <w:pPr>
-              <w:pStyle w:val="TableContents"/>
-              <w:spacing w:line="276" w:lineRule="auto"/>
-              <w:rPr>
-                <w:rFonts w:ascii="BC Sans" w:hAnsi="BC Sans"/>
-                <w:sz w:val="20"/>
-                <w:szCs w:val="20"/>
-              </w:rPr>
-            </w:pPr>
-            <w:r>
-              <w:rPr>
-                <w:rFonts w:ascii="BC Sans" w:hAnsi="BC Sans"/>
-                <w:sz w:val="20"/>
-                <w:szCs w:val="20"/>
-              </w:rPr>
-              <w:t>{</w:t>
-            </w:r>
-            <w:proofErr w:type="spellStart"/>
-            <w:proofErr w:type="gramStart"/>
-            <w:r>
-              <w:rPr>
-                <w:rFonts w:ascii="BC Sans" w:hAnsi="BC Sans"/>
-                <w:sz w:val="20"/>
-                <w:szCs w:val="20"/>
-              </w:rPr>
-              <w:t>d.naruFillOrigin</w:t>
-            </w:r>
-            <w:proofErr w:type="gramEnd"/>
-            <w:r>
-              <w:rPr>
-                <w:rFonts w:ascii="BC Sans" w:hAnsi="BC Sans"/>
-                <w:sz w:val="20"/>
-                <w:szCs w:val="20"/>
-              </w:rPr>
-              <w:t>:convCRLF:ifEM</w:t>
-            </w:r>
-            <w:proofErr w:type="spellEnd"/>
-            <w:r>
-              <w:rPr>
-                <w:rFonts w:ascii="BC Sans" w:hAnsi="BC Sans"/>
-                <w:sz w:val="20"/>
-                <w:szCs w:val="20"/>
-              </w:rPr>
-              <w:t>():show(.</w:t>
-            </w:r>
-            <w:proofErr w:type="spellStart"/>
-            <w:r>
-              <w:rPr>
-                <w:rFonts w:ascii="BC Sans" w:hAnsi="BC Sans"/>
-                <w:sz w:val="20"/>
-                <w:szCs w:val="20"/>
-              </w:rPr>
-              <w:t>noData</w:t>
-            </w:r>
-            <w:proofErr w:type="spellEnd"/>
-            <w:r>
-              <w:rPr>
-                <w:rFonts w:ascii="BC Sans" w:hAnsi="BC Sans"/>
-                <w:sz w:val="20"/>
-                <w:szCs w:val="20"/>
-              </w:rPr>
-              <w:t>)}</w:t>
-            </w:r>
-          </w:p>
-        </w:tc>
-      </w:tr>
-      <w:tr>
-        <w:tc>
-          <w:tcPr>
-            <w:tcW w:w="3636" w:type="dxa"/>
-          </w:tcPr>
-          <w:p>
-            <w:pPr>
-              <w:pStyle w:val="TableContents"/>
-              <w:spacing w:line="276" w:lineRule="auto"/>
-              <w:rPr>
-                <w:rFonts w:ascii="BC Sans" w:hAnsi="BC Sans"/>
-                <w:b/>
-                <w:bCs/>
-                <w:sz w:val="20"/>
-                <w:szCs w:val="20"/>
-              </w:rPr>
-            </w:pPr>
-            <w:r>
-              <w:rPr>
-                <w:rFonts w:ascii="BC Sans" w:hAnsi="BC Sans"/>
-                <w:b/>
-                <w:bCs/>
-                <w:sz w:val="20"/>
-                <w:szCs w:val="20"/>
-              </w:rPr>
-              <w:t>Placement of Fill Project Duration</w:t>
-            </w:r>
-          </w:p>
-        </w:tc>
-        <w:tc>
-          <w:tcPr>
-            <w:tcW w:w="7254" w:type="dxa"/>
-          </w:tcPr>
-          <w:p>
-            <w:pPr>
-              <w:pStyle w:val="TableContents"/>
-              <w:spacing w:line="276" w:lineRule="auto"/>
-              <w:rPr>
-                <w:rFonts w:ascii="BC Sans" w:hAnsi="BC Sans"/>
-                <w:sz w:val="20"/>
-                <w:szCs w:val="20"/>
-              </w:rPr>
-            </w:pPr>
-            <w:r>
-              <w:rPr>
-                <w:rFonts w:ascii="BC Sans" w:hAnsi="BC Sans"/>
-                <w:sz w:val="20"/>
-                <w:szCs w:val="20"/>
-              </w:rPr>
-              <w:t>{</w:t>
-            </w:r>
-            <w:proofErr w:type="spellStart"/>
-            <w:proofErr w:type="gramStart"/>
-            <w:r>
-              <w:rPr>
-                <w:rFonts w:ascii="BC Sans" w:hAnsi="BC Sans"/>
-                <w:sz w:val="20"/>
-                <w:szCs w:val="20"/>
-              </w:rPr>
-              <w:t>d.naruProjectDuration</w:t>
-            </w:r>
-            <w:proofErr w:type="gramEnd"/>
-            <w:r>
-              <w:rPr>
-                <w:rFonts w:ascii="BC Sans" w:hAnsi="BC Sans"/>
-                <w:sz w:val="20"/>
-                <w:szCs w:val="20"/>
-              </w:rPr>
-              <w:t>:ifEM</w:t>
             </w:r>
             <w:proofErr w:type="spellEnd"/>
             <w:r>
@@ -11015,7 +11957,7 @@
         </w:tc>
         <w:tc>
           <w:tcPr>
-            <w:tcW w:w="7254" w:type="dxa"/>
+            <w:tcW w:w="7255" w:type="dxa"/>
           </w:tcPr>
           <w:p>
             <w:pPr>
@@ -11053,11 +11995,79 @@
               <w:spacing w:line="276" w:lineRule="auto"/>
               <w:rPr>
                 <w:rFonts w:ascii="BC Sans" w:hAnsi="BC Sans"/>
+                <w:sz w:val="20"/>
+                <w:szCs w:val="20"/>
+              </w:rPr>
+            </w:pPr>
+            <w:r>
+              <w:rPr>
+                <w:rFonts w:ascii="BC Sans" w:hAnsi="BC Sans"/>
                 <w:b/>
                 <w:bCs/>
                 <w:sz w:val="20"/>
                 <w:szCs w:val="20"/>
               </w:rPr>
+              <w:t>Area</w:t>
+            </w:r>
+          </w:p>
+        </w:tc>
+        <w:tc>
+          <w:tcPr>
+            <w:tcW w:w="7255" w:type="dxa"/>
+          </w:tcPr>
+          <w:p>
+            <w:pPr>
+              <w:pStyle w:val="TableContents"/>
+              <w:spacing w:line="276" w:lineRule="auto"/>
+              <w:rPr>
+                <w:rFonts w:ascii="BC Sans" w:hAnsi="BC Sans"/>
+                <w:sz w:val="20"/>
+                <w:szCs w:val="20"/>
+              </w:rPr>
+            </w:pPr>
+            <w:r>
+              <w:rPr>
+                <w:rFonts w:ascii="BC Sans" w:hAnsi="BC Sans"/>
+                <w:sz w:val="20"/>
+                <w:szCs w:val="20"/>
+              </w:rPr>
+              <w:t>{</w:t>
+            </w:r>
+            <w:proofErr w:type="gramStart"/>
+            <w:r>
+              <w:rPr>
+                <w:rFonts w:ascii="BC Sans" w:hAnsi="BC Sans"/>
+                <w:sz w:val="20"/>
+                <w:szCs w:val="20"/>
+              </w:rPr>
+              <w:t>d.naruToPlaceArea</w:t>
+            </w:r>
+            <w:proofErr w:type="gramEnd"/>
+            <w:r>
+              <w:rPr>
+                <w:rFonts w:ascii="BC Sans" w:hAnsi="BC Sans"/>
+                <w:sz w:val="20"/>
+                <w:szCs w:val="20"/>
+              </w:rPr>
+              <w:t>:ifEM():show(.noData)} {d.naruToPlaceArea:ifNEM():show(ha)}</w:t>
+            </w:r>
+          </w:p>
+        </w:tc>
+      </w:tr>
+      <w:tr>
+        <w:tc>
+          <w:tcPr>
+            <w:tcW w:w="3636" w:type="dxa"/>
+          </w:tcPr>
+          <w:p>
+            <w:pPr>
+              <w:pStyle w:val="TableContents"/>
+              <w:spacing w:line="276" w:lineRule="auto"/>
+              <w:rPr>
+                <w:rFonts w:ascii="BC Sans" w:hAnsi="BC Sans"/>
+                <w:sz w:val="20"/>
+                <w:szCs w:val="20"/>
+              </w:rPr>
             </w:pPr>
             <w:r>
               <w:rPr>
@@ -11067,13 +12077,13 @@
                 <w:sz w:val="20"/>
                 <w:szCs w:val="20"/>
               </w:rPr>
-              <w:t>Volume</w:t>
-            </w:r>
-          </w:p>
-        </w:tc>
-        <w:tc>
-          <w:tcPr>
-            <w:tcW w:w="7254" w:type="dxa"/>
+              <w:t>Maximum Depth</w:t>
+            </w:r>
+          </w:p>
+        </w:tc>
+        <w:tc>
+          <w:tcPr>
+            <w:tcW w:w="7255" w:type="dxa"/>
           </w:tcPr>
           <w:p>
             <w:pPr>
@@ -11099,9 +12109,8 @@
                 <w:rFonts w:ascii="BC Sans" w:hAnsi="BC Sans"/>
                 <w:sz w:val="20"/>
                 <w:szCs w:val="20"/>
-                <w:u w:val="double"/>
-              </w:rPr>
-              <w:t>d.naruToPlaceVolume</w:t>
+              </w:rPr>
+              <w:t>d.naruToPlaceMaximumDepth</w:t>
             </w:r>
             <w:proofErr w:type="gramEnd"/>
             <w:r>
@@ -11110,24 +12119,7 @@
                 <w:sz w:val="20"/>
                 <w:szCs w:val="20"/>
               </w:rPr>
-              <w:t>:ifEM():show(.noData)} {d.naruToPlaceVolume:ifEM():hideBegin}m</w:t>
-            </w:r>
-            <w:r>
-              <w:rPr>
-                <w:rFonts w:ascii="BC Sans" w:hAnsi="BC Sans"/>
-                <w:sz w:val="20"/>
-                <w:szCs w:val="20"/>
-                <w:vertAlign w:val="superscript"/>
-              </w:rPr>
-              <w:t>3</w:t>
-            </w:r>
-            <w:r>
-              <w:rPr>
-                <w:rFonts w:ascii="BC Sans" w:hAnsi="BC Sans"/>
-                <w:sz w:val="20"/>
-                <w:szCs w:val="20"/>
-              </w:rPr>
-              <w:t>{d.naruToPlaceVolume:ifNEM():hideEnd}</w:t>
+              <w:t>:ifEM():show(.noData)} {d.naruToPlaceMaximumDepth:ifNEM():show(m)}</w:t>
             </w:r>
           </w:p>
         </w:tc>
@@ -11143,79 +12135,11 @@
               <w:spacing w:line="276" w:lineRule="auto"/>
               <w:rPr>
                 <w:rFonts w:ascii="BC Sans" w:hAnsi="BC Sans"/>
-                <w:sz w:val="20"/>
-                <w:szCs w:val="20"/>
-              </w:rPr>
-            </w:pPr>
-            <w:r>
-              <w:rPr>
-                <w:rFonts w:ascii="BC Sans" w:hAnsi="BC Sans"/>
                 <w:b/>
                 <w:bCs/>
                 <w:sz w:val="20"/>
                 <w:szCs w:val="20"/>
               </w:rPr>
-              <w:t>Area</w:t>
-            </w:r>
-          </w:p>
-        </w:tc>
-        <w:tc>
-          <w:tcPr>
-            <w:tcW w:w="7254" w:type="dxa"/>
-          </w:tcPr>
-          <w:p>
-            <w:pPr>
-              <w:pStyle w:val="TableContents"/>
-              <w:spacing w:line="276" w:lineRule="auto"/>
-              <w:rPr>
-                <w:rFonts w:ascii="BC Sans" w:hAnsi="BC Sans"/>
-                <w:sz w:val="20"/>
-                <w:szCs w:val="20"/>
-              </w:rPr>
-            </w:pPr>
-            <w:r>
-              <w:rPr>
-                <w:rFonts w:ascii="BC Sans" w:hAnsi="BC Sans"/>
-                <w:sz w:val="20"/>
-                <w:szCs w:val="20"/>
-              </w:rPr>
-              <w:t>{</w:t>
-            </w:r>
-            <w:proofErr w:type="gramStart"/>
-            <w:r>
-              <w:rPr>
-                <w:rFonts w:ascii="BC Sans" w:hAnsi="BC Sans"/>
-                <w:sz w:val="20"/>
-                <w:szCs w:val="20"/>
-              </w:rPr>
-              <w:t>d.naruToPlaceArea</w:t>
-            </w:r>
-            <w:proofErr w:type="gramEnd"/>
-            <w:r>
-              <w:rPr>
-                <w:rFonts w:ascii="BC Sans" w:hAnsi="BC Sans"/>
-                <w:sz w:val="20"/>
-                <w:szCs w:val="20"/>
-              </w:rPr>
-              <w:t>:ifEM():show(.noData)} {d.naruToPlaceArea:ifNEM():show(ha)}</w:t>
-            </w:r>
-          </w:p>
-        </w:tc>
-      </w:tr>
-      <w:tr>
-        <w:tc>
-          <w:tcPr>
-            <w:tcW w:w="3636" w:type="dxa"/>
-          </w:tcPr>
-          <w:p>
-            <w:pPr>
-              <w:pStyle w:val="TableContents"/>
-              <w:spacing w:line="276" w:lineRule="auto"/>
-              <w:rPr>
-                <w:rFonts w:ascii="BC Sans" w:hAnsi="BC Sans"/>
-                <w:sz w:val="20"/>
-                <w:szCs w:val="20"/>
-              </w:rPr>
             </w:pPr>
             <w:r>
               <w:rPr>
@@ -11225,85 +12149,13 @@
                 <w:sz w:val="20"/>
                 <w:szCs w:val="20"/>
               </w:rPr>
-              <w:t>Maximum Depth</w:t>
-            </w:r>
-          </w:p>
-        </w:tc>
-        <w:tc>
-          <w:tcPr>
-            <w:tcW w:w="7254" w:type="dxa"/>
-          </w:tcPr>
-          <w:p>
-            <w:pPr>
-              <w:pStyle w:val="TableContents"/>
-              <w:spacing w:line="276" w:lineRule="auto"/>
-              <w:rPr>
-                <w:rFonts w:ascii="BC Sans" w:hAnsi="BC Sans"/>
-                <w:sz w:val="20"/>
-                <w:szCs w:val="20"/>
-              </w:rPr>
-            </w:pPr>
-            <w:r>
-              <w:rPr>
-                <w:rFonts w:ascii="BC Sans" w:hAnsi="BC Sans"/>
-                <w:sz w:val="20"/>
-                <w:szCs w:val="20"/>
-              </w:rPr>
-              <w:t>{</w:t>
-            </w:r>
-            <w:proofErr w:type="gramStart"/>
-            <w:r>
-              <w:rPr>
-                <w:rFonts w:ascii="BC Sans" w:hAnsi="BC Sans"/>
-                <w:sz w:val="20"/>
-                <w:szCs w:val="20"/>
-              </w:rPr>
-              <w:t>d.naruToPlaceMaximumDepth</w:t>
-            </w:r>
-            <w:proofErr w:type="gramEnd"/>
-            <w:r>
-              <w:rPr>
-                <w:rFonts w:ascii="BC Sans" w:hAnsi="BC Sans"/>
-                <w:sz w:val="20"/>
-                <w:szCs w:val="20"/>
-              </w:rPr>
-              <w:t>:ifEM():show(.noData)} {d.naruToPlaceMaximumDepth:ifNEM():show(m)}</w:t>
-            </w:r>
-          </w:p>
-        </w:tc>
-      </w:tr>
-      <w:tr>
-        <w:tc>
-          <w:tcPr>
-            <w:tcW w:w="3636" w:type="dxa"/>
-          </w:tcPr>
-          <w:p>
-            <w:pPr>
-              <w:pStyle w:val="TableContents"/>
-              <w:spacing w:line="276" w:lineRule="auto"/>
-              <w:rPr>
-                <w:rFonts w:ascii="BC Sans" w:hAnsi="BC Sans"/>
-                <w:b/>
-                <w:bCs/>
-                <w:sz w:val="20"/>
-                <w:szCs w:val="20"/>
-              </w:rPr>
-            </w:pPr>
-            <w:r>
-              <w:rPr>
-                <w:rFonts w:ascii="BC Sans" w:hAnsi="BC Sans"/>
-                <w:b/>
-                <w:bCs/>
-                <w:sz w:val="20"/>
-                <w:szCs w:val="20"/>
-              </w:rPr>
               <w:t>Average Depth</w:t>
             </w:r>
           </w:p>
         </w:tc>
         <w:tc>
           <w:tcPr>
-            <w:tcW w:w="7254" w:type="dxa"/>
+            <w:tcW w:w="7255" w:type="dxa"/>
           </w:tcPr>
           <w:p>
             <w:pPr>
@@ -11414,6 +12266,7 @@
           <w:sz w:val="28"/>
           <w:szCs w:val="28"/>
         </w:rPr>
+        <w:lastRenderedPageBreak/>
         <w:t>7. Optional Documents</w:t>
       </w:r>
     </w:p>
@@ -13168,7 +14021,7 @@
   <w:style w:type="paragraph" w:default="1" w:styleId="Normal">
     <w:name w:val="Normal"/>
     <w:qFormat/>
-    <w:rsid w:val="00C80E7C"/>
+    <w:rsid w:val="001B011B"/>
     <w:pPr>
       <w:suppressAutoHyphens w:val="0"/>
     </w:pPr>

</xml_diff>

<commit_message>
Fix Proposed Residence table column in NARU submission PDF template
</commit_message>
<xml_diff>
--- a/services/templates/pdf/submissions/naru-submission-template.docx
+++ b/services/templates/pdf/submissions/naru-submission-template.docx
@@ -10639,24 +10639,8 @@
                 <w:sz w:val="20"/>
                 <w:szCs w:val="20"/>
               </w:rPr>
-              <w:t>Existing Residence</w:t>
-            </w:r>
-          </w:p>
-        </w:tc>
-        <w:tc>
-          <w:tcPr>
-            <w:tcW w:w="3544" w:type="dxa"/>
-          </w:tcPr>
-          <w:p>
-            <w:pPr>
-              <w:pStyle w:val="TableContents"/>
-              <w:spacing w:line="276" w:lineRule="auto"/>
-              <w:rPr>
-                <w:rFonts w:ascii="BC Sans" w:hAnsi="BC Sans"/>
-                <w:sz w:val="20"/>
-                <w:szCs w:val="20"/>
-              </w:rPr>
-            </w:pPr>
+              <w:t>Proposed</w:t>
+            </w:r>
             <w:r>
               <w:rPr>
                 <w:rFonts w:ascii="BC Sans" w:hAnsi="BC Sans"/>
@@ -10665,13 +10649,13 @@
                 <w:sz w:val="20"/>
                 <w:szCs w:val="20"/>
               </w:rPr>
-              <w:t>Total Floor Area</w:t>
-            </w:r>
-          </w:p>
-        </w:tc>
-        <w:tc>
-          <w:tcPr>
-            <w:tcW w:w="4228" w:type="dxa"/>
+              <w:t xml:space="preserve"> Residence</w:t>
+            </w:r>
+          </w:p>
+        </w:tc>
+        <w:tc>
+          <w:tcPr>
+            <w:tcW w:w="3544" w:type="dxa"/>
           </w:tcPr>
           <w:p>
             <w:pPr>
@@ -10691,6 +10675,32 @@
                 <w:sz w:val="20"/>
                 <w:szCs w:val="20"/>
               </w:rPr>
+              <w:t>Total Floor Area</w:t>
+            </w:r>
+          </w:p>
+        </w:tc>
+        <w:tc>
+          <w:tcPr>
+            <w:tcW w:w="4228" w:type="dxa"/>
+          </w:tcPr>
+          <w:p>
+            <w:pPr>
+              <w:pStyle w:val="TableContents"/>
+              <w:spacing w:line="276" w:lineRule="auto"/>
+              <w:rPr>
+                <w:rFonts w:ascii="BC Sans" w:hAnsi="BC Sans"/>
+                <w:sz w:val="20"/>
+                <w:szCs w:val="20"/>
+              </w:rPr>
+            </w:pPr>
+            <w:r>
+              <w:rPr>
+                <w:rFonts w:ascii="BC Sans" w:hAnsi="BC Sans"/>
+                <w:b/>
+                <w:bCs/>
+                <w:sz w:val="20"/>
+                <w:szCs w:val="20"/>
+              </w:rPr>
               <w:t>Description</w:t>
             </w:r>
           </w:p>
@@ -10735,23 +10745,111 @@
                 <w:sz w:val="20"/>
                 <w:szCs w:val="20"/>
               </w:rPr>
+              <w:t xml:space="preserve">naruProposedResidences </w:t>
+            </w:r>
+            <w:r>
+              <w:rPr>
+                <w:rFonts w:ascii="BC Sans" w:hAnsi="BC Sans"/>
+                <w:sz w:val="20"/>
+                <w:szCs w:val="20"/>
+              </w:rPr>
+              <w:t>[</w:t>
+            </w:r>
+            <w:proofErr w:type="spellStart"/>
+            <w:r>
+              <w:rPr>
+                <w:rFonts w:ascii="BC Sans" w:hAnsi="BC Sans"/>
+                <w:sz w:val="20"/>
+                <w:szCs w:val="20"/>
+              </w:rPr>
+              <w:t>i</w:t>
+            </w:r>
+            <w:proofErr w:type="spellEnd"/>
+            <w:r>
+              <w:rPr>
+                <w:rFonts w:ascii="BC Sans" w:hAnsi="BC Sans"/>
+                <w:sz w:val="20"/>
+                <w:szCs w:val="20"/>
+              </w:rPr>
+              <w:t>].</w:t>
+            </w:r>
+            <w:proofErr w:type="spellStart"/>
+            <w:r>
+              <w:rPr>
+                <w:rFonts w:ascii="BC Sans" w:hAnsi="BC Sans"/>
+                <w:sz w:val="20"/>
+                <w:szCs w:val="20"/>
+              </w:rPr>
+              <w:t>cnt:ifEM</w:t>
+            </w:r>
+            <w:proofErr w:type="spellEnd"/>
+            <w:r>
+              <w:rPr>
+                <w:rFonts w:ascii="BC Sans" w:hAnsi="BC Sans"/>
+                <w:sz w:val="20"/>
+                <w:szCs w:val="20"/>
+              </w:rPr>
+              <w:t>():show(.</w:t>
+            </w:r>
+            <w:proofErr w:type="spellStart"/>
+            <w:r>
+              <w:rPr>
+                <w:rFonts w:ascii="BC Sans" w:hAnsi="BC Sans"/>
+                <w:sz w:val="20"/>
+                <w:szCs w:val="20"/>
+              </w:rPr>
+              <w:t>noData</w:t>
+            </w:r>
+            <w:proofErr w:type="spellEnd"/>
+            <w:r>
+              <w:rPr>
+                <w:rFonts w:ascii="BC Sans" w:hAnsi="BC Sans"/>
+                <w:sz w:val="20"/>
+                <w:szCs w:val="20"/>
+              </w:rPr>
+              <w:t>)}</w:t>
+            </w:r>
+          </w:p>
+        </w:tc>
+        <w:tc>
+          <w:tcPr>
+            <w:tcW w:w="3544" w:type="dxa"/>
+          </w:tcPr>
+          <w:p>
+            <w:pPr>
+              <w:pStyle w:val="TableContents"/>
+              <w:spacing w:line="276" w:lineRule="auto"/>
+              <w:rPr>
+                <w:rFonts w:ascii="BC Sans" w:hAnsi="BC Sans"/>
+                <w:sz w:val="20"/>
+                <w:szCs w:val="20"/>
+              </w:rPr>
+            </w:pPr>
+            <w:r>
+              <w:rPr>
+                <w:rFonts w:ascii="BC Sans" w:hAnsi="BC Sans"/>
+                <w:sz w:val="20"/>
+                <w:szCs w:val="20"/>
+              </w:rPr>
+              <w:t xml:space="preserve">{d. </w:t>
+            </w:r>
+            <w:proofErr w:type="spellStart"/>
+            <w:r>
+              <w:rPr>
+                <w:rFonts w:ascii="BC Sans" w:hAnsi="BC Sans"/>
+                <w:sz w:val="20"/>
+                <w:szCs w:val="20"/>
+              </w:rPr>
               <w:t>naruProposedResidences</w:t>
             </w:r>
-            <w:r>
-              <w:rPr>
-                <w:rFonts w:ascii="BC Sans" w:hAnsi="BC Sans"/>
-                <w:sz w:val="20"/>
-                <w:szCs w:val="20"/>
-              </w:rPr>
-              <w:t xml:space="preserve"> </w:t>
-            </w:r>
-            <w:r>
-              <w:rPr>
-                <w:rFonts w:ascii="BC Sans" w:hAnsi="BC Sans"/>
-                <w:sz w:val="20"/>
-                <w:szCs w:val="20"/>
-              </w:rPr>
-              <w:t>[</w:t>
+            <w:proofErr w:type="spellEnd"/>
+            <w:r>
+              <w:rPr>
+                <w:rFonts w:ascii="BC Sans" w:hAnsi="BC Sans"/>
+                <w:sz w:val="20"/>
+                <w:szCs w:val="20"/>
+              </w:rPr>
+              <w:t xml:space="preserve"> [</w:t>
             </w:r>
             <w:proofErr w:type="spellStart"/>
             <w:r>
@@ -10763,6 +10861,7 @@
               <w:t>i</w:t>
             </w:r>
             <w:proofErr w:type="spellEnd"/>
+            <w:proofErr w:type="gramStart"/>
             <w:r>
               <w:rPr>
                 <w:rFonts w:ascii="BC Sans" w:hAnsi="BC Sans"/>
@@ -10778,7 +10877,16 @@
                 <w:sz w:val="20"/>
                 <w:szCs w:val="20"/>
               </w:rPr>
-              <w:t>cnt:ifEM</w:t>
+              <w:t>floorArea</w:t>
+            </w:r>
+            <w:proofErr w:type="gramEnd"/>
+            <w:r>
+              <w:rPr>
+                <w:rFonts w:ascii="BC Sans" w:hAnsi="BC Sans"/>
+                <w:sz w:val="20"/>
+                <w:szCs w:val="20"/>
+              </w:rPr>
+              <w:t>:ifEM</w:t>
             </w:r>
             <w:proofErr w:type="spellEnd"/>
             <w:r>
@@ -10807,58 +10915,39 @@
               </w:rPr>
               <w:t>)}</w:t>
             </w:r>
-          </w:p>
-        </w:tc>
-        <w:tc>
-          <w:tcPr>
-            <w:tcW w:w="3544" w:type="dxa"/>
-          </w:tcPr>
-          <w:p>
-            <w:pPr>
-              <w:pStyle w:val="TableContents"/>
-              <w:spacing w:line="276" w:lineRule="auto"/>
-              <w:rPr>
-                <w:rFonts w:ascii="BC Sans" w:hAnsi="BC Sans"/>
-                <w:sz w:val="20"/>
-                <w:szCs w:val="20"/>
-              </w:rPr>
-            </w:pPr>
-            <w:r>
-              <w:rPr>
-                <w:rFonts w:ascii="BC Sans" w:hAnsi="BC Sans"/>
-                <w:sz w:val="20"/>
-                <w:szCs w:val="20"/>
-              </w:rPr>
-              <w:t xml:space="preserve">{d. </w:t>
-            </w:r>
-            <w:proofErr w:type="spellStart"/>
-            <w:r>
-              <w:rPr>
-                <w:rFonts w:ascii="BC Sans" w:hAnsi="BC Sans"/>
-                <w:sz w:val="20"/>
-                <w:szCs w:val="20"/>
-              </w:rPr>
-              <w:t>naruProposedResidences</w:t>
-            </w:r>
-            <w:proofErr w:type="spellEnd"/>
-            <w:r>
-              <w:rPr>
-                <w:rFonts w:ascii="BC Sans" w:hAnsi="BC Sans"/>
-                <w:sz w:val="20"/>
-                <w:szCs w:val="20"/>
-              </w:rPr>
-              <w:t xml:space="preserve"> [</w:t>
-            </w:r>
-            <w:proofErr w:type="spellStart"/>
-            <w:r>
-              <w:rPr>
-                <w:rFonts w:ascii="BC Sans" w:hAnsi="BC Sans"/>
-                <w:sz w:val="20"/>
-                <w:szCs w:val="20"/>
-              </w:rPr>
-              <w:t>i</w:t>
-            </w:r>
-            <w:proofErr w:type="spellEnd"/>
+            <w:r>
+              <w:rPr>
+                <w:rFonts w:ascii="BC Sans" w:hAnsi="BC Sans"/>
+                <w:sz w:val="20"/>
+                <w:szCs w:val="20"/>
+              </w:rPr>
+              <w:t>m²</w:t>
+            </w:r>
+          </w:p>
+        </w:tc>
+        <w:tc>
+          <w:tcPr>
+            <w:tcW w:w="4228" w:type="dxa"/>
+          </w:tcPr>
+          <w:p>
+            <w:pPr>
+              <w:pStyle w:val="TableContents"/>
+              <w:spacing w:line="276" w:lineRule="auto"/>
+              <w:rPr>
+                <w:rFonts w:ascii="BC Sans" w:hAnsi="BC Sans"/>
+                <w:sz w:val="20"/>
+                <w:szCs w:val="20"/>
+              </w:rPr>
+            </w:pPr>
+            <w:r>
+              <w:rPr>
+                <w:rFonts w:ascii="BC Sans" w:hAnsi="BC Sans"/>
+                <w:sz w:val="20"/>
+                <w:szCs w:val="20"/>
+              </w:rPr>
+              <w:t>{</w:t>
+            </w:r>
+            <w:proofErr w:type="spellStart"/>
             <w:proofErr w:type="gramStart"/>
             <w:r>
               <w:rPr>
@@ -10866,102 +10955,7 @@
                 <w:sz w:val="20"/>
                 <w:szCs w:val="20"/>
               </w:rPr>
-              <w:t>].</w:t>
-            </w:r>
-            <w:proofErr w:type="spellStart"/>
-            <w:r>
-              <w:rPr>
-                <w:rFonts w:ascii="BC Sans" w:hAnsi="BC Sans"/>
-                <w:sz w:val="20"/>
-                <w:szCs w:val="20"/>
-              </w:rPr>
-              <w:t>floorArea</w:t>
-            </w:r>
-            <w:proofErr w:type="gramEnd"/>
-            <w:r>
-              <w:rPr>
-                <w:rFonts w:ascii="BC Sans" w:hAnsi="BC Sans"/>
-                <w:sz w:val="20"/>
-                <w:szCs w:val="20"/>
-              </w:rPr>
-              <w:t>:ifEM</w:t>
-            </w:r>
-            <w:proofErr w:type="spellEnd"/>
-            <w:r>
-              <w:rPr>
-                <w:rFonts w:ascii="BC Sans" w:hAnsi="BC Sans"/>
-                <w:sz w:val="20"/>
-                <w:szCs w:val="20"/>
-              </w:rPr>
-              <w:t>():show(.</w:t>
-            </w:r>
-            <w:proofErr w:type="spellStart"/>
-            <w:r>
-              <w:rPr>
-                <w:rFonts w:ascii="BC Sans" w:hAnsi="BC Sans"/>
-                <w:sz w:val="20"/>
-                <w:szCs w:val="20"/>
-              </w:rPr>
-              <w:t>noData</w:t>
-            </w:r>
-            <w:proofErr w:type="spellEnd"/>
-            <w:r>
-              <w:rPr>
-                <w:rFonts w:ascii="BC Sans" w:hAnsi="BC Sans"/>
-                <w:sz w:val="20"/>
-                <w:szCs w:val="20"/>
-              </w:rPr>
-              <w:t>)}</w:t>
-            </w:r>
-            <w:r>
-              <w:rPr>
-                <w:rFonts w:ascii="BC Sans" w:hAnsi="BC Sans"/>
-                <w:sz w:val="20"/>
-                <w:szCs w:val="20"/>
-              </w:rPr>
-              <w:t>m²</w:t>
-            </w:r>
-          </w:p>
-        </w:tc>
-        <w:tc>
-          <w:tcPr>
-            <w:tcW w:w="4228" w:type="dxa"/>
-          </w:tcPr>
-          <w:p>
-            <w:pPr>
-              <w:pStyle w:val="TableContents"/>
-              <w:spacing w:line="276" w:lineRule="auto"/>
-              <w:rPr>
-                <w:rFonts w:ascii="BC Sans" w:hAnsi="BC Sans"/>
-                <w:sz w:val="20"/>
-                <w:szCs w:val="20"/>
-              </w:rPr>
-            </w:pPr>
-            <w:r>
-              <w:rPr>
-                <w:rFonts w:ascii="BC Sans" w:hAnsi="BC Sans"/>
-                <w:sz w:val="20"/>
-                <w:szCs w:val="20"/>
-              </w:rPr>
-              <w:t>{</w:t>
-            </w:r>
-            <w:proofErr w:type="spellStart"/>
-            <w:proofErr w:type="gramStart"/>
-            <w:r>
-              <w:rPr>
-                <w:rFonts w:ascii="BC Sans" w:hAnsi="BC Sans"/>
-                <w:sz w:val="20"/>
-                <w:szCs w:val="20"/>
-              </w:rPr>
-              <w:t>d.</w:t>
-            </w:r>
-            <w:r>
-              <w:rPr>
-                <w:rFonts w:ascii="BC Sans" w:hAnsi="BC Sans"/>
-                <w:sz w:val="20"/>
-                <w:szCs w:val="20"/>
-              </w:rPr>
-              <w:t>naruProposedResidences</w:t>
+              <w:t>d.naruProposedResidences</w:t>
             </w:r>
             <w:proofErr w:type="spellEnd"/>
             <w:proofErr w:type="gramEnd"/>
@@ -11146,15 +11140,7 @@
                 <w:sz w:val="20"/>
                 <w:szCs w:val="20"/>
               </w:rPr>
-              <w:t>d.</w:t>
-            </w:r>
-            <w:r>
-              <w:rPr>
-                <w:rFonts w:ascii="BC Sans" w:hAnsi="BC Sans"/>
-                <w:sz w:val="20"/>
-                <w:szCs w:val="20"/>
-              </w:rPr>
-              <w:t>naruProposedResidences</w:t>
+              <w:t>d.naruProposedResidences</w:t>
             </w:r>
             <w:proofErr w:type="spellEnd"/>
             <w:r>
@@ -11241,15 +11227,7 @@
                 <w:sz w:val="20"/>
                 <w:szCs w:val="20"/>
               </w:rPr>
-              <w:t>d.</w:t>
-            </w:r>
-            <w:r>
-              <w:rPr>
-                <w:rFonts w:ascii="BC Sans" w:hAnsi="BC Sans"/>
-                <w:sz w:val="20"/>
-                <w:szCs w:val="20"/>
-              </w:rPr>
-              <w:t>naruProposedResidences</w:t>
+              <w:t>d.naruProposedResidences</w:t>
             </w:r>
             <w:proofErr w:type="spellEnd"/>
             <w:proofErr w:type="gramEnd"/>
@@ -14092,6 +14070,7 @@
   <w:style w:type="character" w:default="1" w:styleId="DefaultParagraphFont">
     <w:name w:val="Default Paragraph Font"/>
     <w:uiPriority w:val="1"/>
+    <w:semiHidden/>
     <w:unhideWhenUsed/>
   </w:style>
   <w:style w:type="table" w:default="1" w:styleId="TableNormal">

</xml_diff>

<commit_message>
Make sure changes applied to PDF template
Also add missed changes from 2195
</commit_message>
<xml_diff>
--- a/services/templates/pdf/submissions/naru-submission-template.docx
+++ b/services/templates/pdf/submissions/naru-submission-template.docx
@@ -8694,6 +8694,159 @@
           </w:p>
         </w:tc>
       </w:tr>
+    </w:tbl>
+    <w:p>
+      <w:pPr>
+        <w:rPr>
+          <w:rFonts w:ascii="BC Sans" w:eastAsia="Songti SC" w:hAnsi="BC Sans" w:cs="Arial Unicode MS"/>
+          <w:color w:val="B85C00"/>
+          <w:kern w:val="2"/>
+          <w:sz w:val="20"/>
+          <w:szCs w:val="20"/>
+          <w:lang w:eastAsia="zh-CN" w:bidi="hi-IN"/>
+        </w:rPr>
+      </w:pPr>
+      <w:r>
+        <w:rPr>
+          <w:rFonts w:ascii="BC Sans" w:eastAsia="Songti SC" w:hAnsi="BC Sans" w:cs="Arial Unicode MS"/>
+          <w:color w:val="B85C00"/>
+          <w:kern w:val="2"/>
+          <w:sz w:val="20"/>
+          <w:szCs w:val="20"/>
+          <w:lang w:eastAsia="zh-CN" w:bidi="hi-IN"/>
+        </w:rPr>
+        <w:t>{</w:t>
+      </w:r>
+      <w:proofErr w:type="gramStart"/>
+      <w:r>
+        <w:rPr>
+          <w:rFonts w:ascii="BC Sans" w:eastAsia="Songti SC" w:hAnsi="BC Sans" w:cs="Arial Unicode MS"/>
+          <w:color w:val="B85C00"/>
+          <w:kern w:val="2"/>
+          <w:sz w:val="20"/>
+          <w:szCs w:val="20"/>
+          <w:lang w:eastAsia="zh-CN" w:bidi="hi-IN"/>
+        </w:rPr>
+        <w:t>d.naruWillBeOverFiveHundredM</w:t>
+      </w:r>
+      <w:proofErr w:type="gramEnd"/>
+      <w:r>
+        <w:rPr>
+          <w:rFonts w:ascii="BC Sans" w:eastAsia="Songti SC" w:hAnsi="BC Sans" w:cs="Arial Unicode MS"/>
+          <w:color w:val="B85C00"/>
+          <w:kern w:val="2"/>
+          <w:sz w:val="20"/>
+          <w:szCs w:val="20"/>
+          <w:lang w:eastAsia="zh-CN" w:bidi="hi-IN"/>
+        </w:rPr>
+        <w:t>2</w:t>
+      </w:r>
+      <w:r>
+        <w:rPr>
+          <w:rFonts w:ascii="BC Sans" w:eastAsia="Songti SC" w:hAnsi="BC Sans" w:cs="Arial Unicode MS"/>
+          <w:color w:val="B85C00"/>
+          <w:kern w:val="2"/>
+          <w:sz w:val="20"/>
+          <w:szCs w:val="20"/>
+          <w:lang w:eastAsia="zh-CN" w:bidi="hi-IN"/>
+        </w:rPr>
+        <w:t>:ifEQ(</w:t>
+      </w:r>
+      <w:r>
+        <w:rPr>
+          <w:rFonts w:ascii="vertical" w:eastAsia="Songti SC" w:hAnsi="vertical" w:cs="Arial Unicode MS"/>
+          <w:color w:val="B85C00"/>
+          <w:kern w:val="2"/>
+          <w:sz w:val="20"/>
+          <w:szCs w:val="20"/>
+          <w:lang w:eastAsia="zh-CN" w:bidi="hi-IN"/>
+        </w:rPr>
+        <w:t xml:space="preserve"> </w:t>
+      </w:r>
+      <w:r>
+        <w:rPr>
+          <w:rFonts w:ascii="BC Sans" w:eastAsia="Songti SC" w:hAnsi="BC Sans" w:cs="Arial Unicode MS"/>
+          <w:color w:val="B85C00"/>
+          <w:kern w:val="2"/>
+          <w:sz w:val="20"/>
+          <w:szCs w:val="20"/>
+          <w:lang w:eastAsia="zh-CN" w:bidi="hi-IN"/>
+        </w:rPr>
+        <w:t>'Yes')</w:t>
+      </w:r>
+      <w:r>
+        <w:rPr>
+          <w:rFonts w:ascii="BC Sans" w:eastAsia="Songti SC" w:hAnsi="BC Sans" w:cs="Arial Unicode MS"/>
+          <w:color w:val="B85C00"/>
+          <w:kern w:val="2"/>
+          <w:sz w:val="20"/>
+          <w:szCs w:val="20"/>
+          <w:lang w:eastAsia="zh-CN" w:bidi="hi-IN"/>
+        </w:rPr>
+        <w:t>:or(.naruWillHaveAdditionalResidence):</w:t>
+      </w:r>
+      <w:r>
+        <w:rPr>
+          <w:rFonts w:ascii="BC Sans" w:eastAsia="Songti SC" w:hAnsi="BC Sans" w:cs="Arial Unicode MS"/>
+          <w:color w:val="B85C00"/>
+          <w:kern w:val="2"/>
+          <w:sz w:val="20"/>
+          <w:szCs w:val="20"/>
+          <w:lang w:eastAsia="zh-CN" w:bidi="hi-IN"/>
+        </w:rPr>
+        <w:t>ifEQ('Yes'):</w:t>
+      </w:r>
+      <w:r>
+        <w:rPr>
+          <w:rFonts w:ascii="BC Sans" w:eastAsia="Songti SC" w:hAnsi="BC Sans" w:cs="Arial Unicode MS"/>
+          <w:color w:val="B85C00"/>
+          <w:kern w:val="2"/>
+          <w:sz w:val="20"/>
+          <w:szCs w:val="20"/>
+          <w:lang w:eastAsia="zh-CN" w:bidi="hi-IN"/>
+        </w:rPr>
+        <w:t>or(.naruWillHaveTemporaryForeignWorkerHousing):</w:t>
+      </w:r>
+      <w:r>
+        <w:rPr>
+          <w:rFonts w:ascii="BC Sans" w:eastAsia="Songti SC" w:hAnsi="BC Sans" w:cs="Arial Unicode MS"/>
+          <w:color w:val="B85C00"/>
+          <w:kern w:val="2"/>
+          <w:sz w:val="20"/>
+          <w:szCs w:val="20"/>
+          <w:lang w:eastAsia="zh-CN" w:bidi="hi-IN"/>
+        </w:rPr>
+        <w:t>ifEQ('Yes'):</w:t>
+      </w:r>
+      <w:r>
+        <w:rPr>
+          <w:rFonts w:ascii="BC Sans" w:eastAsia="Songti SC" w:hAnsi="BC Sans" w:cs="Arial Unicode MS"/>
+          <w:color w:val="B85C00"/>
+          <w:kern w:val="2"/>
+          <w:sz w:val="20"/>
+          <w:szCs w:val="20"/>
+          <w:lang w:eastAsia="zh-CN" w:bidi="hi-IN"/>
+        </w:rPr>
+        <w:t>showBegin}</w:t>
+      </w:r>
+    </w:p>
+    <w:tbl>
+      <w:tblPr>
+        <w:tblW w:w="4996" w:type="pct"/>
+        <w:tblInd w:w="10" w:type="dxa"/>
+        <w:tblLayout w:type="fixed"/>
+        <w:tblCellMar>
+          <w:top w:w="57" w:type="dxa"/>
+          <w:left w:w="57" w:type="dxa"/>
+          <w:bottom w:w="170" w:type="dxa"/>
+          <w:right w:w="57" w:type="dxa"/>
+        </w:tblCellMar>
+        <w:tblLook w:val="04A0" w:firstRow="1" w:lastRow="0" w:firstColumn="1" w:lastColumn="0" w:noHBand="0" w:noVBand="1"/>
+      </w:tblPr>
+      <w:tblGrid>
+        <w:gridCol w:w="3632"/>
+        <w:gridCol w:w="7250"/>
+      </w:tblGrid>
       <w:tr>
         <w:tc>
           <w:tcPr>
@@ -8719,7 +8872,8 @@
                 <w:sz w:val="20"/>
                 <w:szCs w:val="20"/>
               </w:rPr>
-              <w:t xml:space="preserve">Describe the necessity for an </w:t>
+              <w:lastRenderedPageBreak/>
+              <w:t>Is your proposal necessary for farm use? If so, please explain</w:t>
             </w:r>
             <w:r>
               <w:rPr>
@@ -8729,8 +8883,89 @@
                 <w:sz w:val="20"/>
                 <w:szCs w:val="20"/>
               </w:rPr>
-              <w:lastRenderedPageBreak/>
-              <w:t>additional residence for farm use and how it will support agriculture in the short or long term.</w:t>
+              <w:t>{</w:t>
+            </w:r>
+            <w:proofErr w:type="gramStart"/>
+            <w:r>
+              <w:rPr>
+                <w:rFonts w:ascii="BC Sans" w:hAnsi="BC Sans"/>
+                <w:b/>
+                <w:bCs/>
+                <w:sz w:val="20"/>
+                <w:szCs w:val="20"/>
+              </w:rPr>
+              <w:t>d.naruWillHaveTemporaryForeignWorkerHousing</w:t>
+            </w:r>
+            <w:proofErr w:type="gramEnd"/>
+            <w:r>
+              <w:rPr>
+                <w:rFonts w:ascii="BC Sans" w:hAnsi="BC Sans"/>
+                <w:b/>
+                <w:bCs/>
+                <w:sz w:val="20"/>
+                <w:szCs w:val="20"/>
+              </w:rPr>
+              <w:t>:ifEQ(</w:t>
+            </w:r>
+            <w:r>
+              <w:rPr>
+                <w:rFonts w:ascii="BC Sans" w:hAnsi="BC Sans"/>
+                <w:b/>
+                <w:bCs/>
+                <w:sz w:val="20"/>
+                <w:szCs w:val="20"/>
+              </w:rPr>
+              <w:t>'Yes'</w:t>
+            </w:r>
+            <w:r>
+              <w:rPr>
+                <w:rFonts w:ascii="BC Sans" w:hAnsi="BC Sans"/>
+                <w:b/>
+                <w:bCs/>
+                <w:sz w:val="20"/>
+                <w:szCs w:val="20"/>
+              </w:rPr>
+              <w:t xml:space="preserve">):showBegin} </w:t>
+            </w:r>
+            <w:r>
+              <w:rPr>
+                <w:rFonts w:ascii="BC Sans" w:hAnsi="BC Sans"/>
+                <w:b/>
+                <w:bCs/>
+                <w:sz w:val="20"/>
+                <w:szCs w:val="20"/>
+              </w:rPr>
+              <w:t>what the temporary foreign workers will be doing on the farm</w:t>
+            </w:r>
+            <w:r>
+              <w:rPr>
+                <w:rFonts w:ascii="BC Sans" w:hAnsi="BC Sans"/>
+                <w:b/>
+                <w:bCs/>
+                <w:sz w:val="20"/>
+                <w:szCs w:val="20"/>
+              </w:rPr>
+              <w:t>{d.naruWillHaveTemporaryForeignWorkerHousing:ifEQ(</w:t>
+            </w:r>
+            <w:r>
+              <w:rPr>
+                <w:rFonts w:ascii="BC Sans" w:hAnsi="BC Sans"/>
+                <w:b/>
+                <w:bCs/>
+                <w:sz w:val="20"/>
+                <w:szCs w:val="20"/>
+              </w:rPr>
+              <w:t>'Yes'</w:t>
+            </w:r>
+            <w:r>
+              <w:rPr>
+                <w:rFonts w:ascii="BC Sans" w:hAnsi="BC Sans"/>
+                <w:b/>
+                <w:bCs/>
+                <w:sz w:val="20"/>
+                <w:szCs w:val="20"/>
+              </w:rPr>
+              <w:t>):showEnd}.</w:t>
             </w:r>
           </w:p>
         </w:tc>
@@ -8754,7 +8989,6 @@
                 <w:sz w:val="20"/>
                 <w:szCs w:val="20"/>
               </w:rPr>
-              <w:lastRenderedPageBreak/>
               <w:t>{</w:t>
             </w:r>
             <w:proofErr w:type="spellStart"/>
@@ -8775,6 +9009,303 @@
                 <w:szCs w:val="20"/>
               </w:rPr>
               <w:t>:convCRLF:ifEM</w:t>
+            </w:r>
+            <w:proofErr w:type="spellEnd"/>
+            <w:r>
+              <w:rPr>
+                <w:rFonts w:ascii="BC Sans" w:hAnsi="BC Sans"/>
+                <w:sz w:val="20"/>
+                <w:szCs w:val="20"/>
+              </w:rPr>
+              <w:t>():show(.</w:t>
+            </w:r>
+            <w:proofErr w:type="spellStart"/>
+            <w:r>
+              <w:rPr>
+                <w:rFonts w:ascii="BC Sans" w:hAnsi="BC Sans"/>
+                <w:sz w:val="20"/>
+                <w:szCs w:val="20"/>
+              </w:rPr>
+              <w:t>noData</w:t>
+            </w:r>
+            <w:proofErr w:type="spellEnd"/>
+            <w:r>
+              <w:rPr>
+                <w:rFonts w:ascii="BC Sans" w:hAnsi="BC Sans"/>
+                <w:sz w:val="20"/>
+                <w:szCs w:val="20"/>
+              </w:rPr>
+              <w:t>)}</w:t>
+            </w:r>
+          </w:p>
+        </w:tc>
+      </w:tr>
+    </w:tbl>
+    <w:p>
+      <w:pPr>
+        <w:rPr>
+          <w:rFonts w:ascii="BC Sans" w:eastAsia="Songti SC" w:hAnsi="BC Sans" w:cs="Arial Unicode MS"/>
+          <w:color w:val="B85C00"/>
+          <w:kern w:val="2"/>
+          <w:sz w:val="20"/>
+          <w:szCs w:val="20"/>
+          <w:lang w:eastAsia="zh-CN" w:bidi="hi-IN"/>
+        </w:rPr>
+      </w:pPr>
+      <w:r>
+        <w:rPr>
+          <w:rFonts w:ascii="BC Sans" w:eastAsia="Songti SC" w:hAnsi="BC Sans" w:cs="Arial Unicode MS"/>
+          <w:color w:val="B85C00"/>
+          <w:kern w:val="2"/>
+          <w:sz w:val="20"/>
+          <w:szCs w:val="20"/>
+          <w:lang w:eastAsia="zh-CN" w:bidi="hi-IN"/>
+        </w:rPr>
+        <w:t>{</w:t>
+      </w:r>
+      <w:proofErr w:type="gramStart"/>
+      <w:r>
+        <w:rPr>
+          <w:rFonts w:ascii="BC Sans" w:eastAsia="Songti SC" w:hAnsi="BC Sans" w:cs="Arial Unicode MS"/>
+          <w:color w:val="B85C00"/>
+          <w:kern w:val="2"/>
+          <w:sz w:val="20"/>
+          <w:szCs w:val="20"/>
+          <w:lang w:eastAsia="zh-CN" w:bidi="hi-IN"/>
+        </w:rPr>
+        <w:t>d.naruWillBeOverFiveHundredM</w:t>
+      </w:r>
+      <w:proofErr w:type="gramEnd"/>
+      <w:r>
+        <w:rPr>
+          <w:rFonts w:ascii="BC Sans" w:eastAsia="Songti SC" w:hAnsi="BC Sans" w:cs="Arial Unicode MS"/>
+          <w:color w:val="B85C00"/>
+          <w:kern w:val="2"/>
+          <w:sz w:val="20"/>
+          <w:szCs w:val="20"/>
+          <w:lang w:eastAsia="zh-CN" w:bidi="hi-IN"/>
+        </w:rPr>
+        <w:t>2</w:t>
+      </w:r>
+      <w:r>
+        <w:rPr>
+          <w:rFonts w:ascii="BC Sans" w:eastAsia="Songti SC" w:hAnsi="BC Sans" w:cs="Arial Unicode MS"/>
+          <w:color w:val="B85C00"/>
+          <w:kern w:val="2"/>
+          <w:sz w:val="20"/>
+          <w:szCs w:val="20"/>
+          <w:lang w:eastAsia="zh-CN" w:bidi="hi-IN"/>
+        </w:rPr>
+        <w:t>:ifEQ(</w:t>
+      </w:r>
+      <w:r>
+        <w:rPr>
+          <w:rFonts w:ascii="vertical" w:eastAsia="Songti SC" w:hAnsi="vertical" w:cs="Arial Unicode MS"/>
+          <w:color w:val="B85C00"/>
+          <w:kern w:val="2"/>
+          <w:sz w:val="20"/>
+          <w:szCs w:val="20"/>
+          <w:lang w:eastAsia="zh-CN" w:bidi="hi-IN"/>
+        </w:rPr>
+        <w:t xml:space="preserve"> </w:t>
+      </w:r>
+      <w:r>
+        <w:rPr>
+          <w:rFonts w:ascii="BC Sans" w:eastAsia="Songti SC" w:hAnsi="BC Sans" w:cs="Arial Unicode MS"/>
+          <w:color w:val="B85C00"/>
+          <w:kern w:val="2"/>
+          <w:sz w:val="20"/>
+          <w:szCs w:val="20"/>
+          <w:lang w:eastAsia="zh-CN" w:bidi="hi-IN"/>
+        </w:rPr>
+        <w:t>'Yes')</w:t>
+      </w:r>
+      <w:r>
+        <w:rPr>
+          <w:rFonts w:ascii="BC Sans" w:eastAsia="Songti SC" w:hAnsi="BC Sans" w:cs="Arial Unicode MS"/>
+          <w:color w:val="B85C00"/>
+          <w:kern w:val="2"/>
+          <w:sz w:val="20"/>
+          <w:szCs w:val="20"/>
+          <w:lang w:eastAsia="zh-CN" w:bidi="hi-IN"/>
+        </w:rPr>
+        <w:t>:or(.naruWillHaveAdditionalResidence):</w:t>
+      </w:r>
+      <w:r>
+        <w:rPr>
+          <w:rFonts w:ascii="BC Sans" w:eastAsia="Songti SC" w:hAnsi="BC Sans" w:cs="Arial Unicode MS"/>
+          <w:color w:val="B85C00"/>
+          <w:kern w:val="2"/>
+          <w:sz w:val="20"/>
+          <w:szCs w:val="20"/>
+          <w:lang w:eastAsia="zh-CN" w:bidi="hi-IN"/>
+        </w:rPr>
+        <w:t>ifEQ('Yes'):</w:t>
+      </w:r>
+      <w:r>
+        <w:rPr>
+          <w:rFonts w:ascii="BC Sans" w:eastAsia="Songti SC" w:hAnsi="BC Sans" w:cs="Arial Unicode MS"/>
+          <w:color w:val="B85C00"/>
+          <w:kern w:val="2"/>
+          <w:sz w:val="20"/>
+          <w:szCs w:val="20"/>
+          <w:lang w:eastAsia="zh-CN" w:bidi="hi-IN"/>
+        </w:rPr>
+        <w:t>or(.naruWillHaveTemporaryForeignWorkerHousing):</w:t>
+      </w:r>
+      <w:r>
+        <w:rPr>
+          <w:rFonts w:ascii="BC Sans" w:eastAsia="Songti SC" w:hAnsi="BC Sans" w:cs="Arial Unicode MS"/>
+          <w:color w:val="B85C00"/>
+          <w:kern w:val="2"/>
+          <w:sz w:val="20"/>
+          <w:szCs w:val="20"/>
+          <w:lang w:eastAsia="zh-CN" w:bidi="hi-IN"/>
+        </w:rPr>
+        <w:t>ifEQ('Yes'):showEnd</w:t>
+      </w:r>
+      <w:r>
+        <w:rPr>
+          <w:rFonts w:ascii="BC Sans" w:eastAsia="Songti SC" w:hAnsi="BC Sans" w:cs="Arial Unicode MS"/>
+          <w:color w:val="B85C00"/>
+          <w:kern w:val="2"/>
+          <w:sz w:val="20"/>
+          <w:szCs w:val="20"/>
+          <w:lang w:eastAsia="zh-CN" w:bidi="hi-IN"/>
+        </w:rPr>
+        <w:t>}{</w:t>
+      </w:r>
+      <w:r>
+        <w:rPr>
+          <w:rFonts w:ascii="BC Sans" w:eastAsia="Songti SC" w:hAnsi="BC Sans" w:cs="Arial Unicode MS"/>
+          <w:color w:val="B85C00"/>
+          <w:kern w:val="2"/>
+          <w:sz w:val="20"/>
+          <w:szCs w:val="20"/>
+          <w:lang w:eastAsia="zh-CN" w:bidi="hi-IN"/>
+        </w:rPr>
+        <w:t>d</w:t>
+      </w:r>
+      <w:r>
+        <w:rPr>
+          <w:rFonts w:ascii="BC Sans" w:eastAsia="Songti SC" w:hAnsi="BC Sans" w:cs="Arial Unicode MS"/>
+          <w:color w:val="B85C00"/>
+          <w:kern w:val="2"/>
+          <w:sz w:val="20"/>
+          <w:szCs w:val="20"/>
+          <w:lang w:eastAsia="zh-CN" w:bidi="hi-IN"/>
+        </w:rPr>
+        <w:t>.naruWillHaveTemporaryForeignWorkerHousing:</w:t>
+      </w:r>
+      <w:r>
+        <w:rPr>
+          <w:rFonts w:ascii="BC Sans" w:eastAsia="Songti SC" w:hAnsi="BC Sans" w:cs="Arial Unicode MS"/>
+          <w:color w:val="B85C00"/>
+          <w:kern w:val="2"/>
+          <w:sz w:val="20"/>
+          <w:szCs w:val="20"/>
+          <w:lang w:eastAsia="zh-CN" w:bidi="hi-IN"/>
+        </w:rPr>
+        <w:t>ifEQ('Yes'):</w:t>
+      </w:r>
+      <w:r>
+        <w:rPr>
+          <w:rFonts w:ascii="BC Sans" w:eastAsia="Songti SC" w:hAnsi="BC Sans" w:cs="Arial Unicode MS"/>
+          <w:color w:val="B85C00"/>
+          <w:kern w:val="2"/>
+          <w:sz w:val="20"/>
+          <w:szCs w:val="20"/>
+          <w:lang w:eastAsia="zh-CN" w:bidi="hi-IN"/>
+        </w:rPr>
+        <w:t>showBegin}</w:t>
+      </w:r>
+    </w:p>
+    <w:tbl>
+      <w:tblPr>
+        <w:tblW w:w="4996" w:type="pct"/>
+        <w:tblInd w:w="10" w:type="dxa"/>
+        <w:tblLayout w:type="fixed"/>
+        <w:tblCellMar>
+          <w:top w:w="57" w:type="dxa"/>
+          <w:left w:w="57" w:type="dxa"/>
+          <w:bottom w:w="170" w:type="dxa"/>
+          <w:right w:w="57" w:type="dxa"/>
+        </w:tblCellMar>
+        <w:tblLook w:val="04A0" w:firstRow="1" w:lastRow="0" w:firstColumn="1" w:lastColumn="0" w:noHBand="0" w:noVBand="1"/>
+      </w:tblPr>
+      <w:tblGrid>
+        <w:gridCol w:w="3632"/>
+        <w:gridCol w:w="7250"/>
+      </w:tblGrid>
+      <w:tr>
+        <w:tc>
+          <w:tcPr>
+            <w:tcW w:w="3632" w:type="dxa"/>
+          </w:tcPr>
+          <w:p>
+            <w:pPr>
+              <w:pStyle w:val="TableContents"/>
+              <w:spacing w:line="276" w:lineRule="auto"/>
+              <w:rPr>
+                <w:rFonts w:ascii="BC Sans" w:hAnsi="BC Sans"/>
+                <w:b/>
+                <w:bCs/>
+                <w:sz w:val="20"/>
+                <w:szCs w:val="20"/>
+              </w:rPr>
+            </w:pPr>
+            <w:r>
+              <w:rPr>
+                <w:rFonts w:ascii="BC Sans" w:hAnsi="BC Sans"/>
+                <w:b/>
+                <w:bCs/>
+                <w:sz w:val="20"/>
+                <w:szCs w:val="20"/>
+              </w:rPr>
+              <w:t>How many temporary foreign workers will be housed by the proposal?</w:t>
+            </w:r>
+          </w:p>
+        </w:tc>
+        <w:tc>
+          <w:tcPr>
+            <w:tcW w:w="7250" w:type="dxa"/>
+          </w:tcPr>
+          <w:p>
+            <w:pPr>
+              <w:pStyle w:val="TableContents"/>
+              <w:spacing w:line="276" w:lineRule="auto"/>
+              <w:rPr>
+                <w:rFonts w:ascii="BC Sans" w:hAnsi="BC Sans"/>
+                <w:sz w:val="20"/>
+                <w:szCs w:val="20"/>
+              </w:rPr>
+            </w:pPr>
+            <w:r>
+              <w:rPr>
+                <w:rFonts w:ascii="BC Sans" w:hAnsi="BC Sans"/>
+                <w:sz w:val="20"/>
+                <w:szCs w:val="20"/>
+              </w:rPr>
+              <w:t>{</w:t>
+            </w:r>
+            <w:proofErr w:type="spellStart"/>
+            <w:proofErr w:type="gramStart"/>
+            <w:r>
+              <w:rPr>
+                <w:rFonts w:ascii="BC Sans" w:hAnsi="BC Sans"/>
+                <w:sz w:val="20"/>
+                <w:szCs w:val="20"/>
+              </w:rPr>
+              <w:t>d.tfwhCount</w:t>
+            </w:r>
+            <w:proofErr w:type="gramEnd"/>
+            <w:r>
+              <w:rPr>
+                <w:rFonts w:ascii="BC Sans" w:hAnsi="BC Sans"/>
+                <w:sz w:val="20"/>
+                <w:szCs w:val="20"/>
+              </w:rPr>
+              <w:t>:ifEM</w:t>
             </w:r>
             <w:proofErr w:type="spellEnd"/>
             <w:r>
@@ -8831,19 +9362,98 @@
                 <w:sz w:val="20"/>
                 <w:szCs w:val="20"/>
               </w:rPr>
-              <w:t>Describe how the proposal for a principal residence more than 500 m</w:t>
-            </w:r>
-            <w:r>
+              <w:t>Will the temporary foreign worker housing be designed to move from one place to another?</w:t>
+            </w:r>
+          </w:p>
+        </w:tc>
+        <w:tc>
+          <w:tcPr>
+            <w:tcW w:w="7250" w:type="dxa"/>
+          </w:tcPr>
+          <w:p>
+            <w:pPr>
+              <w:pStyle w:val="TableContents"/>
+              <w:spacing w:line="276" w:lineRule="auto"/>
+              <w:rPr>
+                <w:rFonts w:ascii="BC Sans" w:hAnsi="BC Sans"/>
+                <w:sz w:val="20"/>
+                <w:szCs w:val="20"/>
+              </w:rPr>
+            </w:pPr>
+            <w:r>
+              <w:rPr>
+                <w:rFonts w:ascii="BC Sans" w:hAnsi="BC Sans"/>
+                <w:sz w:val="20"/>
+                <w:szCs w:val="20"/>
+              </w:rPr>
+              <w:t>{</w:t>
+            </w:r>
+            <w:proofErr w:type="spellStart"/>
+            <w:proofErr w:type="gramStart"/>
+            <w:r>
+              <w:rPr>
+                <w:rFonts w:ascii="BC Sans" w:hAnsi="BC Sans"/>
+                <w:sz w:val="20"/>
+                <w:szCs w:val="20"/>
+              </w:rPr>
+              <w:t>d.tfwhDesign</w:t>
+            </w:r>
+            <w:proofErr w:type="gramEnd"/>
+            <w:r>
+              <w:rPr>
+                <w:rFonts w:ascii="BC Sans" w:hAnsi="BC Sans"/>
+                <w:sz w:val="20"/>
+                <w:szCs w:val="20"/>
+              </w:rPr>
+              <w:t>:ifEM</w:t>
+            </w:r>
+            <w:proofErr w:type="spellEnd"/>
+            <w:r>
+              <w:rPr>
+                <w:rFonts w:ascii="BC Sans" w:hAnsi="BC Sans"/>
+                <w:sz w:val="20"/>
+                <w:szCs w:val="20"/>
+              </w:rPr>
+              <w:t>():show(.</w:t>
+            </w:r>
+            <w:proofErr w:type="spellStart"/>
+            <w:r>
+              <w:rPr>
+                <w:rFonts w:ascii="BC Sans" w:hAnsi="BC Sans"/>
+                <w:sz w:val="20"/>
+                <w:szCs w:val="20"/>
+              </w:rPr>
+              <w:t>noData</w:t>
+            </w:r>
+            <w:proofErr w:type="spellEnd"/>
+            <w:r>
+              <w:rPr>
+                <w:rFonts w:ascii="BC Sans" w:hAnsi="BC Sans"/>
+                <w:sz w:val="20"/>
+                <w:szCs w:val="20"/>
+              </w:rPr>
+              <w:t>)}</w:t>
+            </w:r>
+          </w:p>
+        </w:tc>
+      </w:tr>
+      <w:tr>
+        <w:tc>
+          <w:tcPr>
+            <w:tcW w:w="3632" w:type="dxa"/>
+          </w:tcPr>
+          <w:p>
+            <w:pPr>
+              <w:pStyle w:val="TableContents"/>
+              <w:spacing w:line="276" w:lineRule="auto"/>
               <w:rPr>
                 <w:rFonts w:ascii="BC Sans" w:hAnsi="BC Sans"/>
                 <w:b/>
                 <w:bCs/>
                 <w:sz w:val="20"/>
                 <w:szCs w:val="20"/>
-                <w:vertAlign w:val="superscript"/>
-              </w:rPr>
-              <w:t>2</w:t>
-            </w:r>
+              </w:rPr>
+            </w:pPr>
             <w:r>
               <w:rPr>
                 <w:rFonts w:ascii="BC Sans" w:hAnsi="BC Sans"/>
@@ -8852,7 +9462,67 @@
                 <w:sz w:val="20"/>
                 <w:szCs w:val="20"/>
               </w:rPr>
-              <w:t xml:space="preserve"> will support agriculture in the short or long term.</w:t>
+              <w:t>What is the size (in hectares) of the</w:t>
+            </w:r>
+            <w:r>
+              <w:rPr>
+                <w:rFonts w:ascii="BC Sans" w:hAnsi="BC Sans"/>
+                <w:b/>
+                <w:bCs/>
+                <w:sz w:val="20"/>
+                <w:szCs w:val="20"/>
+              </w:rPr>
+              <w:t xml:space="preserve"> </w:t>
+            </w:r>
+            <w:r>
+              <w:rPr>
+                <w:rFonts w:ascii="BC Sans" w:hAnsi="BC Sans"/>
+                <w:b/>
+                <w:bCs/>
+                <w:sz w:val="20"/>
+                <w:szCs w:val="20"/>
+              </w:rPr>
+              <w:t>farm operation that the temporary</w:t>
+            </w:r>
+            <w:r>
+              <w:rPr>
+                <w:rFonts w:ascii="BC Sans" w:hAnsi="BC Sans"/>
+                <w:b/>
+                <w:bCs/>
+                <w:sz w:val="20"/>
+                <w:szCs w:val="20"/>
+              </w:rPr>
+              <w:t xml:space="preserve"> </w:t>
+            </w:r>
+            <w:r>
+              <w:rPr>
+                <w:rFonts w:ascii="BC Sans" w:hAnsi="BC Sans"/>
+                <w:b/>
+                <w:bCs/>
+                <w:sz w:val="20"/>
+                <w:szCs w:val="20"/>
+              </w:rPr>
+              <w:t>foreign workers will b</w:t>
+            </w:r>
+            <w:r>
+              <w:rPr>
+                <w:rFonts w:ascii="BC Sans" w:hAnsi="BC Sans"/>
+                <w:b/>
+                <w:bCs/>
+                <w:sz w:val="20"/>
+                <w:szCs w:val="20"/>
+              </w:rPr>
+              <w:t xml:space="preserve">e </w:t>
+            </w:r>
+            <w:r>
+              <w:rPr>
+                <w:rFonts w:ascii="BC Sans" w:hAnsi="BC Sans"/>
+                <w:b/>
+                <w:bCs/>
+                <w:sz w:val="20"/>
+                <w:szCs w:val="20"/>
+              </w:rPr>
+              <w:t>supporting?</w:t>
             </w:r>
           </w:p>
         </w:tc>
@@ -8876,7 +9546,271 @@
                 <w:sz w:val="20"/>
                 <w:szCs w:val="20"/>
               </w:rPr>
-              <w:t>{d.naruResidenceNecessity:convCRLF:ifEM():show(.noData)}</w:t>
+              <w:t>{</w:t>
+            </w:r>
+            <w:proofErr w:type="spellStart"/>
+            <w:proofErr w:type="gramStart"/>
+            <w:r>
+              <w:rPr>
+                <w:rFonts w:ascii="BC Sans" w:hAnsi="BC Sans"/>
+                <w:sz w:val="20"/>
+                <w:szCs w:val="20"/>
+              </w:rPr>
+              <w:t>d.tfwhFarmSize</w:t>
+            </w:r>
+            <w:proofErr w:type="gramEnd"/>
+            <w:r>
+              <w:rPr>
+                <w:rFonts w:ascii="BC Sans" w:hAnsi="BC Sans"/>
+                <w:sz w:val="20"/>
+                <w:szCs w:val="20"/>
+              </w:rPr>
+              <w:t>:ifEM</w:t>
+            </w:r>
+            <w:proofErr w:type="spellEnd"/>
+            <w:r>
+              <w:rPr>
+                <w:rFonts w:ascii="BC Sans" w:hAnsi="BC Sans"/>
+                <w:sz w:val="20"/>
+                <w:szCs w:val="20"/>
+              </w:rPr>
+              <w:t>():show(.</w:t>
+            </w:r>
+            <w:proofErr w:type="spellStart"/>
+            <w:r>
+              <w:rPr>
+                <w:rFonts w:ascii="BC Sans" w:hAnsi="BC Sans"/>
+                <w:sz w:val="20"/>
+                <w:szCs w:val="20"/>
+              </w:rPr>
+              <w:t>noData</w:t>
+            </w:r>
+            <w:proofErr w:type="spellEnd"/>
+            <w:r>
+              <w:rPr>
+                <w:rFonts w:ascii="BC Sans" w:hAnsi="BC Sans"/>
+                <w:sz w:val="20"/>
+                <w:szCs w:val="20"/>
+              </w:rPr>
+              <w:t>)}</w:t>
+            </w:r>
+          </w:p>
+        </w:tc>
+      </w:tr>
+    </w:tbl>
+    <w:p>
+      <w:r>
+        <w:rPr>
+          <w:rFonts w:ascii="BC Sans" w:eastAsia="Songti SC" w:hAnsi="BC Sans" w:cs="Arial Unicode MS"/>
+          <w:color w:val="B85C00"/>
+          <w:kern w:val="2"/>
+          <w:sz w:val="20"/>
+          <w:szCs w:val="20"/>
+          <w:lang w:eastAsia="zh-CN" w:bidi="hi-IN"/>
+        </w:rPr>
+        <w:t>{</w:t>
+      </w:r>
+      <w:proofErr w:type="gramStart"/>
+      <w:r>
+        <w:rPr>
+          <w:rFonts w:ascii="BC Sans" w:eastAsia="Songti SC" w:hAnsi="BC Sans" w:cs="Arial Unicode MS"/>
+          <w:color w:val="B85C00"/>
+          <w:kern w:val="2"/>
+          <w:sz w:val="20"/>
+          <w:szCs w:val="20"/>
+          <w:lang w:eastAsia="zh-CN" w:bidi="hi-IN"/>
+        </w:rPr>
+        <w:t>d</w:t>
+      </w:r>
+      <w:r>
+        <w:rPr>
+          <w:rFonts w:ascii="BC Sans" w:eastAsia="Songti SC" w:hAnsi="BC Sans" w:cs="Arial Unicode MS"/>
+          <w:color w:val="B85C00"/>
+          <w:kern w:val="2"/>
+          <w:sz w:val="20"/>
+          <w:szCs w:val="20"/>
+          <w:lang w:eastAsia="zh-CN" w:bidi="hi-IN"/>
+        </w:rPr>
+        <w:t>.naruWillHaveTemporaryForeignWorkerHousing</w:t>
+      </w:r>
+      <w:proofErr w:type="gramEnd"/>
+      <w:r>
+        <w:rPr>
+          <w:rFonts w:ascii="BC Sans" w:eastAsia="Songti SC" w:hAnsi="BC Sans" w:cs="Arial Unicode MS"/>
+          <w:color w:val="B85C00"/>
+          <w:kern w:val="2"/>
+          <w:sz w:val="20"/>
+          <w:szCs w:val="20"/>
+          <w:lang w:eastAsia="zh-CN" w:bidi="hi-IN"/>
+        </w:rPr>
+        <w:t>:</w:t>
+      </w:r>
+      <w:r>
+        <w:rPr>
+          <w:rFonts w:ascii="BC Sans" w:eastAsia="Songti SC" w:hAnsi="BC Sans" w:cs="Arial Unicode MS"/>
+          <w:color w:val="B85C00"/>
+          <w:kern w:val="2"/>
+          <w:sz w:val="20"/>
+          <w:szCs w:val="20"/>
+          <w:lang w:eastAsia="zh-CN" w:bidi="hi-IN"/>
+        </w:rPr>
+        <w:t>ifEQ('Yes'):</w:t>
+      </w:r>
+      <w:r>
+        <w:rPr>
+          <w:rFonts w:ascii="BC Sans" w:eastAsia="Songti SC" w:hAnsi="BC Sans" w:cs="Arial Unicode MS"/>
+          <w:color w:val="B85C00"/>
+          <w:kern w:val="2"/>
+          <w:sz w:val="20"/>
+          <w:szCs w:val="20"/>
+          <w:lang w:eastAsia="zh-CN" w:bidi="hi-IN"/>
+        </w:rPr>
+        <w:t>show</w:t>
+      </w:r>
+      <w:r>
+        <w:rPr>
+          <w:rFonts w:ascii="BC Sans" w:eastAsia="Songti SC" w:hAnsi="BC Sans" w:cs="Arial Unicode MS"/>
+          <w:color w:val="B85C00"/>
+          <w:kern w:val="2"/>
+          <w:sz w:val="20"/>
+          <w:szCs w:val="20"/>
+          <w:lang w:eastAsia="zh-CN" w:bidi="hi-IN"/>
+        </w:rPr>
+        <w:t>End</w:t>
+      </w:r>
+      <w:r>
+        <w:rPr>
+          <w:rFonts w:ascii="BC Sans" w:eastAsia="Songti SC" w:hAnsi="BC Sans" w:cs="Arial Unicode MS"/>
+          <w:color w:val="B85C00"/>
+          <w:kern w:val="2"/>
+          <w:sz w:val="20"/>
+          <w:szCs w:val="20"/>
+          <w:lang w:eastAsia="zh-CN" w:bidi="hi-IN"/>
+        </w:rPr>
+        <w:t>}</w:t>
+      </w:r>
+    </w:p>
+    <w:tbl>
+      <w:tblPr>
+        <w:tblW w:w="4996" w:type="pct"/>
+        <w:tblInd w:w="10" w:type="dxa"/>
+        <w:tblLayout w:type="fixed"/>
+        <w:tblCellMar>
+          <w:top w:w="57" w:type="dxa"/>
+          <w:left w:w="57" w:type="dxa"/>
+          <w:bottom w:w="170" w:type="dxa"/>
+          <w:right w:w="57" w:type="dxa"/>
+        </w:tblCellMar>
+        <w:tblLook w:val="04A0" w:firstRow="1" w:lastRow="0" w:firstColumn="1" w:lastColumn="0" w:noHBand="0" w:noVBand="1"/>
+      </w:tblPr>
+      <w:tblGrid>
+        <w:gridCol w:w="3632"/>
+        <w:gridCol w:w="7250"/>
+      </w:tblGrid>
+      <w:tr>
+        <w:tc>
+          <w:tcPr>
+            <w:tcW w:w="3632" w:type="dxa"/>
+          </w:tcPr>
+          <w:p>
+            <w:pPr>
+              <w:pStyle w:val="TableContents"/>
+              <w:spacing w:line="276" w:lineRule="auto"/>
+              <w:rPr>
+                <w:rFonts w:ascii="BC Sans" w:hAnsi="BC Sans"/>
+                <w:b/>
+                <w:bCs/>
+                <w:sz w:val="20"/>
+                <w:szCs w:val="20"/>
+              </w:rPr>
+            </w:pPr>
+            <w:r>
+              <w:rPr>
+                <w:rFonts w:ascii="BC Sans" w:hAnsi="BC Sans"/>
+                <w:b/>
+                <w:bCs/>
+                <w:sz w:val="20"/>
+                <w:szCs w:val="20"/>
+              </w:rPr>
+              <w:t>Will the proposed residence(s) be clustered with existing residential structures? Please explain.</w:t>
+            </w:r>
+          </w:p>
+        </w:tc>
+        <w:tc>
+          <w:tcPr>
+            <w:tcW w:w="7250" w:type="dxa"/>
+          </w:tcPr>
+          <w:p>
+            <w:pPr>
+              <w:pStyle w:val="TableContents"/>
+              <w:spacing w:line="276" w:lineRule="auto"/>
+              <w:rPr>
+                <w:rFonts w:ascii="BC Sans" w:hAnsi="BC Sans"/>
+                <w:sz w:val="20"/>
+                <w:szCs w:val="20"/>
+              </w:rPr>
+            </w:pPr>
+            <w:r>
+              <w:rPr>
+                <w:rFonts w:ascii="BC Sans" w:hAnsi="BC Sans"/>
+                <w:sz w:val="20"/>
+                <w:szCs w:val="20"/>
+              </w:rPr>
+              <w:t>{</w:t>
+            </w:r>
+            <w:proofErr w:type="spellStart"/>
+            <w:proofErr w:type="gramStart"/>
+            <w:r>
+              <w:rPr>
+                <w:rFonts w:ascii="BC Sans" w:hAnsi="BC Sans"/>
+                <w:sz w:val="20"/>
+                <w:szCs w:val="20"/>
+              </w:rPr>
+              <w:t>d.</w:t>
+            </w:r>
+            <w:r>
+              <w:rPr>
+                <w:rFonts w:ascii="BC Sans" w:hAnsi="BC Sans"/>
+                <w:sz w:val="20"/>
+                <w:szCs w:val="20"/>
+              </w:rPr>
+              <w:t>naruClustered</w:t>
+            </w:r>
+            <w:proofErr w:type="gramEnd"/>
+            <w:r>
+              <w:rPr>
+                <w:rFonts w:ascii="BC Sans" w:hAnsi="BC Sans"/>
+                <w:sz w:val="20"/>
+                <w:szCs w:val="20"/>
+              </w:rPr>
+              <w:t>:convCRLF:ifEM</w:t>
+            </w:r>
+            <w:proofErr w:type="spellEnd"/>
+            <w:r>
+              <w:rPr>
+                <w:rFonts w:ascii="BC Sans" w:hAnsi="BC Sans"/>
+                <w:sz w:val="20"/>
+                <w:szCs w:val="20"/>
+              </w:rPr>
+              <w:t>():show(.</w:t>
+            </w:r>
+            <w:proofErr w:type="spellStart"/>
+            <w:r>
+              <w:rPr>
+                <w:rFonts w:ascii="BC Sans" w:hAnsi="BC Sans"/>
+                <w:sz w:val="20"/>
+                <w:szCs w:val="20"/>
+              </w:rPr>
+              <w:t>noData</w:t>
+            </w:r>
+            <w:proofErr w:type="spellEnd"/>
+            <w:r>
+              <w:rPr>
+                <w:rFonts w:ascii="BC Sans" w:hAnsi="BC Sans"/>
+                <w:sz w:val="20"/>
+                <w:szCs w:val="20"/>
+              </w:rPr>
+              <w:t>)}</w:t>
             </w:r>
           </w:p>
         </w:tc>
@@ -8906,7 +9840,27 @@
                 <w:sz w:val="20"/>
                 <w:szCs w:val="20"/>
               </w:rPr>
-              <w:t>Will the proposed residence(s) be clustered with existing residential structures? Please explain.</w:t>
+              <w:t>Will the proposed residence(s) be located within a 60</w:t>
+            </w:r>
+            <w:r>
+              <w:rPr>
+                <w:rFonts w:ascii="BC Sans" w:hAnsi="BC Sans"/>
+                <w:b/>
+                <w:bCs/>
+                <w:sz w:val="20"/>
+                <w:szCs w:val="20"/>
+              </w:rPr>
+              <w:t xml:space="preserve"> </w:t>
+            </w:r>
+            <w:r>
+              <w:rPr>
+                <w:rFonts w:ascii="BC Sans" w:hAnsi="BC Sans"/>
+                <w:b/>
+                <w:bCs/>
+                <w:sz w:val="20"/>
+                <w:szCs w:val="20"/>
+              </w:rPr>
+              <w:t>m setback from the front lot line? Please explain.</w:t>
             </w:r>
           </w:p>
         </w:tc>
@@ -8948,7 +9902,7 @@
                 <w:sz w:val="20"/>
                 <w:szCs w:val="20"/>
               </w:rPr>
-              <w:t>naruClustered</w:t>
+              <w:t>naruSetback</w:t>
             </w:r>
             <w:proofErr w:type="gramEnd"/>
             <w:r>
@@ -9014,7 +9968,7 @@
                 <w:sz w:val="20"/>
                 <w:szCs w:val="20"/>
               </w:rPr>
-              <w:t>Will the proposed residence(s) be located within a 60</w:t>
+              <w:t>Where on the parcel will the proposal be situated and is there an agricultural rationale for the</w:t>
             </w:r>
             <w:r>
               <w:rPr>
@@ -9034,7 +9988,27 @@
                 <w:sz w:val="20"/>
                 <w:szCs w:val="20"/>
               </w:rPr>
-              <w:t>m setback from the front lot line? Please explain.</w:t>
+              <w:t>proposed</w:t>
+            </w:r>
+            <w:r>
+              <w:rPr>
+                <w:rFonts w:ascii="BC Sans" w:hAnsi="BC Sans"/>
+                <w:b/>
+                <w:bCs/>
+                <w:sz w:val="20"/>
+                <w:szCs w:val="20"/>
+              </w:rPr>
+              <w:t xml:space="preserve"> </w:t>
+            </w:r>
+            <w:r>
+              <w:rPr>
+                <w:rFonts w:ascii="BC Sans" w:hAnsi="BC Sans"/>
+                <w:b/>
+                <w:bCs/>
+                <w:sz w:val="20"/>
+                <w:szCs w:val="20"/>
+              </w:rPr>
+              <w:t>location?</w:t>
             </w:r>
           </w:p>
         </w:tc>
@@ -9068,15 +10042,7 @@
                 <w:sz w:val="20"/>
                 <w:szCs w:val="20"/>
               </w:rPr>
-              <w:t>d.</w:t>
-            </w:r>
-            <w:r>
-              <w:rPr>
-                <w:rFonts w:ascii="BC Sans" w:hAnsi="BC Sans"/>
-                <w:sz w:val="20"/>
-                <w:szCs w:val="20"/>
-              </w:rPr>
-              <w:t>naruSetback</w:t>
+              <w:t>d.naruLocationRationale</w:t>
             </w:r>
             <w:proofErr w:type="gramEnd"/>
             <w:r>
@@ -9129,143 +10095,12 @@
               <w:rPr>
                 <w:rFonts w:ascii="BC Sans" w:hAnsi="BC Sans"/>
                 <w:b/>
-                <w:bCs/>
-                <w:sz w:val="20"/>
-                <w:szCs w:val="20"/>
-              </w:rPr>
-            </w:pPr>
-            <w:r>
-              <w:rPr>
-                <w:rFonts w:ascii="BC Sans" w:hAnsi="BC Sans"/>
-                <w:b/>
-                <w:bCs/>
-                <w:sz w:val="20"/>
-                <w:szCs w:val="20"/>
-              </w:rPr>
-              <w:t>Where on the parcel will the proposal be situated and is there an agricultural rationale for the</w:t>
-            </w:r>
-            <w:r>
-              <w:rPr>
-                <w:rFonts w:ascii="BC Sans" w:hAnsi="BC Sans"/>
-                <w:b/>
-                <w:bCs/>
-                <w:sz w:val="20"/>
-                <w:szCs w:val="20"/>
-              </w:rPr>
-              <w:t xml:space="preserve"> </w:t>
-            </w:r>
-            <w:r>
-              <w:rPr>
-                <w:rFonts w:ascii="BC Sans" w:hAnsi="BC Sans"/>
-                <w:b/>
-                <w:bCs/>
-                <w:sz w:val="20"/>
-                <w:szCs w:val="20"/>
-              </w:rPr>
-              <w:t>proposed</w:t>
-            </w:r>
-            <w:r>
-              <w:rPr>
-                <w:rFonts w:ascii="BC Sans" w:hAnsi="BC Sans"/>
-                <w:b/>
-                <w:bCs/>
-                <w:sz w:val="20"/>
-                <w:szCs w:val="20"/>
-              </w:rPr>
-              <w:t xml:space="preserve"> </w:t>
-            </w:r>
-            <w:r>
-              <w:rPr>
-                <w:rFonts w:ascii="BC Sans" w:hAnsi="BC Sans"/>
-                <w:b/>
-                <w:bCs/>
-                <w:sz w:val="20"/>
-                <w:szCs w:val="20"/>
-              </w:rPr>
-              <w:t>location?</w:t>
-            </w:r>
-          </w:p>
-        </w:tc>
-        <w:tc>
-          <w:tcPr>
-            <w:tcW w:w="7250" w:type="dxa"/>
-          </w:tcPr>
-          <w:p>
-            <w:pPr>
-              <w:pStyle w:val="TableContents"/>
-              <w:spacing w:line="276" w:lineRule="auto"/>
-              <w:rPr>
-                <w:rFonts w:ascii="BC Sans" w:hAnsi="BC Sans"/>
-                <w:sz w:val="20"/>
-                <w:szCs w:val="20"/>
-              </w:rPr>
-            </w:pPr>
-            <w:r>
-              <w:rPr>
-                <w:rFonts w:ascii="BC Sans" w:hAnsi="BC Sans"/>
-                <w:sz w:val="20"/>
-                <w:szCs w:val="20"/>
-              </w:rPr>
-              <w:t>{</w:t>
-            </w:r>
-            <w:proofErr w:type="spellStart"/>
-            <w:proofErr w:type="gramStart"/>
-            <w:r>
-              <w:rPr>
-                <w:rFonts w:ascii="BC Sans" w:hAnsi="BC Sans"/>
-                <w:sz w:val="20"/>
-                <w:szCs w:val="20"/>
-              </w:rPr>
-              <w:t>d.naruLocationRationale</w:t>
-            </w:r>
-            <w:proofErr w:type="gramEnd"/>
-            <w:r>
-              <w:rPr>
-                <w:rFonts w:ascii="BC Sans" w:hAnsi="BC Sans"/>
-                <w:sz w:val="20"/>
-                <w:szCs w:val="20"/>
-              </w:rPr>
-              <w:t>:convCRLF:ifEM</w:t>
-            </w:r>
-            <w:proofErr w:type="spellEnd"/>
-            <w:r>
-              <w:rPr>
-                <w:rFonts w:ascii="BC Sans" w:hAnsi="BC Sans"/>
-                <w:sz w:val="20"/>
-                <w:szCs w:val="20"/>
-              </w:rPr>
-              <w:t>():show(.</w:t>
-            </w:r>
-            <w:proofErr w:type="spellStart"/>
-            <w:r>
-              <w:rPr>
-                <w:rFonts w:ascii="BC Sans" w:hAnsi="BC Sans"/>
-                <w:sz w:val="20"/>
-                <w:szCs w:val="20"/>
-              </w:rPr>
-              <w:t>noData</w:t>
-            </w:r>
-            <w:proofErr w:type="spellEnd"/>
-            <w:r>
-              <w:rPr>
-                <w:rFonts w:ascii="BC Sans" w:hAnsi="BC Sans"/>
-                <w:sz w:val="20"/>
-                <w:szCs w:val="20"/>
-              </w:rPr>
-              <w:t>)}</w:t>
-            </w:r>
-          </w:p>
-        </w:tc>
-      </w:tr>
-      <w:tr>
-        <w:tc>
-          <w:tcPr>
-            <w:tcW w:w="3632" w:type="dxa"/>
-          </w:tcPr>
-          <w:p>
-            <w:pPr>
-              <w:pStyle w:val="TableContents"/>
-              <w:spacing w:line="276" w:lineRule="auto"/>
+                <w:color w:val="000000"/>
+                <w:sz w:val="20"/>
+                <w:szCs w:val="20"/>
+              </w:rPr>
+            </w:pPr>
+            <w:r>
               <w:rPr>
                 <w:rFonts w:ascii="BC Sans" w:hAnsi="BC Sans"/>
                 <w:b/>
@@ -9273,7 +10108,8 @@
                 <w:sz w:val="20"/>
                 <w:szCs w:val="20"/>
               </w:rPr>
-            </w:pPr>
+              <w:t xml:space="preserve">Describe any infrastructure </w:t>
+            </w:r>
             <w:r>
               <w:rPr>
                 <w:rFonts w:ascii="BC Sans" w:hAnsi="BC Sans"/>
@@ -9282,7 +10118,8 @@
                 <w:sz w:val="20"/>
                 <w:szCs w:val="20"/>
               </w:rPr>
-              <w:t xml:space="preserve">Describe any infrastructure required to support the proposed residence(s) and the approximate </w:t>
+              <w:lastRenderedPageBreak/>
+              <w:t xml:space="preserve">required to support the proposed residence(s) and the approximate </w:t>
             </w:r>
             <w:proofErr w:type="gramStart"/>
             <w:r>
@@ -9389,6 +10226,7 @@
                 <w:sz w:val="20"/>
                 <w:szCs w:val="20"/>
               </w:rPr>
+              <w:lastRenderedPageBreak/>
               <w:t>{</w:t>
             </w:r>
             <w:proofErr w:type="spellStart"/>
@@ -10506,7 +11344,6 @@
           <w:sz w:val="20"/>
           <w:szCs w:val="20"/>
         </w:rPr>
-        <w:lastRenderedPageBreak/>
         <w:t>{</w:t>
       </w:r>
       <w:proofErr w:type="spellStart"/>
@@ -11528,7 +12365,7 @@
         </w:tc>
         <w:tc>
           <w:tcPr>
-            <w:tcW w:w="7254" w:type="dxa"/>
+            <w:tcW w:w="7255" w:type="dxa"/>
           </w:tcPr>
           <w:p>
             <w:pPr>
@@ -11566,204 +12403,6 @@
                 <w:szCs w:val="20"/>
               </w:rPr>
               <w:t>:convCRLF:ifEM</w:t>
-            </w:r>
-            <w:proofErr w:type="spellEnd"/>
-            <w:r>
-              <w:rPr>
-                <w:rFonts w:ascii="BC Sans" w:hAnsi="BC Sans"/>
-                <w:sz w:val="20"/>
-                <w:szCs w:val="20"/>
-              </w:rPr>
-              <w:t>():show(.</w:t>
-            </w:r>
-            <w:proofErr w:type="spellStart"/>
-            <w:r>
-              <w:rPr>
-                <w:rFonts w:ascii="BC Sans" w:hAnsi="BC Sans"/>
-                <w:sz w:val="20"/>
-                <w:szCs w:val="20"/>
-              </w:rPr>
-              <w:t>noData</w:t>
-            </w:r>
-            <w:proofErr w:type="spellEnd"/>
-            <w:r>
-              <w:rPr>
-                <w:rFonts w:ascii="BC Sans" w:hAnsi="BC Sans"/>
-                <w:sz w:val="20"/>
-                <w:szCs w:val="20"/>
-              </w:rPr>
-              <w:t>)}</w:t>
-            </w:r>
-          </w:p>
-        </w:tc>
-      </w:tr>
-      <w:tr>
-        <w:tc>
-          <w:tcPr>
-            <w:tcW w:w="3636" w:type="dxa"/>
-          </w:tcPr>
-          <w:p>
-            <w:pPr>
-              <w:pStyle w:val="TableContents"/>
-              <w:spacing w:line="276" w:lineRule="auto"/>
-              <w:rPr>
-                <w:rFonts w:ascii="BC Sans" w:hAnsi="BC Sans"/>
-                <w:sz w:val="20"/>
-                <w:szCs w:val="20"/>
-              </w:rPr>
-            </w:pPr>
-            <w:r>
-              <w:rPr>
-                <w:rFonts w:ascii="BC Sans" w:hAnsi="BC Sans"/>
-                <w:b/>
-                <w:bCs/>
-                <w:sz w:val="20"/>
-                <w:szCs w:val="20"/>
-              </w:rPr>
-              <w:t>Briefly describe the origin and quality of fill.</w:t>
-            </w:r>
-          </w:p>
-        </w:tc>
-        <w:tc>
-          <w:tcPr>
-            <w:tcW w:w="7254" w:type="dxa"/>
-          </w:tcPr>
-          <w:p>
-            <w:pPr>
-              <w:pStyle w:val="TableContents"/>
-              <w:spacing w:line="276" w:lineRule="auto"/>
-              <w:rPr>
-                <w:rFonts w:ascii="BC Sans" w:hAnsi="BC Sans"/>
-                <w:sz w:val="20"/>
-                <w:szCs w:val="20"/>
-              </w:rPr>
-            </w:pPr>
-            <w:r>
-              <w:rPr>
-                <w:rFonts w:ascii="BC Sans" w:hAnsi="BC Sans"/>
-                <w:sz w:val="20"/>
-                <w:szCs w:val="20"/>
-              </w:rPr>
-              <w:t>{</w:t>
-            </w:r>
-            <w:proofErr w:type="spellStart"/>
-            <w:proofErr w:type="gramStart"/>
-            <w:r>
-              <w:rPr>
-                <w:rFonts w:ascii="BC Sans" w:hAnsi="BC Sans"/>
-                <w:sz w:val="20"/>
-                <w:szCs w:val="20"/>
-              </w:rPr>
-              <w:t>d.naruFillOrigin</w:t>
-            </w:r>
-            <w:proofErr w:type="gramEnd"/>
-            <w:r>
-              <w:rPr>
-                <w:rFonts w:ascii="BC Sans" w:hAnsi="BC Sans"/>
-                <w:sz w:val="20"/>
-                <w:szCs w:val="20"/>
-              </w:rPr>
-              <w:t>:convCRLF:ifEM</w:t>
-            </w:r>
-            <w:proofErr w:type="spellEnd"/>
-            <w:r>
-              <w:rPr>
-                <w:rFonts w:ascii="BC Sans" w:hAnsi="BC Sans"/>
-                <w:sz w:val="20"/>
-                <w:szCs w:val="20"/>
-              </w:rPr>
-              <w:t>():show(.</w:t>
-            </w:r>
-            <w:proofErr w:type="spellStart"/>
-            <w:r>
-              <w:rPr>
-                <w:rFonts w:ascii="BC Sans" w:hAnsi="BC Sans"/>
-                <w:sz w:val="20"/>
-                <w:szCs w:val="20"/>
-              </w:rPr>
-              <w:t>noData</w:t>
-            </w:r>
-            <w:proofErr w:type="spellEnd"/>
-            <w:r>
-              <w:rPr>
-                <w:rFonts w:ascii="BC Sans" w:hAnsi="BC Sans"/>
-                <w:sz w:val="20"/>
-                <w:szCs w:val="20"/>
-              </w:rPr>
-              <w:t>)}</w:t>
-            </w:r>
-          </w:p>
-        </w:tc>
-      </w:tr>
-      <w:tr>
-        <w:tc>
-          <w:tcPr>
-            <w:tcW w:w="3636" w:type="dxa"/>
-          </w:tcPr>
-          <w:p>
-            <w:pPr>
-              <w:pStyle w:val="TableContents"/>
-              <w:spacing w:line="276" w:lineRule="auto"/>
-              <w:rPr>
-                <w:rFonts w:ascii="BC Sans" w:hAnsi="BC Sans"/>
-                <w:b/>
-                <w:bCs/>
-                <w:sz w:val="20"/>
-                <w:szCs w:val="20"/>
-              </w:rPr>
-            </w:pPr>
-            <w:r>
-              <w:rPr>
-                <w:rFonts w:ascii="BC Sans" w:hAnsi="BC Sans"/>
-                <w:b/>
-                <w:bCs/>
-                <w:sz w:val="20"/>
-                <w:szCs w:val="20"/>
-              </w:rPr>
-              <w:t>Placement of Fill Project Duration</w:t>
-            </w:r>
-          </w:p>
-        </w:tc>
-        <w:tc>
-          <w:tcPr>
-            <w:tcW w:w="7254" w:type="dxa"/>
-          </w:tcPr>
-          <w:p>
-            <w:pPr>
-              <w:pStyle w:val="TableContents"/>
-              <w:spacing w:line="276" w:lineRule="auto"/>
-              <w:rPr>
-                <w:rFonts w:ascii="BC Sans" w:hAnsi="BC Sans"/>
-                <w:sz w:val="20"/>
-                <w:szCs w:val="20"/>
-              </w:rPr>
-            </w:pPr>
-            <w:r>
-              <w:rPr>
-                <w:rFonts w:ascii="BC Sans" w:hAnsi="BC Sans"/>
-                <w:sz w:val="20"/>
-                <w:szCs w:val="20"/>
-              </w:rPr>
-              <w:t>{</w:t>
-            </w:r>
-            <w:proofErr w:type="spellStart"/>
-            <w:proofErr w:type="gramStart"/>
-            <w:r>
-              <w:rPr>
-                <w:rFonts w:ascii="BC Sans" w:hAnsi="BC Sans"/>
-                <w:sz w:val="20"/>
-                <w:szCs w:val="20"/>
-              </w:rPr>
-              <w:t>d.naruProjectDuration</w:t>
-            </w:r>
-            <w:proofErr w:type="gramEnd"/>
-            <w:r>
-              <w:rPr>
-                <w:rFonts w:ascii="BC Sans" w:hAnsi="BC Sans"/>
-                <w:sz w:val="20"/>
-                <w:szCs w:val="20"/>
-              </w:rPr>
-              <w:t>:ifEM</w:t>
             </w:r>
             <w:proofErr w:type="spellEnd"/>
             <w:r>
@@ -11845,7 +12484,7 @@
         </w:tc>
         <w:tc>
           <w:tcPr>
-            <w:tcW w:w="7254" w:type="dxa"/>
+            <w:tcW w:w="7255" w:type="dxa"/>
           </w:tcPr>
           <w:p>
             <w:pPr>
@@ -11883,11 +12522,80 @@
               <w:spacing w:line="276" w:lineRule="auto"/>
               <w:rPr>
                 <w:rFonts w:ascii="BC Sans" w:hAnsi="BC Sans"/>
+                <w:sz w:val="20"/>
+                <w:szCs w:val="20"/>
+              </w:rPr>
+            </w:pPr>
+            <w:r>
+              <w:rPr>
+                <w:rFonts w:ascii="BC Sans" w:hAnsi="BC Sans"/>
                 <w:b/>
                 <w:bCs/>
                 <w:sz w:val="20"/>
                 <w:szCs w:val="20"/>
               </w:rPr>
+              <w:lastRenderedPageBreak/>
+              <w:t>Area</w:t>
+            </w:r>
+          </w:p>
+        </w:tc>
+        <w:tc>
+          <w:tcPr>
+            <w:tcW w:w="7255" w:type="dxa"/>
+          </w:tcPr>
+          <w:p>
+            <w:pPr>
+              <w:pStyle w:val="TableContents"/>
+              <w:spacing w:line="276" w:lineRule="auto"/>
+              <w:rPr>
+                <w:rFonts w:ascii="BC Sans" w:hAnsi="BC Sans"/>
+                <w:sz w:val="20"/>
+                <w:szCs w:val="20"/>
+              </w:rPr>
+            </w:pPr>
+            <w:r>
+              <w:rPr>
+                <w:rFonts w:ascii="BC Sans" w:hAnsi="BC Sans"/>
+                <w:sz w:val="20"/>
+                <w:szCs w:val="20"/>
+              </w:rPr>
+              <w:t>{</w:t>
+            </w:r>
+            <w:proofErr w:type="gramStart"/>
+            <w:r>
+              <w:rPr>
+                <w:rFonts w:ascii="BC Sans" w:hAnsi="BC Sans"/>
+                <w:sz w:val="20"/>
+                <w:szCs w:val="20"/>
+              </w:rPr>
+              <w:t>d.naruToPlaceArea</w:t>
+            </w:r>
+            <w:proofErr w:type="gramEnd"/>
+            <w:r>
+              <w:rPr>
+                <w:rFonts w:ascii="BC Sans" w:hAnsi="BC Sans"/>
+                <w:sz w:val="20"/>
+                <w:szCs w:val="20"/>
+              </w:rPr>
+              <w:t>:ifEM():show(.noData)} {d.naruToPlaceArea:ifNEM():show(ha)}</w:t>
+            </w:r>
+          </w:p>
+        </w:tc>
+      </w:tr>
+      <w:tr>
+        <w:tc>
+          <w:tcPr>
+            <w:tcW w:w="3636" w:type="dxa"/>
+          </w:tcPr>
+          <w:p>
+            <w:pPr>
+              <w:pStyle w:val="TableContents"/>
+              <w:spacing w:line="276" w:lineRule="auto"/>
+              <w:rPr>
+                <w:rFonts w:ascii="BC Sans" w:hAnsi="BC Sans"/>
+                <w:sz w:val="20"/>
+                <w:szCs w:val="20"/>
+              </w:rPr>
             </w:pPr>
             <w:r>
               <w:rPr>
@@ -11897,13 +12605,13 @@
                 <w:sz w:val="20"/>
                 <w:szCs w:val="20"/>
               </w:rPr>
-              <w:t>Volume</w:t>
-            </w:r>
-          </w:p>
-        </w:tc>
-        <w:tc>
-          <w:tcPr>
-            <w:tcW w:w="7254" w:type="dxa"/>
+              <w:t>Maximum Depth</w:t>
+            </w:r>
+          </w:p>
+        </w:tc>
+        <w:tc>
+          <w:tcPr>
+            <w:tcW w:w="7255" w:type="dxa"/>
           </w:tcPr>
           <w:p>
             <w:pPr>
@@ -11929,9 +12637,8 @@
                 <w:rFonts w:ascii="BC Sans" w:hAnsi="BC Sans"/>
                 <w:sz w:val="20"/>
                 <w:szCs w:val="20"/>
-                <w:u w:val="double"/>
-              </w:rPr>
-              <w:t>d.naruToPlaceVolume</w:t>
+              </w:rPr>
+              <w:t>d.naruToPlaceMaximumDepth</w:t>
             </w:r>
             <w:proofErr w:type="gramEnd"/>
             <w:r>
@@ -11940,24 +12647,7 @@
                 <w:sz w:val="20"/>
                 <w:szCs w:val="20"/>
               </w:rPr>
-              <w:t>:ifEM():show(.noData)} {d.naruToPlaceVolume:ifEM():hideBegin}m</w:t>
-            </w:r>
-            <w:r>
-              <w:rPr>
-                <w:rFonts w:ascii="BC Sans" w:hAnsi="BC Sans"/>
-                <w:sz w:val="20"/>
-                <w:szCs w:val="20"/>
-                <w:vertAlign w:val="superscript"/>
-              </w:rPr>
-              <w:t>3</w:t>
-            </w:r>
-            <w:r>
-              <w:rPr>
-                <w:rFonts w:ascii="BC Sans" w:hAnsi="BC Sans"/>
-                <w:sz w:val="20"/>
-                <w:szCs w:val="20"/>
-              </w:rPr>
-              <w:t>{d.naruToPlaceVolume:ifNEM():hideEnd}</w:t>
+              <w:t>:ifEM():show(.noData)} {d.naruToPlaceMaximumDepth:ifNEM():show(m)}</w:t>
             </w:r>
           </w:p>
         </w:tc>
@@ -11973,79 +12663,11 @@
               <w:spacing w:line="276" w:lineRule="auto"/>
               <w:rPr>
                 <w:rFonts w:ascii="BC Sans" w:hAnsi="BC Sans"/>
-                <w:sz w:val="20"/>
-                <w:szCs w:val="20"/>
-              </w:rPr>
-            </w:pPr>
-            <w:r>
-              <w:rPr>
-                <w:rFonts w:ascii="BC Sans" w:hAnsi="BC Sans"/>
                 <w:b/>
                 <w:bCs/>
                 <w:sz w:val="20"/>
                 <w:szCs w:val="20"/>
               </w:rPr>
-              <w:t>Area</w:t>
-            </w:r>
-          </w:p>
-        </w:tc>
-        <w:tc>
-          <w:tcPr>
-            <w:tcW w:w="7254" w:type="dxa"/>
-          </w:tcPr>
-          <w:p>
-            <w:pPr>
-              <w:pStyle w:val="TableContents"/>
-              <w:spacing w:line="276" w:lineRule="auto"/>
-              <w:rPr>
-                <w:rFonts w:ascii="BC Sans" w:hAnsi="BC Sans"/>
-                <w:sz w:val="20"/>
-                <w:szCs w:val="20"/>
-              </w:rPr>
-            </w:pPr>
-            <w:r>
-              <w:rPr>
-                <w:rFonts w:ascii="BC Sans" w:hAnsi="BC Sans"/>
-                <w:sz w:val="20"/>
-                <w:szCs w:val="20"/>
-              </w:rPr>
-              <w:t>{</w:t>
-            </w:r>
-            <w:proofErr w:type="gramStart"/>
-            <w:r>
-              <w:rPr>
-                <w:rFonts w:ascii="BC Sans" w:hAnsi="BC Sans"/>
-                <w:sz w:val="20"/>
-                <w:szCs w:val="20"/>
-              </w:rPr>
-              <w:t>d.naruToPlaceArea</w:t>
-            </w:r>
-            <w:proofErr w:type="gramEnd"/>
-            <w:r>
-              <w:rPr>
-                <w:rFonts w:ascii="BC Sans" w:hAnsi="BC Sans"/>
-                <w:sz w:val="20"/>
-                <w:szCs w:val="20"/>
-              </w:rPr>
-              <w:t>:ifEM():show(.noData)} {d.naruToPlaceArea:ifNEM():show(ha)}</w:t>
-            </w:r>
-          </w:p>
-        </w:tc>
-      </w:tr>
-      <w:tr>
-        <w:tc>
-          <w:tcPr>
-            <w:tcW w:w="3636" w:type="dxa"/>
-          </w:tcPr>
-          <w:p>
-            <w:pPr>
-              <w:pStyle w:val="TableContents"/>
-              <w:spacing w:line="276" w:lineRule="auto"/>
-              <w:rPr>
-                <w:rFonts w:ascii="BC Sans" w:hAnsi="BC Sans"/>
-                <w:sz w:val="20"/>
-                <w:szCs w:val="20"/>
-              </w:rPr>
             </w:pPr>
             <w:r>
               <w:rPr>
@@ -12055,85 +12677,13 @@
                 <w:sz w:val="20"/>
                 <w:szCs w:val="20"/>
               </w:rPr>
-              <w:t>Maximum Depth</w:t>
-            </w:r>
-          </w:p>
-        </w:tc>
-        <w:tc>
-          <w:tcPr>
-            <w:tcW w:w="7254" w:type="dxa"/>
-          </w:tcPr>
-          <w:p>
-            <w:pPr>
-              <w:pStyle w:val="TableContents"/>
-              <w:spacing w:line="276" w:lineRule="auto"/>
-              <w:rPr>
-                <w:rFonts w:ascii="BC Sans" w:hAnsi="BC Sans"/>
-                <w:sz w:val="20"/>
-                <w:szCs w:val="20"/>
-              </w:rPr>
-            </w:pPr>
-            <w:r>
-              <w:rPr>
-                <w:rFonts w:ascii="BC Sans" w:hAnsi="BC Sans"/>
-                <w:sz w:val="20"/>
-                <w:szCs w:val="20"/>
-              </w:rPr>
-              <w:t>{</w:t>
-            </w:r>
-            <w:proofErr w:type="gramStart"/>
-            <w:r>
-              <w:rPr>
-                <w:rFonts w:ascii="BC Sans" w:hAnsi="BC Sans"/>
-                <w:sz w:val="20"/>
-                <w:szCs w:val="20"/>
-              </w:rPr>
-              <w:t>d.naruToPlaceMaximumDepth</w:t>
-            </w:r>
-            <w:proofErr w:type="gramEnd"/>
-            <w:r>
-              <w:rPr>
-                <w:rFonts w:ascii="BC Sans" w:hAnsi="BC Sans"/>
-                <w:sz w:val="20"/>
-                <w:szCs w:val="20"/>
-              </w:rPr>
-              <w:t>:ifEM():show(.noData)} {d.naruToPlaceMaximumDepth:ifNEM():show(m)}</w:t>
-            </w:r>
-          </w:p>
-        </w:tc>
-      </w:tr>
-      <w:tr>
-        <w:tc>
-          <w:tcPr>
-            <w:tcW w:w="3636" w:type="dxa"/>
-          </w:tcPr>
-          <w:p>
-            <w:pPr>
-              <w:pStyle w:val="TableContents"/>
-              <w:spacing w:line="276" w:lineRule="auto"/>
-              <w:rPr>
-                <w:rFonts w:ascii="BC Sans" w:hAnsi="BC Sans"/>
-                <w:b/>
-                <w:bCs/>
-                <w:sz w:val="20"/>
-                <w:szCs w:val="20"/>
-              </w:rPr>
-            </w:pPr>
-            <w:r>
-              <w:rPr>
-                <w:rFonts w:ascii="BC Sans" w:hAnsi="BC Sans"/>
-                <w:b/>
-                <w:bCs/>
-                <w:sz w:val="20"/>
-                <w:szCs w:val="20"/>
-              </w:rPr>
               <w:t>Average Depth</w:t>
             </w:r>
           </w:p>
         </w:tc>
         <w:tc>
           <w:tcPr>
-            <w:tcW w:w="7254" w:type="dxa"/>
+            <w:tcW w:w="7255" w:type="dxa"/>
           </w:tcPr>
           <w:p>
             <w:pPr>
@@ -12194,25 +12744,14 @@
         <w:t>{</w:t>
       </w:r>
       <w:proofErr w:type="spellStart"/>
-      <w:proofErr w:type="gramStart"/>
-      <w:r>
-        <w:rPr>
-          <w:rFonts w:ascii="BC Sans" w:hAnsi="BC Sans"/>
-          <w:color w:val="B85C00"/>
-          <w:sz w:val="20"/>
-          <w:szCs w:val="20"/>
-        </w:rPr>
-        <w:t>d.showImportFill</w:t>
-      </w:r>
-      <w:proofErr w:type="gramEnd"/>
-      <w:r>
-        <w:rPr>
-          <w:rFonts w:ascii="BC Sans" w:hAnsi="BC Sans"/>
-          <w:color w:val="B85C00"/>
-          <w:sz w:val="20"/>
-          <w:szCs w:val="20"/>
-        </w:rPr>
-        <w:t>:showEnd</w:t>
+      <w:r>
+        <w:rPr>
+          <w:rFonts w:ascii="BC Sans" w:hAnsi="BC Sans"/>
+          <w:color w:val="B85C00"/>
+          <w:sz w:val="20"/>
+          <w:szCs w:val="20"/>
+        </w:rPr>
+        <w:t>d.showImportFill:showEnd</w:t>
       </w:r>
       <w:proofErr w:type="spellEnd"/>
       <w:r>
@@ -12365,7 +12904,6 @@
                 <w:sz w:val="20"/>
                 <w:szCs w:val="20"/>
               </w:rPr>
-              <w:lastRenderedPageBreak/>
               <w:t>{</w:t>
             </w:r>
             <w:proofErr w:type="spellStart"/>

</xml_diff>

<commit_message>
Fix NARU PDF missing question mark and no data for proposed and existing residences
</commit_message>
<xml_diff>
--- a/services/templates/pdf/submissions/naru-submission-template.docx
+++ b/services/templates/pdf/submissions/naru-submission-template.docx
@@ -8121,6 +8121,16 @@
               </w:rPr>
               <w:t>2</w:t>
             </w:r>
+            <w:r>
+              <w:rPr>
+                <w:rFonts w:ascii="BC Sans" w:hAnsi="BC Sans"/>
+                <w:b/>
+                <w:bCs/>
+                <w:sz w:val="20"/>
+                <w:szCs w:val="20"/>
+              </w:rPr>
+              <w:t>?</w:t>
+            </w:r>
           </w:p>
         </w:tc>
         <w:tc>
@@ -10379,6 +10389,9 @@
         </w:tc>
       </w:tr>
       <w:tr>
+        <w:trPr>
+          <w:trHeight w:val="197"/>
+        </w:trPr>
         <w:tc>
           <w:tcPr>
             <w:tcW w:w="3632" w:type="dxa"/>
@@ -10483,7 +10496,8 @@
       <w:pPr>
         <w:pStyle w:val="TableContents"/>
         <w:rPr>
-          <w:rFonts w:hint="eastAsia"/>
+          <w:rFonts w:ascii="BC Sans" w:hAnsi="BC Sans"/>
+          <w:color w:val="B85C00"/>
           <w:sz w:val="20"/>
           <w:szCs w:val="20"/>
         </w:rPr>
@@ -10506,7 +10520,25 @@
           <w:sz w:val="20"/>
           <w:szCs w:val="20"/>
         </w:rPr>
-        <w:t>d.naruExistingResidences</w:t>
+        <w:t>d.naru</w:t>
+      </w:r>
+      <w:r>
+        <w:rPr>
+          <w:rFonts w:ascii="BC Sans" w:hAnsi="BC Sans"/>
+          <w:color w:val="B85C00"/>
+          <w:sz w:val="20"/>
+          <w:szCs w:val="20"/>
+        </w:rPr>
+        <w:t>Existing</w:t>
+      </w:r>
+      <w:r>
+        <w:rPr>
+          <w:rFonts w:ascii="BC Sans" w:hAnsi="BC Sans"/>
+          <w:color w:val="B85C00"/>
+          <w:sz w:val="20"/>
+          <w:szCs w:val="20"/>
+        </w:rPr>
+        <w:t>Residences</w:t>
       </w:r>
       <w:proofErr w:type="gramEnd"/>
       <w:r>
@@ -10536,7 +10568,16 @@
           <w:sz w:val="20"/>
           <w:szCs w:val="20"/>
         </w:rPr>
-        <w:t>ifGT</w:t>
+        <w:t>if</w:t>
+      </w:r>
+      <w:r>
+        <w:rPr>
+          <w:rFonts w:ascii="BC Sans" w:hAnsi="BC Sans"/>
+          <w:color w:val="B85C00"/>
+          <w:sz w:val="20"/>
+          <w:szCs w:val="20"/>
+        </w:rPr>
+        <w:t>EQ</w:t>
       </w:r>
       <w:proofErr w:type="spellEnd"/>
       <w:r>
@@ -10568,14 +10609,198 @@
         </w:rPr>
         <w:t>}</w:t>
       </w:r>
-      <w:r>
-        <w:rPr>
-          <w:rFonts w:ascii="BC Sans" w:hAnsi="BC Sans"/>
-          <w:color w:val="B85C00"/>
-          <w:sz w:val="20"/>
-          <w:szCs w:val="20"/>
-        </w:rPr>
-        <w:br/>
+    </w:p>
+    <w:tbl>
+      <w:tblPr>
+        <w:tblW w:w="4996" w:type="pct"/>
+        <w:tblInd w:w="10" w:type="dxa"/>
+        <w:tblLayout w:type="fixed"/>
+        <w:tblCellMar>
+          <w:top w:w="57" w:type="dxa"/>
+          <w:left w:w="57" w:type="dxa"/>
+          <w:bottom w:w="170" w:type="dxa"/>
+          <w:right w:w="57" w:type="dxa"/>
+        </w:tblCellMar>
+        <w:tblLook w:val="04A0" w:firstRow="1" w:lastRow="0" w:firstColumn="1" w:lastColumn="0" w:noHBand="0" w:noVBand="1"/>
+      </w:tblPr>
+      <w:tblGrid>
+        <w:gridCol w:w="3632"/>
+        <w:gridCol w:w="7250"/>
+      </w:tblGrid>
+      <w:tr>
+        <w:tc>
+          <w:tcPr>
+            <w:tcW w:w="3632" w:type="dxa"/>
+          </w:tcPr>
+          <w:p>
+            <w:pPr>
+              <w:pStyle w:val="TableContents"/>
+              <w:spacing w:line="276" w:lineRule="auto"/>
+              <w:rPr>
+                <w:rFonts w:ascii="BC Sans" w:hAnsi="BC Sans"/>
+                <w:color w:val="B85C00"/>
+                <w:sz w:val="20"/>
+                <w:szCs w:val="20"/>
+              </w:rPr>
+            </w:pPr>
+            <w:r>
+              <w:rPr>
+                <w:rFonts w:ascii="BC Sans" w:hAnsi="BC Sans"/>
+                <w:b/>
+                <w:bCs/>
+                <w:sz w:val="20"/>
+                <w:szCs w:val="20"/>
+              </w:rPr>
+              <w:t>Existing</w:t>
+            </w:r>
+            <w:r>
+              <w:rPr>
+                <w:rFonts w:ascii="BC Sans" w:hAnsi="BC Sans"/>
+                <w:b/>
+                <w:bCs/>
+                <w:sz w:val="20"/>
+                <w:szCs w:val="20"/>
+              </w:rPr>
+              <w:t xml:space="preserve"> Residence</w:t>
+            </w:r>
+          </w:p>
+        </w:tc>
+        <w:tc>
+          <w:tcPr>
+            <w:tcW w:w="7250" w:type="dxa"/>
+          </w:tcPr>
+          <w:p>
+            <w:pPr>
+              <w:pStyle w:val="TableContents"/>
+              <w:spacing w:line="276" w:lineRule="auto"/>
+              <w:rPr>
+                <w:rFonts w:ascii="BC Sans" w:hAnsi="BC Sans"/>
+                <w:sz w:val="20"/>
+                <w:szCs w:val="20"/>
+              </w:rPr>
+            </w:pPr>
+            <w:r>
+              <w:rPr>
+                <w:rFonts w:ascii="BC Sans" w:hAnsi="BC Sans"/>
+                <w:sz w:val="20"/>
+                <w:szCs w:val="20"/>
+              </w:rPr>
+              <w:t>No Data</w:t>
+            </w:r>
+          </w:p>
+        </w:tc>
+      </w:tr>
+    </w:tbl>
+    <w:p>
+      <w:pPr>
+        <w:pStyle w:val="TableContents"/>
+        <w:rPr>
+          <w:rFonts w:ascii="BC Sans" w:hAnsi="BC Sans" w:hint="eastAsia"/>
+          <w:color w:val="B85C00"/>
+          <w:sz w:val="20"/>
+          <w:szCs w:val="20"/>
+        </w:rPr>
+      </w:pPr>
+      <w:r>
+        <w:rPr>
+          <w:rFonts w:ascii="BC Sans" w:hAnsi="BC Sans"/>
+          <w:color w:val="B85C00"/>
+          <w:sz w:val="20"/>
+          <w:szCs w:val="20"/>
+        </w:rPr>
+        <w:t>{</w:t>
+      </w:r>
+      <w:proofErr w:type="gramStart"/>
+      <w:r>
+        <w:rPr>
+          <w:rFonts w:ascii="BC Sans" w:hAnsi="BC Sans"/>
+          <w:color w:val="B85C00"/>
+          <w:sz w:val="20"/>
+          <w:szCs w:val="20"/>
+        </w:rPr>
+        <w:t>d.naru</w:t>
+      </w:r>
+      <w:r>
+        <w:rPr>
+          <w:rFonts w:ascii="BC Sans" w:hAnsi="BC Sans"/>
+          <w:color w:val="B85C00"/>
+          <w:sz w:val="20"/>
+          <w:szCs w:val="20"/>
+        </w:rPr>
+        <w:t>Existing</w:t>
+      </w:r>
+      <w:r>
+        <w:rPr>
+          <w:rFonts w:ascii="BC Sans" w:hAnsi="BC Sans"/>
+          <w:color w:val="B85C00"/>
+          <w:sz w:val="20"/>
+          <w:szCs w:val="20"/>
+        </w:rPr>
+        <w:t>Residences</w:t>
+      </w:r>
+      <w:proofErr w:type="gramEnd"/>
+      <w:r>
+        <w:rPr>
+          <w:rFonts w:ascii="BC Sans" w:hAnsi="BC Sans"/>
+          <w:color w:val="B85C00"/>
+          <w:sz w:val="20"/>
+          <w:szCs w:val="20"/>
+        </w:rPr>
+        <w:t>:len():if</w:t>
+      </w:r>
+      <w:r>
+        <w:rPr>
+          <w:rFonts w:ascii="BC Sans" w:hAnsi="BC Sans"/>
+          <w:color w:val="B85C00"/>
+          <w:sz w:val="20"/>
+          <w:szCs w:val="20"/>
+        </w:rPr>
+        <w:t>EQ</w:t>
+      </w:r>
+      <w:r>
+        <w:rPr>
+          <w:rFonts w:ascii="BC Sans" w:hAnsi="BC Sans"/>
+          <w:color w:val="B85C00"/>
+          <w:sz w:val="20"/>
+          <w:szCs w:val="20"/>
+        </w:rPr>
+        <w:t>(0):show</w:t>
+      </w:r>
+      <w:r>
+        <w:rPr>
+          <w:rFonts w:ascii="BC Sans" w:hAnsi="BC Sans"/>
+          <w:color w:val="B85C00"/>
+          <w:sz w:val="20"/>
+          <w:szCs w:val="20"/>
+        </w:rPr>
+        <w:t>End}</w:t>
+      </w:r>
+      <w:r>
+        <w:rPr>
+          <w:rFonts w:ascii="BC Sans" w:hAnsi="BC Sans"/>
+          <w:color w:val="B85C00"/>
+          <w:sz w:val="20"/>
+          <w:szCs w:val="20"/>
+        </w:rPr>
+        <w:t>{</w:t>
+      </w:r>
+      <w:r>
+        <w:rPr>
+          <w:rFonts w:ascii="BC Sans" w:hAnsi="BC Sans"/>
+          <w:color w:val="B85C00"/>
+          <w:sz w:val="20"/>
+          <w:szCs w:val="20"/>
+        </w:rPr>
+        <w:t>d.naruExistingResidences:len():ifGT(0):showBegin</w:t>
+      </w:r>
+      <w:r>
+        <w:rPr>
+          <w:rFonts w:ascii="BC Sans" w:hAnsi="BC Sans"/>
+          <w:color w:val="B85C00"/>
+          <w:sz w:val="20"/>
+          <w:szCs w:val="20"/>
+        </w:rPr>
+        <w:t>}</w:t>
       </w:r>
     </w:p>
     <w:tbl>
@@ -11222,17 +11447,190 @@
       <w:pPr>
         <w:pStyle w:val="TableContents"/>
         <w:rPr>
-          <w:rFonts w:hint="eastAsia"/>
+          <w:rFonts w:ascii="BC Sans" w:hAnsi="BC Sans"/>
+          <w:color w:val="B85C00"/>
           <w:sz w:val="20"/>
           <w:szCs w:val="20"/>
         </w:rPr>
       </w:pPr>
+      <w:r>
+        <w:rPr>
+          <w:rFonts w:ascii="BC Sans" w:hAnsi="BC Sans"/>
+          <w:color w:val="B85C00"/>
+          <w:sz w:val="20"/>
+          <w:szCs w:val="20"/>
+        </w:rPr>
+        <w:t>{</w:t>
+      </w:r>
+      <w:proofErr w:type="gramStart"/>
+      <w:r>
+        <w:rPr>
+          <w:rFonts w:ascii="BC Sans" w:hAnsi="BC Sans"/>
+          <w:color w:val="B85C00"/>
+          <w:sz w:val="20"/>
+          <w:szCs w:val="20"/>
+        </w:rPr>
+        <w:t>d.naruExistingResidences</w:t>
+      </w:r>
+      <w:proofErr w:type="gramEnd"/>
+      <w:r>
+        <w:rPr>
+          <w:rFonts w:ascii="BC Sans" w:hAnsi="BC Sans"/>
+          <w:color w:val="B85C00"/>
+          <w:sz w:val="20"/>
+          <w:szCs w:val="20"/>
+        </w:rPr>
+        <w:t>:len():ifGT(0):show</w:t>
+      </w:r>
+      <w:r>
+        <w:rPr>
+          <w:rFonts w:ascii="BC Sans" w:hAnsi="BC Sans"/>
+          <w:color w:val="B85C00"/>
+          <w:sz w:val="20"/>
+          <w:szCs w:val="20"/>
+        </w:rPr>
+        <w:t>End}</w:t>
+      </w:r>
+      <w:r>
+        <w:rPr>
+          <w:rFonts w:ascii="BC Sans" w:hAnsi="BC Sans"/>
+          <w:color w:val="B85C00"/>
+          <w:sz w:val="20"/>
+          <w:szCs w:val="20"/>
+        </w:rPr>
+        <w:t>{</w:t>
+      </w:r>
+      <w:r>
+        <w:rPr>
+          <w:rFonts w:ascii="BC Sans" w:hAnsi="BC Sans"/>
+          <w:color w:val="B85C00"/>
+          <w:sz w:val="20"/>
+          <w:szCs w:val="20"/>
+        </w:rPr>
+        <w:t>d.naru</w:t>
+      </w:r>
+      <w:r>
+        <w:rPr>
+          <w:rFonts w:ascii="BC Sans" w:hAnsi="BC Sans"/>
+          <w:color w:val="B85C00"/>
+          <w:sz w:val="20"/>
+          <w:szCs w:val="20"/>
+        </w:rPr>
+        <w:t>Proposed</w:t>
+      </w:r>
+      <w:r>
+        <w:rPr>
+          <w:rFonts w:ascii="BC Sans" w:hAnsi="BC Sans"/>
+          <w:color w:val="B85C00"/>
+          <w:sz w:val="20"/>
+          <w:szCs w:val="20"/>
+        </w:rPr>
+        <w:t>Residences:len():if</w:t>
+      </w:r>
+      <w:r>
+        <w:rPr>
+          <w:rFonts w:ascii="BC Sans" w:hAnsi="BC Sans"/>
+          <w:color w:val="B85C00"/>
+          <w:sz w:val="20"/>
+          <w:szCs w:val="20"/>
+        </w:rPr>
+        <w:t>EQ</w:t>
+      </w:r>
+      <w:r>
+        <w:rPr>
+          <w:rFonts w:ascii="BC Sans" w:hAnsi="BC Sans"/>
+          <w:color w:val="B85C00"/>
+          <w:sz w:val="20"/>
+          <w:szCs w:val="20"/>
+        </w:rPr>
+        <w:t>(0):showBegin</w:t>
+      </w:r>
+      <w:r>
+        <w:rPr>
+          <w:rFonts w:ascii="BC Sans" w:hAnsi="BC Sans"/>
+          <w:color w:val="B85C00"/>
+          <w:sz w:val="20"/>
+          <w:szCs w:val="20"/>
+        </w:rPr>
+        <w:t>}</w:t>
+      </w:r>
     </w:p>
+    <w:tbl>
+      <w:tblPr>
+        <w:tblW w:w="4996" w:type="pct"/>
+        <w:tblInd w:w="10" w:type="dxa"/>
+        <w:tblLayout w:type="fixed"/>
+        <w:tblCellMar>
+          <w:top w:w="57" w:type="dxa"/>
+          <w:left w:w="57" w:type="dxa"/>
+          <w:bottom w:w="170" w:type="dxa"/>
+          <w:right w:w="57" w:type="dxa"/>
+        </w:tblCellMar>
+        <w:tblLook w:val="04A0" w:firstRow="1" w:lastRow="0" w:firstColumn="1" w:lastColumn="0" w:noHBand="0" w:noVBand="1"/>
+      </w:tblPr>
+      <w:tblGrid>
+        <w:gridCol w:w="3632"/>
+        <w:gridCol w:w="7250"/>
+      </w:tblGrid>
+      <w:tr>
+        <w:tc>
+          <w:tcPr>
+            <w:tcW w:w="3632" w:type="dxa"/>
+          </w:tcPr>
+          <w:p>
+            <w:pPr>
+              <w:pStyle w:val="TableContents"/>
+              <w:spacing w:line="276" w:lineRule="auto"/>
+              <w:rPr>
+                <w:rFonts w:ascii="BC Sans" w:hAnsi="BC Sans"/>
+                <w:color w:val="B85C00"/>
+                <w:sz w:val="20"/>
+                <w:szCs w:val="20"/>
+              </w:rPr>
+            </w:pPr>
+            <w:r>
+              <w:rPr>
+                <w:rFonts w:ascii="BC Sans" w:hAnsi="BC Sans"/>
+                <w:b/>
+                <w:bCs/>
+                <w:sz w:val="20"/>
+                <w:szCs w:val="20"/>
+              </w:rPr>
+              <w:t>Proposed Residence</w:t>
+            </w:r>
+          </w:p>
+        </w:tc>
+        <w:tc>
+          <w:tcPr>
+            <w:tcW w:w="7250" w:type="dxa"/>
+          </w:tcPr>
+          <w:p>
+            <w:pPr>
+              <w:pStyle w:val="TableContents"/>
+              <w:spacing w:line="276" w:lineRule="auto"/>
+              <w:rPr>
+                <w:rFonts w:ascii="BC Sans" w:hAnsi="BC Sans"/>
+                <w:sz w:val="20"/>
+                <w:szCs w:val="20"/>
+              </w:rPr>
+            </w:pPr>
+            <w:r>
+              <w:rPr>
+                <w:rFonts w:ascii="BC Sans" w:hAnsi="BC Sans"/>
+                <w:sz w:val="20"/>
+                <w:szCs w:val="20"/>
+              </w:rPr>
+              <w:t>No Data</w:t>
+            </w:r>
+          </w:p>
+        </w:tc>
+      </w:tr>
+    </w:tbl>
     <w:p>
       <w:pPr>
         <w:pStyle w:val="TableContents"/>
         <w:rPr>
-          <w:rFonts w:ascii="BC Sans" w:hAnsi="BC Sans"/>
+          <w:rFonts w:ascii="BC Sans" w:hAnsi="BC Sans" w:hint="eastAsia"/>
           <w:color w:val="B85C00"/>
           <w:sz w:val="20"/>
           <w:szCs w:val="20"/>
@@ -11247,7 +11645,6 @@
         </w:rPr>
         <w:t>{</w:t>
       </w:r>
-      <w:proofErr w:type="spellStart"/>
       <w:proofErr w:type="gramStart"/>
       <w:r>
         <w:rPr>
@@ -11256,7 +11653,25 @@
           <w:sz w:val="20"/>
           <w:szCs w:val="20"/>
         </w:rPr>
-        <w:t>d.naruExistingResidences</w:t>
+        <w:t>d.naru</w:t>
+      </w:r>
+      <w:r>
+        <w:rPr>
+          <w:rFonts w:ascii="BC Sans" w:hAnsi="BC Sans"/>
+          <w:color w:val="B85C00"/>
+          <w:sz w:val="20"/>
+          <w:szCs w:val="20"/>
+        </w:rPr>
+        <w:t>Proposed</w:t>
+      </w:r>
+      <w:r>
+        <w:rPr>
+          <w:rFonts w:ascii="BC Sans" w:hAnsi="BC Sans"/>
+          <w:color w:val="B85C00"/>
+          <w:sz w:val="20"/>
+          <w:szCs w:val="20"/>
+        </w:rPr>
+        <w:t>Residences</w:t>
       </w:r>
       <w:proofErr w:type="gramEnd"/>
       <w:r>
@@ -11266,58 +11681,71 @@
           <w:sz w:val="20"/>
           <w:szCs w:val="20"/>
         </w:rPr>
-        <w:t>:len</w:t>
-      </w:r>
-      <w:proofErr w:type="spellEnd"/>
-      <w:r>
-        <w:rPr>
-          <w:rFonts w:ascii="BC Sans" w:hAnsi="BC Sans"/>
-          <w:color w:val="B85C00"/>
-          <w:sz w:val="20"/>
-          <w:szCs w:val="20"/>
-        </w:rPr>
-        <w:t>():</w:t>
-      </w:r>
-      <w:proofErr w:type="spellStart"/>
-      <w:r>
-        <w:rPr>
-          <w:rFonts w:ascii="BC Sans" w:hAnsi="BC Sans"/>
-          <w:color w:val="B85C00"/>
-          <w:sz w:val="20"/>
-          <w:szCs w:val="20"/>
-        </w:rPr>
-        <w:t>ifGT</w:t>
-      </w:r>
-      <w:proofErr w:type="spellEnd"/>
-      <w:r>
-        <w:rPr>
-          <w:rFonts w:ascii="BC Sans" w:hAnsi="BC Sans"/>
-          <w:color w:val="B85C00"/>
-          <w:sz w:val="20"/>
-          <w:szCs w:val="20"/>
-        </w:rPr>
-        <w:t>(0):</w:t>
-      </w:r>
-      <w:proofErr w:type="spellStart"/>
-      <w:r>
-        <w:rPr>
-          <w:rFonts w:ascii="BC Sans" w:hAnsi="BC Sans"/>
-          <w:color w:val="B85C00"/>
-          <w:sz w:val="20"/>
-          <w:szCs w:val="20"/>
-        </w:rPr>
-        <w:t>show</w:t>
-      </w:r>
-      <w:r>
-        <w:rPr>
-          <w:rFonts w:ascii="BC Sans" w:hAnsi="BC Sans"/>
-          <w:color w:val="B85C00"/>
-          <w:sz w:val="20"/>
-          <w:szCs w:val="20"/>
-        </w:rPr>
-        <w:t>End</w:t>
-      </w:r>
-      <w:proofErr w:type="spellEnd"/>
+        <w:t>:len():if</w:t>
+      </w:r>
+      <w:r>
+        <w:rPr>
+          <w:rFonts w:ascii="BC Sans" w:hAnsi="BC Sans"/>
+          <w:color w:val="B85C00"/>
+          <w:sz w:val="20"/>
+          <w:szCs w:val="20"/>
+        </w:rPr>
+        <w:t>EQ</w:t>
+      </w:r>
+      <w:r>
+        <w:rPr>
+          <w:rFonts w:ascii="BC Sans" w:hAnsi="BC Sans"/>
+          <w:color w:val="B85C00"/>
+          <w:sz w:val="20"/>
+          <w:szCs w:val="20"/>
+        </w:rPr>
+        <w:t>(0):show</w:t>
+      </w:r>
+      <w:r>
+        <w:rPr>
+          <w:rFonts w:ascii="BC Sans" w:hAnsi="BC Sans"/>
+          <w:color w:val="B85C00"/>
+          <w:sz w:val="20"/>
+          <w:szCs w:val="20"/>
+        </w:rPr>
+        <w:t>End}</w:t>
+      </w:r>
+      <w:r>
+        <w:rPr>
+          <w:rFonts w:ascii="BC Sans" w:hAnsi="BC Sans"/>
+          <w:color w:val="B85C00"/>
+          <w:sz w:val="20"/>
+          <w:szCs w:val="20"/>
+        </w:rPr>
+        <w:t>{</w:t>
+      </w:r>
+      <w:r>
+        <w:rPr>
+          <w:rFonts w:ascii="BC Sans" w:hAnsi="BC Sans"/>
+          <w:color w:val="B85C00"/>
+          <w:sz w:val="20"/>
+          <w:szCs w:val="20"/>
+        </w:rPr>
+        <w:t>d.</w:t>
+      </w:r>
+      <w:r>
+        <w:rPr>
+          <w:rFonts w:ascii="BC Sans" w:hAnsi="BC Sans"/>
+          <w:color w:val="B85C00"/>
+          <w:sz w:val="20"/>
+          <w:szCs w:val="20"/>
+        </w:rPr>
+        <w:t>naruProposedResidences</w:t>
+      </w:r>
+      <w:r>
+        <w:rPr>
+          <w:rFonts w:ascii="BC Sans" w:hAnsi="BC Sans"/>
+          <w:color w:val="B85C00"/>
+          <w:sz w:val="20"/>
+          <w:szCs w:val="20"/>
+        </w:rPr>
+        <w:t>:len():ifGT(0):showBegin</w:t>
+      </w:r>
       <w:r>
         <w:rPr>
           <w:rFonts w:ascii="BC Sans" w:hAnsi="BC Sans"/>
@@ -11326,114 +11754,6 @@
           <w:szCs w:val="20"/>
         </w:rPr>
         <w:t>}</w:t>
-      </w:r>
-    </w:p>
-    <w:p>
-      <w:pPr>
-        <w:pStyle w:val="TableContents"/>
-        <w:rPr>
-          <w:rFonts w:hint="eastAsia"/>
-          <w:sz w:val="20"/>
-          <w:szCs w:val="20"/>
-        </w:rPr>
-      </w:pPr>
-      <w:r>
-        <w:rPr>
-          <w:rFonts w:ascii="BC Sans" w:hAnsi="BC Sans"/>
-          <w:color w:val="B85C00"/>
-          <w:sz w:val="20"/>
-          <w:szCs w:val="20"/>
-        </w:rPr>
-        <w:t>{</w:t>
-      </w:r>
-      <w:proofErr w:type="spellStart"/>
-      <w:proofErr w:type="gramStart"/>
-      <w:r>
-        <w:rPr>
-          <w:rFonts w:ascii="BC Sans" w:hAnsi="BC Sans"/>
-          <w:color w:val="B85C00"/>
-          <w:sz w:val="20"/>
-          <w:szCs w:val="20"/>
-        </w:rPr>
-        <w:t>d.</w:t>
-      </w:r>
-      <w:r>
-        <w:rPr>
-          <w:rFonts w:ascii="BC Sans" w:hAnsi="BC Sans"/>
-          <w:color w:val="B85C00"/>
-          <w:sz w:val="20"/>
-          <w:szCs w:val="20"/>
-        </w:rPr>
-        <w:t>naruProposedResidences</w:t>
-      </w:r>
-      <w:proofErr w:type="gramEnd"/>
-      <w:r>
-        <w:rPr>
-          <w:rFonts w:ascii="BC Sans" w:hAnsi="BC Sans"/>
-          <w:color w:val="B85C00"/>
-          <w:sz w:val="20"/>
-          <w:szCs w:val="20"/>
-        </w:rPr>
-        <w:t>:len</w:t>
-      </w:r>
-      <w:proofErr w:type="spellEnd"/>
-      <w:r>
-        <w:rPr>
-          <w:rFonts w:ascii="BC Sans" w:hAnsi="BC Sans"/>
-          <w:color w:val="B85C00"/>
-          <w:sz w:val="20"/>
-          <w:szCs w:val="20"/>
-        </w:rPr>
-        <w:t>():</w:t>
-      </w:r>
-      <w:proofErr w:type="spellStart"/>
-      <w:r>
-        <w:rPr>
-          <w:rFonts w:ascii="BC Sans" w:hAnsi="BC Sans"/>
-          <w:color w:val="B85C00"/>
-          <w:sz w:val="20"/>
-          <w:szCs w:val="20"/>
-        </w:rPr>
-        <w:t>ifGT</w:t>
-      </w:r>
-      <w:proofErr w:type="spellEnd"/>
-      <w:r>
-        <w:rPr>
-          <w:rFonts w:ascii="BC Sans" w:hAnsi="BC Sans"/>
-          <w:color w:val="B85C00"/>
-          <w:sz w:val="20"/>
-          <w:szCs w:val="20"/>
-        </w:rPr>
-        <w:t>(0):</w:t>
-      </w:r>
-      <w:proofErr w:type="spellStart"/>
-      <w:r>
-        <w:rPr>
-          <w:rFonts w:ascii="BC Sans" w:hAnsi="BC Sans"/>
-          <w:color w:val="B85C00"/>
-          <w:sz w:val="20"/>
-          <w:szCs w:val="20"/>
-        </w:rPr>
-        <w:t>showBegin</w:t>
-      </w:r>
-      <w:proofErr w:type="spellEnd"/>
-      <w:r>
-        <w:rPr>
-          <w:rFonts w:ascii="BC Sans" w:hAnsi="BC Sans"/>
-          <w:color w:val="B85C00"/>
-          <w:sz w:val="20"/>
-          <w:szCs w:val="20"/>
-        </w:rPr>
-        <w:t>}</w:t>
-      </w:r>
-      <w:r>
-        <w:rPr>
-          <w:rFonts w:ascii="BC Sans" w:hAnsi="BC Sans"/>
-          <w:color w:val="B85C00"/>
-          <w:sz w:val="20"/>
-          <w:szCs w:val="20"/>
-        </w:rPr>
-        <w:br/>
       </w:r>
     </w:p>
     <w:tbl>
@@ -11668,18 +11988,20 @@
                 <w:sz w:val="20"/>
                 <w:szCs w:val="20"/>
               </w:rPr>
-              <w:t xml:space="preserve">{d. </w:t>
-            </w:r>
-            <w:proofErr w:type="spellStart"/>
-            <w:r>
-              <w:rPr>
-                <w:rFonts w:ascii="BC Sans" w:hAnsi="BC Sans"/>
-                <w:sz w:val="20"/>
-                <w:szCs w:val="20"/>
-              </w:rPr>
-              <w:t>naruProposedResidences</w:t>
-            </w:r>
-            <w:proofErr w:type="spellEnd"/>
+              <w:t>{</w:t>
+            </w:r>
+            <w:proofErr w:type="spellStart"/>
+            <w:proofErr w:type="gramStart"/>
+            <w:r>
+              <w:rPr>
+                <w:rFonts w:ascii="BC Sans" w:hAnsi="BC Sans"/>
+                <w:sz w:val="20"/>
+                <w:szCs w:val="20"/>
+              </w:rPr>
+              <w:t>d.naruProposedResidences</w:t>
+            </w:r>
+            <w:proofErr w:type="spellEnd"/>
+            <w:proofErr w:type="gramEnd"/>
             <w:r>
               <w:rPr>
                 <w:rFonts w:ascii="BC Sans" w:hAnsi="BC Sans"/>
@@ -11698,7 +12020,6 @@
               <w:t>i</w:t>
             </w:r>
             <w:proofErr w:type="spellEnd"/>
-            <w:proofErr w:type="gramStart"/>
             <w:r>
               <w:rPr>
                 <w:rFonts w:ascii="BC Sans" w:hAnsi="BC Sans"/>
@@ -11714,16 +12035,7 @@
                 <w:sz w:val="20"/>
                 <w:szCs w:val="20"/>
               </w:rPr>
-              <w:t>floorArea</w:t>
-            </w:r>
-            <w:proofErr w:type="gramEnd"/>
-            <w:r>
-              <w:rPr>
-                <w:rFonts w:ascii="BC Sans" w:hAnsi="BC Sans"/>
-                <w:sz w:val="20"/>
-                <w:szCs w:val="20"/>
-              </w:rPr>
-              <w:t>:ifEM</w:t>
+              <w:t>floorArea:ifEM</w:t>
             </w:r>
             <w:proofErr w:type="spellEnd"/>
             <w:r>
@@ -12125,16 +12437,6 @@
           <w:szCs w:val="20"/>
         </w:rPr>
       </w:pPr>
-    </w:p>
-    <w:p>
-      <w:pPr>
-        <w:pStyle w:val="TableContents"/>
-        <w:rPr>
-          <w:rFonts w:hint="eastAsia"/>
-          <w:sz w:val="20"/>
-          <w:szCs w:val="20"/>
-        </w:rPr>
-      </w:pPr>
       <w:r>
         <w:rPr>
           <w:rFonts w:ascii="BC Sans" w:hAnsi="BC Sans"/>
@@ -12233,16 +12535,6 @@
         </w:rPr>
         <w:t>}</w:t>
       </w:r>
-    </w:p>
-    <w:p>
-      <w:pPr>
-        <w:pStyle w:val="TableContents"/>
-        <w:rPr>
-          <w:rFonts w:hint="eastAsia"/>
-          <w:sz w:val="20"/>
-          <w:szCs w:val="20"/>
-        </w:rPr>
-      </w:pPr>
     </w:p>
     <w:p>
       <w:pPr>

</xml_diff>

<commit_message>
Add "No Data" to NARU existing and proposed residences with missing fields after the migration
</commit_message>
<xml_diff>
--- a/services/templates/pdf/submissions/naru-submission-template.docx
+++ b/services/templates/pdf/submissions/naru-submission-template.docx
@@ -8098,17 +8098,7 @@
                 <w:sz w:val="20"/>
                 <w:szCs w:val="20"/>
               </w:rPr>
-              <w:t xml:space="preserve"> </w:t>
-            </w:r>
-            <w:r>
-              <w:rPr>
-                <w:rFonts w:ascii="BC Sans" w:hAnsi="BC Sans"/>
-                <w:b/>
-                <w:bCs/>
-                <w:sz w:val="20"/>
-                <w:szCs w:val="20"/>
-              </w:rPr>
-              <w:t>m</w:t>
+              <w:t xml:space="preserve"> m</w:t>
             </w:r>
             <w:r>
               <w:rPr>
@@ -10651,17 +10641,7 @@
                 <w:sz w:val="20"/>
                 <w:szCs w:val="20"/>
               </w:rPr>
-              <w:t>Existing</w:t>
-            </w:r>
-            <w:r>
-              <w:rPr>
-                <w:rFonts w:ascii="BC Sans" w:hAnsi="BC Sans"/>
-                <w:b/>
-                <w:bCs/>
-                <w:sz w:val="20"/>
-                <w:szCs w:val="20"/>
-              </w:rPr>
-              <w:t xml:space="preserve"> Residence</w:t>
+              <w:t>Existing Residence</w:t>
             </w:r>
           </w:p>
         </w:tc>
@@ -10695,7 +10675,7 @@
       <w:pPr>
         <w:pStyle w:val="TableContents"/>
         <w:rPr>
-          <w:rFonts w:ascii="BC Sans" w:hAnsi="BC Sans" w:hint="eastAsia"/>
+          <w:rFonts w:ascii="BC Sans" w:hAnsi="BC Sans"/>
           <w:color w:val="B85C00"/>
           <w:sz w:val="20"/>
           <w:szCs w:val="20"/>
@@ -11037,54 +11017,80 @@
                 <w:sz w:val="20"/>
                 <w:szCs w:val="20"/>
               </w:rPr>
-              <w:t xml:space="preserve"> [</w:t>
-            </w:r>
-            <w:proofErr w:type="spellStart"/>
-            <w:r>
-              <w:rPr>
-                <w:rFonts w:ascii="BC Sans" w:hAnsi="BC Sans"/>
-                <w:sz w:val="20"/>
-                <w:szCs w:val="20"/>
-              </w:rPr>
-              <w:t>i</w:t>
-            </w:r>
-            <w:proofErr w:type="spellEnd"/>
-            <w:r>
-              <w:rPr>
-                <w:rFonts w:ascii="BC Sans" w:hAnsi="BC Sans"/>
-                <w:sz w:val="20"/>
-                <w:szCs w:val="20"/>
-              </w:rPr>
-              <w:t>].</w:t>
-            </w:r>
-            <w:proofErr w:type="spellStart"/>
-            <w:r>
-              <w:rPr>
-                <w:rFonts w:ascii="BC Sans" w:hAnsi="BC Sans"/>
-                <w:sz w:val="20"/>
-                <w:szCs w:val="20"/>
-              </w:rPr>
-              <w:t>floorArea:ifEM</w:t>
-            </w:r>
-            <w:proofErr w:type="spellEnd"/>
-            <w:r>
-              <w:rPr>
-                <w:rFonts w:ascii="BC Sans" w:hAnsi="BC Sans"/>
-                <w:sz w:val="20"/>
-                <w:szCs w:val="20"/>
-              </w:rPr>
-              <w:t>():show(.</w:t>
-            </w:r>
-            <w:proofErr w:type="spellStart"/>
-            <w:r>
-              <w:rPr>
-                <w:rFonts w:ascii="BC Sans" w:hAnsi="BC Sans"/>
-                <w:sz w:val="20"/>
-                <w:szCs w:val="20"/>
-              </w:rPr>
-              <w:t>noData</w:t>
-            </w:r>
-            <w:proofErr w:type="spellEnd"/>
+              <w:t xml:space="preserve"> [i].floorArea:ifEM():show(.noData)</w:t>
+            </w:r>
+            <w:r>
+              <w:rPr>
+                <w:rFonts w:ascii="BC Sans" w:hAnsi="BC Sans"/>
+                <w:sz w:val="20"/>
+                <w:szCs w:val="20"/>
+              </w:rPr>
+              <w:t>:elseShow(</w:t>
+            </w:r>
+            <w:r>
+              <w:rPr>
+                <w:rFonts w:ascii="BC Sans" w:hAnsi="BC Sans"/>
+                <w:sz w:val="20"/>
+                <w:szCs w:val="20"/>
+              </w:rPr>
+              <w:t>.floorArea</w:t>
+            </w:r>
+            <w:r>
+              <w:rPr>
+                <w:rFonts w:ascii="BC Sans" w:hAnsi="BC Sans"/>
+                <w:sz w:val="20"/>
+                <w:szCs w:val="20"/>
+              </w:rPr>
+              <w:t>)</w:t>
+            </w:r>
+            <w:r>
+              <w:rPr>
+                <w:rFonts w:ascii="BC Sans" w:hAnsi="BC Sans"/>
+                <w:sz w:val="20"/>
+                <w:szCs w:val="20"/>
+              </w:rPr>
+              <w:t>}</w:t>
+            </w:r>
+            <w:r>
+              <w:rPr>
+                <w:rFonts w:ascii="BC Sans" w:hAnsi="BC Sans"/>
+                <w:sz w:val="20"/>
+                <w:szCs w:val="20"/>
+              </w:rPr>
+              <w:t>{d.naruExistingResidences[i].floorArea:if</w:t>
+            </w:r>
+            <w:r>
+              <w:rPr>
+                <w:rFonts w:ascii="BC Sans" w:hAnsi="BC Sans"/>
+                <w:sz w:val="20"/>
+                <w:szCs w:val="20"/>
+              </w:rPr>
+              <w:t>N</w:t>
+            </w:r>
+            <w:r>
+              <w:rPr>
+                <w:rFonts w:ascii="BC Sans" w:hAnsi="BC Sans"/>
+                <w:sz w:val="20"/>
+                <w:szCs w:val="20"/>
+              </w:rPr>
+              <w:t>EM():show</w:t>
+            </w:r>
+            <w:r>
+              <w:rPr>
+                <w:rFonts w:ascii="BC Sans" w:hAnsi="BC Sans"/>
+                <w:sz w:val="20"/>
+                <w:szCs w:val="20"/>
+              </w:rPr>
+              <w:t xml:space="preserve">(         </w:t>
+            </w:r>
+            <w:r>
+              <w:rPr>
+                <w:rFonts w:ascii="BC Sans" w:hAnsi="BC Sans"/>
+                <w:sz w:val="20"/>
+                <w:szCs w:val="20"/>
+              </w:rPr>
+              <w:t>m²</w:t>
+            </w:r>
             <w:r>
               <w:rPr>
                 <w:rFonts w:ascii="BC Sans" w:hAnsi="BC Sans"/>
@@ -11092,14 +11098,6 @@
                 <w:szCs w:val="20"/>
               </w:rPr>
               <w:t>)}</w:t>
-            </w:r>
-            <w:r>
-              <w:rPr>
-                <w:rFonts w:ascii="BC Sans" w:hAnsi="BC Sans"/>
-                <w:sz w:val="20"/>
-                <w:szCs w:val="20"/>
-              </w:rPr>
-              <w:t>m²</w:t>
             </w:r>
           </w:p>
         </w:tc>
@@ -11296,7 +11294,6 @@
               <w:t>{</w:t>
             </w:r>
             <w:proofErr w:type="spellStart"/>
-            <w:proofErr w:type="gramStart"/>
             <w:r>
               <w:rPr>
                 <w:rFonts w:ascii="BC Sans" w:hAnsi="BC Sans"/>
@@ -11306,43 +11303,104 @@
               <w:t>d.naruExistingResidences</w:t>
             </w:r>
             <w:proofErr w:type="spellEnd"/>
-            <w:proofErr w:type="gramEnd"/>
-            <w:r>
-              <w:rPr>
-                <w:rFonts w:ascii="BC Sans" w:hAnsi="BC Sans"/>
-                <w:sz w:val="20"/>
-                <w:szCs w:val="20"/>
-              </w:rPr>
-              <w:t xml:space="preserve"> [i+1].</w:t>
-            </w:r>
-            <w:proofErr w:type="spellStart"/>
-            <w:r>
-              <w:rPr>
-                <w:rFonts w:ascii="BC Sans" w:hAnsi="BC Sans"/>
-                <w:sz w:val="20"/>
-                <w:szCs w:val="20"/>
-              </w:rPr>
-              <w:t>floorArea:ifEM</w:t>
-            </w:r>
-            <w:proofErr w:type="spellEnd"/>
-            <w:r>
-              <w:rPr>
-                <w:rFonts w:ascii="BC Sans" w:hAnsi="BC Sans"/>
-                <w:sz w:val="20"/>
-                <w:szCs w:val="20"/>
-              </w:rPr>
-              <w:t>():show(.</w:t>
-            </w:r>
-            <w:proofErr w:type="spellStart"/>
-            <w:r>
-              <w:rPr>
-                <w:rFonts w:ascii="BC Sans" w:hAnsi="BC Sans"/>
-                <w:sz w:val="20"/>
-                <w:szCs w:val="20"/>
-              </w:rPr>
-              <w:t>noData</w:t>
-            </w:r>
-            <w:proofErr w:type="spellEnd"/>
+            <w:r>
+              <w:rPr>
+                <w:rFonts w:ascii="BC Sans" w:hAnsi="BC Sans"/>
+                <w:sz w:val="20"/>
+                <w:szCs w:val="20"/>
+              </w:rPr>
+              <w:t xml:space="preserve"> [i+1].floorArea:ifEM():show(.noData)</w:t>
+            </w:r>
+            <w:r>
+              <w:rPr>
+                <w:rFonts w:ascii="BC Sans" w:hAnsi="BC Sans"/>
+                <w:sz w:val="20"/>
+                <w:szCs w:val="20"/>
+              </w:rPr>
+              <w:t>:elseShow(</w:t>
+            </w:r>
+            <w:r>
+              <w:rPr>
+                <w:rFonts w:ascii="BC Sans" w:hAnsi="BC Sans"/>
+                <w:sz w:val="20"/>
+                <w:szCs w:val="20"/>
+              </w:rPr>
+              <w:t>.floorArea</w:t>
+            </w:r>
+            <w:r>
+              <w:rPr>
+                <w:rFonts w:ascii="BC Sans" w:hAnsi="BC Sans"/>
+                <w:sz w:val="20"/>
+                <w:szCs w:val="20"/>
+              </w:rPr>
+              <w:t>)</w:t>
+            </w:r>
+            <w:r>
+              <w:rPr>
+                <w:rFonts w:ascii="BC Sans" w:hAnsi="BC Sans"/>
+                <w:sz w:val="20"/>
+                <w:szCs w:val="20"/>
+              </w:rPr>
+              <w:t>}</w:t>
+            </w:r>
+            <w:r>
+              <w:rPr>
+                <w:rFonts w:ascii="BC Sans" w:hAnsi="BC Sans"/>
+                <w:sz w:val="20"/>
+                <w:szCs w:val="20"/>
+              </w:rPr>
+              <w:t>{d.naruExistingResidences[i</w:t>
+            </w:r>
+            <w:r>
+              <w:rPr>
+                <w:rFonts w:ascii="BC Sans" w:hAnsi="BC Sans"/>
+                <w:sz w:val="20"/>
+                <w:szCs w:val="20"/>
+              </w:rPr>
+              <w:t xml:space="preserve"> </w:t>
+            </w:r>
+            <w:r>
+              <w:rPr>
+                <w:rFonts w:ascii="BC Sans" w:hAnsi="BC Sans"/>
+                <w:sz w:val="20"/>
+                <w:szCs w:val="20"/>
+              </w:rPr>
+              <w:t>+1</w:t>
+            </w:r>
+            <w:r>
+              <w:rPr>
+                <w:rFonts w:ascii="BC Sans" w:hAnsi="BC Sans"/>
+                <w:sz w:val="20"/>
+                <w:szCs w:val="20"/>
+              </w:rPr>
+              <w:t>].</w:t>
+            </w:r>
+            <w:proofErr w:type="spellStart"/>
+            <w:r>
+              <w:rPr>
+                <w:rFonts w:ascii="BC Sans" w:hAnsi="BC Sans"/>
+                <w:sz w:val="20"/>
+                <w:szCs w:val="20"/>
+              </w:rPr>
+              <w:t>floorArea:ifNEM</w:t>
+            </w:r>
+            <w:proofErr w:type="spellEnd"/>
+            <w:r>
+              <w:rPr>
+                <w:rFonts w:ascii="BC Sans" w:hAnsi="BC Sans"/>
+                <w:sz w:val="20"/>
+                <w:szCs w:val="20"/>
+              </w:rPr>
+              <w:t>():show(</w:t>
+            </w:r>
+            <w:r>
+              <w:rPr>
+                <w:rFonts w:ascii="BC Sans" w:hAnsi="BC Sans"/>
+                <w:sz w:val="20"/>
+                <w:szCs w:val="20"/>
+              </w:rPr>
+              <w:t>m²</w:t>
+            </w:r>
             <w:r>
               <w:rPr>
                 <w:rFonts w:ascii="BC Sans" w:hAnsi="BC Sans"/>
@@ -11350,14 +11408,6 @@
                 <w:szCs w:val="20"/>
               </w:rPr>
               <w:t>)}</w:t>
-            </w:r>
-            <w:r>
-              <w:rPr>
-                <w:rFonts w:ascii="BC Sans" w:hAnsi="BC Sans"/>
-                <w:sz w:val="20"/>
-                <w:szCs w:val="20"/>
-              </w:rPr>
-              <w:t>m²</w:t>
             </w:r>
           </w:p>
         </w:tc>
@@ -11630,7 +11680,7 @@
       <w:pPr>
         <w:pStyle w:val="TableContents"/>
         <w:rPr>
-          <w:rFonts w:ascii="BC Sans" w:hAnsi="BC Sans" w:hint="eastAsia"/>
+          <w:rFonts w:ascii="BC Sans" w:hAnsi="BC Sans"/>
           <w:color w:val="B85C00"/>
           <w:sz w:val="20"/>
           <w:szCs w:val="20"/>
@@ -12150,7 +12200,15 @@
                 <w:sz w:val="20"/>
                 <w:szCs w:val="20"/>
               </w:rPr>
-              <w:t>():show(.</w:t>
+              <w:t>():show(</w:t>
+            </w:r>
+            <w:r>
+              <w:rPr>
+                <w:rFonts w:ascii="BC Sans" w:hAnsi="BC Sans"/>
+                <w:sz w:val="20"/>
+                <w:szCs w:val="20"/>
+              </w:rPr>
+              <w:t>.</w:t>
             </w:r>
             <w:proofErr w:type="spellStart"/>
             <w:r>
@@ -12404,7 +12462,15 @@
                 <w:sz w:val="20"/>
                 <w:szCs w:val="20"/>
               </w:rPr>
-              <w:t>():show(.</w:t>
+              <w:t>():show(</w:t>
+            </w:r>
+            <w:r>
+              <w:rPr>
+                <w:rFonts w:ascii="BC Sans" w:hAnsi="BC Sans"/>
+                <w:sz w:val="20"/>
+                <w:szCs w:val="20"/>
+              </w:rPr>
+              <w:t>.</w:t>
             </w:r>
             <w:proofErr w:type="spellStart"/>
             <w:r>
@@ -12826,7 +12892,6 @@
                 <w:sz w:val="20"/>
                 <w:szCs w:val="20"/>
               </w:rPr>
-              <w:lastRenderedPageBreak/>
               <w:t>Area</w:t>
             </w:r>
           </w:p>

</xml_diff>